<commit_message>
Se han incluido parte de las pruebas unitarias al informe de pruebas.
</commit_message>
<xml_diff>
--- a/Docs/Test Plans/US398956-EstablecerTipoCombustible-TestPlan.docx
+++ b/Docs/Test Plans/US398956-EstablecerTipoCombustible-TestPlan.docx
@@ -89,39 +89,7 @@
           <w:rFonts w:ascii="Calibri" w:hAnsi="Calibri"/>
           <w:sz w:val="24"/>
         </w:rPr>
-        <w:t xml:space="preserve"> del </w:t>
-      </w:r>
-      <w:proofErr w:type="spellStart"/>
-      <w:r>
-        <w:rPr>
-          <w:rFonts w:ascii="Calibri" w:hAnsi="Calibri"/>
-          <w:sz w:val="24"/>
-        </w:rPr>
-        <w:t>Product</w:t>
-      </w:r>
-      <w:proofErr w:type="spellEnd"/>
-      <w:r>
-        <w:rPr>
-          <w:rFonts w:ascii="Calibri" w:hAnsi="Calibri"/>
-          <w:sz w:val="24"/>
-        </w:rPr>
-        <w:t xml:space="preserve"> </w:t>
-      </w:r>
-      <w:proofErr w:type="spellStart"/>
-      <w:r>
-        <w:rPr>
-          <w:rFonts w:ascii="Calibri" w:hAnsi="Calibri"/>
-          <w:sz w:val="24"/>
-        </w:rPr>
-        <w:t>Owner</w:t>
-      </w:r>
-      <w:proofErr w:type="spellEnd"/>
-      <w:r>
-        <w:rPr>
-          <w:rFonts w:ascii="Calibri" w:hAnsi="Calibri"/>
-          <w:sz w:val="24"/>
-        </w:rPr>
-        <w:t>.</w:t>
+        <w:t xml:space="preserve"> del Product Owner.</w:t>
       </w:r>
     </w:p>
     <w:p>
@@ -189,39 +157,7 @@
           <w:rFonts w:ascii="Calibri" w:hAnsi="Calibri"/>
           <w:sz w:val="24"/>
         </w:rPr>
-        <w:t xml:space="preserve">Estas pruebas serán las equivalentes a las pruebas de integración que requieran el uso de una determinada interfaz de usuario, así como también el uso de otros elementos de la aplicación, como lo es el </w:t>
-      </w:r>
-      <w:proofErr w:type="spellStart"/>
-      <w:r>
-        <w:rPr>
-          <w:rFonts w:ascii="Calibri" w:hAnsi="Calibri"/>
-          <w:sz w:val="24"/>
-        </w:rPr>
-        <w:t>Presenter</w:t>
-      </w:r>
-      <w:proofErr w:type="spellEnd"/>
-      <w:r>
-        <w:rPr>
-          <w:rFonts w:ascii="Calibri" w:hAnsi="Calibri"/>
-          <w:sz w:val="24"/>
-        </w:rPr>
-        <w:t xml:space="preserve"> o el </w:t>
-      </w:r>
-      <w:proofErr w:type="spellStart"/>
-      <w:r>
-        <w:rPr>
-          <w:rFonts w:ascii="Calibri" w:hAnsi="Calibri"/>
-          <w:sz w:val="24"/>
-        </w:rPr>
-        <w:t>Model</w:t>
-      </w:r>
-      <w:proofErr w:type="spellEnd"/>
-      <w:r>
-        <w:rPr>
-          <w:rFonts w:ascii="Calibri" w:hAnsi="Calibri"/>
-          <w:sz w:val="24"/>
-        </w:rPr>
-        <w:t xml:space="preserve">. </w:t>
+        <w:t xml:space="preserve">Estas pruebas serán las equivalentes a las pruebas de integración que requieran el uso de una determinada interfaz de usuario, así como también el uso de otros elementos de la aplicación, como lo es el Presenter o el Model. </w:t>
       </w:r>
     </w:p>
     <w:p>
@@ -261,7 +197,8 @@
           <w:rFonts w:ascii="Calibri" w:hAnsi="Calibri"/>
           <w:b/>
           <w:bCs/>
-          <w:sz w:val="24"/>
+          <w:sz w:val="26"/>
+          <w:szCs w:val="26"/>
         </w:rPr>
       </w:pPr>
       <w:r>
@@ -269,7 +206,8 @@
           <w:rFonts w:ascii="Calibri" w:hAnsi="Calibri"/>
           <w:b/>
           <w:bCs/>
-          <w:sz w:val="24"/>
+          <w:sz w:val="26"/>
+          <w:szCs w:val="26"/>
         </w:rPr>
         <w:t>PRUEBAS DE ACEPTACIÓN</w:t>
       </w:r>
@@ -294,71 +232,7 @@
           <w:rFonts w:ascii="Calibri" w:hAnsi="Calibri"/>
           <w:sz w:val="24"/>
         </w:rPr>
-        <w:t xml:space="preserve">En base a la reunión que se ha mantenido con el </w:t>
-      </w:r>
-      <w:proofErr w:type="spellStart"/>
-      <w:r>
-        <w:rPr>
-          <w:rFonts w:ascii="Calibri" w:hAnsi="Calibri"/>
-          <w:sz w:val="24"/>
-        </w:rPr>
-        <w:t>Product</w:t>
-      </w:r>
-      <w:proofErr w:type="spellEnd"/>
-      <w:r>
-        <w:rPr>
-          <w:rFonts w:ascii="Calibri" w:hAnsi="Calibri"/>
-          <w:sz w:val="24"/>
-        </w:rPr>
-        <w:t xml:space="preserve"> </w:t>
-      </w:r>
-      <w:proofErr w:type="spellStart"/>
-      <w:r>
-        <w:rPr>
-          <w:rFonts w:ascii="Calibri" w:hAnsi="Calibri"/>
-          <w:sz w:val="24"/>
-        </w:rPr>
-        <w:t>Owner</w:t>
-      </w:r>
-      <w:proofErr w:type="spellEnd"/>
-      <w:r>
-        <w:rPr>
-          <w:rFonts w:ascii="Calibri" w:hAnsi="Calibri"/>
-          <w:sz w:val="24"/>
-        </w:rPr>
-        <w:t xml:space="preserve"> durante el Sprint </w:t>
-      </w:r>
-      <w:proofErr w:type="spellStart"/>
-      <w:r>
-        <w:rPr>
-          <w:rFonts w:ascii="Calibri" w:hAnsi="Calibri"/>
-          <w:sz w:val="24"/>
-        </w:rPr>
-        <w:t>Planning</w:t>
-      </w:r>
-      <w:proofErr w:type="spellEnd"/>
-      <w:r>
-        <w:rPr>
-          <w:rFonts w:ascii="Calibri" w:hAnsi="Calibri"/>
-          <w:sz w:val="24"/>
-        </w:rPr>
-        <w:t xml:space="preserve"> </w:t>
-      </w:r>
-      <w:proofErr w:type="gramStart"/>
-      <w:r>
-        <w:rPr>
-          <w:rFonts w:ascii="Calibri" w:hAnsi="Calibri"/>
-          <w:sz w:val="24"/>
-        </w:rPr>
-        <w:t>Meeting</w:t>
-      </w:r>
-      <w:proofErr w:type="gramEnd"/>
-      <w:r>
-        <w:rPr>
-          <w:rFonts w:ascii="Calibri" w:hAnsi="Calibri"/>
-          <w:sz w:val="24"/>
-        </w:rPr>
-        <w:t xml:space="preserve"> I, se han definido las siguientes pruebas de aceptación.</w:t>
+        <w:t>En base a la reunión que se ha mantenido con el Product Owner durante el Sprint Planning Meeting I, se han definido las siguientes pruebas de aceptación.</w:t>
       </w:r>
     </w:p>
     <w:p>
@@ -1142,11 +1016,599 @@
     </w:p>
     <w:p>
       <w:pPr>
+        <w:pStyle w:val="Descripcin"/>
+        <w:keepNext/>
+        <w:jc w:val="center"/>
+        <w:rPr>
+          <w:rFonts w:ascii="Calibri" w:hAnsi="Calibri" w:cs="Calibri"/>
+          <w:i w:val="0"/>
+          <w:iCs w:val="0"/>
+          <w:color w:val="4472C4" w:themeColor="accent1"/>
+          <w:sz w:val="24"/>
+          <w:szCs w:val="24"/>
+        </w:rPr>
+      </w:pPr>
+      <w:r>
+        <w:rPr>
+          <w:rFonts w:ascii="Calibri" w:hAnsi="Calibri" w:cs="Calibri"/>
+          <w:i w:val="0"/>
+          <w:iCs w:val="0"/>
+          <w:color w:val="4472C4" w:themeColor="accent1"/>
+          <w:sz w:val="24"/>
+          <w:szCs w:val="24"/>
+        </w:rPr>
+        <w:t xml:space="preserve">Tabla </w:t>
+      </w:r>
+      <w:r>
+        <w:rPr>
+          <w:rFonts w:ascii="Calibri" w:hAnsi="Calibri" w:cs="Calibri"/>
+          <w:i w:val="0"/>
+          <w:iCs w:val="0"/>
+          <w:color w:val="4472C4" w:themeColor="accent1"/>
+          <w:sz w:val="24"/>
+          <w:szCs w:val="24"/>
+        </w:rPr>
+        <w:fldChar w:fldCharType="begin"/>
+      </w:r>
+      <w:r>
+        <w:rPr>
+          <w:rFonts w:ascii="Calibri" w:hAnsi="Calibri" w:cs="Calibri"/>
+          <w:i w:val="0"/>
+          <w:iCs w:val="0"/>
+          <w:color w:val="4472C4" w:themeColor="accent1"/>
+          <w:sz w:val="24"/>
+          <w:szCs w:val="24"/>
+        </w:rPr>
+        <w:instrText xml:space="preserve"> SEQ Tabla \* ARABIC </w:instrText>
+      </w:r>
+      <w:r>
+        <w:rPr>
+          <w:rFonts w:ascii="Calibri" w:hAnsi="Calibri" w:cs="Calibri"/>
+          <w:i w:val="0"/>
+          <w:iCs w:val="0"/>
+          <w:color w:val="4472C4" w:themeColor="accent1"/>
+          <w:sz w:val="24"/>
+          <w:szCs w:val="24"/>
+        </w:rPr>
+        <w:fldChar w:fldCharType="separate"/>
+      </w:r>
+      <w:r>
+        <w:rPr>
+          <w:rFonts w:ascii="Calibri" w:hAnsi="Calibri" w:cs="Calibri"/>
+          <w:i w:val="0"/>
+          <w:iCs w:val="0"/>
+          <w:noProof/>
+          <w:color w:val="4472C4" w:themeColor="accent1"/>
+          <w:sz w:val="24"/>
+          <w:szCs w:val="24"/>
+        </w:rPr>
+        <w:t>1</w:t>
+      </w:r>
+      <w:r>
+        <w:rPr>
+          <w:rFonts w:ascii="Calibri" w:hAnsi="Calibri" w:cs="Calibri"/>
+          <w:i w:val="0"/>
+          <w:iCs w:val="0"/>
+          <w:color w:val="4472C4" w:themeColor="accent1"/>
+          <w:sz w:val="24"/>
+          <w:szCs w:val="24"/>
+        </w:rPr>
+        <w:fldChar w:fldCharType="end"/>
+      </w:r>
+      <w:r>
+        <w:rPr>
+          <w:rFonts w:ascii="Calibri" w:hAnsi="Calibri" w:cs="Calibri"/>
+          <w:i w:val="0"/>
+          <w:iCs w:val="0"/>
+          <w:color w:val="4472C4" w:themeColor="accent1"/>
+          <w:sz w:val="24"/>
+          <w:szCs w:val="24"/>
+        </w:rPr>
+        <w:t>. Casos de prueba de aceptación</w:t>
+      </w:r>
+    </w:p>
+    <w:tbl>
+      <w:tblPr>
+        <w:tblStyle w:val="Tablaconcuadrcula"/>
+        <w:tblW w:w="8880" w:type="dxa"/>
+        <w:tblLayout w:type="fixed"/>
+        <w:tblLook w:val="04A0" w:firstRow="1" w:lastRow="0" w:firstColumn="1" w:lastColumn="0" w:noHBand="0" w:noVBand="1"/>
+      </w:tblPr>
+      <w:tblGrid>
+        <w:gridCol w:w="1762"/>
+        <w:gridCol w:w="2486"/>
+        <w:gridCol w:w="4632"/>
+      </w:tblGrid>
+      <w:tr>
+        <w:tc>
+          <w:tcPr>
+            <w:tcW w:w="1762" w:type="dxa"/>
+          </w:tcPr>
+          <w:p>
+            <w:pPr>
+              <w:rPr>
+                <w:b/>
+                <w:sz w:val="24"/>
+                <w:szCs w:val="24"/>
+              </w:rPr>
+            </w:pPr>
+            <w:r>
+              <w:rPr>
+                <w:b/>
+                <w:sz w:val="24"/>
+                <w:szCs w:val="24"/>
+              </w:rPr>
+              <w:t>Identificador</w:t>
+            </w:r>
+          </w:p>
+        </w:tc>
+        <w:tc>
+          <w:tcPr>
+            <w:tcW w:w="2486" w:type="dxa"/>
+          </w:tcPr>
+          <w:p>
+            <w:pPr>
+              <w:rPr>
+                <w:b/>
+                <w:sz w:val="24"/>
+                <w:szCs w:val="24"/>
+              </w:rPr>
+            </w:pPr>
+            <w:r>
+              <w:rPr>
+                <w:b/>
+                <w:sz w:val="24"/>
+                <w:szCs w:val="24"/>
+              </w:rPr>
+              <w:t>Entrada</w:t>
+            </w:r>
+          </w:p>
+        </w:tc>
+        <w:tc>
+          <w:tcPr>
+            <w:tcW w:w="4632" w:type="dxa"/>
+          </w:tcPr>
+          <w:p>
+            <w:pPr>
+              <w:rPr>
+                <w:b/>
+                <w:sz w:val="24"/>
+                <w:szCs w:val="24"/>
+              </w:rPr>
+            </w:pPr>
+            <w:r>
+              <w:rPr>
+                <w:b/>
+                <w:sz w:val="24"/>
+                <w:szCs w:val="24"/>
+              </w:rPr>
+              <w:t>Resultado</w:t>
+            </w:r>
+          </w:p>
+        </w:tc>
+      </w:tr>
+      <w:tr>
+        <w:tc>
+          <w:tcPr>
+            <w:tcW w:w="1762" w:type="dxa"/>
+          </w:tcPr>
+          <w:p>
+            <w:pPr>
+              <w:rPr>
+                <w:sz w:val="24"/>
+                <w:szCs w:val="24"/>
+              </w:rPr>
+            </w:pPr>
+            <w:r>
+              <w:rPr>
+                <w:rFonts w:ascii="Calibri" w:hAnsi="Calibri"/>
+                <w:sz w:val="24"/>
+                <w:szCs w:val="24"/>
+              </w:rPr>
+              <w:t>ESTABCOMB.</w:t>
+            </w:r>
+            <w:r>
+              <w:rPr>
+                <w:rFonts w:ascii="Calibri" w:hAnsi="Calibri"/>
+                <w:sz w:val="24"/>
+                <w:szCs w:val="24"/>
+              </w:rPr>
+              <w:t>A</w:t>
+            </w:r>
+          </w:p>
+        </w:tc>
+        <w:tc>
+          <w:tcPr>
+            <w:tcW w:w="2486" w:type="dxa"/>
+          </w:tcPr>
+          <w:p>
+            <w:pPr>
+              <w:rPr>
+                <w:sz w:val="24"/>
+                <w:szCs w:val="24"/>
+              </w:rPr>
+            </w:pPr>
+            <w:r>
+              <w:rPr>
+                <w:sz w:val="24"/>
+                <w:szCs w:val="24"/>
+              </w:rPr>
+              <w:t>El tipo de combustible seleccionado</w:t>
+            </w:r>
+          </w:p>
+        </w:tc>
+        <w:tc>
+          <w:tcPr>
+            <w:tcW w:w="4632" w:type="dxa"/>
+          </w:tcPr>
+          <w:p>
+            <w:pPr>
+              <w:rPr>
+                <w:sz w:val="24"/>
+                <w:szCs w:val="24"/>
+              </w:rPr>
+            </w:pPr>
+            <w:r>
+              <w:rPr>
+                <w:sz w:val="24"/>
+                <w:szCs w:val="24"/>
+              </w:rPr>
+              <w:t>Se guarda el combustible seleccionado como combustible por defecto y se actualiza la lista de gasolineras mostrando el tipo de combustible indicado y su precio.</w:t>
+            </w:r>
+          </w:p>
+        </w:tc>
+      </w:tr>
+      <w:tr>
+        <w:tc>
+          <w:tcPr>
+            <w:tcW w:w="1762" w:type="dxa"/>
+          </w:tcPr>
+          <w:p>
+            <w:pPr>
+              <w:rPr>
+                <w:sz w:val="24"/>
+                <w:szCs w:val="24"/>
+              </w:rPr>
+            </w:pPr>
+            <w:r>
+              <w:rPr>
+                <w:rFonts w:ascii="Calibri" w:hAnsi="Calibri"/>
+                <w:sz w:val="24"/>
+                <w:szCs w:val="24"/>
+              </w:rPr>
+              <w:t>ESTABCOMB.</w:t>
+            </w:r>
+            <w:r>
+              <w:rPr>
+                <w:rFonts w:ascii="Calibri" w:hAnsi="Calibri"/>
+                <w:sz w:val="24"/>
+                <w:szCs w:val="24"/>
+              </w:rPr>
+              <w:t>B</w:t>
+            </w:r>
+          </w:p>
+        </w:tc>
+        <w:tc>
+          <w:tcPr>
+            <w:tcW w:w="2486" w:type="dxa"/>
+          </w:tcPr>
+          <w:p>
+            <w:pPr>
+              <w:rPr>
+                <w:sz w:val="24"/>
+                <w:szCs w:val="24"/>
+              </w:rPr>
+            </w:pPr>
+            <w:r>
+              <w:rPr>
+                <w:sz w:val="24"/>
+                <w:szCs w:val="24"/>
+              </w:rPr>
+              <w:t>El tipo de combustible seleccionado</w:t>
+            </w:r>
+          </w:p>
+        </w:tc>
+        <w:tc>
+          <w:tcPr>
+            <w:tcW w:w="4632" w:type="dxa"/>
+          </w:tcPr>
+          <w:p>
+            <w:pPr>
+              <w:rPr>
+                <w:sz w:val="24"/>
+                <w:szCs w:val="24"/>
+              </w:rPr>
+            </w:pPr>
+            <w:r>
+              <w:rPr>
+                <w:sz w:val="24"/>
+                <w:szCs w:val="24"/>
+              </w:rPr>
+              <w:t>Se guarda el combustible seleccionado como combustible por defecto y se actualiza la lista de gasolineras mostrando el tipo de combustible indicado y su precio.</w:t>
+            </w:r>
+          </w:p>
+        </w:tc>
+      </w:tr>
+      <w:tr>
+        <w:tc>
+          <w:tcPr>
+            <w:tcW w:w="1762" w:type="dxa"/>
+          </w:tcPr>
+          <w:p>
+            <w:pPr>
+              <w:rPr>
+                <w:sz w:val="24"/>
+                <w:szCs w:val="24"/>
+              </w:rPr>
+            </w:pPr>
+            <w:r>
+              <w:rPr>
+                <w:rFonts w:ascii="Calibri" w:hAnsi="Calibri"/>
+                <w:sz w:val="24"/>
+                <w:szCs w:val="24"/>
+              </w:rPr>
+              <w:t>ESTABCOMB.</w:t>
+            </w:r>
+            <w:r>
+              <w:rPr>
+                <w:rFonts w:ascii="Calibri" w:hAnsi="Calibri"/>
+                <w:sz w:val="24"/>
+                <w:szCs w:val="24"/>
+              </w:rPr>
+              <w:t>C</w:t>
+            </w:r>
+          </w:p>
+        </w:tc>
+        <w:tc>
+          <w:tcPr>
+            <w:tcW w:w="2486" w:type="dxa"/>
+          </w:tcPr>
+          <w:p>
+            <w:pPr>
+              <w:rPr>
+                <w:sz w:val="24"/>
+                <w:szCs w:val="24"/>
+              </w:rPr>
+            </w:pPr>
+            <w:r>
+              <w:rPr>
+                <w:sz w:val="24"/>
+                <w:szCs w:val="24"/>
+              </w:rPr>
+              <w:t>El tipo de combustible seleccionado</w:t>
+            </w:r>
+          </w:p>
+        </w:tc>
+        <w:tc>
+          <w:tcPr>
+            <w:tcW w:w="4632" w:type="dxa"/>
+          </w:tcPr>
+          <w:p>
+            <w:pPr>
+              <w:rPr>
+                <w:sz w:val="24"/>
+                <w:szCs w:val="24"/>
+              </w:rPr>
+            </w:pPr>
+            <w:r>
+              <w:rPr>
+                <w:sz w:val="24"/>
+                <w:szCs w:val="24"/>
+              </w:rPr>
+              <w:t>La lista de gasolineras se queda vacía y s</w:t>
+            </w:r>
+            <w:r>
+              <w:rPr>
+                <w:sz w:val="24"/>
+                <w:szCs w:val="24"/>
+              </w:rPr>
+              <w:t>e</w:t>
+            </w:r>
+            <w:r>
+              <w:rPr>
+                <w:sz w:val="24"/>
+                <w:szCs w:val="24"/>
+              </w:rPr>
+              <w:t xml:space="preserve"> muestra un mensaje de error informando al usuario de que no dispone de conexión a internet.</w:t>
+            </w:r>
+          </w:p>
+        </w:tc>
+      </w:tr>
+      <w:tr>
+        <w:tc>
+          <w:tcPr>
+            <w:tcW w:w="1762" w:type="dxa"/>
+          </w:tcPr>
+          <w:p>
+            <w:pPr>
+              <w:rPr>
+                <w:sz w:val="24"/>
+                <w:szCs w:val="24"/>
+              </w:rPr>
+            </w:pPr>
+            <w:r>
+              <w:rPr>
+                <w:rFonts w:ascii="Calibri" w:hAnsi="Calibri"/>
+                <w:sz w:val="24"/>
+                <w:szCs w:val="24"/>
+              </w:rPr>
+              <w:t>ESTABCOMB.D</w:t>
+            </w:r>
+          </w:p>
+        </w:tc>
+        <w:tc>
+          <w:tcPr>
+            <w:tcW w:w="2486" w:type="dxa"/>
+          </w:tcPr>
+          <w:p>
+            <w:pPr>
+              <w:rPr>
+                <w:sz w:val="24"/>
+                <w:szCs w:val="24"/>
+              </w:rPr>
+            </w:pPr>
+            <w:r>
+              <w:rPr>
+                <w:sz w:val="24"/>
+                <w:szCs w:val="24"/>
+              </w:rPr>
+              <w:t>El tipo de combustible seleccionado</w:t>
+            </w:r>
+          </w:p>
+        </w:tc>
+        <w:tc>
+          <w:tcPr>
+            <w:tcW w:w="4632" w:type="dxa"/>
+          </w:tcPr>
+          <w:p>
+            <w:pPr>
+              <w:rPr>
+                <w:sz w:val="24"/>
+                <w:szCs w:val="24"/>
+              </w:rPr>
+            </w:pPr>
+            <w:r>
+              <w:rPr>
+                <w:sz w:val="24"/>
+                <w:szCs w:val="24"/>
+              </w:rPr>
+              <w:t>La lista de gasolineras se queda vacía y se</w:t>
+            </w:r>
+            <w:r>
+              <w:rPr>
+                <w:rFonts w:ascii="Calibri" w:hAnsi="Calibri"/>
+                <w:sz w:val="24"/>
+              </w:rPr>
+              <w:t xml:space="preserve"> </w:t>
+            </w:r>
+            <w:r>
+              <w:rPr>
+                <w:rFonts w:ascii="Calibri" w:hAnsi="Calibri"/>
+                <w:sz w:val="24"/>
+              </w:rPr>
+              <w:t>muestra un mensaje de error informando al usuario de que no ha logrado comunicarse con la base de datos.</w:t>
+            </w:r>
+          </w:p>
+        </w:tc>
+      </w:tr>
+      <w:tr>
+        <w:tc>
+          <w:tcPr>
+            <w:tcW w:w="1762" w:type="dxa"/>
+          </w:tcPr>
+          <w:p>
+            <w:pPr>
+              <w:rPr>
+                <w:sz w:val="24"/>
+                <w:szCs w:val="24"/>
+              </w:rPr>
+            </w:pPr>
+            <w:r>
+              <w:rPr>
+                <w:rFonts w:ascii="Calibri" w:hAnsi="Calibri"/>
+                <w:sz w:val="24"/>
+                <w:szCs w:val="24"/>
+              </w:rPr>
+              <w:t>ESTABCOMB.</w:t>
+            </w:r>
+            <w:r>
+              <w:rPr>
+                <w:rFonts w:ascii="Calibri" w:hAnsi="Calibri"/>
+                <w:sz w:val="24"/>
+                <w:szCs w:val="24"/>
+              </w:rPr>
+              <w:t>E</w:t>
+            </w:r>
+          </w:p>
+        </w:tc>
+        <w:tc>
+          <w:tcPr>
+            <w:tcW w:w="2486" w:type="dxa"/>
+          </w:tcPr>
+          <w:p>
+            <w:pPr>
+              <w:rPr>
+                <w:sz w:val="24"/>
+                <w:szCs w:val="24"/>
+              </w:rPr>
+            </w:pPr>
+            <w:r>
+              <w:rPr>
+                <w:sz w:val="24"/>
+                <w:szCs w:val="24"/>
+              </w:rPr>
+              <w:t>El tipo de combustible seleccionado</w:t>
+            </w:r>
+          </w:p>
+        </w:tc>
+        <w:tc>
+          <w:tcPr>
+            <w:tcW w:w="4632" w:type="dxa"/>
+          </w:tcPr>
+          <w:p>
+            <w:pPr>
+              <w:rPr>
+                <w:sz w:val="24"/>
+                <w:szCs w:val="24"/>
+              </w:rPr>
+            </w:pPr>
+            <w:r>
+              <w:rPr>
+                <w:sz w:val="24"/>
+                <w:szCs w:val="24"/>
+              </w:rPr>
+              <w:t>La lista de gasolineras se queda vacía y se</w:t>
+            </w:r>
+            <w:r>
+              <w:rPr>
+                <w:rFonts w:ascii="Calibri" w:hAnsi="Calibri"/>
+                <w:sz w:val="24"/>
+              </w:rPr>
+              <w:t xml:space="preserve"> </w:t>
+            </w:r>
+            <w:r>
+              <w:rPr>
+                <w:rFonts w:ascii="Calibri" w:hAnsi="Calibri"/>
+                <w:sz w:val="24"/>
+              </w:rPr>
+              <w:t xml:space="preserve">muestra un mensaje informando al usuario de que </w:t>
+            </w:r>
+            <w:r>
+              <w:rPr>
+                <w:rFonts w:ascii="Calibri" w:hAnsi="Calibri"/>
+                <w:sz w:val="24"/>
+              </w:rPr>
+              <w:t>ocurrido un error.</w:t>
+            </w:r>
+          </w:p>
+        </w:tc>
+      </w:tr>
+    </w:tbl>
+    <w:p>
+      <w:pPr>
+        <w:rPr>
+          <w:rFonts w:ascii="Calibri" w:hAnsi="Calibri"/>
+          <w:sz w:val="24"/>
+        </w:rPr>
+      </w:pPr>
+    </w:p>
+    <w:p>
+      <w:pPr>
+        <w:rPr>
+          <w:rFonts w:ascii="Calibri" w:hAnsi="Calibri"/>
+          <w:sz w:val="26"/>
+          <w:szCs w:val="26"/>
+        </w:rPr>
+      </w:pPr>
+    </w:p>
+    <w:p>
+      <w:pPr>
         <w:rPr>
           <w:rFonts w:ascii="Calibri" w:hAnsi="Calibri"/>
           <w:b/>
           <w:bCs/>
-          <w:sz w:val="24"/>
+          <w:sz w:val="26"/>
+          <w:szCs w:val="26"/>
         </w:rPr>
       </w:pPr>
       <w:r>
@@ -1154,7 +1616,8 @@
           <w:rFonts w:ascii="Calibri" w:hAnsi="Calibri"/>
           <w:b/>
           <w:bCs/>
-          <w:sz w:val="24"/>
+          <w:sz w:val="26"/>
+          <w:szCs w:val="26"/>
         </w:rPr>
         <w:t>PRUEBAS UNITARIAS</w:t>
       </w:r>
@@ -1181,11 +1644,1531 @@
           <w:b/>
           <w:bCs/>
           <w:sz w:val="24"/>
+          <w:u w:val="single"/>
+        </w:rPr>
+      </w:pPr>
+      <w:r>
+        <w:rPr>
+          <w:rFonts w:ascii="Calibri" w:hAnsi="Calibri"/>
+          <w:b/>
+          <w:bCs/>
+          <w:sz w:val="24"/>
+          <w:u w:val="single"/>
+        </w:rPr>
+        <w:t xml:space="preserve">Pruebas unitarias de las clases de modelo </w:t>
+      </w:r>
+    </w:p>
+    <w:p>
+      <w:pPr>
+        <w:pStyle w:val="Prrafodelista"/>
+        <w:rPr>
+          <w:rFonts w:ascii="Calibri" w:hAnsi="Calibri"/>
+          <w:b/>
+          <w:bCs/>
+          <w:sz w:val="24"/>
+        </w:rPr>
+      </w:pPr>
+    </w:p>
+    <w:p>
+      <w:pPr>
+        <w:pStyle w:val="Prrafodelista"/>
+        <w:rPr>
+          <w:rFonts w:ascii="Calibri" w:hAnsi="Calibri"/>
+          <w:sz w:val="24"/>
+        </w:rPr>
+      </w:pPr>
+      <w:r>
+        <w:rPr>
+          <w:rFonts w:ascii="Calibri" w:hAnsi="Calibri"/>
+          <w:b/>
+          <w:bCs/>
+          <w:sz w:val="24"/>
+        </w:rPr>
+        <w:t xml:space="preserve">Clase Gasolinera: </w:t>
+      </w:r>
+      <w:r>
+        <w:rPr>
+          <w:rFonts w:ascii="Calibri" w:hAnsi="Calibri"/>
+          <w:sz w:val="24"/>
+        </w:rPr>
+        <w:t>Para esta clase se harán las pruebas para los métodos getLongitud y getLatitud.</w:t>
+      </w:r>
+    </w:p>
+    <w:p>
+      <w:pPr>
+        <w:pStyle w:val="Prrafodelista"/>
+        <w:rPr>
+          <w:rFonts w:ascii="Calibri" w:hAnsi="Calibri"/>
+          <w:sz w:val="24"/>
+        </w:rPr>
+      </w:pPr>
+    </w:p>
+    <w:p>
+      <w:pPr>
+        <w:pStyle w:val="Prrafodelista"/>
+        <w:numPr>
+          <w:ilvl w:val="0"/>
+          <w:numId w:val="2"/>
+        </w:numPr>
+        <w:rPr>
+          <w:rFonts w:ascii="Calibri" w:hAnsi="Calibri"/>
+          <w:b/>
+          <w:bCs/>
+          <w:sz w:val="24"/>
+          <w:u w:val="single"/>
+        </w:rPr>
+      </w:pPr>
+      <w:r>
+        <w:rPr>
+          <w:rFonts w:ascii="Calibri" w:hAnsi="Calibri"/>
+          <w:b/>
+          <w:bCs/>
+          <w:sz w:val="24"/>
+          <w:u w:val="single"/>
+        </w:rPr>
+        <w:t>Pruebas unitarias de las clases presenter</w:t>
+      </w:r>
+    </w:p>
+    <w:p>
+      <w:pPr>
+        <w:pStyle w:val="Prrafodelista"/>
+        <w:rPr>
+          <w:rFonts w:ascii="Calibri" w:hAnsi="Calibri"/>
+          <w:b/>
+          <w:bCs/>
+          <w:sz w:val="24"/>
+        </w:rPr>
+      </w:pPr>
+    </w:p>
+    <w:p>
+      <w:pPr>
+        <w:pStyle w:val="Prrafodelista"/>
+        <w:rPr>
+          <w:rFonts w:ascii="Calibri" w:hAnsi="Calibri"/>
+          <w:sz w:val="24"/>
+        </w:rPr>
+      </w:pPr>
+      <w:r>
+        <w:rPr>
+          <w:rFonts w:ascii="Calibri" w:hAnsi="Calibri"/>
+          <w:b/>
+          <w:bCs/>
+          <w:sz w:val="24"/>
+        </w:rPr>
+        <w:t>Clase PresenterGasolinera</w:t>
+      </w:r>
+      <w:r>
+        <w:rPr>
+          <w:rFonts w:ascii="Calibri" w:hAnsi="Calibri"/>
+          <w:sz w:val="24"/>
+        </w:rPr>
+        <w:t>:</w:t>
+      </w:r>
+      <w:r>
+        <w:rPr>
+          <w:rFonts w:ascii="Calibri" w:hAnsi="Calibri"/>
+          <w:b/>
+          <w:bCs/>
+          <w:sz w:val="24"/>
+        </w:rPr>
+        <w:t xml:space="preserve"> </w:t>
+      </w:r>
+      <w:r>
+        <w:rPr>
+          <w:rFonts w:ascii="Calibri" w:hAnsi="Calibri"/>
+          <w:sz w:val="24"/>
+        </w:rPr>
+        <w:t xml:space="preserve">En esta clase se probarán los métodos </w:t>
+      </w:r>
+      <w:r>
+        <w:rPr>
+          <w:rFonts w:ascii="Calibri" w:hAnsi="Calibri"/>
+          <w:i/>
+          <w:iCs/>
+          <w:sz w:val="24"/>
+        </w:rPr>
+        <w:t>lecturaCombustiblePorDefecto</w:t>
+      </w:r>
+      <w:r>
+        <w:rPr>
+          <w:rFonts w:ascii="Calibri" w:hAnsi="Calibri"/>
+          <w:sz w:val="24"/>
+        </w:rPr>
+        <w:t xml:space="preserve"> y </w:t>
+      </w:r>
+      <w:r>
+        <w:rPr>
+          <w:rFonts w:ascii="Calibri" w:hAnsi="Calibri"/>
+          <w:i/>
+          <w:iCs/>
+          <w:sz w:val="24"/>
+        </w:rPr>
+        <w:t>escrituraCombustiblePorDefecto</w:t>
+      </w:r>
+      <w:r>
+        <w:rPr>
+          <w:rFonts w:ascii="Calibri" w:hAnsi="Calibri"/>
+          <w:sz w:val="24"/>
+        </w:rPr>
+        <w:t>.</w:t>
+      </w:r>
+    </w:p>
+    <w:p>
+      <w:pPr>
+        <w:pStyle w:val="Prrafodelista"/>
+        <w:rPr>
+          <w:rFonts w:ascii="Calibri" w:hAnsi="Calibri"/>
+          <w:sz w:val="24"/>
+        </w:rPr>
+      </w:pPr>
+    </w:p>
+    <w:p>
+      <w:pPr>
+        <w:pStyle w:val="Prrafodelista"/>
+        <w:numPr>
+          <w:ilvl w:val="0"/>
+          <w:numId w:val="2"/>
+        </w:numPr>
+        <w:rPr>
+          <w:rFonts w:ascii="Calibri" w:hAnsi="Calibri"/>
+          <w:b/>
+          <w:bCs/>
+          <w:sz w:val="24"/>
+          <w:u w:val="single"/>
+        </w:rPr>
+      </w:pPr>
+      <w:r>
+        <w:rPr>
+          <w:rFonts w:ascii="Calibri" w:hAnsi="Calibri"/>
+          <w:b/>
+          <w:bCs/>
+          <w:sz w:val="24"/>
+          <w:u w:val="single"/>
+        </w:rPr>
+        <w:t>Pruebas unitarias de las clases utilities</w:t>
+      </w:r>
+    </w:p>
+    <w:p>
+      <w:pPr>
+        <w:pStyle w:val="Prrafodelista"/>
+        <w:rPr>
+          <w:rFonts w:ascii="Calibri" w:hAnsi="Calibri"/>
+          <w:b/>
+          <w:bCs/>
+          <w:sz w:val="24"/>
+          <w:u w:val="single"/>
+        </w:rPr>
+      </w:pPr>
+    </w:p>
+    <w:p>
+      <w:pPr>
+        <w:pStyle w:val="Prrafodelista"/>
+        <w:rPr>
+          <w:rFonts w:ascii="Calibri" w:hAnsi="Calibri"/>
+          <w:sz w:val="24"/>
+        </w:rPr>
+      </w:pPr>
+      <w:r>
+        <w:rPr>
+          <w:rFonts w:ascii="Calibri" w:hAnsi="Calibri"/>
+          <w:b/>
+          <w:bCs/>
+          <w:sz w:val="24"/>
+        </w:rPr>
+        <w:t>Clase ParserJSONGasolineras</w:t>
+      </w:r>
+      <w:r>
+        <w:rPr>
+          <w:rFonts w:ascii="Calibri" w:hAnsi="Calibri"/>
+          <w:sz w:val="24"/>
+        </w:rPr>
+        <w:t xml:space="preserve">: </w:t>
+      </w:r>
+      <w:r>
+        <w:rPr>
+          <w:rFonts w:ascii="Calibri" w:hAnsi="Calibri"/>
+          <w:sz w:val="24"/>
+        </w:rPr>
+        <w:t xml:space="preserve">Para esta clase se probarán los métodos </w:t>
+      </w:r>
+      <w:r>
+        <w:rPr>
+          <w:rFonts w:ascii="Calibri" w:hAnsi="Calibri"/>
+          <w:i/>
+          <w:iCs/>
+          <w:sz w:val="24"/>
+        </w:rPr>
+        <w:t xml:space="preserve">readGasolinera, readArrayGasolineras, leerCombustiblePorDefecto, </w:t>
+      </w:r>
+      <w:r>
+        <w:rPr>
+          <w:rFonts w:ascii="Calibri" w:hAnsi="Calibri"/>
+          <w:i/>
+          <w:iCs/>
+          <w:sz w:val="24"/>
+        </w:rPr>
+        <w:t>escribirCombustiblePorDefecto</w:t>
+      </w:r>
+      <w:r>
+        <w:rPr>
+          <w:rFonts w:ascii="Calibri" w:hAnsi="Calibri"/>
+          <w:sz w:val="24"/>
+        </w:rPr>
+        <w:t>.</w:t>
+      </w:r>
+    </w:p>
+    <w:p>
+      <w:pPr>
+        <w:pStyle w:val="Prrafodelista"/>
+        <w:rPr>
+          <w:rFonts w:ascii="Calibri" w:hAnsi="Calibri"/>
+          <w:sz w:val="24"/>
+        </w:rPr>
+      </w:pPr>
+    </w:p>
+    <w:p>
+      <w:pPr>
+        <w:pStyle w:val="Descripcin"/>
+        <w:jc w:val="center"/>
+        <w:rPr>
+          <w:rFonts w:ascii="Calibri" w:hAnsi="Calibri"/>
+          <w:sz w:val="24"/>
+        </w:rPr>
+      </w:pPr>
+      <w:r>
+        <w:t xml:space="preserve">Tabla </w:t>
+      </w:r>
+      <w:r>
+        <w:fldChar w:fldCharType="begin"/>
+      </w:r>
+      <w:r>
+        <w:instrText xml:space="preserve"> SEQ Tabla \* ARABIC </w:instrText>
+      </w:r>
+      <w:r>
+        <w:fldChar w:fldCharType="separate"/>
+      </w:r>
+      <w:r>
+        <w:rPr>
+          <w:noProof/>
+        </w:rPr>
+        <w:t>2</w:t>
+      </w:r>
+      <w:r>
+        <w:fldChar w:fldCharType="end"/>
+      </w:r>
+      <w:r>
+        <w:t>. Casos de prueba validos para el método readGasolinera</w:t>
+      </w:r>
+    </w:p>
+    <w:tbl>
+      <w:tblPr>
+        <w:tblStyle w:val="Tablaconcuadrcula"/>
+        <w:tblW w:w="0" w:type="auto"/>
+        <w:jc w:val="center"/>
+        <w:tblLook w:val="04A0" w:firstRow="1" w:lastRow="0" w:firstColumn="1" w:lastColumn="0" w:noHBand="0" w:noVBand="1"/>
+      </w:tblPr>
+      <w:tblGrid>
+        <w:gridCol w:w="2042"/>
+        <w:gridCol w:w="3506"/>
+        <w:gridCol w:w="2552"/>
+      </w:tblGrid>
+      <w:tr>
+        <w:trPr>
+          <w:jc w:val="center"/>
+        </w:trPr>
+        <w:tc>
+          <w:tcPr>
+            <w:tcW w:w="2042" w:type="dxa"/>
+          </w:tcPr>
+          <w:p>
+            <w:pPr>
+              <w:pStyle w:val="Prrafodelista"/>
+              <w:ind w:left="0"/>
+              <w:jc w:val="center"/>
+            </w:pPr>
+            <w:r>
+              <w:t>Identificador</w:t>
+            </w:r>
+          </w:p>
+        </w:tc>
+        <w:tc>
+          <w:tcPr>
+            <w:tcW w:w="3506" w:type="dxa"/>
+          </w:tcPr>
+          <w:p>
+            <w:pPr>
+              <w:pStyle w:val="Prrafodelista"/>
+              <w:ind w:left="0"/>
+              <w:jc w:val="center"/>
+            </w:pPr>
+            <w:r>
+              <w:t>Entrada</w:t>
+            </w:r>
+          </w:p>
+        </w:tc>
+        <w:tc>
+          <w:tcPr>
+            <w:tcW w:w="2552" w:type="dxa"/>
+          </w:tcPr>
+          <w:p>
+            <w:pPr>
+              <w:pStyle w:val="Prrafodelista"/>
+              <w:ind w:left="0"/>
+              <w:jc w:val="both"/>
+            </w:pPr>
+            <w:r>
+              <w:t>Valor esperado</w:t>
+            </w:r>
+          </w:p>
+        </w:tc>
+      </w:tr>
+      <w:tr>
+        <w:trPr>
+          <w:jc w:val="center"/>
+        </w:trPr>
+        <w:tc>
+          <w:tcPr>
+            <w:tcW w:w="2042" w:type="dxa"/>
+          </w:tcPr>
+          <w:p>
+            <w:pPr>
+              <w:pStyle w:val="Prrafodelista"/>
+              <w:ind w:left="0"/>
+              <w:jc w:val="both"/>
+            </w:pPr>
+            <w:r>
+              <w:t>UT.1a</w:t>
+            </w:r>
+          </w:p>
+        </w:tc>
+        <w:tc>
+          <w:tcPr>
+            <w:tcW w:w="3506" w:type="dxa"/>
+          </w:tcPr>
+          <w:p>
+            <w:pPr>
+              <w:pStyle w:val="Default"/>
+              <w:jc w:val="both"/>
+              <w:rPr>
+                <w:sz w:val="22"/>
+              </w:rPr>
+            </w:pPr>
+            <w:r>
+              <w:rPr>
+                <w:sz w:val="22"/>
+              </w:rPr>
+              <w:t>Fichero JSON con todos lo</w:t>
+            </w:r>
+            <w:r>
+              <w:rPr>
+                <w:sz w:val="22"/>
+              </w:rPr>
+              <w:t>s</w:t>
+            </w:r>
+            <w:r>
+              <w:rPr>
+                <w:sz w:val="22"/>
+              </w:rPr>
+              <w:t xml:space="preserve"> datos de una gasolinera</w:t>
+            </w:r>
+            <w:r>
+              <w:rPr>
+                <w:sz w:val="22"/>
+              </w:rPr>
+              <w:t>.</w:t>
+            </w:r>
+          </w:p>
+        </w:tc>
+        <w:tc>
+          <w:tcPr>
+            <w:tcW w:w="2552" w:type="dxa"/>
+          </w:tcPr>
+          <w:p>
+            <w:pPr>
+              <w:pStyle w:val="Prrafodelista"/>
+              <w:ind w:left="0"/>
+              <w:jc w:val="both"/>
+            </w:pPr>
+            <w:r>
+              <w:t xml:space="preserve">Gasolinera creada correctamente con los valores </w:t>
+            </w:r>
+            <w:r>
+              <w:t xml:space="preserve">necesarios </w:t>
+            </w:r>
+            <w:r>
+              <w:t>leídos del fichero JSON.</w:t>
+            </w:r>
+          </w:p>
+        </w:tc>
+      </w:tr>
+      <w:tr>
+        <w:trPr>
+          <w:jc w:val="center"/>
+        </w:trPr>
+        <w:tc>
+          <w:tcPr>
+            <w:tcW w:w="2042" w:type="dxa"/>
+          </w:tcPr>
+          <w:p>
+            <w:pPr>
+              <w:pStyle w:val="Prrafodelista"/>
+              <w:ind w:left="0"/>
+              <w:jc w:val="both"/>
+            </w:pPr>
+            <w:r>
+              <w:t>UT.1b</w:t>
+            </w:r>
+          </w:p>
+        </w:tc>
+        <w:tc>
+          <w:tcPr>
+            <w:tcW w:w="3506" w:type="dxa"/>
+          </w:tcPr>
+          <w:p>
+            <w:pPr>
+              <w:pStyle w:val="Prrafodelista"/>
+              <w:ind w:left="0"/>
+              <w:jc w:val="both"/>
+            </w:pPr>
+            <w:r>
+              <w:t>Fichero JSON con un campo no existente que es necesario para inicializar la gasolinera.</w:t>
+            </w:r>
+          </w:p>
+        </w:tc>
+        <w:tc>
+          <w:tcPr>
+            <w:tcW w:w="2552" w:type="dxa"/>
+          </w:tcPr>
+          <w:p>
+            <w:pPr>
+              <w:pStyle w:val="Prrafodelista"/>
+              <w:ind w:left="0"/>
+              <w:jc w:val="both"/>
+            </w:pPr>
+            <w:r>
+              <w:t xml:space="preserve">Gasolinera creada correctamente, en el caso de los campos que no </w:t>
+            </w:r>
+            <w:r>
+              <w:t>existan</w:t>
+            </w:r>
+            <w:r>
+              <w:t xml:space="preserve"> en el JSON se </w:t>
+            </w:r>
+            <w:r>
+              <w:t xml:space="preserve">inicializan a “” </w:t>
+            </w:r>
+            <w:r>
+              <w:t xml:space="preserve">si </w:t>
+            </w:r>
+            <w:r>
+              <w:t xml:space="preserve">es </w:t>
+            </w:r>
+            <w:r>
+              <w:t xml:space="preserve">un campo </w:t>
+            </w:r>
+            <w:r>
+              <w:t>S</w:t>
+            </w:r>
+            <w:r>
+              <w:t xml:space="preserve">tring, o a 0 si </w:t>
+            </w:r>
+            <w:r>
+              <w:t>es un</w:t>
+            </w:r>
+            <w:r>
+              <w:t xml:space="preserve"> campo double.</w:t>
+            </w:r>
+          </w:p>
+        </w:tc>
+      </w:tr>
+      <w:tr>
+        <w:trPr>
+          <w:jc w:val="center"/>
+        </w:trPr>
+        <w:tc>
+          <w:tcPr>
+            <w:tcW w:w="2042" w:type="dxa"/>
+          </w:tcPr>
+          <w:p>
+            <w:pPr>
+              <w:pStyle w:val="Prrafodelista"/>
+              <w:ind w:left="0"/>
+              <w:jc w:val="both"/>
+            </w:pPr>
+            <w:r>
+              <w:t>UT.1c</w:t>
+            </w:r>
+          </w:p>
+        </w:tc>
+        <w:tc>
+          <w:tcPr>
+            <w:tcW w:w="3506" w:type="dxa"/>
+          </w:tcPr>
+          <w:p>
+            <w:pPr>
+              <w:pStyle w:val="Prrafodelista"/>
+              <w:ind w:left="0"/>
+              <w:jc w:val="both"/>
+            </w:pPr>
+            <w:r>
+              <w:t>Fichero JSON con campos mal etiquetados.</w:t>
+            </w:r>
+          </w:p>
+        </w:tc>
+        <w:tc>
+          <w:tcPr>
+            <w:tcW w:w="2552" w:type="dxa"/>
+          </w:tcPr>
+          <w:p>
+            <w:pPr>
+              <w:jc w:val="both"/>
+            </w:pPr>
+            <w:r>
+              <w:t>Gasolina creada con los</w:t>
+            </w:r>
+            <w:r>
+              <w:t xml:space="preserve"> </w:t>
+            </w:r>
+            <w:r>
+              <w:t>valores correctamente</w:t>
+            </w:r>
+            <w:r>
+              <w:t xml:space="preserve"> </w:t>
+            </w:r>
+            <w:r>
+              <w:t xml:space="preserve">leídos, salvo el </w:t>
+            </w:r>
+            <w:r>
+              <w:t xml:space="preserve">o </w:t>
+            </w:r>
+            <w:r>
+              <w:t>los</w:t>
+            </w:r>
+            <w:r>
+              <w:t xml:space="preserve"> </w:t>
+            </w:r>
+            <w:r>
+              <w:t>campos mal etiquetados.</w:t>
+            </w:r>
+          </w:p>
+        </w:tc>
+      </w:tr>
+      <w:tr>
+        <w:trPr>
+          <w:jc w:val="center"/>
+        </w:trPr>
+        <w:tc>
+          <w:tcPr>
+            <w:tcW w:w="2042" w:type="dxa"/>
+          </w:tcPr>
+          <w:p>
+            <w:pPr>
+              <w:pStyle w:val="Prrafodelista"/>
+              <w:ind w:left="0"/>
+              <w:jc w:val="both"/>
+            </w:pPr>
+            <w:r>
+              <w:t>UT.1d</w:t>
+            </w:r>
+          </w:p>
+        </w:tc>
+        <w:tc>
+          <w:tcPr>
+            <w:tcW w:w="3506" w:type="dxa"/>
+          </w:tcPr>
+          <w:p>
+            <w:pPr>
+              <w:pStyle w:val="Prrafodelista"/>
+              <w:ind w:left="0"/>
+              <w:jc w:val="both"/>
+            </w:pPr>
+            <w:r>
+              <w:t>Fichero JSON Vacío</w:t>
+            </w:r>
+          </w:p>
+        </w:tc>
+        <w:tc>
+          <w:tcPr>
+            <w:tcW w:w="2552" w:type="dxa"/>
+          </w:tcPr>
+          <w:p>
+            <w:pPr>
+              <w:jc w:val="both"/>
+            </w:pPr>
+            <w:r>
+              <w:t>Se crea una gasolinera con todos los campos inicializados por defecto.</w:t>
+            </w:r>
+          </w:p>
+        </w:tc>
+      </w:tr>
+    </w:tbl>
+    <w:p>
+      <w:pPr>
+        <w:pStyle w:val="Prrafodelista"/>
+        <w:rPr>
+          <w:rFonts w:ascii="Calibri" w:hAnsi="Calibri"/>
+          <w:sz w:val="24"/>
+        </w:rPr>
+      </w:pPr>
+    </w:p>
+    <w:p>
+      <w:pPr>
+        <w:pStyle w:val="Descripcin"/>
+        <w:jc w:val="center"/>
+      </w:pPr>
+    </w:p>
+    <w:p>
+      <w:pPr>
+        <w:pStyle w:val="Descripcin"/>
+        <w:jc w:val="center"/>
+        <w:rPr>
+          <w:rFonts w:ascii="Calibri" w:hAnsi="Calibri"/>
+          <w:sz w:val="24"/>
+        </w:rPr>
+      </w:pPr>
+      <w:r>
+        <w:t xml:space="preserve">Tabla </w:t>
+      </w:r>
+      <w:r>
+        <w:fldChar w:fldCharType="begin"/>
+      </w:r>
+      <w:r>
+        <w:instrText xml:space="preserve"> SEQ Tabla \* ARABIC </w:instrText>
+      </w:r>
+      <w:r>
+        <w:fldChar w:fldCharType="separate"/>
+      </w:r>
+      <w:r>
+        <w:rPr>
+          <w:noProof/>
+        </w:rPr>
+        <w:t>2</w:t>
+      </w:r>
+      <w:r>
+        <w:fldChar w:fldCharType="end"/>
+      </w:r>
+      <w:r>
+        <w:t>. Casos de prueba</w:t>
+      </w:r>
+      <w:r>
+        <w:t xml:space="preserve"> no válidos</w:t>
+      </w:r>
+      <w:r>
+        <w:t xml:space="preserve"> para el </w:t>
+      </w:r>
+      <w:r>
+        <w:t>método</w:t>
+      </w:r>
+      <w:r>
+        <w:t xml:space="preserve"> readGasolinera</w:t>
+      </w:r>
+    </w:p>
+    <w:tbl>
+      <w:tblPr>
+        <w:tblStyle w:val="Tablaconcuadrcula"/>
+        <w:tblW w:w="0" w:type="auto"/>
+        <w:jc w:val="center"/>
+        <w:tblLook w:val="04A0" w:firstRow="1" w:lastRow="0" w:firstColumn="1" w:lastColumn="0" w:noHBand="0" w:noVBand="1"/>
+      </w:tblPr>
+      <w:tblGrid>
+        <w:gridCol w:w="2042"/>
+        <w:gridCol w:w="3506"/>
+        <w:gridCol w:w="2552"/>
+      </w:tblGrid>
+      <w:tr>
+        <w:trPr>
+          <w:jc w:val="center"/>
+        </w:trPr>
+        <w:tc>
+          <w:tcPr>
+            <w:tcW w:w="2042" w:type="dxa"/>
+          </w:tcPr>
+          <w:p>
+            <w:pPr>
+              <w:pStyle w:val="Prrafodelista"/>
+              <w:ind w:left="0"/>
+              <w:jc w:val="center"/>
+            </w:pPr>
+            <w:r>
+              <w:t>Identificador</w:t>
+            </w:r>
+          </w:p>
+        </w:tc>
+        <w:tc>
+          <w:tcPr>
+            <w:tcW w:w="3506" w:type="dxa"/>
+          </w:tcPr>
+          <w:p>
+            <w:pPr>
+              <w:pStyle w:val="Prrafodelista"/>
+              <w:ind w:left="0"/>
+              <w:jc w:val="center"/>
+            </w:pPr>
+            <w:r>
+              <w:t>Entrada</w:t>
+            </w:r>
+          </w:p>
+        </w:tc>
+        <w:tc>
+          <w:tcPr>
+            <w:tcW w:w="2552" w:type="dxa"/>
+          </w:tcPr>
+          <w:p>
+            <w:pPr>
+              <w:pStyle w:val="Prrafodelista"/>
+              <w:ind w:left="0"/>
+              <w:jc w:val="both"/>
+            </w:pPr>
+            <w:r>
+              <w:t>Valor esperado</w:t>
+            </w:r>
+          </w:p>
+        </w:tc>
+      </w:tr>
+      <w:tr>
+        <w:trPr>
+          <w:jc w:val="center"/>
+        </w:trPr>
+        <w:tc>
+          <w:tcPr>
+            <w:tcW w:w="2042" w:type="dxa"/>
+          </w:tcPr>
+          <w:p>
+            <w:pPr>
+              <w:pStyle w:val="Prrafodelista"/>
+              <w:ind w:left="0"/>
+              <w:jc w:val="both"/>
+            </w:pPr>
+            <w:r>
+              <w:t>UT.1</w:t>
+            </w:r>
+            <w:r>
+              <w:t>e</w:t>
+            </w:r>
+          </w:p>
+        </w:tc>
+        <w:tc>
+          <w:tcPr>
+            <w:tcW w:w="3506" w:type="dxa"/>
+          </w:tcPr>
+          <w:p>
+            <w:pPr>
+              <w:pStyle w:val="Prrafodelista"/>
+              <w:ind w:left="0"/>
+              <w:jc w:val="both"/>
+            </w:pPr>
+            <w:r>
+              <w:t>Fichero con formato no JSON</w:t>
+            </w:r>
+          </w:p>
+        </w:tc>
+        <w:tc>
+          <w:tcPr>
+            <w:tcW w:w="2552" w:type="dxa"/>
+          </w:tcPr>
+          <w:p>
+            <w:pPr>
+              <w:pStyle w:val="Prrafodelista"/>
+              <w:ind w:left="0"/>
+              <w:jc w:val="both"/>
+            </w:pPr>
+            <w:r>
+              <w:t>IOException</w:t>
+            </w:r>
+          </w:p>
+        </w:tc>
+      </w:tr>
+      <w:tr>
+        <w:trPr>
+          <w:jc w:val="center"/>
+        </w:trPr>
+        <w:tc>
+          <w:tcPr>
+            <w:tcW w:w="2042" w:type="dxa"/>
+          </w:tcPr>
+          <w:p>
+            <w:pPr>
+              <w:pStyle w:val="Prrafodelista"/>
+              <w:ind w:left="0"/>
+              <w:jc w:val="both"/>
+            </w:pPr>
+            <w:r>
+              <w:t>UT.1</w:t>
+            </w:r>
+            <w:r>
+              <w:t>f</w:t>
+            </w:r>
+          </w:p>
+        </w:tc>
+        <w:tc>
+          <w:tcPr>
+            <w:tcW w:w="3506" w:type="dxa"/>
+          </w:tcPr>
+          <w:p>
+            <w:pPr>
+              <w:pStyle w:val="Prrafodelista"/>
+              <w:ind w:left="0"/>
+              <w:jc w:val="both"/>
+            </w:pPr>
+            <w:r>
+              <w:t>Fichero Vacío</w:t>
+            </w:r>
+          </w:p>
+        </w:tc>
+        <w:tc>
+          <w:tcPr>
+            <w:tcW w:w="2552" w:type="dxa"/>
+          </w:tcPr>
+          <w:p>
+            <w:pPr>
+              <w:pStyle w:val="Prrafodelista"/>
+              <w:ind w:left="0"/>
+              <w:jc w:val="both"/>
+            </w:pPr>
+            <w:r>
+              <w:t>IOException</w:t>
+            </w:r>
+          </w:p>
+        </w:tc>
+      </w:tr>
+    </w:tbl>
+    <w:p>
+      <w:pPr>
+        <w:pStyle w:val="Prrafodelista"/>
+        <w:rPr>
+          <w:rFonts w:ascii="Calibri" w:hAnsi="Calibri"/>
+          <w:sz w:val="24"/>
+        </w:rPr>
+      </w:pPr>
+    </w:p>
+    <w:p>
+      <w:pPr>
+        <w:pStyle w:val="Descripcin"/>
+        <w:jc w:val="center"/>
+        <w:rPr>
+          <w:rFonts w:ascii="Calibri" w:hAnsi="Calibri"/>
+          <w:sz w:val="24"/>
+        </w:rPr>
+      </w:pPr>
+      <w:r>
+        <w:t xml:space="preserve">Tabla </w:t>
+      </w:r>
+      <w:r>
+        <w:fldChar w:fldCharType="begin"/>
+      </w:r>
+      <w:r>
+        <w:instrText xml:space="preserve"> SEQ Tabla \* ARABIC </w:instrText>
+      </w:r>
+      <w:r>
+        <w:fldChar w:fldCharType="separate"/>
+      </w:r>
+      <w:r>
+        <w:rPr>
+          <w:noProof/>
+        </w:rPr>
+        <w:t>2</w:t>
+      </w:r>
+      <w:r>
+        <w:fldChar w:fldCharType="end"/>
+      </w:r>
+      <w:r>
+        <w:t xml:space="preserve">. Casos de prueba </w:t>
+      </w:r>
+      <w:r>
+        <w:t>válidos</w:t>
+      </w:r>
+      <w:r>
+        <w:t xml:space="preserve"> para el </w:t>
+      </w:r>
+      <w:r>
+        <w:t>método</w:t>
+      </w:r>
+      <w:r>
+        <w:t xml:space="preserve"> read</w:t>
+      </w:r>
+      <w:r>
+        <w:t>Array</w:t>
+      </w:r>
+      <w:r>
+        <w:t>Gasolinera</w:t>
+      </w:r>
+      <w:r>
+        <w:t>s</w:t>
+      </w:r>
+    </w:p>
+    <w:tbl>
+      <w:tblPr>
+        <w:tblStyle w:val="Tablaconcuadrcula"/>
+        <w:tblW w:w="0" w:type="auto"/>
+        <w:jc w:val="center"/>
+        <w:tblLook w:val="04A0" w:firstRow="1" w:lastRow="0" w:firstColumn="1" w:lastColumn="0" w:noHBand="0" w:noVBand="1"/>
+      </w:tblPr>
+      <w:tblGrid>
+        <w:gridCol w:w="2042"/>
+        <w:gridCol w:w="3506"/>
+        <w:gridCol w:w="2552"/>
+      </w:tblGrid>
+      <w:tr>
+        <w:trPr>
+          <w:jc w:val="center"/>
+        </w:trPr>
+        <w:tc>
+          <w:tcPr>
+            <w:tcW w:w="2042" w:type="dxa"/>
+          </w:tcPr>
+          <w:p>
+            <w:pPr>
+              <w:pStyle w:val="Prrafodelista"/>
+              <w:ind w:left="0"/>
+              <w:jc w:val="center"/>
+            </w:pPr>
+            <w:r>
+              <w:t>Identificador</w:t>
+            </w:r>
+          </w:p>
+        </w:tc>
+        <w:tc>
+          <w:tcPr>
+            <w:tcW w:w="3506" w:type="dxa"/>
+          </w:tcPr>
+          <w:p>
+            <w:pPr>
+              <w:pStyle w:val="Prrafodelista"/>
+              <w:ind w:left="0"/>
+              <w:jc w:val="center"/>
+            </w:pPr>
+            <w:r>
+              <w:t>Entrada</w:t>
+            </w:r>
+          </w:p>
+        </w:tc>
+        <w:tc>
+          <w:tcPr>
+            <w:tcW w:w="2552" w:type="dxa"/>
+          </w:tcPr>
+          <w:p>
+            <w:pPr>
+              <w:pStyle w:val="Prrafodelista"/>
+              <w:ind w:left="0"/>
+              <w:jc w:val="both"/>
+            </w:pPr>
+            <w:r>
+              <w:t>Valor esperado</w:t>
+            </w:r>
+          </w:p>
+        </w:tc>
+      </w:tr>
+      <w:tr>
+        <w:trPr>
+          <w:jc w:val="center"/>
+        </w:trPr>
+        <w:tc>
+          <w:tcPr>
+            <w:tcW w:w="2042" w:type="dxa"/>
+          </w:tcPr>
+          <w:p>
+            <w:pPr>
+              <w:pStyle w:val="Prrafodelista"/>
+              <w:ind w:left="0"/>
+              <w:jc w:val="both"/>
+            </w:pPr>
+            <w:r>
+              <w:t>UT.</w:t>
+            </w:r>
+            <w:r>
+              <w:t>2</w:t>
+            </w:r>
+            <w:r>
+              <w:t>a</w:t>
+            </w:r>
+          </w:p>
+        </w:tc>
+        <w:tc>
+          <w:tcPr>
+            <w:tcW w:w="3506" w:type="dxa"/>
+          </w:tcPr>
+          <w:p>
+            <w:pPr>
+              <w:pStyle w:val="Prrafodelista"/>
+              <w:ind w:left="0"/>
+              <w:jc w:val="both"/>
+            </w:pPr>
+            <w:r>
+              <w:t xml:space="preserve">Fichero JSON con datos de </w:t>
+            </w:r>
+            <w:r>
+              <w:t>varias gasolineras</w:t>
+            </w:r>
+            <w:r>
+              <w:t>.</w:t>
+            </w:r>
+          </w:p>
+        </w:tc>
+        <w:tc>
+          <w:tcPr>
+            <w:tcW w:w="2552" w:type="dxa"/>
+          </w:tcPr>
+          <w:p>
+            <w:pPr>
+              <w:pStyle w:val="Prrafodelista"/>
+              <w:ind w:left="0"/>
+              <w:jc w:val="both"/>
+            </w:pPr>
+            <w:r>
+              <w:t>Gasolinera</w:t>
+            </w:r>
+            <w:r>
+              <w:t>s</w:t>
+            </w:r>
+            <w:r>
+              <w:t xml:space="preserve"> creada</w:t>
+            </w:r>
+            <w:r>
+              <w:t>s</w:t>
+            </w:r>
+            <w:r>
+              <w:t xml:space="preserve"> correctamente con los valores necesarios leídos del fichero JSON.</w:t>
+            </w:r>
+          </w:p>
+        </w:tc>
+      </w:tr>
+      <w:tr>
+        <w:trPr>
+          <w:jc w:val="center"/>
+        </w:trPr>
+        <w:tc>
+          <w:tcPr>
+            <w:tcW w:w="2042" w:type="dxa"/>
+          </w:tcPr>
+          <w:p>
+            <w:pPr>
+              <w:pStyle w:val="Prrafodelista"/>
+              <w:ind w:left="0"/>
+              <w:jc w:val="both"/>
+            </w:pPr>
+            <w:r>
+              <w:t>UT.</w:t>
+            </w:r>
+            <w:r>
+              <w:t>2</w:t>
+            </w:r>
+            <w:r>
+              <w:t>b</w:t>
+            </w:r>
+          </w:p>
+        </w:tc>
+        <w:tc>
+          <w:tcPr>
+            <w:tcW w:w="3506" w:type="dxa"/>
+          </w:tcPr>
+          <w:p>
+            <w:pPr>
+              <w:pStyle w:val="Prrafodelista"/>
+              <w:ind w:left="0"/>
+              <w:jc w:val="both"/>
+            </w:pPr>
+            <w:r>
+              <w:t>Fichero JSON con un campo no existente que es necesario para inicializar la gasolinera.</w:t>
+            </w:r>
+          </w:p>
+        </w:tc>
+        <w:tc>
+          <w:tcPr>
+            <w:tcW w:w="2552" w:type="dxa"/>
+          </w:tcPr>
+          <w:p>
+            <w:pPr>
+              <w:pStyle w:val="Prrafodelista"/>
+              <w:ind w:left="0"/>
+              <w:jc w:val="both"/>
+            </w:pPr>
+            <w:r>
+              <w:t>Gasolinera creada correctamente, en el caso de los campos que no existan en el JSON se inicializan a “” si es un campo String, o a 0 si es un campo double.</w:t>
+            </w:r>
+          </w:p>
+        </w:tc>
+      </w:tr>
+      <w:tr>
+        <w:trPr>
+          <w:jc w:val="center"/>
+        </w:trPr>
+        <w:tc>
+          <w:tcPr>
+            <w:tcW w:w="2042" w:type="dxa"/>
+          </w:tcPr>
+          <w:p>
+            <w:pPr>
+              <w:pStyle w:val="Prrafodelista"/>
+              <w:ind w:left="0"/>
+              <w:jc w:val="both"/>
+            </w:pPr>
+            <w:r>
+              <w:t>UT.</w:t>
+            </w:r>
+            <w:r>
+              <w:t>2</w:t>
+            </w:r>
+            <w:r>
+              <w:t>c</w:t>
+            </w:r>
+          </w:p>
+        </w:tc>
+        <w:tc>
+          <w:tcPr>
+            <w:tcW w:w="3506" w:type="dxa"/>
+          </w:tcPr>
+          <w:p>
+            <w:pPr>
+              <w:pStyle w:val="Prrafodelista"/>
+              <w:ind w:left="0"/>
+              <w:jc w:val="both"/>
+            </w:pPr>
+            <w:r>
+              <w:t>Fichero JSON con campos mal etiquetados.</w:t>
+            </w:r>
+          </w:p>
+        </w:tc>
+        <w:tc>
+          <w:tcPr>
+            <w:tcW w:w="2552" w:type="dxa"/>
+          </w:tcPr>
+          <w:p>
+            <w:pPr>
+              <w:pStyle w:val="Prrafodelista"/>
+              <w:ind w:left="0"/>
+              <w:jc w:val="both"/>
+            </w:pPr>
+            <w:r>
+              <w:t>Gasolina creada con los</w:t>
+            </w:r>
+            <w:r>
+              <w:t xml:space="preserve"> </w:t>
+            </w:r>
+            <w:r>
+              <w:t>valores correctamente</w:t>
+            </w:r>
+            <w:r>
+              <w:t xml:space="preserve"> </w:t>
+            </w:r>
+            <w:r>
+              <w:t xml:space="preserve">leídos, salvo el </w:t>
+            </w:r>
+            <w:r>
+              <w:t xml:space="preserve">o </w:t>
+            </w:r>
+            <w:r>
+              <w:t>los</w:t>
+            </w:r>
+            <w:r>
+              <w:t xml:space="preserve"> campos mal etiquetados.</w:t>
+            </w:r>
+          </w:p>
+        </w:tc>
+      </w:tr>
+      <w:tr>
+        <w:trPr>
+          <w:jc w:val="center"/>
+        </w:trPr>
+        <w:tc>
+          <w:tcPr>
+            <w:tcW w:w="2042" w:type="dxa"/>
+          </w:tcPr>
+          <w:p>
+            <w:pPr>
+              <w:pStyle w:val="Prrafodelista"/>
+              <w:ind w:left="0"/>
+              <w:jc w:val="both"/>
+            </w:pPr>
+            <w:r>
+              <w:t>UT.</w:t>
+            </w:r>
+            <w:r>
+              <w:t>2</w:t>
+            </w:r>
+            <w:r>
+              <w:t>d</w:t>
+            </w:r>
+          </w:p>
+        </w:tc>
+        <w:tc>
+          <w:tcPr>
+            <w:tcW w:w="3506" w:type="dxa"/>
+          </w:tcPr>
+          <w:p>
+            <w:pPr>
+              <w:pStyle w:val="Prrafodelista"/>
+              <w:ind w:left="0"/>
+              <w:jc w:val="both"/>
+            </w:pPr>
+            <w:r>
+              <w:t>Fichero JSON Vacío</w:t>
+            </w:r>
+          </w:p>
+        </w:tc>
+        <w:tc>
+          <w:tcPr>
+            <w:tcW w:w="2552" w:type="dxa"/>
+          </w:tcPr>
+          <w:p>
+            <w:pPr>
+              <w:pStyle w:val="Prrafodelista"/>
+              <w:ind w:left="0"/>
+              <w:jc w:val="both"/>
+            </w:pPr>
+            <w:r>
+              <w:t xml:space="preserve">Se crea </w:t>
+            </w:r>
+            <w:r>
+              <w:t xml:space="preserve">la lista de gasolineras con solamente </w:t>
+            </w:r>
+            <w:r>
+              <w:t>una gasolinera inicializad</w:t>
+            </w:r>
+            <w:r>
+              <w:t>a con todos los campos</w:t>
+            </w:r>
+            <w:r>
+              <w:t xml:space="preserve"> por defecto.</w:t>
+            </w:r>
+          </w:p>
+        </w:tc>
+      </w:tr>
+    </w:tbl>
+    <w:p>
+      <w:pPr>
+        <w:pStyle w:val="Descripcin"/>
+        <w:jc w:val="center"/>
+      </w:pPr>
+    </w:p>
+    <w:p>
+      <w:pPr>
+        <w:pStyle w:val="Descripcin"/>
+        <w:jc w:val="center"/>
+        <w:rPr>
+          <w:rFonts w:ascii="Calibri" w:hAnsi="Calibri"/>
+          <w:sz w:val="24"/>
+        </w:rPr>
+      </w:pPr>
+      <w:r>
+        <w:t xml:space="preserve">Tabla </w:t>
+      </w:r>
+      <w:r>
+        <w:fldChar w:fldCharType="begin"/>
+      </w:r>
+      <w:r>
+        <w:instrText xml:space="preserve"> SEQ Tabla \* ARABIC </w:instrText>
+      </w:r>
+      <w:r>
+        <w:fldChar w:fldCharType="separate"/>
+      </w:r>
+      <w:r>
+        <w:rPr>
+          <w:noProof/>
+        </w:rPr>
+        <w:t>2</w:t>
+      </w:r>
+      <w:r>
+        <w:fldChar w:fldCharType="end"/>
+      </w:r>
+      <w:r>
+        <w:t xml:space="preserve">. Casos de prueba </w:t>
+      </w:r>
+      <w:r>
+        <w:t>válidos</w:t>
+      </w:r>
+      <w:r>
+        <w:t xml:space="preserve"> para el meotdo read</w:t>
+      </w:r>
+      <w:r>
+        <w:t>Array</w:t>
+      </w:r>
+      <w:r>
+        <w:t>Gasolinera</w:t>
+      </w:r>
+      <w:r>
+        <w:t>s</w:t>
+      </w:r>
+    </w:p>
+    <w:tbl>
+      <w:tblPr>
+        <w:tblStyle w:val="Tablaconcuadrcula"/>
+        <w:tblW w:w="0" w:type="auto"/>
+        <w:jc w:val="center"/>
+        <w:tblLook w:val="04A0" w:firstRow="1" w:lastRow="0" w:firstColumn="1" w:lastColumn="0" w:noHBand="0" w:noVBand="1"/>
+      </w:tblPr>
+      <w:tblGrid>
+        <w:gridCol w:w="2042"/>
+        <w:gridCol w:w="3506"/>
+        <w:gridCol w:w="2552"/>
+      </w:tblGrid>
+      <w:tr>
+        <w:trPr>
+          <w:jc w:val="center"/>
+        </w:trPr>
+        <w:tc>
+          <w:tcPr>
+            <w:tcW w:w="2042" w:type="dxa"/>
+          </w:tcPr>
+          <w:p>
+            <w:pPr>
+              <w:pStyle w:val="Prrafodelista"/>
+              <w:ind w:left="0"/>
+              <w:jc w:val="center"/>
+            </w:pPr>
+            <w:r>
+              <w:t>Identificador</w:t>
+            </w:r>
+          </w:p>
+        </w:tc>
+        <w:tc>
+          <w:tcPr>
+            <w:tcW w:w="3506" w:type="dxa"/>
+          </w:tcPr>
+          <w:p>
+            <w:pPr>
+              <w:pStyle w:val="Prrafodelista"/>
+              <w:ind w:left="0"/>
+              <w:jc w:val="center"/>
+            </w:pPr>
+            <w:r>
+              <w:t>Entrada</w:t>
+            </w:r>
+          </w:p>
+        </w:tc>
+        <w:tc>
+          <w:tcPr>
+            <w:tcW w:w="2552" w:type="dxa"/>
+          </w:tcPr>
+          <w:p>
+            <w:pPr>
+              <w:pStyle w:val="Prrafodelista"/>
+              <w:ind w:left="0"/>
+              <w:jc w:val="both"/>
+            </w:pPr>
+            <w:r>
+              <w:t>Valor esperado</w:t>
+            </w:r>
+          </w:p>
+        </w:tc>
+      </w:tr>
+      <w:tr>
+        <w:trPr>
+          <w:jc w:val="center"/>
+        </w:trPr>
+        <w:tc>
+          <w:tcPr>
+            <w:tcW w:w="2042" w:type="dxa"/>
+          </w:tcPr>
+          <w:p>
+            <w:pPr>
+              <w:pStyle w:val="Prrafodelista"/>
+              <w:ind w:left="0"/>
+              <w:jc w:val="both"/>
+            </w:pPr>
+            <w:r>
+              <w:t>UT.</w:t>
+            </w:r>
+            <w:r>
+              <w:t>2e</w:t>
+            </w:r>
+          </w:p>
+        </w:tc>
+        <w:tc>
+          <w:tcPr>
+            <w:tcW w:w="3506" w:type="dxa"/>
+          </w:tcPr>
+          <w:p>
+            <w:pPr>
+              <w:pStyle w:val="Prrafodelista"/>
+              <w:ind w:left="0"/>
+              <w:jc w:val="both"/>
+            </w:pPr>
+            <w:r>
+              <w:t>Fichero con formato no JSON</w:t>
+            </w:r>
+          </w:p>
+        </w:tc>
+        <w:tc>
+          <w:tcPr>
+            <w:tcW w:w="2552" w:type="dxa"/>
+          </w:tcPr>
+          <w:p>
+            <w:pPr>
+              <w:pStyle w:val="Prrafodelista"/>
+              <w:ind w:left="0"/>
+              <w:jc w:val="both"/>
+            </w:pPr>
+            <w:r>
+              <w:t>IOException</w:t>
+            </w:r>
+          </w:p>
+        </w:tc>
+      </w:tr>
+      <w:tr>
+        <w:trPr>
+          <w:jc w:val="center"/>
+        </w:trPr>
+        <w:tc>
+          <w:tcPr>
+            <w:tcW w:w="2042" w:type="dxa"/>
+          </w:tcPr>
+          <w:p>
+            <w:pPr>
+              <w:pStyle w:val="Prrafodelista"/>
+              <w:ind w:left="0"/>
+              <w:jc w:val="both"/>
+            </w:pPr>
+            <w:r>
+              <w:t>UT.</w:t>
+            </w:r>
+            <w:r>
+              <w:t>2f</w:t>
+            </w:r>
+          </w:p>
+        </w:tc>
+        <w:tc>
+          <w:tcPr>
+            <w:tcW w:w="3506" w:type="dxa"/>
+          </w:tcPr>
+          <w:p>
+            <w:pPr>
+              <w:pStyle w:val="Prrafodelista"/>
+              <w:ind w:left="0"/>
+              <w:jc w:val="both"/>
+            </w:pPr>
+            <w:r>
+              <w:t>Fichero Vacío</w:t>
+            </w:r>
+          </w:p>
+        </w:tc>
+        <w:tc>
+          <w:tcPr>
+            <w:tcW w:w="2552" w:type="dxa"/>
+          </w:tcPr>
+          <w:p>
+            <w:pPr>
+              <w:pStyle w:val="Prrafodelista"/>
+              <w:ind w:left="0"/>
+              <w:jc w:val="both"/>
+            </w:pPr>
+            <w:r>
+              <w:t>IOException</w:t>
+            </w:r>
+          </w:p>
+        </w:tc>
+      </w:tr>
+    </w:tbl>
+    <w:p>
+      <w:pPr>
+        <w:pStyle w:val="Prrafodelista"/>
+        <w:rPr>
+          <w:rFonts w:ascii="Calibri" w:hAnsi="Calibri"/>
+          <w:sz w:val="24"/>
         </w:rPr>
       </w:pPr>
     </w:p>
     <w:sectPr>
-      <w:headerReference w:type="default" r:id="rId7"/>
+      <w:headerReference w:type="default" r:id="rId8"/>
       <w:pgSz w:w="11900" w:h="16840"/>
       <w:pgMar w:top="1417" w:right="1701" w:bottom="1417" w:left="1701" w:header="708" w:footer="708" w:gutter="0"/>
       <w:cols w:space="708"/>
@@ -1416,7 +3399,6 @@
               <w:sz w:val="22"/>
             </w:rPr>
           </w:pPr>
-          <w:proofErr w:type="spellStart"/>
           <w:r>
             <w:rPr>
               <w:rFonts w:ascii="Calibri" w:hAnsi="Calibri"/>
@@ -1424,7 +3406,6 @@
             </w:rPr>
             <w:t>Corocotta</w:t>
           </w:r>
-          <w:proofErr w:type="spellEnd"/>
         </w:p>
       </w:tc>
       <w:tc>
@@ -1501,7 +3482,7 @@
   <w:abstractNum w:abstractNumId="0" w15:restartNumberingAfterBreak="0">
     <w:nsid w:val="5AFF2795"/>
     <w:multiLevelType w:val="hybridMultilevel"/>
-    <w:tmpl w:val="53EE4320"/>
+    <w:tmpl w:val="CE12FE42"/>
     <w:lvl w:ilvl="0" w:tplc="0C0A0001">
       <w:start w:val="1"/>
       <w:numFmt w:val="bullet"/>
@@ -1901,7 +3882,7 @@
     <w:lsdException w:name="Table Web 2" w:semiHidden="1" w:unhideWhenUsed="1"/>
     <w:lsdException w:name="Table Web 3" w:semiHidden="1" w:unhideWhenUsed="1"/>
     <w:lsdException w:name="Balloon Text" w:semiHidden="1" w:unhideWhenUsed="1"/>
-    <w:lsdException w:name="Table Grid" w:uiPriority="39"/>
+    <w:lsdException w:name="Table Grid" w:uiPriority="59"/>
     <w:lsdException w:name="Table Theme" w:semiHidden="1" w:unhideWhenUsed="1"/>
     <w:lsdException w:name="Placeholder Text" w:semiHidden="1"/>
     <w:lsdException w:name="No Spacing" w:uiPriority="1" w:qFormat="1"/>
@@ -2263,6 +4244,62 @@
       <w:contextualSpacing/>
     </w:pPr>
   </w:style>
+  <w:style w:type="table" w:styleId="Tablaconcuadrcula">
+    <w:name w:val="Table Grid"/>
+    <w:basedOn w:val="Tablanormal"/>
+    <w:uiPriority w:val="59"/>
+    <w:rsid w:val="00A73F66"/>
+    <w:rPr>
+      <w:rFonts w:asciiTheme="minorHAnsi" w:hAnsiTheme="minorHAnsi"/>
+      <w:sz w:val="22"/>
+      <w:szCs w:val="22"/>
+      <w:lang w:val="es-ES"/>
+    </w:rPr>
+    <w:tblPr>
+      <w:tblBorders>
+        <w:top w:val="single" w:sz="4" w:space="0" w:color="auto"/>
+        <w:left w:val="single" w:sz="4" w:space="0" w:color="auto"/>
+        <w:bottom w:val="single" w:sz="4" w:space="0" w:color="auto"/>
+        <w:right w:val="single" w:sz="4" w:space="0" w:color="auto"/>
+        <w:insideH w:val="single" w:sz="4" w:space="0" w:color="auto"/>
+        <w:insideV w:val="single" w:sz="4" w:space="0" w:color="auto"/>
+      </w:tblBorders>
+    </w:tblPr>
+  </w:style>
+  <w:style w:type="paragraph" w:styleId="Descripcin">
+    <w:name w:val="caption"/>
+    <w:basedOn w:val="Normal"/>
+    <w:next w:val="Normal"/>
+    <w:uiPriority w:val="35"/>
+    <w:unhideWhenUsed/>
+    <w:qFormat/>
+    <w:rsid w:val="005A4098"/>
+    <w:pPr>
+      <w:spacing w:after="200"/>
+    </w:pPr>
+    <w:rPr>
+      <w:i/>
+      <w:iCs/>
+      <w:color w:val="44546A" w:themeColor="text2"/>
+      <w:sz w:val="18"/>
+      <w:szCs w:val="18"/>
+    </w:rPr>
+  </w:style>
+  <w:style w:type="paragraph" w:customStyle="1" w:styleId="Default">
+    <w:name w:val="Default"/>
+    <w:rsid w:val="00153156"/>
+    <w:pPr>
+      <w:autoSpaceDE w:val="0"/>
+      <w:autoSpaceDN w:val="0"/>
+      <w:adjustRightInd w:val="0"/>
+    </w:pPr>
+    <w:rPr>
+      <w:rFonts w:ascii="Calibri" w:hAnsi="Calibri" w:cs="Calibri"/>
+      <w:color w:val="000000"/>
+      <w:sz w:val="24"/>
+      <w:lang w:val="es-ES"/>
+    </w:rPr>
+  </w:style>
 </w:styles>
 </file>
 
@@ -2525,4 +4562,16 @@
     </a:ext>
   </a:extLst>
 </a:theme>
+</file>
+
+<file path=customXml/item1.xml><?xml version="1.0" encoding="utf-8"?>
+<b:Sources xmlns:b="http://schemas.openxmlformats.org/officeDocument/2006/bibliography" xmlns="http://schemas.openxmlformats.org/officeDocument/2006/bibliography" SelectedStyle="\APASixthEditionOfficeOnline.xsl" StyleName="APA" Version="6"/>
+</file>
+
+<file path=customXml/itemProps1.xml><?xml version="1.0" encoding="utf-8"?>
+<ds:datastoreItem xmlns:ds="http://schemas.openxmlformats.org/officeDocument/2006/customXml" ds:itemID="{F2EFAC7A-49CB-497A-8811-2B8CA9FE16F4}">
+  <ds:schemaRefs>
+    <ds:schemaRef ds:uri="http://schemas.openxmlformats.org/officeDocument/2006/bibliography"/>
+  </ds:schemaRefs>
+</ds:datastoreItem>
 </file>
</xml_diff>

<commit_message>
Plan de pruebas finalizado, a falta de la revisión de Patri.
</commit_message>
<xml_diff>
--- a/Docs/Test Plans/US398956-EstablecerTipoCombustible-TestPlan.docx
+++ b/Docs/Test Plans/US398956-EstablecerTipoCombustible-TestPlan.docx
@@ -89,7 +89,39 @@
           <w:rFonts w:ascii="Calibri" w:hAnsi="Calibri"/>
           <w:sz w:val="24"/>
         </w:rPr>
-        <w:t xml:space="preserve"> del Product Owner.</w:t>
+        <w:t xml:space="preserve"> del </w:t>
+      </w:r>
+      <w:proofErr w:type="spellStart"/>
+      <w:r>
+        <w:rPr>
+          <w:rFonts w:ascii="Calibri" w:hAnsi="Calibri"/>
+          <w:sz w:val="24"/>
+        </w:rPr>
+        <w:t>Product</w:t>
+      </w:r>
+      <w:proofErr w:type="spellEnd"/>
+      <w:r>
+        <w:rPr>
+          <w:rFonts w:ascii="Calibri" w:hAnsi="Calibri"/>
+          <w:sz w:val="24"/>
+        </w:rPr>
+        <w:t xml:space="preserve"> </w:t>
+      </w:r>
+      <w:proofErr w:type="spellStart"/>
+      <w:r>
+        <w:rPr>
+          <w:rFonts w:ascii="Calibri" w:hAnsi="Calibri"/>
+          <w:sz w:val="24"/>
+        </w:rPr>
+        <w:t>Owner</w:t>
+      </w:r>
+      <w:proofErr w:type="spellEnd"/>
+      <w:r>
+        <w:rPr>
+          <w:rFonts w:ascii="Calibri" w:hAnsi="Calibri"/>
+          <w:sz w:val="24"/>
+        </w:rPr>
+        <w:t>.</w:t>
       </w:r>
     </w:p>
     <w:p>
@@ -150,14 +182,39 @@
           <w:rFonts w:ascii="Calibri" w:hAnsi="Calibri"/>
           <w:sz w:val="24"/>
         </w:rPr>
+        <w:t xml:space="preserve">. Estas pruebas serán las equivalentes a las pruebas de integración que requieran el uso de una determinada interfaz de usuario, así como también el uso de otros elementos de la aplicación, como lo es el </w:t>
+      </w:r>
+      <w:proofErr w:type="spellStart"/>
+      <w:r>
+        <w:rPr>
+          <w:rFonts w:ascii="Calibri" w:hAnsi="Calibri"/>
+          <w:sz w:val="24"/>
+        </w:rPr>
+        <w:t>Presenter</w:t>
+      </w:r>
+      <w:proofErr w:type="spellEnd"/>
+      <w:r>
+        <w:rPr>
+          <w:rFonts w:ascii="Calibri" w:hAnsi="Calibri"/>
+          <w:sz w:val="24"/>
+        </w:rPr>
+        <w:t xml:space="preserve"> o el </w:t>
+      </w:r>
+      <w:proofErr w:type="spellStart"/>
+      <w:r>
+        <w:rPr>
+          <w:rFonts w:ascii="Calibri" w:hAnsi="Calibri"/>
+          <w:sz w:val="24"/>
+        </w:rPr>
+        <w:t>Model</w:t>
+      </w:r>
+      <w:proofErr w:type="spellEnd"/>
+      <w:r>
+        <w:rPr>
+          <w:rFonts w:ascii="Calibri" w:hAnsi="Calibri"/>
+          <w:sz w:val="24"/>
+        </w:rPr>
         <w:t xml:space="preserve">. </w:t>
-      </w:r>
-      <w:r>
-        <w:rPr>
-          <w:rFonts w:ascii="Calibri" w:hAnsi="Calibri"/>
-          <w:sz w:val="24"/>
-        </w:rPr>
-        <w:t xml:space="preserve">Estas pruebas serán las equivalentes a las pruebas de integración que requieran el uso de una determinada interfaz de usuario, así como también el uso de otros elementos de la aplicación, como lo es el Presenter o el Model. </w:t>
       </w:r>
     </w:p>
     <w:p>
@@ -232,7 +289,71 @@
           <w:rFonts w:ascii="Calibri" w:hAnsi="Calibri"/>
           <w:sz w:val="24"/>
         </w:rPr>
-        <w:t>En base a la reunión que se ha mantenido con el Product Owner durante el Sprint Planning Meeting I, se han definido las siguientes pruebas de aceptación.</w:t>
+        <w:t xml:space="preserve">En base a la reunión que se ha mantenido con el </w:t>
+      </w:r>
+      <w:proofErr w:type="spellStart"/>
+      <w:r>
+        <w:rPr>
+          <w:rFonts w:ascii="Calibri" w:hAnsi="Calibri"/>
+          <w:sz w:val="24"/>
+        </w:rPr>
+        <w:t>Product</w:t>
+      </w:r>
+      <w:proofErr w:type="spellEnd"/>
+      <w:r>
+        <w:rPr>
+          <w:rFonts w:ascii="Calibri" w:hAnsi="Calibri"/>
+          <w:sz w:val="24"/>
+        </w:rPr>
+        <w:t xml:space="preserve"> </w:t>
+      </w:r>
+      <w:proofErr w:type="spellStart"/>
+      <w:r>
+        <w:rPr>
+          <w:rFonts w:ascii="Calibri" w:hAnsi="Calibri"/>
+          <w:sz w:val="24"/>
+        </w:rPr>
+        <w:t>Owner</w:t>
+      </w:r>
+      <w:proofErr w:type="spellEnd"/>
+      <w:r>
+        <w:rPr>
+          <w:rFonts w:ascii="Calibri" w:hAnsi="Calibri"/>
+          <w:sz w:val="24"/>
+        </w:rPr>
+        <w:t xml:space="preserve"> durante el Sprint </w:t>
+      </w:r>
+      <w:proofErr w:type="spellStart"/>
+      <w:r>
+        <w:rPr>
+          <w:rFonts w:ascii="Calibri" w:hAnsi="Calibri"/>
+          <w:sz w:val="24"/>
+        </w:rPr>
+        <w:t>Planning</w:t>
+      </w:r>
+      <w:proofErr w:type="spellEnd"/>
+      <w:r>
+        <w:rPr>
+          <w:rFonts w:ascii="Calibri" w:hAnsi="Calibri"/>
+          <w:sz w:val="24"/>
+        </w:rPr>
+        <w:t xml:space="preserve"> </w:t>
+      </w:r>
+      <w:proofErr w:type="gramStart"/>
+      <w:r>
+        <w:rPr>
+          <w:rFonts w:ascii="Calibri" w:hAnsi="Calibri"/>
+          <w:sz w:val="24"/>
+        </w:rPr>
+        <w:t>Meeting</w:t>
+      </w:r>
+      <w:proofErr w:type="gramEnd"/>
+      <w:r>
+        <w:rPr>
+          <w:rFonts w:ascii="Calibri" w:hAnsi="Calibri"/>
+          <w:sz w:val="24"/>
+        </w:rPr>
+        <w:t xml:space="preserve"> I, se han definido las siguientes pruebas de aceptación.</w:t>
       </w:r>
     </w:p>
     <w:p>
@@ -1021,88 +1142,56 @@
         <w:jc w:val="center"/>
         <w:rPr>
           <w:rFonts w:ascii="Calibri" w:hAnsi="Calibri" w:cs="Calibri"/>
-          <w:i w:val="0"/>
-          <w:iCs w:val="0"/>
           <w:color w:val="4472C4" w:themeColor="accent1"/>
-          <w:sz w:val="24"/>
-          <w:szCs w:val="24"/>
         </w:rPr>
       </w:pPr>
       <w:r>
         <w:rPr>
           <w:rFonts w:ascii="Calibri" w:hAnsi="Calibri" w:cs="Calibri"/>
-          <w:i w:val="0"/>
-          <w:iCs w:val="0"/>
           <w:color w:val="4472C4" w:themeColor="accent1"/>
-          <w:sz w:val="24"/>
-          <w:szCs w:val="24"/>
         </w:rPr>
         <w:t xml:space="preserve">Tabla </w:t>
       </w:r>
       <w:r>
         <w:rPr>
           <w:rFonts w:ascii="Calibri" w:hAnsi="Calibri" w:cs="Calibri"/>
-          <w:i w:val="0"/>
-          <w:iCs w:val="0"/>
           <w:color w:val="4472C4" w:themeColor="accent1"/>
-          <w:sz w:val="24"/>
-          <w:szCs w:val="24"/>
         </w:rPr>
         <w:fldChar w:fldCharType="begin"/>
       </w:r>
       <w:r>
         <w:rPr>
           <w:rFonts w:ascii="Calibri" w:hAnsi="Calibri" w:cs="Calibri"/>
-          <w:i w:val="0"/>
-          <w:iCs w:val="0"/>
           <w:color w:val="4472C4" w:themeColor="accent1"/>
-          <w:sz w:val="24"/>
-          <w:szCs w:val="24"/>
         </w:rPr>
         <w:instrText xml:space="preserve"> SEQ Tabla \* ARABIC </w:instrText>
       </w:r>
       <w:r>
         <w:rPr>
           <w:rFonts w:ascii="Calibri" w:hAnsi="Calibri" w:cs="Calibri"/>
-          <w:i w:val="0"/>
-          <w:iCs w:val="0"/>
           <w:color w:val="4472C4" w:themeColor="accent1"/>
-          <w:sz w:val="24"/>
-          <w:szCs w:val="24"/>
         </w:rPr>
         <w:fldChar w:fldCharType="separate"/>
       </w:r>
       <w:r>
         <w:rPr>
           <w:rFonts w:ascii="Calibri" w:hAnsi="Calibri" w:cs="Calibri"/>
-          <w:i w:val="0"/>
-          <w:iCs w:val="0"/>
           <w:noProof/>
           <w:color w:val="4472C4" w:themeColor="accent1"/>
-          <w:sz w:val="24"/>
-          <w:szCs w:val="24"/>
         </w:rPr>
         <w:t>1</w:t>
       </w:r>
       <w:r>
         <w:rPr>
           <w:rFonts w:ascii="Calibri" w:hAnsi="Calibri" w:cs="Calibri"/>
-          <w:i w:val="0"/>
-          <w:iCs w:val="0"/>
           <w:color w:val="4472C4" w:themeColor="accent1"/>
-          <w:sz w:val="24"/>
-          <w:szCs w:val="24"/>
         </w:rPr>
         <w:fldChar w:fldCharType="end"/>
       </w:r>
       <w:r>
         <w:rPr>
           <w:rFonts w:ascii="Calibri" w:hAnsi="Calibri" w:cs="Calibri"/>
-          <w:i w:val="0"/>
-          <w:iCs w:val="0"/>
           <w:color w:val="4472C4" w:themeColor="accent1"/>
-          <w:sz w:val="24"/>
-          <w:szCs w:val="24"/>
         </w:rPr>
         <w:t>. Casos de prueba de aceptación</w:t>
       </w:r>
@@ -1126,7 +1215,9 @@
           </w:tcPr>
           <w:p>
             <w:pPr>
-              <w:rPr>
+              <w:jc w:val="center"/>
+              <w:rPr>
+                <w:rFonts w:ascii="Calibri" w:hAnsi="Calibri" w:cs="Calibri"/>
                 <w:b/>
                 <w:sz w:val="24"/>
                 <w:szCs w:val="24"/>
@@ -1134,6 +1225,7 @@
             </w:pPr>
             <w:r>
               <w:rPr>
+                <w:rFonts w:ascii="Calibri" w:hAnsi="Calibri" w:cs="Calibri"/>
                 <w:b/>
                 <w:sz w:val="24"/>
                 <w:szCs w:val="24"/>
@@ -1148,7 +1240,9 @@
           </w:tcPr>
           <w:p>
             <w:pPr>
-              <w:rPr>
+              <w:jc w:val="center"/>
+              <w:rPr>
+                <w:rFonts w:ascii="Calibri" w:hAnsi="Calibri" w:cs="Calibri"/>
                 <w:b/>
                 <w:sz w:val="24"/>
                 <w:szCs w:val="24"/>
@@ -1156,6 +1250,7 @@
             </w:pPr>
             <w:r>
               <w:rPr>
+                <w:rFonts w:ascii="Calibri" w:hAnsi="Calibri" w:cs="Calibri"/>
                 <w:b/>
                 <w:sz w:val="24"/>
                 <w:szCs w:val="24"/>
@@ -1170,7 +1265,9 @@
           </w:tcPr>
           <w:p>
             <w:pPr>
-              <w:rPr>
+              <w:jc w:val="center"/>
+              <w:rPr>
+                <w:rFonts w:ascii="Calibri" w:hAnsi="Calibri" w:cs="Calibri"/>
                 <w:b/>
                 <w:sz w:val="24"/>
                 <w:szCs w:val="24"/>
@@ -1178,6 +1275,7 @@
             </w:pPr>
             <w:r>
               <w:rPr>
+                <w:rFonts w:ascii="Calibri" w:hAnsi="Calibri" w:cs="Calibri"/>
                 <w:b/>
                 <w:sz w:val="24"/>
                 <w:szCs w:val="24"/>
@@ -1195,25 +1293,18 @@
           <w:p>
             <w:pPr>
               <w:rPr>
-                <w:sz w:val="24"/>
-                <w:szCs w:val="24"/>
-              </w:rPr>
-            </w:pPr>
-            <w:r>
-              <w:rPr>
-                <w:rFonts w:ascii="Calibri" w:hAnsi="Calibri"/>
-                <w:sz w:val="24"/>
-                <w:szCs w:val="24"/>
-              </w:rPr>
-              <w:t>ESTABCOMB.</w:t>
-            </w:r>
-            <w:r>
-              <w:rPr>
-                <w:rFonts w:ascii="Calibri" w:hAnsi="Calibri"/>
-                <w:sz w:val="24"/>
-                <w:szCs w:val="24"/>
-              </w:rPr>
-              <w:t>A</w:t>
+                <w:rFonts w:ascii="Calibri" w:hAnsi="Calibri" w:cs="Calibri"/>
+                <w:sz w:val="24"/>
+                <w:szCs w:val="24"/>
+              </w:rPr>
+            </w:pPr>
+            <w:r>
+              <w:rPr>
+                <w:rFonts w:ascii="Calibri" w:hAnsi="Calibri" w:cs="Calibri"/>
+                <w:sz w:val="24"/>
+                <w:szCs w:val="24"/>
+              </w:rPr>
+              <w:t>ESTABCOMB.A</w:t>
             </w:r>
           </w:p>
         </w:tc>
@@ -1224,12 +1315,14 @@
           <w:p>
             <w:pPr>
               <w:rPr>
-                <w:sz w:val="24"/>
-                <w:szCs w:val="24"/>
-              </w:rPr>
-            </w:pPr>
-            <w:r>
-              <w:rPr>
+                <w:rFonts w:ascii="Calibri" w:hAnsi="Calibri" w:cs="Calibri"/>
+                <w:sz w:val="24"/>
+                <w:szCs w:val="24"/>
+              </w:rPr>
+            </w:pPr>
+            <w:r>
+              <w:rPr>
+                <w:rFonts w:ascii="Calibri" w:hAnsi="Calibri" w:cs="Calibri"/>
                 <w:sz w:val="24"/>
                 <w:szCs w:val="24"/>
               </w:rPr>
@@ -1244,12 +1337,14 @@
           <w:p>
             <w:pPr>
               <w:rPr>
-                <w:sz w:val="24"/>
-                <w:szCs w:val="24"/>
-              </w:rPr>
-            </w:pPr>
-            <w:r>
-              <w:rPr>
+                <w:rFonts w:ascii="Calibri" w:hAnsi="Calibri" w:cs="Calibri"/>
+                <w:sz w:val="24"/>
+                <w:szCs w:val="24"/>
+              </w:rPr>
+            </w:pPr>
+            <w:r>
+              <w:rPr>
+                <w:rFonts w:ascii="Calibri" w:hAnsi="Calibri" w:cs="Calibri"/>
                 <w:sz w:val="24"/>
                 <w:szCs w:val="24"/>
               </w:rPr>
@@ -1266,25 +1361,18 @@
           <w:p>
             <w:pPr>
               <w:rPr>
-                <w:sz w:val="24"/>
-                <w:szCs w:val="24"/>
-              </w:rPr>
-            </w:pPr>
-            <w:r>
-              <w:rPr>
-                <w:rFonts w:ascii="Calibri" w:hAnsi="Calibri"/>
-                <w:sz w:val="24"/>
-                <w:szCs w:val="24"/>
-              </w:rPr>
-              <w:t>ESTABCOMB.</w:t>
-            </w:r>
-            <w:r>
-              <w:rPr>
-                <w:rFonts w:ascii="Calibri" w:hAnsi="Calibri"/>
-                <w:sz w:val="24"/>
-                <w:szCs w:val="24"/>
-              </w:rPr>
-              <w:t>B</w:t>
+                <w:rFonts w:ascii="Calibri" w:hAnsi="Calibri" w:cs="Calibri"/>
+                <w:sz w:val="24"/>
+                <w:szCs w:val="24"/>
+              </w:rPr>
+            </w:pPr>
+            <w:r>
+              <w:rPr>
+                <w:rFonts w:ascii="Calibri" w:hAnsi="Calibri" w:cs="Calibri"/>
+                <w:sz w:val="24"/>
+                <w:szCs w:val="24"/>
+              </w:rPr>
+              <w:t>ESTABCOMB.B</w:t>
             </w:r>
           </w:p>
         </w:tc>
@@ -1295,12 +1383,14 @@
           <w:p>
             <w:pPr>
               <w:rPr>
-                <w:sz w:val="24"/>
-                <w:szCs w:val="24"/>
-              </w:rPr>
-            </w:pPr>
-            <w:r>
-              <w:rPr>
+                <w:rFonts w:ascii="Calibri" w:hAnsi="Calibri" w:cs="Calibri"/>
+                <w:sz w:val="24"/>
+                <w:szCs w:val="24"/>
+              </w:rPr>
+            </w:pPr>
+            <w:r>
+              <w:rPr>
+                <w:rFonts w:ascii="Calibri" w:hAnsi="Calibri" w:cs="Calibri"/>
                 <w:sz w:val="24"/>
                 <w:szCs w:val="24"/>
               </w:rPr>
@@ -1315,12 +1405,14 @@
           <w:p>
             <w:pPr>
               <w:rPr>
-                <w:sz w:val="24"/>
-                <w:szCs w:val="24"/>
-              </w:rPr>
-            </w:pPr>
-            <w:r>
-              <w:rPr>
+                <w:rFonts w:ascii="Calibri" w:hAnsi="Calibri" w:cs="Calibri"/>
+                <w:sz w:val="24"/>
+                <w:szCs w:val="24"/>
+              </w:rPr>
+            </w:pPr>
+            <w:r>
+              <w:rPr>
+                <w:rFonts w:ascii="Calibri" w:hAnsi="Calibri" w:cs="Calibri"/>
                 <w:sz w:val="24"/>
                 <w:szCs w:val="24"/>
               </w:rPr>
@@ -1337,25 +1429,18 @@
           <w:p>
             <w:pPr>
               <w:rPr>
-                <w:sz w:val="24"/>
-                <w:szCs w:val="24"/>
-              </w:rPr>
-            </w:pPr>
-            <w:r>
-              <w:rPr>
-                <w:rFonts w:ascii="Calibri" w:hAnsi="Calibri"/>
-                <w:sz w:val="24"/>
-                <w:szCs w:val="24"/>
-              </w:rPr>
-              <w:t>ESTABCOMB.</w:t>
-            </w:r>
-            <w:r>
-              <w:rPr>
-                <w:rFonts w:ascii="Calibri" w:hAnsi="Calibri"/>
-                <w:sz w:val="24"/>
-                <w:szCs w:val="24"/>
-              </w:rPr>
-              <w:t>C</w:t>
+                <w:rFonts w:ascii="Calibri" w:hAnsi="Calibri" w:cs="Calibri"/>
+                <w:sz w:val="24"/>
+                <w:szCs w:val="24"/>
+              </w:rPr>
+            </w:pPr>
+            <w:r>
+              <w:rPr>
+                <w:rFonts w:ascii="Calibri" w:hAnsi="Calibri" w:cs="Calibri"/>
+                <w:sz w:val="24"/>
+                <w:szCs w:val="24"/>
+              </w:rPr>
+              <w:t>ESTABCOMB.C</w:t>
             </w:r>
           </w:p>
         </w:tc>
@@ -1366,12 +1451,14 @@
           <w:p>
             <w:pPr>
               <w:rPr>
-                <w:sz w:val="24"/>
-                <w:szCs w:val="24"/>
-              </w:rPr>
-            </w:pPr>
-            <w:r>
-              <w:rPr>
+                <w:rFonts w:ascii="Calibri" w:hAnsi="Calibri" w:cs="Calibri"/>
+                <w:sz w:val="24"/>
+                <w:szCs w:val="24"/>
+              </w:rPr>
+            </w:pPr>
+            <w:r>
+              <w:rPr>
+                <w:rFonts w:ascii="Calibri" w:hAnsi="Calibri" w:cs="Calibri"/>
                 <w:sz w:val="24"/>
                 <w:szCs w:val="24"/>
               </w:rPr>
@@ -1386,12 +1473,14 @@
           <w:p>
             <w:pPr>
               <w:rPr>
-                <w:sz w:val="24"/>
-                <w:szCs w:val="24"/>
-              </w:rPr>
-            </w:pPr>
-            <w:r>
-              <w:rPr>
+                <w:rFonts w:ascii="Calibri" w:hAnsi="Calibri" w:cs="Calibri"/>
+                <w:sz w:val="24"/>
+                <w:szCs w:val="24"/>
+              </w:rPr>
+            </w:pPr>
+            <w:r>
+              <w:rPr>
+                <w:rFonts w:ascii="Calibri" w:hAnsi="Calibri" w:cs="Calibri"/>
                 <w:sz w:val="24"/>
                 <w:szCs w:val="24"/>
               </w:rPr>
@@ -1399,17 +1488,11 @@
             </w:r>
             <w:r>
               <w:rPr>
-                <w:sz w:val="24"/>
-                <w:szCs w:val="24"/>
-              </w:rPr>
-              <w:t>e</w:t>
-            </w:r>
-            <w:r>
-              <w:rPr>
-                <w:sz w:val="24"/>
-                <w:szCs w:val="24"/>
-              </w:rPr>
-              <w:t xml:space="preserve"> muestra un mensaje de error informando al usuario de que no dispone de conexión a internet.</w:t>
+                <w:rFonts w:ascii="Calibri" w:hAnsi="Calibri" w:cs="Calibri"/>
+                <w:sz w:val="24"/>
+                <w:szCs w:val="24"/>
+              </w:rPr>
+              <w:t>e muestra un mensaje de error informando al usuario de que no dispone de conexión a internet.</w:t>
             </w:r>
           </w:p>
         </w:tc>
@@ -1422,13 +1505,14 @@
           <w:p>
             <w:pPr>
               <w:rPr>
-                <w:sz w:val="24"/>
-                <w:szCs w:val="24"/>
-              </w:rPr>
-            </w:pPr>
-            <w:r>
-              <w:rPr>
-                <w:rFonts w:ascii="Calibri" w:hAnsi="Calibri"/>
+                <w:rFonts w:ascii="Calibri" w:hAnsi="Calibri" w:cs="Calibri"/>
+                <w:sz w:val="24"/>
+                <w:szCs w:val="24"/>
+              </w:rPr>
+            </w:pPr>
+            <w:r>
+              <w:rPr>
+                <w:rFonts w:ascii="Calibri" w:hAnsi="Calibri" w:cs="Calibri"/>
                 <w:sz w:val="24"/>
                 <w:szCs w:val="24"/>
               </w:rPr>
@@ -1443,12 +1527,14 @@
           <w:p>
             <w:pPr>
               <w:rPr>
-                <w:sz w:val="24"/>
-                <w:szCs w:val="24"/>
-              </w:rPr>
-            </w:pPr>
-            <w:r>
-              <w:rPr>
+                <w:rFonts w:ascii="Calibri" w:hAnsi="Calibri" w:cs="Calibri"/>
+                <w:sz w:val="24"/>
+                <w:szCs w:val="24"/>
+              </w:rPr>
+            </w:pPr>
+            <w:r>
+              <w:rPr>
+                <w:rFonts w:ascii="Calibri" w:hAnsi="Calibri" w:cs="Calibri"/>
                 <w:sz w:val="24"/>
                 <w:szCs w:val="24"/>
               </w:rPr>
@@ -1463,12 +1549,14 @@
           <w:p>
             <w:pPr>
               <w:rPr>
-                <w:sz w:val="24"/>
-                <w:szCs w:val="24"/>
-              </w:rPr>
-            </w:pPr>
-            <w:r>
-              <w:rPr>
+                <w:rFonts w:ascii="Calibri" w:hAnsi="Calibri" w:cs="Calibri"/>
+                <w:sz w:val="24"/>
+                <w:szCs w:val="24"/>
+              </w:rPr>
+            </w:pPr>
+            <w:r>
+              <w:rPr>
+                <w:rFonts w:ascii="Calibri" w:hAnsi="Calibri" w:cs="Calibri"/>
                 <w:sz w:val="24"/>
                 <w:szCs w:val="24"/>
               </w:rPr>
@@ -1476,17 +1564,10 @@
             </w:r>
             <w:r>
               <w:rPr>
-                <w:rFonts w:ascii="Calibri" w:hAnsi="Calibri"/>
-                <w:sz w:val="24"/>
-              </w:rPr>
-              <w:t xml:space="preserve"> </w:t>
-            </w:r>
-            <w:r>
-              <w:rPr>
-                <w:rFonts w:ascii="Calibri" w:hAnsi="Calibri"/>
-                <w:sz w:val="24"/>
-              </w:rPr>
-              <w:t>muestra un mensaje de error informando al usuario de que no ha logrado comunicarse con la base de datos.</w:t>
+                <w:rFonts w:ascii="Calibri" w:hAnsi="Calibri" w:cs="Calibri"/>
+                <w:sz w:val="24"/>
+              </w:rPr>
+              <w:t xml:space="preserve"> muestra un mensaje de error informando al usuario de que no ha logrado comunicarse con la base de datos.</w:t>
             </w:r>
           </w:p>
         </w:tc>
@@ -1499,25 +1580,18 @@
           <w:p>
             <w:pPr>
               <w:rPr>
-                <w:sz w:val="24"/>
-                <w:szCs w:val="24"/>
-              </w:rPr>
-            </w:pPr>
-            <w:r>
-              <w:rPr>
-                <w:rFonts w:ascii="Calibri" w:hAnsi="Calibri"/>
-                <w:sz w:val="24"/>
-                <w:szCs w:val="24"/>
-              </w:rPr>
-              <w:t>ESTABCOMB.</w:t>
-            </w:r>
-            <w:r>
-              <w:rPr>
-                <w:rFonts w:ascii="Calibri" w:hAnsi="Calibri"/>
-                <w:sz w:val="24"/>
-                <w:szCs w:val="24"/>
-              </w:rPr>
-              <w:t>E</w:t>
+                <w:rFonts w:ascii="Calibri" w:hAnsi="Calibri" w:cs="Calibri"/>
+                <w:sz w:val="24"/>
+                <w:szCs w:val="24"/>
+              </w:rPr>
+            </w:pPr>
+            <w:r>
+              <w:rPr>
+                <w:rFonts w:ascii="Calibri" w:hAnsi="Calibri" w:cs="Calibri"/>
+                <w:sz w:val="24"/>
+                <w:szCs w:val="24"/>
+              </w:rPr>
+              <w:t>ESTABCOMB.E</w:t>
             </w:r>
           </w:p>
         </w:tc>
@@ -1528,12 +1602,14 @@
           <w:p>
             <w:pPr>
               <w:rPr>
-                <w:sz w:val="24"/>
-                <w:szCs w:val="24"/>
-              </w:rPr>
-            </w:pPr>
-            <w:r>
-              <w:rPr>
+                <w:rFonts w:ascii="Calibri" w:hAnsi="Calibri" w:cs="Calibri"/>
+                <w:sz w:val="24"/>
+                <w:szCs w:val="24"/>
+              </w:rPr>
+            </w:pPr>
+            <w:r>
+              <w:rPr>
+                <w:rFonts w:ascii="Calibri" w:hAnsi="Calibri" w:cs="Calibri"/>
                 <w:sz w:val="24"/>
                 <w:szCs w:val="24"/>
               </w:rPr>
@@ -1548,12 +1624,14 @@
           <w:p>
             <w:pPr>
               <w:rPr>
-                <w:sz w:val="24"/>
-                <w:szCs w:val="24"/>
-              </w:rPr>
-            </w:pPr>
-            <w:r>
-              <w:rPr>
+                <w:rFonts w:ascii="Calibri" w:hAnsi="Calibri" w:cs="Calibri"/>
+                <w:sz w:val="24"/>
+                <w:szCs w:val="24"/>
+              </w:rPr>
+            </w:pPr>
+            <w:r>
+              <w:rPr>
+                <w:rFonts w:ascii="Calibri" w:hAnsi="Calibri" w:cs="Calibri"/>
                 <w:sz w:val="24"/>
                 <w:szCs w:val="24"/>
               </w:rPr>
@@ -1561,24 +1639,10 @@
             </w:r>
             <w:r>
               <w:rPr>
-                <w:rFonts w:ascii="Calibri" w:hAnsi="Calibri"/>
-                <w:sz w:val="24"/>
-              </w:rPr>
-              <w:t xml:space="preserve"> </w:t>
-            </w:r>
-            <w:r>
-              <w:rPr>
-                <w:rFonts w:ascii="Calibri" w:hAnsi="Calibri"/>
-                <w:sz w:val="24"/>
-              </w:rPr>
-              <w:t xml:space="preserve">muestra un mensaje informando al usuario de que </w:t>
-            </w:r>
-            <w:r>
-              <w:rPr>
-                <w:rFonts w:ascii="Calibri" w:hAnsi="Calibri"/>
-                <w:sz w:val="24"/>
-              </w:rPr>
-              <w:t>ocurrido un error.</w:t>
+                <w:rFonts w:ascii="Calibri" w:hAnsi="Calibri" w:cs="Calibri"/>
+                <w:sz w:val="24"/>
+              </w:rPr>
+              <w:t xml:space="preserve"> muestra un mensaje informando al usuario de que ocurrido un error.</w:t>
             </w:r>
           </w:p>
         </w:tc>
@@ -1628,7 +1692,8 @@
           <w:rFonts w:ascii="Calibri" w:hAnsi="Calibri"/>
           <w:b/>
           <w:bCs/>
-          <w:sz w:val="24"/>
+          <w:sz w:val="26"/>
+          <w:szCs w:val="26"/>
         </w:rPr>
       </w:pPr>
     </w:p>
@@ -1655,44 +1720,32 @@
           <w:sz w:val="24"/>
           <w:u w:val="single"/>
         </w:rPr>
-        <w:t xml:space="preserve">Pruebas unitarias de las clases de modelo </w:t>
-      </w:r>
-    </w:p>
-    <w:p>
-      <w:pPr>
-        <w:pStyle w:val="Prrafodelista"/>
+        <w:t xml:space="preserve">Pruebas unitarias de las clases </w:t>
+      </w:r>
+      <w:proofErr w:type="spellStart"/>
+      <w:r>
         <w:rPr>
           <w:rFonts w:ascii="Calibri" w:hAnsi="Calibri"/>
           <w:b/>
           <w:bCs/>
           <w:sz w:val="24"/>
-        </w:rPr>
-      </w:pPr>
+          <w:u w:val="single"/>
+        </w:rPr>
+        <w:t>utilities</w:t>
+      </w:r>
+      <w:proofErr w:type="spellEnd"/>
     </w:p>
     <w:p>
       <w:pPr>
         <w:pStyle w:val="Prrafodelista"/>
-        <w:rPr>
-          <w:rFonts w:ascii="Calibri" w:hAnsi="Calibri"/>
-          <w:sz w:val="24"/>
-        </w:rPr>
-      </w:pPr>
-      <w:r>
         <w:rPr>
           <w:rFonts w:ascii="Calibri" w:hAnsi="Calibri"/>
           <w:b/>
           <w:bCs/>
           <w:sz w:val="24"/>
-        </w:rPr>
-        <w:t xml:space="preserve">Clase Gasolinera: </w:t>
-      </w:r>
-      <w:r>
-        <w:rPr>
-          <w:rFonts w:ascii="Calibri" w:hAnsi="Calibri"/>
-          <w:sz w:val="24"/>
-        </w:rPr>
-        <w:t>Para esta clase se harán las pruebas para los métodos getLongitud y getLatitud.</w:t>
-      </w:r>
+          <w:u w:val="single"/>
+        </w:rPr>
+      </w:pPr>
     </w:p>
     <w:p>
       <w:pPr>
@@ -1702,84 +1755,41 @@
           <w:sz w:val="24"/>
         </w:rPr>
       </w:pPr>
-    </w:p>
-    <w:p>
-      <w:pPr>
-        <w:pStyle w:val="Prrafodelista"/>
-        <w:numPr>
-          <w:ilvl w:val="0"/>
-          <w:numId w:val="2"/>
-        </w:numPr>
+      <w:r>
         <w:rPr>
           <w:rFonts w:ascii="Calibri" w:hAnsi="Calibri"/>
           <w:b/>
           <w:bCs/>
           <w:sz w:val="24"/>
-          <w:u w:val="single"/>
-        </w:rPr>
-      </w:pPr>
+        </w:rPr>
+        <w:t xml:space="preserve">Clase </w:t>
+      </w:r>
+      <w:proofErr w:type="spellStart"/>
       <w:r>
         <w:rPr>
           <w:rFonts w:ascii="Calibri" w:hAnsi="Calibri"/>
           <w:b/>
           <w:bCs/>
           <w:sz w:val="24"/>
-          <w:u w:val="single"/>
-        </w:rPr>
-        <w:t>Pruebas unitarias de las clases presenter</w:t>
-      </w:r>
-    </w:p>
-    <w:p>
-      <w:pPr>
-        <w:pStyle w:val="Prrafodelista"/>
-        <w:rPr>
-          <w:rFonts w:ascii="Calibri" w:hAnsi="Calibri"/>
-          <w:b/>
-          <w:bCs/>
-          <w:sz w:val="24"/>
-        </w:rPr>
-      </w:pPr>
-    </w:p>
-    <w:p>
-      <w:pPr>
-        <w:pStyle w:val="Prrafodelista"/>
-        <w:rPr>
-          <w:rFonts w:ascii="Calibri" w:hAnsi="Calibri"/>
-          <w:sz w:val="24"/>
-        </w:rPr>
-      </w:pPr>
-      <w:r>
-        <w:rPr>
-          <w:rFonts w:ascii="Calibri" w:hAnsi="Calibri"/>
-          <w:b/>
-          <w:bCs/>
-          <w:sz w:val="24"/>
-        </w:rPr>
-        <w:t>Clase PresenterGasolinera</w:t>
-      </w:r>
-      <w:r>
-        <w:rPr>
-          <w:rFonts w:ascii="Calibri" w:hAnsi="Calibri"/>
-          <w:sz w:val="24"/>
-        </w:rPr>
-        <w:t>:</w:t>
-      </w:r>
-      <w:r>
-        <w:rPr>
-          <w:rFonts w:ascii="Calibri" w:hAnsi="Calibri"/>
-          <w:b/>
-          <w:bCs/>
-          <w:sz w:val="24"/>
-        </w:rPr>
-        <w:t xml:space="preserve"> </w:t>
-      </w:r>
-      <w:r>
-        <w:rPr>
-          <w:rFonts w:ascii="Calibri" w:hAnsi="Calibri"/>
-          <w:sz w:val="24"/>
-        </w:rPr>
-        <w:t xml:space="preserve">En esta clase se probarán los métodos </w:t>
-      </w:r>
+        </w:rPr>
+        <w:t>ParserJSONGasolineras</w:t>
+      </w:r>
+      <w:proofErr w:type="spellEnd"/>
+      <w:r>
+        <w:rPr>
+          <w:rFonts w:ascii="Calibri" w:hAnsi="Calibri"/>
+          <w:sz w:val="24"/>
+        </w:rPr>
+        <w:t xml:space="preserve">: </w:t>
+      </w:r>
+      <w:r>
+        <w:rPr>
+          <w:rFonts w:ascii="Calibri" w:hAnsi="Calibri"/>
+          <w:sz w:val="24"/>
+        </w:rPr>
+        <w:t xml:space="preserve">Para esta clase se probarán los métodos </w:t>
+      </w:r>
+      <w:proofErr w:type="spellStart"/>
       <w:r>
         <w:rPr>
           <w:rFonts w:ascii="Calibri" w:hAnsi="Calibri"/>
@@ -1787,15 +1797,9 @@
           <w:iCs/>
           <w:sz w:val="24"/>
         </w:rPr>
-        <w:t>lecturaCombustiblePorDefecto</w:t>
-      </w:r>
-      <w:r>
-        <w:rPr>
-          <w:rFonts w:ascii="Calibri" w:hAnsi="Calibri"/>
-          <w:sz w:val="24"/>
-        </w:rPr>
-        <w:t xml:space="preserve"> y </w:t>
-      </w:r>
+        <w:t>leerCombustiblePorDefecto</w:t>
+      </w:r>
+      <w:proofErr w:type="spellEnd"/>
       <w:r>
         <w:rPr>
           <w:rFonts w:ascii="Calibri" w:hAnsi="Calibri"/>
@@ -1803,94 +1807,10 @@
           <w:iCs/>
           <w:sz w:val="24"/>
         </w:rPr>
-        <w:t>escrituraCombustiblePorDefecto</w:t>
-      </w:r>
-      <w:r>
-        <w:rPr>
-          <w:rFonts w:ascii="Calibri" w:hAnsi="Calibri"/>
-          <w:sz w:val="24"/>
-        </w:rPr>
-        <w:t>.</w:t>
-      </w:r>
-    </w:p>
-    <w:p>
-      <w:pPr>
-        <w:pStyle w:val="Prrafodelista"/>
-        <w:rPr>
-          <w:rFonts w:ascii="Calibri" w:hAnsi="Calibri"/>
-          <w:sz w:val="24"/>
-        </w:rPr>
-      </w:pPr>
-    </w:p>
-    <w:p>
-      <w:pPr>
-        <w:pStyle w:val="Prrafodelista"/>
-        <w:numPr>
-          <w:ilvl w:val="0"/>
-          <w:numId w:val="2"/>
-        </w:numPr>
-        <w:rPr>
-          <w:rFonts w:ascii="Calibri" w:hAnsi="Calibri"/>
-          <w:b/>
-          <w:bCs/>
-          <w:sz w:val="24"/>
-          <w:u w:val="single"/>
-        </w:rPr>
-      </w:pPr>
-      <w:r>
-        <w:rPr>
-          <w:rFonts w:ascii="Calibri" w:hAnsi="Calibri"/>
-          <w:b/>
-          <w:bCs/>
-          <w:sz w:val="24"/>
-          <w:u w:val="single"/>
-        </w:rPr>
-        <w:t>Pruebas unitarias de las clases utilities</w:t>
-      </w:r>
-    </w:p>
-    <w:p>
-      <w:pPr>
-        <w:pStyle w:val="Prrafodelista"/>
-        <w:rPr>
-          <w:rFonts w:ascii="Calibri" w:hAnsi="Calibri"/>
-          <w:b/>
-          <w:bCs/>
-          <w:sz w:val="24"/>
-          <w:u w:val="single"/>
-        </w:rPr>
-      </w:pPr>
-    </w:p>
-    <w:p>
-      <w:pPr>
-        <w:pStyle w:val="Prrafodelista"/>
-        <w:rPr>
-          <w:rFonts w:ascii="Calibri" w:hAnsi="Calibri"/>
-          <w:sz w:val="24"/>
-        </w:rPr>
-      </w:pPr>
-      <w:r>
-        <w:rPr>
-          <w:rFonts w:ascii="Calibri" w:hAnsi="Calibri"/>
-          <w:b/>
-          <w:bCs/>
-          <w:sz w:val="24"/>
-        </w:rPr>
-        <w:t>Clase ParserJSONGasolineras</w:t>
-      </w:r>
-      <w:r>
-        <w:rPr>
-          <w:rFonts w:ascii="Calibri" w:hAnsi="Calibri"/>
-          <w:sz w:val="24"/>
-        </w:rPr>
-        <w:t xml:space="preserve">: </w:t>
-      </w:r>
-      <w:r>
-        <w:rPr>
-          <w:rFonts w:ascii="Calibri" w:hAnsi="Calibri"/>
-          <w:sz w:val="24"/>
-        </w:rPr>
-        <w:t xml:space="preserve">Para esta clase se probarán los métodos </w:t>
-      </w:r>
+        <w:t xml:space="preserve">, </w:t>
+      </w:r>
+      <w:bookmarkStart w:id="0" w:name="_Hlk56034218"/>
+      <w:proofErr w:type="spellStart"/>
       <w:r>
         <w:rPr>
           <w:rFonts w:ascii="Calibri" w:hAnsi="Calibri"/>
@@ -1898,17 +1818,10 @@
           <w:iCs/>
           <w:sz w:val="24"/>
         </w:rPr>
-        <w:t xml:space="preserve">readGasolinera, readArrayGasolineras, leerCombustiblePorDefecto, </w:t>
-      </w:r>
-      <w:r>
-        <w:rPr>
-          <w:rFonts w:ascii="Calibri" w:hAnsi="Calibri"/>
-          <w:i/>
-          <w:iCs/>
-          <w:sz w:val="24"/>
-        </w:rPr>
         <w:t>escribirCombustiblePorDefecto</w:t>
       </w:r>
+      <w:bookmarkEnd w:id="0"/>
+      <w:proofErr w:type="spellEnd"/>
       <w:r>
         <w:rPr>
           <w:rFonts w:ascii="Calibri" w:hAnsi="Calibri"/>
@@ -1922,7 +1835,8 @@
         <w:pStyle w:val="Prrafodelista"/>
         <w:rPr>
           <w:rFonts w:ascii="Calibri" w:hAnsi="Calibri"/>
-          <w:sz w:val="24"/>
+          <w:sz w:val="20"/>
+          <w:szCs w:val="20"/>
         </w:rPr>
       </w:pPr>
     </w:p>
@@ -1931,34 +1845,83 @@
         <w:pStyle w:val="Descripcin"/>
         <w:jc w:val="center"/>
         <w:rPr>
-          <w:rFonts w:ascii="Calibri" w:hAnsi="Calibri"/>
-          <w:sz w:val="24"/>
-        </w:rPr>
-      </w:pPr>
-      <w:r>
+          <w:rFonts w:ascii="Calibri" w:hAnsi="Calibri" w:cs="Calibri"/>
+          <w:color w:val="4472C4" w:themeColor="accent1"/>
+        </w:rPr>
+      </w:pPr>
+      <w:r>
+        <w:rPr>
+          <w:rFonts w:ascii="Calibri" w:hAnsi="Calibri" w:cs="Calibri"/>
+          <w:color w:val="4472C4" w:themeColor="accent1"/>
+        </w:rPr>
         <w:t xml:space="preserve">Tabla </w:t>
       </w:r>
       <w:r>
+        <w:rPr>
+          <w:rFonts w:ascii="Calibri" w:hAnsi="Calibri" w:cs="Calibri"/>
+          <w:color w:val="4472C4" w:themeColor="accent1"/>
+        </w:rPr>
         <w:fldChar w:fldCharType="begin"/>
       </w:r>
       <w:r>
+        <w:rPr>
+          <w:rFonts w:ascii="Calibri" w:hAnsi="Calibri" w:cs="Calibri"/>
+          <w:color w:val="4472C4" w:themeColor="accent1"/>
+        </w:rPr>
         <w:instrText xml:space="preserve"> SEQ Tabla \* ARABIC </w:instrText>
       </w:r>
       <w:r>
+        <w:rPr>
+          <w:rFonts w:ascii="Calibri" w:hAnsi="Calibri" w:cs="Calibri"/>
+          <w:color w:val="4472C4" w:themeColor="accent1"/>
+        </w:rPr>
         <w:fldChar w:fldCharType="separate"/>
       </w:r>
       <w:r>
         <w:rPr>
+          <w:rFonts w:ascii="Calibri" w:hAnsi="Calibri" w:cs="Calibri"/>
           <w:noProof/>
+          <w:color w:val="4472C4" w:themeColor="accent1"/>
         </w:rPr>
         <w:t>2</w:t>
       </w:r>
       <w:r>
+        <w:rPr>
+          <w:rFonts w:ascii="Calibri" w:hAnsi="Calibri" w:cs="Calibri"/>
+          <w:color w:val="4472C4" w:themeColor="accent1"/>
+        </w:rPr>
         <w:fldChar w:fldCharType="end"/>
       </w:r>
       <w:r>
-        <w:t>. Casos de prueba validos para el método readGasolinera</w:t>
-      </w:r>
+        <w:rPr>
+          <w:rFonts w:ascii="Calibri" w:hAnsi="Calibri" w:cs="Calibri"/>
+          <w:color w:val="4472C4" w:themeColor="accent1"/>
+        </w:rPr>
+        <w:t xml:space="preserve">. Casos de prueba </w:t>
+      </w:r>
+      <w:r>
+        <w:rPr>
+          <w:rFonts w:ascii="Calibri" w:hAnsi="Calibri" w:cs="Calibri"/>
+          <w:color w:val="4472C4" w:themeColor="accent1"/>
+        </w:rPr>
+        <w:t>válidos</w:t>
+      </w:r>
+      <w:r>
+        <w:rPr>
+          <w:rFonts w:ascii="Calibri" w:hAnsi="Calibri" w:cs="Calibri"/>
+          <w:color w:val="4472C4" w:themeColor="accent1"/>
+        </w:rPr>
+        <w:t xml:space="preserve"> para el método </w:t>
+      </w:r>
+      <w:proofErr w:type="spellStart"/>
+      <w:r>
+        <w:rPr>
+          <w:rFonts w:ascii="Calibri" w:hAnsi="Calibri" w:cs="Calibri"/>
+          <w:color w:val="4472C4" w:themeColor="accent1"/>
+        </w:rPr>
+        <w:t>leerCombustiblePorDefecto</w:t>
+      </w:r>
+      <w:proofErr w:type="spellEnd"/>
     </w:p>
     <w:tbl>
       <w:tblPr>
@@ -1985,8 +1948,22 @@
               <w:pStyle w:val="Prrafodelista"/>
               <w:ind w:left="0"/>
               <w:jc w:val="center"/>
-            </w:pPr>
-            <w:r>
+              <w:rPr>
+                <w:rFonts w:ascii="Calibri" w:hAnsi="Calibri" w:cs="Calibri"/>
+                <w:b/>
+                <w:bCs/>
+                <w:sz w:val="24"/>
+                <w:szCs w:val="24"/>
+              </w:rPr>
+            </w:pPr>
+            <w:r>
+              <w:rPr>
+                <w:rFonts w:ascii="Calibri" w:hAnsi="Calibri" w:cs="Calibri"/>
+                <w:b/>
+                <w:bCs/>
+                <w:sz w:val="24"/>
+                <w:szCs w:val="24"/>
+              </w:rPr>
               <w:t>Identificador</w:t>
             </w:r>
           </w:p>
@@ -2000,8 +1977,22 @@
               <w:pStyle w:val="Prrafodelista"/>
               <w:ind w:left="0"/>
               <w:jc w:val="center"/>
-            </w:pPr>
-            <w:r>
+              <w:rPr>
+                <w:rFonts w:ascii="Calibri" w:hAnsi="Calibri" w:cs="Calibri"/>
+                <w:b/>
+                <w:bCs/>
+                <w:sz w:val="24"/>
+                <w:szCs w:val="24"/>
+              </w:rPr>
+            </w:pPr>
+            <w:r>
+              <w:rPr>
+                <w:rFonts w:ascii="Calibri" w:hAnsi="Calibri" w:cs="Calibri"/>
+                <w:b/>
+                <w:bCs/>
+                <w:sz w:val="24"/>
+                <w:szCs w:val="24"/>
+              </w:rPr>
               <w:t>Entrada</w:t>
             </w:r>
           </w:p>
@@ -2014,9 +2005,23 @@
             <w:pPr>
               <w:pStyle w:val="Prrafodelista"/>
               <w:ind w:left="0"/>
-              <w:jc w:val="both"/>
-            </w:pPr>
-            <w:r>
+              <w:jc w:val="center"/>
+              <w:rPr>
+                <w:rFonts w:ascii="Calibri" w:hAnsi="Calibri" w:cs="Calibri"/>
+                <w:b/>
+                <w:bCs/>
+                <w:sz w:val="24"/>
+                <w:szCs w:val="24"/>
+              </w:rPr>
+            </w:pPr>
+            <w:r>
+              <w:rPr>
+                <w:rFonts w:ascii="Calibri" w:hAnsi="Calibri" w:cs="Calibri"/>
+                <w:b/>
+                <w:bCs/>
+                <w:sz w:val="24"/>
+                <w:szCs w:val="24"/>
+              </w:rPr>
               <w:t>Valor esperado</w:t>
             </w:r>
           </w:p>
@@ -2035,10 +2040,22 @@
               <w:pStyle w:val="Prrafodelista"/>
               <w:ind w:left="0"/>
               <w:jc w:val="both"/>
-            </w:pPr>
-            <w:r>
+              <w:rPr>
+                <w:rFonts w:ascii="Calibri" w:hAnsi="Calibri" w:cs="Calibri"/>
+                <w:sz w:val="24"/>
+                <w:szCs w:val="24"/>
+              </w:rPr>
+            </w:pPr>
+            <w:proofErr w:type="gramStart"/>
+            <w:r>
+              <w:rPr>
+                <w:rFonts w:ascii="Calibri" w:hAnsi="Calibri" w:cs="Calibri"/>
+                <w:sz w:val="24"/>
+                <w:szCs w:val="24"/>
+              </w:rPr>
               <w:t>UT.1a</w:t>
             </w:r>
+            <w:proofErr w:type="gramEnd"/>
           </w:p>
         </w:tc>
         <w:tc>
@@ -2050,32 +2067,64 @@
               <w:pStyle w:val="Default"/>
               <w:jc w:val="both"/>
               <w:rPr>
-                <w:sz w:val="22"/>
-              </w:rPr>
-            </w:pPr>
-            <w:r>
-              <w:rPr>
-                <w:sz w:val="22"/>
-              </w:rPr>
-              <w:t>Fichero JSON con todos lo</w:t>
-            </w:r>
-            <w:r>
-              <w:rPr>
-                <w:sz w:val="22"/>
-              </w:rPr>
-              <w:t>s</w:t>
-            </w:r>
-            <w:r>
-              <w:rPr>
-                <w:sz w:val="22"/>
-              </w:rPr>
-              <w:t xml:space="preserve"> datos de una gasolinera</w:t>
-            </w:r>
-            <w:r>
-              <w:rPr>
-                <w:sz w:val="22"/>
-              </w:rPr>
-              <w:t>.</w:t>
+                <w:szCs w:val="24"/>
+              </w:rPr>
+            </w:pPr>
+            <w:r>
+              <w:rPr>
+                <w:szCs w:val="24"/>
+              </w:rPr>
+              <w:t xml:space="preserve">Una </w:t>
+            </w:r>
+            <w:proofErr w:type="spellStart"/>
+            <w:r>
+              <w:rPr>
+                <w:szCs w:val="24"/>
+              </w:rPr>
+              <w:t>Activity</w:t>
+            </w:r>
+            <w:proofErr w:type="spellEnd"/>
+            <w:r>
+              <w:rPr>
+                <w:szCs w:val="24"/>
+              </w:rPr>
+              <w:t xml:space="preserve"> iniciada y</w:t>
+            </w:r>
+            <w:r>
+              <w:rPr>
+                <w:szCs w:val="24"/>
+              </w:rPr>
+              <w:t xml:space="preserve"> la ruta de</w:t>
+            </w:r>
+            <w:r>
+              <w:rPr>
+                <w:szCs w:val="24"/>
+              </w:rPr>
+              <w:t xml:space="preserve"> un fichero de texto que contiene</w:t>
+            </w:r>
+            <w:r>
+              <w:rPr>
+                <w:szCs w:val="24"/>
+              </w:rPr>
+              <w:t xml:space="preserve"> un tipo de</w:t>
+            </w:r>
+            <w:r>
+              <w:rPr>
+                <w:szCs w:val="24"/>
+              </w:rPr>
+              <w:t xml:space="preserve"> combustible</w:t>
+            </w:r>
+            <w:r>
+              <w:rPr>
+                <w:szCs w:val="24"/>
+              </w:rPr>
+              <w:t xml:space="preserve"> que es el que está</w:t>
+            </w:r>
+            <w:r>
+              <w:rPr>
+                <w:szCs w:val="24"/>
+              </w:rPr>
+              <w:t xml:space="preserve"> por defecto de la aplicación.</w:t>
             </w:r>
           </w:p>
         </w:tc>
@@ -2088,215 +2137,19 @@
               <w:pStyle w:val="Prrafodelista"/>
               <w:ind w:left="0"/>
               <w:jc w:val="both"/>
-            </w:pPr>
-            <w:r>
-              <w:t xml:space="preserve">Gasolinera creada correctamente con los valores </w:t>
-            </w:r>
-            <w:r>
-              <w:t xml:space="preserve">necesarios </w:t>
-            </w:r>
-            <w:r>
-              <w:t>leídos del fichero JSON.</w:t>
-            </w:r>
-          </w:p>
-        </w:tc>
-      </w:tr>
-      <w:tr>
-        <w:trPr>
-          <w:jc w:val="center"/>
-        </w:trPr>
-        <w:tc>
-          <w:tcPr>
-            <w:tcW w:w="2042" w:type="dxa"/>
-          </w:tcPr>
-          <w:p>
-            <w:pPr>
-              <w:pStyle w:val="Prrafodelista"/>
-              <w:ind w:left="0"/>
-              <w:jc w:val="both"/>
-            </w:pPr>
-            <w:r>
-              <w:t>UT.1b</w:t>
-            </w:r>
-          </w:p>
-        </w:tc>
-        <w:tc>
-          <w:tcPr>
-            <w:tcW w:w="3506" w:type="dxa"/>
-          </w:tcPr>
-          <w:p>
-            <w:pPr>
-              <w:pStyle w:val="Prrafodelista"/>
-              <w:ind w:left="0"/>
-              <w:jc w:val="both"/>
-            </w:pPr>
-            <w:r>
-              <w:t>Fichero JSON con un campo no existente que es necesario para inicializar la gasolinera.</w:t>
-            </w:r>
-          </w:p>
-        </w:tc>
-        <w:tc>
-          <w:tcPr>
-            <w:tcW w:w="2552" w:type="dxa"/>
-          </w:tcPr>
-          <w:p>
-            <w:pPr>
-              <w:pStyle w:val="Prrafodelista"/>
-              <w:ind w:left="0"/>
-              <w:jc w:val="both"/>
-            </w:pPr>
-            <w:r>
-              <w:t xml:space="preserve">Gasolinera creada correctamente, en el caso de los campos que no </w:t>
-            </w:r>
-            <w:r>
-              <w:t>existan</w:t>
-            </w:r>
-            <w:r>
-              <w:t xml:space="preserve"> en el JSON se </w:t>
-            </w:r>
-            <w:r>
-              <w:t xml:space="preserve">inicializan a “” </w:t>
-            </w:r>
-            <w:r>
-              <w:t xml:space="preserve">si </w:t>
-            </w:r>
-            <w:r>
-              <w:t xml:space="preserve">es </w:t>
-            </w:r>
-            <w:r>
-              <w:t xml:space="preserve">un campo </w:t>
-            </w:r>
-            <w:r>
-              <w:t>S</w:t>
-            </w:r>
-            <w:r>
-              <w:t xml:space="preserve">tring, o a 0 si </w:t>
-            </w:r>
-            <w:r>
-              <w:t>es un</w:t>
-            </w:r>
-            <w:r>
-              <w:t xml:space="preserve"> campo double.</w:t>
-            </w:r>
-          </w:p>
-        </w:tc>
-      </w:tr>
-      <w:tr>
-        <w:trPr>
-          <w:jc w:val="center"/>
-        </w:trPr>
-        <w:tc>
-          <w:tcPr>
-            <w:tcW w:w="2042" w:type="dxa"/>
-          </w:tcPr>
-          <w:p>
-            <w:pPr>
-              <w:pStyle w:val="Prrafodelista"/>
-              <w:ind w:left="0"/>
-              <w:jc w:val="both"/>
-            </w:pPr>
-            <w:r>
-              <w:t>UT.1c</w:t>
-            </w:r>
-          </w:p>
-        </w:tc>
-        <w:tc>
-          <w:tcPr>
-            <w:tcW w:w="3506" w:type="dxa"/>
-          </w:tcPr>
-          <w:p>
-            <w:pPr>
-              <w:pStyle w:val="Prrafodelista"/>
-              <w:ind w:left="0"/>
-              <w:jc w:val="both"/>
-            </w:pPr>
-            <w:r>
-              <w:t>Fichero JSON con campos mal etiquetados.</w:t>
-            </w:r>
-          </w:p>
-        </w:tc>
-        <w:tc>
-          <w:tcPr>
-            <w:tcW w:w="2552" w:type="dxa"/>
-          </w:tcPr>
-          <w:p>
-            <w:pPr>
-              <w:jc w:val="both"/>
-            </w:pPr>
-            <w:r>
-              <w:t>Gasolina creada con los</w:t>
-            </w:r>
-            <w:r>
-              <w:t xml:space="preserve"> </w:t>
-            </w:r>
-            <w:r>
-              <w:t>valores correctamente</w:t>
-            </w:r>
-            <w:r>
-              <w:t xml:space="preserve"> </w:t>
-            </w:r>
-            <w:r>
-              <w:t xml:space="preserve">leídos, salvo el </w:t>
-            </w:r>
-            <w:r>
-              <w:t xml:space="preserve">o </w:t>
-            </w:r>
-            <w:r>
-              <w:t>los</w:t>
-            </w:r>
-            <w:r>
-              <w:t xml:space="preserve"> </w:t>
-            </w:r>
-            <w:r>
-              <w:t>campos mal etiquetados.</w:t>
-            </w:r>
-          </w:p>
-        </w:tc>
-      </w:tr>
-      <w:tr>
-        <w:trPr>
-          <w:jc w:val="center"/>
-        </w:trPr>
-        <w:tc>
-          <w:tcPr>
-            <w:tcW w:w="2042" w:type="dxa"/>
-          </w:tcPr>
-          <w:p>
-            <w:pPr>
-              <w:pStyle w:val="Prrafodelista"/>
-              <w:ind w:left="0"/>
-              <w:jc w:val="both"/>
-            </w:pPr>
-            <w:r>
-              <w:t>UT.1d</w:t>
-            </w:r>
-          </w:p>
-        </w:tc>
-        <w:tc>
-          <w:tcPr>
-            <w:tcW w:w="3506" w:type="dxa"/>
-          </w:tcPr>
-          <w:p>
-            <w:pPr>
-              <w:pStyle w:val="Prrafodelista"/>
-              <w:ind w:left="0"/>
-              <w:jc w:val="both"/>
-            </w:pPr>
-            <w:r>
-              <w:t>Fichero JSON Vacío</w:t>
-            </w:r>
-          </w:p>
-        </w:tc>
-        <w:tc>
-          <w:tcPr>
-            <w:tcW w:w="2552" w:type="dxa"/>
-          </w:tcPr>
-          <w:p>
-            <w:pPr>
-              <w:jc w:val="both"/>
-            </w:pPr>
-            <w:r>
-              <w:t>Se crea una gasolinera con todos los campos inicializados por defecto.</w:t>
+              <w:rPr>
+                <w:rFonts w:ascii="Calibri" w:hAnsi="Calibri" w:cs="Calibri"/>
+                <w:sz w:val="24"/>
+                <w:szCs w:val="24"/>
+              </w:rPr>
+            </w:pPr>
+            <w:r>
+              <w:rPr>
+                <w:rFonts w:ascii="Calibri" w:hAnsi="Calibri" w:cs="Calibri"/>
+                <w:sz w:val="24"/>
+                <w:szCs w:val="24"/>
+              </w:rPr>
+              <w:t>Un tipo de combustible existente en la aplicación.</w:t>
             </w:r>
           </w:p>
         </w:tc>
@@ -2322,46 +2175,40 @@
         <w:pStyle w:val="Descripcin"/>
         <w:jc w:val="center"/>
         <w:rPr>
-          <w:rFonts w:ascii="Calibri" w:hAnsi="Calibri"/>
-          <w:sz w:val="24"/>
-        </w:rPr>
-      </w:pPr>
-      <w:r>
+          <w:rFonts w:ascii="Calibri" w:hAnsi="Calibri" w:cs="Calibri"/>
+          <w:color w:val="4472C4" w:themeColor="accent1"/>
+        </w:rPr>
+      </w:pPr>
+      <w:r>
+        <w:rPr>
+          <w:rFonts w:ascii="Calibri" w:hAnsi="Calibri" w:cs="Calibri"/>
+          <w:color w:val="4472C4" w:themeColor="accent1"/>
+        </w:rPr>
         <w:t xml:space="preserve">Tabla </w:t>
       </w:r>
       <w:r>
-        <w:fldChar w:fldCharType="begin"/>
-      </w:r>
-      <w:r>
-        <w:instrText xml:space="preserve"> SEQ Tabla \* ARABIC </w:instrText>
-      </w:r>
-      <w:r>
-        <w:fldChar w:fldCharType="separate"/>
-      </w:r>
-      <w:r>
-        <w:rPr>
-          <w:noProof/>
-        </w:rPr>
-        <w:t>2</w:t>
-      </w:r>
-      <w:r>
-        <w:fldChar w:fldCharType="end"/>
-      </w:r>
-      <w:r>
-        <w:t>. Casos de prueba</w:t>
-      </w:r>
-      <w:r>
-        <w:t xml:space="preserve"> no válidos</w:t>
-      </w:r>
-      <w:r>
-        <w:t xml:space="preserve"> para el </w:t>
-      </w:r>
-      <w:r>
-        <w:t>método</w:t>
-      </w:r>
-      <w:r>
-        <w:t xml:space="preserve"> readGasolinera</w:t>
-      </w:r>
+        <w:rPr>
+          <w:rFonts w:ascii="Calibri" w:hAnsi="Calibri" w:cs="Calibri"/>
+          <w:color w:val="4472C4" w:themeColor="accent1"/>
+        </w:rPr>
+        <w:t>3</w:t>
+      </w:r>
+      <w:r>
+        <w:rPr>
+          <w:rFonts w:ascii="Calibri" w:hAnsi="Calibri" w:cs="Calibri"/>
+          <w:color w:val="4472C4" w:themeColor="accent1"/>
+        </w:rPr>
+        <w:t xml:space="preserve">. Casos de prueba no válidos para el método </w:t>
+      </w:r>
+      <w:proofErr w:type="spellStart"/>
+      <w:r>
+        <w:rPr>
+          <w:rFonts w:ascii="Calibri" w:hAnsi="Calibri" w:cs="Calibri"/>
+          <w:color w:val="4472C4" w:themeColor="accent1"/>
+        </w:rPr>
+        <w:t>leerCombustiblePorDefecto</w:t>
+      </w:r>
+      <w:proofErr w:type="spellEnd"/>
     </w:p>
     <w:tbl>
       <w:tblPr>
@@ -2388,8 +2235,22 @@
               <w:pStyle w:val="Prrafodelista"/>
               <w:ind w:left="0"/>
               <w:jc w:val="center"/>
-            </w:pPr>
-            <w:r>
+              <w:rPr>
+                <w:rFonts w:ascii="Calibri" w:hAnsi="Calibri" w:cs="Calibri"/>
+                <w:b/>
+                <w:bCs/>
+                <w:sz w:val="24"/>
+                <w:szCs w:val="24"/>
+              </w:rPr>
+            </w:pPr>
+            <w:r>
+              <w:rPr>
+                <w:rFonts w:ascii="Calibri" w:hAnsi="Calibri" w:cs="Calibri"/>
+                <w:b/>
+                <w:bCs/>
+                <w:sz w:val="24"/>
+                <w:szCs w:val="24"/>
+              </w:rPr>
               <w:t>Identificador</w:t>
             </w:r>
           </w:p>
@@ -2403,8 +2264,22 @@
               <w:pStyle w:val="Prrafodelista"/>
               <w:ind w:left="0"/>
               <w:jc w:val="center"/>
-            </w:pPr>
-            <w:r>
+              <w:rPr>
+                <w:rFonts w:ascii="Calibri" w:hAnsi="Calibri" w:cs="Calibri"/>
+                <w:b/>
+                <w:bCs/>
+                <w:sz w:val="24"/>
+                <w:szCs w:val="24"/>
+              </w:rPr>
+            </w:pPr>
+            <w:r>
+              <w:rPr>
+                <w:rFonts w:ascii="Calibri" w:hAnsi="Calibri" w:cs="Calibri"/>
+                <w:b/>
+                <w:bCs/>
+                <w:sz w:val="24"/>
+                <w:szCs w:val="24"/>
+              </w:rPr>
               <w:t>Entrada</w:t>
             </w:r>
           </w:p>
@@ -2417,9 +2292,23 @@
             <w:pPr>
               <w:pStyle w:val="Prrafodelista"/>
               <w:ind w:left="0"/>
-              <w:jc w:val="both"/>
-            </w:pPr>
-            <w:r>
+              <w:jc w:val="center"/>
+              <w:rPr>
+                <w:rFonts w:ascii="Calibri" w:hAnsi="Calibri" w:cs="Calibri"/>
+                <w:b/>
+                <w:bCs/>
+                <w:sz w:val="24"/>
+                <w:szCs w:val="24"/>
+              </w:rPr>
+            </w:pPr>
+            <w:r>
+              <w:rPr>
+                <w:rFonts w:ascii="Calibri" w:hAnsi="Calibri" w:cs="Calibri"/>
+                <w:b/>
+                <w:bCs/>
+                <w:sz w:val="24"/>
+                <w:szCs w:val="24"/>
+              </w:rPr>
               <w:t>Valor esperado</w:t>
             </w:r>
           </w:p>
@@ -2438,11 +2327,26 @@
               <w:pStyle w:val="Prrafodelista"/>
               <w:ind w:left="0"/>
               <w:jc w:val="both"/>
-            </w:pPr>
-            <w:r>
+              <w:rPr>
+                <w:rFonts w:ascii="Calibri" w:hAnsi="Calibri" w:cs="Calibri"/>
+                <w:sz w:val="24"/>
+                <w:szCs w:val="24"/>
+              </w:rPr>
+            </w:pPr>
+            <w:r>
+              <w:rPr>
+                <w:rFonts w:ascii="Calibri" w:hAnsi="Calibri" w:cs="Calibri"/>
+                <w:sz w:val="24"/>
+                <w:szCs w:val="24"/>
+              </w:rPr>
               <w:t>UT.1</w:t>
             </w:r>
             <w:r>
+              <w:rPr>
+                <w:rFonts w:ascii="Calibri" w:hAnsi="Calibri" w:cs="Calibri"/>
+                <w:sz w:val="24"/>
+                <w:szCs w:val="24"/>
+              </w:rPr>
               <w:t>e</w:t>
             </w:r>
           </w:p>
@@ -2456,9 +2360,47 @@
               <w:pStyle w:val="Prrafodelista"/>
               <w:ind w:left="0"/>
               <w:jc w:val="both"/>
-            </w:pPr>
-            <w:r>
-              <w:t>Fichero con formato no JSON</w:t>
+              <w:rPr>
+                <w:rFonts w:ascii="Calibri" w:hAnsi="Calibri" w:cs="Calibri"/>
+                <w:sz w:val="24"/>
+                <w:szCs w:val="24"/>
+              </w:rPr>
+            </w:pPr>
+            <w:proofErr w:type="spellStart"/>
+            <w:r>
+              <w:rPr>
+                <w:rFonts w:ascii="Calibri" w:hAnsi="Calibri" w:cs="Calibri"/>
+                <w:sz w:val="24"/>
+                <w:szCs w:val="24"/>
+              </w:rPr>
+              <w:t>Activity</w:t>
+            </w:r>
+            <w:proofErr w:type="spellEnd"/>
+            <w:r>
+              <w:rPr>
+                <w:rFonts w:ascii="Calibri" w:hAnsi="Calibri" w:cs="Calibri"/>
+                <w:sz w:val="24"/>
+                <w:szCs w:val="24"/>
+              </w:rPr>
+              <w:t xml:space="preserve"> </w:t>
+            </w:r>
+            <w:proofErr w:type="spellStart"/>
+            <w:r>
+              <w:rPr>
+                <w:rFonts w:ascii="Calibri" w:hAnsi="Calibri" w:cs="Calibri"/>
+                <w:sz w:val="24"/>
+                <w:szCs w:val="24"/>
+              </w:rPr>
+              <w:t>inciada</w:t>
+            </w:r>
+            <w:proofErr w:type="spellEnd"/>
+            <w:r>
+              <w:rPr>
+                <w:rFonts w:ascii="Calibri" w:hAnsi="Calibri" w:cs="Calibri"/>
+                <w:sz w:val="24"/>
+                <w:szCs w:val="24"/>
+              </w:rPr>
+              <w:t xml:space="preserve"> y Ruta Fichero errónea.</w:t>
             </w:r>
           </w:p>
         </w:tc>
@@ -2471,10 +2413,22 @@
               <w:pStyle w:val="Prrafodelista"/>
               <w:ind w:left="0"/>
               <w:jc w:val="both"/>
-            </w:pPr>
-            <w:r>
-              <w:t>IOException</w:t>
-            </w:r>
+              <w:rPr>
+                <w:rFonts w:ascii="Calibri" w:hAnsi="Calibri" w:cs="Calibri"/>
+                <w:sz w:val="24"/>
+                <w:szCs w:val="24"/>
+              </w:rPr>
+            </w:pPr>
+            <w:proofErr w:type="spellStart"/>
+            <w:r>
+              <w:rPr>
+                <w:rFonts w:ascii="Calibri" w:hAnsi="Calibri" w:cs="Calibri"/>
+                <w:sz w:val="24"/>
+                <w:szCs w:val="24"/>
+              </w:rPr>
+              <w:t>FileNotFoundException</w:t>
+            </w:r>
+            <w:proofErr w:type="spellEnd"/>
           </w:p>
         </w:tc>
       </w:tr>
@@ -2491,11 +2445,26 @@
               <w:pStyle w:val="Prrafodelista"/>
               <w:ind w:left="0"/>
               <w:jc w:val="both"/>
-            </w:pPr>
-            <w:r>
+              <w:rPr>
+                <w:rFonts w:ascii="Calibri" w:hAnsi="Calibri" w:cs="Calibri"/>
+                <w:sz w:val="24"/>
+                <w:szCs w:val="24"/>
+              </w:rPr>
+            </w:pPr>
+            <w:r>
+              <w:rPr>
+                <w:rFonts w:ascii="Calibri" w:hAnsi="Calibri" w:cs="Calibri"/>
+                <w:sz w:val="24"/>
+                <w:szCs w:val="24"/>
+              </w:rPr>
               <w:t>UT.1</w:t>
             </w:r>
             <w:r>
+              <w:rPr>
+                <w:rFonts w:ascii="Calibri" w:hAnsi="Calibri" w:cs="Calibri"/>
+                <w:sz w:val="24"/>
+                <w:szCs w:val="24"/>
+              </w:rPr>
               <w:t>f</w:t>
             </w:r>
           </w:p>
@@ -2509,9 +2478,63 @@
               <w:pStyle w:val="Prrafodelista"/>
               <w:ind w:left="0"/>
               <w:jc w:val="both"/>
-            </w:pPr>
-            <w:r>
+              <w:rPr>
+                <w:rFonts w:ascii="Calibri" w:hAnsi="Calibri" w:cs="Calibri"/>
+                <w:sz w:val="24"/>
+                <w:szCs w:val="24"/>
+              </w:rPr>
+            </w:pPr>
+            <w:proofErr w:type="spellStart"/>
+            <w:r>
+              <w:rPr>
+                <w:rFonts w:ascii="Calibri" w:hAnsi="Calibri" w:cs="Calibri"/>
+                <w:sz w:val="24"/>
+                <w:szCs w:val="24"/>
+              </w:rPr>
+              <w:t>Activity</w:t>
+            </w:r>
+            <w:proofErr w:type="spellEnd"/>
+            <w:r>
+              <w:rPr>
+                <w:rFonts w:ascii="Calibri" w:hAnsi="Calibri" w:cs="Calibri"/>
+                <w:sz w:val="24"/>
+                <w:szCs w:val="24"/>
+              </w:rPr>
+              <w:t xml:space="preserve"> </w:t>
+            </w:r>
+            <w:proofErr w:type="spellStart"/>
+            <w:r>
+              <w:rPr>
+                <w:rFonts w:ascii="Calibri" w:hAnsi="Calibri" w:cs="Calibri"/>
+                <w:sz w:val="24"/>
+                <w:szCs w:val="24"/>
+              </w:rPr>
+              <w:t>inciada</w:t>
+            </w:r>
+            <w:proofErr w:type="spellEnd"/>
+            <w:r>
+              <w:rPr>
+                <w:rFonts w:ascii="Calibri" w:hAnsi="Calibri" w:cs="Calibri"/>
+                <w:sz w:val="24"/>
+                <w:szCs w:val="24"/>
+              </w:rPr>
+              <w:t xml:space="preserve"> y </w:t>
+            </w:r>
+            <w:r>
+              <w:rPr>
+                <w:rFonts w:ascii="Calibri" w:hAnsi="Calibri" w:cs="Calibri"/>
+                <w:sz w:val="24"/>
+                <w:szCs w:val="24"/>
+              </w:rPr>
               <w:t>Fichero Vacío</w:t>
+            </w:r>
+            <w:r>
+              <w:rPr>
+                <w:rFonts w:ascii="Calibri" w:hAnsi="Calibri" w:cs="Calibri"/>
+                <w:sz w:val="24"/>
+                <w:szCs w:val="24"/>
+              </w:rPr>
+              <w:t>.</w:t>
             </w:r>
           </w:p>
         </w:tc>
@@ -2524,10 +2547,22 @@
               <w:pStyle w:val="Prrafodelista"/>
               <w:ind w:left="0"/>
               <w:jc w:val="both"/>
-            </w:pPr>
-            <w:r>
+              <w:rPr>
+                <w:rFonts w:ascii="Calibri" w:hAnsi="Calibri" w:cs="Calibri"/>
+                <w:sz w:val="24"/>
+                <w:szCs w:val="24"/>
+              </w:rPr>
+            </w:pPr>
+            <w:proofErr w:type="spellStart"/>
+            <w:r>
+              <w:rPr>
+                <w:rFonts w:ascii="Calibri" w:hAnsi="Calibri" w:cs="Calibri"/>
+                <w:sz w:val="24"/>
+                <w:szCs w:val="24"/>
+              </w:rPr>
               <w:t>IOException</w:t>
             </w:r>
+            <w:proofErr w:type="spellEnd"/>
           </w:p>
         </w:tc>
       </w:tr>
@@ -2543,58 +2578,57 @@
     </w:p>
     <w:p>
       <w:pPr>
+        <w:rPr>
+          <w:i/>
+          <w:iCs/>
+          <w:color w:val="44546A" w:themeColor="text2"/>
+          <w:sz w:val="18"/>
+          <w:szCs w:val="18"/>
+        </w:rPr>
+      </w:pPr>
+      <w:r>
+        <w:br w:type="page"/>
+      </w:r>
+    </w:p>
+    <w:p>
+      <w:pPr>
         <w:pStyle w:val="Descripcin"/>
         <w:jc w:val="center"/>
         <w:rPr>
-          <w:rFonts w:ascii="Calibri" w:hAnsi="Calibri"/>
-          <w:sz w:val="24"/>
-        </w:rPr>
-      </w:pPr>
-      <w:r>
+          <w:rFonts w:ascii="Calibri" w:hAnsi="Calibri" w:cs="Calibri"/>
+          <w:color w:val="4472C4" w:themeColor="accent1"/>
+        </w:rPr>
+      </w:pPr>
+      <w:r>
+        <w:rPr>
+          <w:rFonts w:ascii="Calibri" w:hAnsi="Calibri" w:cs="Calibri"/>
+          <w:color w:val="4472C4" w:themeColor="accent1"/>
+        </w:rPr>
         <w:t xml:space="preserve">Tabla </w:t>
       </w:r>
       <w:r>
-        <w:fldChar w:fldCharType="begin"/>
-      </w:r>
-      <w:r>
-        <w:instrText xml:space="preserve"> SEQ Tabla \* ARABIC </w:instrText>
-      </w:r>
-      <w:r>
-        <w:fldChar w:fldCharType="separate"/>
-      </w:r>
-      <w:r>
-        <w:rPr>
-          <w:noProof/>
-        </w:rPr>
-        <w:t>2</w:t>
-      </w:r>
-      <w:r>
-        <w:fldChar w:fldCharType="end"/>
-      </w:r>
-      <w:r>
-        <w:t xml:space="preserve">. Casos de prueba </w:t>
-      </w:r>
-      <w:r>
-        <w:t>válidos</w:t>
-      </w:r>
-      <w:r>
-        <w:t xml:space="preserve"> para el </w:t>
-      </w:r>
-      <w:r>
-        <w:t>método</w:t>
-      </w:r>
-      <w:r>
-        <w:t xml:space="preserve"> read</w:t>
-      </w:r>
-      <w:r>
-        <w:t>Array</w:t>
-      </w:r>
-      <w:r>
-        <w:t>Gasolinera</w:t>
-      </w:r>
-      <w:r>
-        <w:t>s</w:t>
-      </w:r>
+        <w:rPr>
+          <w:rFonts w:ascii="Calibri" w:hAnsi="Calibri" w:cs="Calibri"/>
+          <w:color w:val="4472C4" w:themeColor="accent1"/>
+        </w:rPr>
+        <w:t>4</w:t>
+      </w:r>
+      <w:r>
+        <w:rPr>
+          <w:rFonts w:ascii="Calibri" w:hAnsi="Calibri" w:cs="Calibri"/>
+          <w:color w:val="4472C4" w:themeColor="accent1"/>
+        </w:rPr>
+        <w:t xml:space="preserve">. Casos de prueba válidos para el método </w:t>
+      </w:r>
+      <w:proofErr w:type="spellStart"/>
+      <w:r>
+        <w:rPr>
+          <w:rFonts w:ascii="Calibri" w:hAnsi="Calibri" w:cs="Calibri"/>
+          <w:color w:val="4472C4" w:themeColor="accent1"/>
+        </w:rPr>
+        <w:t>escribirCombustiblePorDefecto</w:t>
+      </w:r>
+      <w:proofErr w:type="spellEnd"/>
     </w:p>
     <w:tbl>
       <w:tblPr>
@@ -2621,8 +2655,22 @@
               <w:pStyle w:val="Prrafodelista"/>
               <w:ind w:left="0"/>
               <w:jc w:val="center"/>
-            </w:pPr>
-            <w:r>
+              <w:rPr>
+                <w:rFonts w:ascii="Calibri" w:hAnsi="Calibri" w:cs="Calibri"/>
+                <w:b/>
+                <w:bCs/>
+                <w:sz w:val="24"/>
+                <w:szCs w:val="24"/>
+              </w:rPr>
+            </w:pPr>
+            <w:r>
+              <w:rPr>
+                <w:rFonts w:ascii="Calibri" w:hAnsi="Calibri" w:cs="Calibri"/>
+                <w:b/>
+                <w:bCs/>
+                <w:sz w:val="24"/>
+                <w:szCs w:val="24"/>
+              </w:rPr>
               <w:t>Identificador</w:t>
             </w:r>
           </w:p>
@@ -2636,8 +2684,22 @@
               <w:pStyle w:val="Prrafodelista"/>
               <w:ind w:left="0"/>
               <w:jc w:val="center"/>
-            </w:pPr>
-            <w:r>
+              <w:rPr>
+                <w:rFonts w:ascii="Calibri" w:hAnsi="Calibri" w:cs="Calibri"/>
+                <w:b/>
+                <w:bCs/>
+                <w:sz w:val="24"/>
+                <w:szCs w:val="24"/>
+              </w:rPr>
+            </w:pPr>
+            <w:r>
+              <w:rPr>
+                <w:rFonts w:ascii="Calibri" w:hAnsi="Calibri" w:cs="Calibri"/>
+                <w:b/>
+                <w:bCs/>
+                <w:sz w:val="24"/>
+                <w:szCs w:val="24"/>
+              </w:rPr>
               <w:t>Entrada</w:t>
             </w:r>
           </w:p>
@@ -2650,9 +2712,23 @@
             <w:pPr>
               <w:pStyle w:val="Prrafodelista"/>
               <w:ind w:left="0"/>
-              <w:jc w:val="both"/>
-            </w:pPr>
-            <w:r>
+              <w:jc w:val="center"/>
+              <w:rPr>
+                <w:rFonts w:ascii="Calibri" w:hAnsi="Calibri" w:cs="Calibri"/>
+                <w:b/>
+                <w:bCs/>
+                <w:sz w:val="24"/>
+                <w:szCs w:val="24"/>
+              </w:rPr>
+            </w:pPr>
+            <w:r>
+              <w:rPr>
+                <w:rFonts w:ascii="Calibri" w:hAnsi="Calibri" w:cs="Calibri"/>
+                <w:b/>
+                <w:bCs/>
+                <w:sz w:val="24"/>
+                <w:szCs w:val="24"/>
+              </w:rPr>
               <w:t>Valor esperado</w:t>
             </w:r>
           </w:p>
@@ -2671,16 +2747,22 @@
               <w:pStyle w:val="Prrafodelista"/>
               <w:ind w:left="0"/>
               <w:jc w:val="both"/>
-            </w:pPr>
-            <w:r>
-              <w:t>UT.</w:t>
-            </w:r>
-            <w:r>
-              <w:t>2</w:t>
-            </w:r>
-            <w:r>
-              <w:t>a</w:t>
-            </w:r>
+              <w:rPr>
+                <w:rFonts w:ascii="Calibri" w:hAnsi="Calibri" w:cs="Calibri"/>
+                <w:sz w:val="24"/>
+                <w:szCs w:val="24"/>
+              </w:rPr>
+            </w:pPr>
+            <w:proofErr w:type="gramStart"/>
+            <w:r>
+              <w:rPr>
+                <w:rFonts w:ascii="Calibri" w:hAnsi="Calibri" w:cs="Calibri"/>
+                <w:sz w:val="24"/>
+                <w:szCs w:val="24"/>
+              </w:rPr>
+              <w:t>UT.2a</w:t>
+            </w:r>
+            <w:proofErr w:type="gramEnd"/>
           </w:p>
         </w:tc>
         <w:tc>
@@ -2692,15 +2774,37 @@
               <w:pStyle w:val="Prrafodelista"/>
               <w:ind w:left="0"/>
               <w:jc w:val="both"/>
-            </w:pPr>
-            <w:r>
-              <w:t xml:space="preserve">Fichero JSON con datos de </w:t>
-            </w:r>
-            <w:r>
-              <w:t>varias gasolineras</w:t>
-            </w:r>
-            <w:r>
-              <w:t>.</w:t>
+              <w:rPr>
+                <w:rFonts w:ascii="Calibri" w:hAnsi="Calibri" w:cs="Calibri"/>
+                <w:sz w:val="24"/>
+                <w:szCs w:val="24"/>
+              </w:rPr>
+            </w:pPr>
+            <w:r>
+              <w:rPr>
+                <w:rFonts w:ascii="Calibri" w:hAnsi="Calibri" w:cs="Calibri"/>
+                <w:sz w:val="24"/>
+                <w:szCs w:val="24"/>
+              </w:rPr>
+              <w:t xml:space="preserve">Tipo de combustible disponible en la aplicación, una </w:t>
+            </w:r>
+            <w:proofErr w:type="spellStart"/>
+            <w:r>
+              <w:rPr>
+                <w:rFonts w:ascii="Calibri" w:hAnsi="Calibri" w:cs="Calibri"/>
+                <w:sz w:val="24"/>
+                <w:szCs w:val="24"/>
+              </w:rPr>
+              <w:t>activity</w:t>
+            </w:r>
+            <w:proofErr w:type="spellEnd"/>
+            <w:r>
+              <w:rPr>
+                <w:rFonts w:ascii="Calibri" w:hAnsi="Calibri" w:cs="Calibri"/>
+                <w:sz w:val="24"/>
+                <w:szCs w:val="24"/>
+              </w:rPr>
+              <w:t xml:space="preserve"> iniciada y ruta de un fichero de texto.</w:t>
             </w:r>
           </w:p>
         </w:tc>
@@ -2713,21 +2817,192 @@
               <w:pStyle w:val="Prrafodelista"/>
               <w:ind w:left="0"/>
               <w:jc w:val="both"/>
-            </w:pPr>
-            <w:r>
-              <w:t>Gasolinera</w:t>
-            </w:r>
-            <w:r>
-              <w:t>s</w:t>
-            </w:r>
-            <w:r>
-              <w:t xml:space="preserve"> creada</w:t>
-            </w:r>
-            <w:r>
-              <w:t>s</w:t>
-            </w:r>
-            <w:r>
-              <w:t xml:space="preserve"> correctamente con los valores necesarios leídos del fichero JSON.</w:t>
+              <w:rPr>
+                <w:rFonts w:ascii="Calibri" w:hAnsi="Calibri" w:cs="Calibri"/>
+                <w:sz w:val="24"/>
+                <w:szCs w:val="24"/>
+              </w:rPr>
+            </w:pPr>
+            <w:r>
+              <w:rPr>
+                <w:rFonts w:ascii="Calibri" w:hAnsi="Calibri" w:cs="Calibri"/>
+                <w:sz w:val="24"/>
+                <w:szCs w:val="24"/>
+              </w:rPr>
+              <w:t>Se guarda el tipo de combustible indicado en el fichero de la ruta dada.</w:t>
+            </w:r>
+          </w:p>
+        </w:tc>
+      </w:tr>
+    </w:tbl>
+    <w:p>
+      <w:pPr>
+        <w:pStyle w:val="Descripcin"/>
+        <w:jc w:val="center"/>
+        <w:rPr>
+          <w:rFonts w:ascii="Calibri" w:hAnsi="Calibri" w:cs="Calibri"/>
+          <w:color w:val="4472C4" w:themeColor="accent1"/>
+          <w:sz w:val="20"/>
+          <w:szCs w:val="20"/>
+        </w:rPr>
+      </w:pPr>
+    </w:p>
+    <w:p>
+      <w:pPr>
+        <w:pStyle w:val="Descripcin"/>
+        <w:jc w:val="center"/>
+        <w:rPr>
+          <w:rFonts w:ascii="Calibri" w:hAnsi="Calibri" w:cs="Calibri"/>
+          <w:color w:val="4472C4" w:themeColor="accent1"/>
+        </w:rPr>
+      </w:pPr>
+      <w:r>
+        <w:rPr>
+          <w:rFonts w:ascii="Calibri" w:hAnsi="Calibri" w:cs="Calibri"/>
+          <w:color w:val="4472C4" w:themeColor="accent1"/>
+        </w:rPr>
+        <w:t xml:space="preserve">Tabla </w:t>
+      </w:r>
+      <w:r>
+        <w:rPr>
+          <w:rFonts w:ascii="Calibri" w:hAnsi="Calibri" w:cs="Calibri"/>
+          <w:color w:val="4472C4" w:themeColor="accent1"/>
+        </w:rPr>
+        <w:t>5</w:t>
+      </w:r>
+      <w:r>
+        <w:rPr>
+          <w:rFonts w:ascii="Calibri" w:hAnsi="Calibri" w:cs="Calibri"/>
+          <w:color w:val="4472C4" w:themeColor="accent1"/>
+        </w:rPr>
+        <w:t xml:space="preserve">. Casos de prueba válidos para el </w:t>
+      </w:r>
+      <w:proofErr w:type="spellStart"/>
+      <w:r>
+        <w:rPr>
+          <w:rFonts w:ascii="Calibri" w:hAnsi="Calibri" w:cs="Calibri"/>
+          <w:color w:val="4472C4" w:themeColor="accent1"/>
+        </w:rPr>
+        <w:t>meotdo</w:t>
+      </w:r>
+      <w:proofErr w:type="spellEnd"/>
+      <w:r>
+        <w:rPr>
+          <w:rFonts w:ascii="Calibri" w:hAnsi="Calibri" w:cs="Calibri"/>
+          <w:color w:val="4472C4" w:themeColor="accent1"/>
+        </w:rPr>
+        <w:t xml:space="preserve"> </w:t>
+      </w:r>
+      <w:proofErr w:type="spellStart"/>
+      <w:r>
+        <w:rPr>
+          <w:rFonts w:ascii="Calibri" w:hAnsi="Calibri" w:cs="Calibri"/>
+          <w:color w:val="4472C4" w:themeColor="accent1"/>
+        </w:rPr>
+        <w:t>escribirCombustiblePorDefecto</w:t>
+      </w:r>
+      <w:proofErr w:type="spellEnd"/>
+    </w:p>
+    <w:tbl>
+      <w:tblPr>
+        <w:tblStyle w:val="Tablaconcuadrcula"/>
+        <w:tblW w:w="0" w:type="auto"/>
+        <w:jc w:val="center"/>
+        <w:tblLook w:val="04A0" w:firstRow="1" w:lastRow="0" w:firstColumn="1" w:lastColumn="0" w:noHBand="0" w:noVBand="1"/>
+      </w:tblPr>
+      <w:tblGrid>
+        <w:gridCol w:w="2042"/>
+        <w:gridCol w:w="3506"/>
+        <w:gridCol w:w="2622"/>
+      </w:tblGrid>
+      <w:tr>
+        <w:trPr>
+          <w:jc w:val="center"/>
+        </w:trPr>
+        <w:tc>
+          <w:tcPr>
+            <w:tcW w:w="2042" w:type="dxa"/>
+          </w:tcPr>
+          <w:p>
+            <w:pPr>
+              <w:pStyle w:val="Prrafodelista"/>
+              <w:ind w:left="0"/>
+              <w:jc w:val="center"/>
+              <w:rPr>
+                <w:rFonts w:ascii="Calibri" w:hAnsi="Calibri" w:cs="Calibri"/>
+                <w:b/>
+                <w:bCs/>
+                <w:sz w:val="24"/>
+                <w:szCs w:val="24"/>
+              </w:rPr>
+            </w:pPr>
+            <w:r>
+              <w:rPr>
+                <w:rFonts w:ascii="Calibri" w:hAnsi="Calibri" w:cs="Calibri"/>
+                <w:b/>
+                <w:bCs/>
+                <w:sz w:val="24"/>
+                <w:szCs w:val="24"/>
+              </w:rPr>
+              <w:t>Identificador</w:t>
+            </w:r>
+          </w:p>
+        </w:tc>
+        <w:tc>
+          <w:tcPr>
+            <w:tcW w:w="3506" w:type="dxa"/>
+          </w:tcPr>
+          <w:p>
+            <w:pPr>
+              <w:pStyle w:val="Prrafodelista"/>
+              <w:ind w:left="0"/>
+              <w:jc w:val="center"/>
+              <w:rPr>
+                <w:rFonts w:ascii="Calibri" w:hAnsi="Calibri" w:cs="Calibri"/>
+                <w:b/>
+                <w:bCs/>
+                <w:sz w:val="24"/>
+                <w:szCs w:val="24"/>
+              </w:rPr>
+            </w:pPr>
+            <w:r>
+              <w:rPr>
+                <w:rFonts w:ascii="Calibri" w:hAnsi="Calibri" w:cs="Calibri"/>
+                <w:b/>
+                <w:bCs/>
+                <w:sz w:val="24"/>
+                <w:szCs w:val="24"/>
+              </w:rPr>
+              <w:t>Entrada</w:t>
+            </w:r>
+          </w:p>
+        </w:tc>
+        <w:tc>
+          <w:tcPr>
+            <w:tcW w:w="2552" w:type="dxa"/>
+          </w:tcPr>
+          <w:p>
+            <w:pPr>
+              <w:pStyle w:val="Prrafodelista"/>
+              <w:ind w:left="0"/>
+              <w:jc w:val="center"/>
+              <w:rPr>
+                <w:rFonts w:ascii="Calibri" w:hAnsi="Calibri" w:cs="Calibri"/>
+                <w:b/>
+                <w:bCs/>
+                <w:sz w:val="24"/>
+                <w:szCs w:val="24"/>
+              </w:rPr>
+            </w:pPr>
+            <w:r>
+              <w:rPr>
+                <w:rFonts w:ascii="Calibri" w:hAnsi="Calibri" w:cs="Calibri"/>
+                <w:b/>
+                <w:bCs/>
+                <w:sz w:val="24"/>
+                <w:szCs w:val="24"/>
+              </w:rPr>
+              <w:t>Valor esperado</w:t>
             </w:r>
           </w:p>
         </w:tc>
@@ -2745,14 +3020,34 @@
               <w:pStyle w:val="Prrafodelista"/>
               <w:ind w:left="0"/>
               <w:jc w:val="both"/>
-            </w:pPr>
-            <w:r>
+              <w:rPr>
+                <w:rFonts w:ascii="Calibri" w:hAnsi="Calibri" w:cs="Calibri"/>
+                <w:sz w:val="24"/>
+                <w:szCs w:val="24"/>
+              </w:rPr>
+            </w:pPr>
+            <w:r>
+              <w:rPr>
+                <w:rFonts w:ascii="Calibri" w:hAnsi="Calibri" w:cs="Calibri"/>
+                <w:sz w:val="24"/>
+                <w:szCs w:val="24"/>
+              </w:rPr>
               <w:t>UT.</w:t>
             </w:r>
             <w:r>
+              <w:rPr>
+                <w:rFonts w:ascii="Calibri" w:hAnsi="Calibri" w:cs="Calibri"/>
+                <w:sz w:val="24"/>
+                <w:szCs w:val="24"/>
+              </w:rPr>
               <w:t>2</w:t>
             </w:r>
             <w:r>
+              <w:rPr>
+                <w:rFonts w:ascii="Calibri" w:hAnsi="Calibri" w:cs="Calibri"/>
+                <w:sz w:val="24"/>
+                <w:szCs w:val="24"/>
+              </w:rPr>
               <w:t>b</w:t>
             </w:r>
           </w:p>
@@ -2766,25 +3061,115 @@
               <w:pStyle w:val="Prrafodelista"/>
               <w:ind w:left="0"/>
               <w:jc w:val="both"/>
-            </w:pPr>
-            <w:r>
-              <w:t>Fichero JSON con un campo no existente que es necesario para inicializar la gasolinera.</w:t>
-            </w:r>
-          </w:p>
-        </w:tc>
-        <w:tc>
-          <w:tcPr>
-            <w:tcW w:w="2552" w:type="dxa"/>
-          </w:tcPr>
+              <w:rPr>
+                <w:rFonts w:ascii="Calibri" w:hAnsi="Calibri" w:cs="Calibri"/>
+                <w:sz w:val="24"/>
+                <w:szCs w:val="24"/>
+              </w:rPr>
+            </w:pPr>
+            <w:proofErr w:type="spellStart"/>
+            <w:r>
+              <w:rPr>
+                <w:rFonts w:ascii="Calibri" w:hAnsi="Calibri" w:cs="Calibri"/>
+                <w:sz w:val="24"/>
+                <w:szCs w:val="24"/>
+              </w:rPr>
+              <w:t>Activity</w:t>
+            </w:r>
+            <w:proofErr w:type="spellEnd"/>
+            <w:r>
+              <w:rPr>
+                <w:rFonts w:ascii="Calibri" w:hAnsi="Calibri" w:cs="Calibri"/>
+                <w:sz w:val="24"/>
+                <w:szCs w:val="24"/>
+              </w:rPr>
+              <w:t xml:space="preserve"> </w:t>
+            </w:r>
+            <w:proofErr w:type="spellStart"/>
+            <w:r>
+              <w:rPr>
+                <w:rFonts w:ascii="Calibri" w:hAnsi="Calibri" w:cs="Calibri"/>
+                <w:sz w:val="24"/>
+                <w:szCs w:val="24"/>
+              </w:rPr>
+              <w:t>inciada</w:t>
+            </w:r>
+            <w:proofErr w:type="spellEnd"/>
+            <w:r>
+              <w:rPr>
+                <w:rFonts w:ascii="Calibri" w:hAnsi="Calibri" w:cs="Calibri"/>
+                <w:sz w:val="24"/>
+                <w:szCs w:val="24"/>
+              </w:rPr>
+              <w:t>,</w:t>
+            </w:r>
+          </w:p>
           <w:p>
             <w:pPr>
               <w:pStyle w:val="Prrafodelista"/>
               <w:ind w:left="0"/>
               <w:jc w:val="both"/>
-            </w:pPr>
-            <w:r>
-              <w:t>Gasolinera creada correctamente, en el caso de los campos que no existan en el JSON se inicializan a “” si es un campo String, o a 0 si es un campo double.</w:t>
-            </w:r>
+              <w:rPr>
+                <w:rFonts w:ascii="Calibri" w:hAnsi="Calibri" w:cs="Calibri"/>
+                <w:sz w:val="24"/>
+                <w:szCs w:val="24"/>
+              </w:rPr>
+            </w:pPr>
+            <w:r>
+              <w:rPr>
+                <w:rFonts w:ascii="Calibri" w:hAnsi="Calibri" w:cs="Calibri"/>
+                <w:sz w:val="24"/>
+                <w:szCs w:val="24"/>
+              </w:rPr>
+              <w:t>Combustible=Gasóleo A,</w:t>
+            </w:r>
+          </w:p>
+          <w:p>
+            <w:pPr>
+              <w:pStyle w:val="Prrafodelista"/>
+              <w:ind w:left="0"/>
+              <w:jc w:val="both"/>
+              <w:rPr>
+                <w:rFonts w:ascii="Calibri" w:hAnsi="Calibri" w:cs="Calibri"/>
+                <w:sz w:val="24"/>
+                <w:szCs w:val="24"/>
+              </w:rPr>
+            </w:pPr>
+            <w:r>
+              <w:rPr>
+                <w:rFonts w:ascii="Calibri" w:hAnsi="Calibri" w:cs="Calibri"/>
+                <w:sz w:val="24"/>
+                <w:szCs w:val="24"/>
+              </w:rPr>
+              <w:t>Ruta Fichero vacía o errónea.</w:t>
+            </w:r>
+          </w:p>
+        </w:tc>
+        <w:tc>
+          <w:tcPr>
+            <w:tcW w:w="2552" w:type="dxa"/>
+          </w:tcPr>
+          <w:p>
+            <w:pPr>
+              <w:pStyle w:val="Prrafodelista"/>
+              <w:ind w:left="0"/>
+              <w:jc w:val="both"/>
+              <w:rPr>
+                <w:rFonts w:ascii="Calibri" w:hAnsi="Calibri" w:cs="Calibri"/>
+                <w:sz w:val="24"/>
+                <w:szCs w:val="24"/>
+              </w:rPr>
+            </w:pPr>
+            <w:proofErr w:type="spellStart"/>
+            <w:r>
+              <w:rPr>
+                <w:rFonts w:ascii="Calibri" w:hAnsi="Calibri" w:cs="Calibri"/>
+                <w:sz w:val="24"/>
+                <w:szCs w:val="24"/>
+              </w:rPr>
+              <w:t>FileNotFoundException</w:t>
+            </w:r>
+            <w:proofErr w:type="spellEnd"/>
           </w:p>
         </w:tc>
       </w:tr>
@@ -2801,14 +3186,34 @@
               <w:pStyle w:val="Prrafodelista"/>
               <w:ind w:left="0"/>
               <w:jc w:val="both"/>
-            </w:pPr>
-            <w:r>
+              <w:rPr>
+                <w:rFonts w:ascii="Calibri" w:hAnsi="Calibri" w:cs="Calibri"/>
+                <w:sz w:val="24"/>
+                <w:szCs w:val="24"/>
+              </w:rPr>
+            </w:pPr>
+            <w:r>
+              <w:rPr>
+                <w:rFonts w:ascii="Calibri" w:hAnsi="Calibri" w:cs="Calibri"/>
+                <w:sz w:val="24"/>
+                <w:szCs w:val="24"/>
+              </w:rPr>
               <w:t>UT.</w:t>
             </w:r>
             <w:r>
+              <w:rPr>
+                <w:rFonts w:ascii="Calibri" w:hAnsi="Calibri" w:cs="Calibri"/>
+                <w:sz w:val="24"/>
+                <w:szCs w:val="24"/>
+              </w:rPr>
               <w:t>2</w:t>
             </w:r>
             <w:r>
+              <w:rPr>
+                <w:rFonts w:ascii="Calibri" w:hAnsi="Calibri" w:cs="Calibri"/>
+                <w:sz w:val="24"/>
+                <w:szCs w:val="24"/>
+              </w:rPr>
               <w:t>c</w:t>
             </w:r>
           </w:p>
@@ -2822,171 +3227,656 @@
               <w:pStyle w:val="Prrafodelista"/>
               <w:ind w:left="0"/>
               <w:jc w:val="both"/>
-            </w:pPr>
-            <w:r>
-              <w:t>Fichero JSON con campos mal etiquetados.</w:t>
-            </w:r>
-          </w:p>
-        </w:tc>
-        <w:tc>
-          <w:tcPr>
-            <w:tcW w:w="2552" w:type="dxa"/>
-          </w:tcPr>
+              <w:rPr>
+                <w:rFonts w:ascii="Calibri" w:hAnsi="Calibri" w:cs="Calibri"/>
+                <w:sz w:val="24"/>
+                <w:szCs w:val="24"/>
+              </w:rPr>
+            </w:pPr>
+            <w:proofErr w:type="spellStart"/>
+            <w:r>
+              <w:rPr>
+                <w:rFonts w:ascii="Calibri" w:hAnsi="Calibri" w:cs="Calibri"/>
+                <w:sz w:val="24"/>
+                <w:szCs w:val="24"/>
+              </w:rPr>
+              <w:t>Activity</w:t>
+            </w:r>
+            <w:proofErr w:type="spellEnd"/>
+            <w:r>
+              <w:rPr>
+                <w:rFonts w:ascii="Calibri" w:hAnsi="Calibri" w:cs="Calibri"/>
+                <w:sz w:val="24"/>
+                <w:szCs w:val="24"/>
+              </w:rPr>
+              <w:t xml:space="preserve"> iniciada,</w:t>
+            </w:r>
+          </w:p>
           <w:p>
             <w:pPr>
               <w:pStyle w:val="Prrafodelista"/>
               <w:ind w:left="0"/>
               <w:jc w:val="both"/>
-            </w:pPr>
-            <w:r>
-              <w:t>Gasolina creada con los</w:t>
-            </w:r>
-            <w:r>
-              <w:t xml:space="preserve"> </w:t>
-            </w:r>
-            <w:r>
-              <w:t>valores correctamente</w:t>
-            </w:r>
-            <w:r>
-              <w:t xml:space="preserve"> </w:t>
-            </w:r>
-            <w:r>
-              <w:t xml:space="preserve">leídos, salvo el </w:t>
-            </w:r>
-            <w:r>
-              <w:t xml:space="preserve">o </w:t>
-            </w:r>
-            <w:r>
-              <w:t>los</w:t>
-            </w:r>
-            <w:r>
-              <w:t xml:space="preserve"> campos mal etiquetados.</w:t>
-            </w:r>
-          </w:p>
-        </w:tc>
-      </w:tr>
-      <w:tr>
-        <w:trPr>
-          <w:jc w:val="center"/>
-        </w:trPr>
-        <w:tc>
-          <w:tcPr>
-            <w:tcW w:w="2042" w:type="dxa"/>
-          </w:tcPr>
+              <w:rPr>
+                <w:rFonts w:ascii="Calibri" w:hAnsi="Calibri" w:cs="Calibri"/>
+                <w:sz w:val="24"/>
+                <w:szCs w:val="24"/>
+              </w:rPr>
+            </w:pPr>
+            <w:r>
+              <w:rPr>
+                <w:rFonts w:ascii="Calibri" w:hAnsi="Calibri" w:cs="Calibri"/>
+                <w:sz w:val="24"/>
+                <w:szCs w:val="24"/>
+              </w:rPr>
+              <w:t>Combustible=Gas,</w:t>
+            </w:r>
+          </w:p>
           <w:p>
             <w:pPr>
               <w:pStyle w:val="Prrafodelista"/>
               <w:ind w:left="0"/>
               <w:jc w:val="both"/>
-            </w:pPr>
-            <w:r>
-              <w:t>UT.</w:t>
-            </w:r>
-            <w:r>
-              <w:t>2</w:t>
-            </w:r>
-            <w:r>
-              <w:t>d</w:t>
-            </w:r>
-          </w:p>
-        </w:tc>
-        <w:tc>
-          <w:tcPr>
-            <w:tcW w:w="3506" w:type="dxa"/>
+              <w:rPr>
+                <w:rFonts w:ascii="Calibri" w:hAnsi="Calibri" w:cs="Calibri"/>
+                <w:sz w:val="24"/>
+                <w:szCs w:val="24"/>
+              </w:rPr>
+            </w:pPr>
+            <w:r>
+              <w:rPr>
+                <w:rFonts w:ascii="Calibri" w:hAnsi="Calibri" w:cs="Calibri"/>
+                <w:sz w:val="24"/>
+                <w:szCs w:val="24"/>
+              </w:rPr>
+              <w:t>Ruta Fichero</w:t>
+            </w:r>
+            <w:r>
+              <w:rPr>
+                <w:rFonts w:ascii="Calibri" w:hAnsi="Calibri" w:cs="Calibri"/>
+                <w:sz w:val="24"/>
+                <w:szCs w:val="24"/>
+              </w:rPr>
+              <w:t xml:space="preserve"> correcta.</w:t>
+            </w:r>
+          </w:p>
+        </w:tc>
+        <w:tc>
+          <w:tcPr>
+            <w:tcW w:w="2552" w:type="dxa"/>
           </w:tcPr>
           <w:p>
             <w:pPr>
               <w:pStyle w:val="Prrafodelista"/>
               <w:ind w:left="0"/>
               <w:jc w:val="both"/>
-            </w:pPr>
-            <w:r>
-              <w:t>Fichero JSON Vacío</w:t>
-            </w:r>
-          </w:p>
-        </w:tc>
-        <w:tc>
-          <w:tcPr>
-            <w:tcW w:w="2552" w:type="dxa"/>
-          </w:tcPr>
-          <w:p>
-            <w:pPr>
-              <w:pStyle w:val="Prrafodelista"/>
-              <w:ind w:left="0"/>
-              <w:jc w:val="both"/>
-            </w:pPr>
-            <w:r>
-              <w:t xml:space="preserve">Se crea </w:t>
-            </w:r>
-            <w:r>
-              <w:t xml:space="preserve">la lista de gasolineras con solamente </w:t>
-            </w:r>
-            <w:r>
-              <w:t>una gasolinera inicializad</w:t>
-            </w:r>
-            <w:r>
-              <w:t>a con todos los campos</w:t>
-            </w:r>
-            <w:r>
-              <w:t xml:space="preserve"> por defecto.</w:t>
-            </w:r>
+              <w:rPr>
+                <w:rFonts w:ascii="Calibri" w:hAnsi="Calibri" w:cs="Calibri"/>
+                <w:sz w:val="24"/>
+                <w:szCs w:val="24"/>
+              </w:rPr>
+            </w:pPr>
+            <w:proofErr w:type="spellStart"/>
+            <w:r>
+              <w:rPr>
+                <w:rFonts w:ascii="Calibri" w:hAnsi="Calibri" w:cs="Calibri"/>
+                <w:sz w:val="24"/>
+                <w:szCs w:val="24"/>
+              </w:rPr>
+              <w:t>CombustibleNoExistente</w:t>
+            </w:r>
+            <w:proofErr w:type="spellEnd"/>
           </w:p>
         </w:tc>
       </w:tr>
     </w:tbl>
     <w:p>
       <w:pPr>
+        <w:rPr>
+          <w:rFonts w:ascii="Calibri" w:hAnsi="Calibri"/>
+          <w:sz w:val="24"/>
+        </w:rPr>
+      </w:pPr>
+    </w:p>
+    <w:p>
+      <w:pPr>
+        <w:rPr>
+          <w:rFonts w:ascii="Calibri" w:hAnsi="Calibri"/>
+          <w:b/>
+          <w:bCs/>
+          <w:sz w:val="26"/>
+          <w:szCs w:val="26"/>
+        </w:rPr>
+      </w:pPr>
+      <w:r>
+        <w:rPr>
+          <w:rFonts w:ascii="Calibri" w:hAnsi="Calibri"/>
+          <w:b/>
+          <w:bCs/>
+          <w:sz w:val="26"/>
+          <w:szCs w:val="26"/>
+        </w:rPr>
+        <w:t>PRUEBAS DE INTERFAZ DE USUARIO</w:t>
+      </w:r>
+    </w:p>
+    <w:p>
+      <w:pPr>
+        <w:rPr>
+          <w:rFonts w:ascii="Calibri" w:hAnsi="Calibri"/>
+          <w:b/>
+          <w:bCs/>
+          <w:sz w:val="24"/>
+        </w:rPr>
+      </w:pPr>
+    </w:p>
+    <w:p>
+      <w:pPr>
+        <w:rPr>
+          <w:rFonts w:ascii="Calibri" w:hAnsi="Calibri"/>
+          <w:sz w:val="24"/>
+        </w:rPr>
+      </w:pPr>
+      <w:r>
+        <w:rPr>
+          <w:rFonts w:ascii="Calibri" w:hAnsi="Calibri"/>
+          <w:sz w:val="24"/>
+        </w:rPr>
+        <w:t>Las pruebas que se llevarán a cabo son las siguientes:</w:t>
+      </w:r>
+    </w:p>
+    <w:p>
+      <w:pPr>
+        <w:rPr>
+          <w:rFonts w:ascii="Calibri" w:hAnsi="Calibri"/>
+          <w:sz w:val="24"/>
+        </w:rPr>
+      </w:pPr>
+    </w:p>
+    <w:p>
+      <w:pPr>
+        <w:rPr>
+          <w:rFonts w:ascii="Calibri" w:hAnsi="Calibri"/>
+          <w:sz w:val="24"/>
+        </w:rPr>
+      </w:pPr>
+      <w:r>
+        <w:rPr>
+          <w:rFonts w:ascii="Calibri" w:hAnsi="Calibri"/>
+          <w:sz w:val="24"/>
+        </w:rPr>
+        <w:t>UIT.1A</w:t>
+      </w:r>
+      <w:r>
+        <w:rPr>
+          <w:rFonts w:ascii="Calibri" w:hAnsi="Calibri"/>
+          <w:sz w:val="24"/>
+        </w:rPr>
+        <w:t xml:space="preserve">. Se comprobará que luego de pulsar las tres barras de la parte superior izquierda de la pantalla principal se abre una </w:t>
+      </w:r>
+      <w:proofErr w:type="spellStart"/>
+      <w:r>
+        <w:rPr>
+          <w:rFonts w:ascii="Calibri" w:hAnsi="Calibri"/>
+          <w:sz w:val="24"/>
+        </w:rPr>
+        <w:t>sidebar</w:t>
+      </w:r>
+      <w:proofErr w:type="spellEnd"/>
+      <w:r>
+        <w:rPr>
+          <w:rFonts w:ascii="Calibri" w:hAnsi="Calibri"/>
+          <w:sz w:val="24"/>
+        </w:rPr>
+        <w:t xml:space="preserve"> donde aparece un botón con el texto</w:t>
+      </w:r>
+      <w:r>
+        <w:rPr>
+          <w:rFonts w:ascii="Calibri" w:hAnsi="Calibri"/>
+          <w:sz w:val="24"/>
+        </w:rPr>
+        <w:t xml:space="preserve"> </w:t>
+      </w:r>
+      <w:r>
+        <w:rPr>
+          <w:rFonts w:ascii="Calibri" w:hAnsi="Calibri"/>
+          <w:sz w:val="24"/>
+        </w:rPr>
+        <w:t>‘Configuración’</w:t>
+      </w:r>
+      <w:r>
+        <w:rPr>
+          <w:rFonts w:ascii="Calibri" w:hAnsi="Calibri"/>
+          <w:sz w:val="24"/>
+        </w:rPr>
+        <w:t>.</w:t>
+      </w:r>
+    </w:p>
+    <w:p>
+      <w:pPr>
+        <w:rPr>
+          <w:rFonts w:ascii="Calibri" w:hAnsi="Calibri"/>
+          <w:sz w:val="24"/>
+        </w:rPr>
+      </w:pPr>
+    </w:p>
+    <w:p>
+      <w:pPr>
+        <w:rPr>
+          <w:rFonts w:ascii="Calibri" w:hAnsi="Calibri"/>
+          <w:sz w:val="24"/>
+        </w:rPr>
+      </w:pPr>
+      <w:r>
+        <w:rPr>
+          <w:rFonts w:ascii="Calibri" w:hAnsi="Calibri"/>
+          <w:sz w:val="24"/>
+        </w:rPr>
+        <w:t>UIT.1B. Se comprobará que al pulsar el botón de configuración se abre un</w:t>
+      </w:r>
+      <w:r>
+        <w:rPr>
+          <w:rFonts w:ascii="Calibri" w:hAnsi="Calibri"/>
+          <w:sz w:val="24"/>
+        </w:rPr>
+        <w:t xml:space="preserve">a ventana </w:t>
+      </w:r>
+      <w:r>
+        <w:rPr>
+          <w:rFonts w:ascii="Calibri" w:hAnsi="Calibri"/>
+          <w:sz w:val="24"/>
+        </w:rPr>
+        <w:t>flotante con un</w:t>
+      </w:r>
+      <w:r>
+        <w:rPr>
+          <w:rFonts w:ascii="Calibri" w:hAnsi="Calibri"/>
+          <w:sz w:val="24"/>
+        </w:rPr>
+        <w:t xml:space="preserve"> desplegable </w:t>
+      </w:r>
+      <w:r>
+        <w:rPr>
+          <w:rFonts w:ascii="Calibri" w:hAnsi="Calibri"/>
+          <w:sz w:val="24"/>
+        </w:rPr>
+        <w:t>para seleccionar un tipo de combustible disponible en la aplicación. Además, se ha de comprobar que están todos los combustibles de lo</w:t>
+      </w:r>
+      <w:r>
+        <w:rPr>
+          <w:rFonts w:ascii="Calibri" w:hAnsi="Calibri"/>
+          <w:sz w:val="24"/>
+        </w:rPr>
+        <w:t>s</w:t>
+      </w:r>
+      <w:r>
+        <w:rPr>
+          <w:rFonts w:ascii="Calibri" w:hAnsi="Calibri"/>
+          <w:sz w:val="24"/>
+        </w:rPr>
+        <w:t xml:space="preserve"> que dispone la aplicación.</w:t>
+      </w:r>
+    </w:p>
+    <w:p>
+      <w:pPr>
+        <w:rPr>
+          <w:rFonts w:ascii="Calibri" w:hAnsi="Calibri"/>
+          <w:sz w:val="24"/>
+        </w:rPr>
+      </w:pPr>
+    </w:p>
+    <w:p>
+      <w:pPr>
+        <w:rPr>
+          <w:rFonts w:ascii="Calibri" w:hAnsi="Calibri"/>
+          <w:sz w:val="24"/>
+        </w:rPr>
+      </w:pPr>
+      <w:r>
+        <w:rPr>
+          <w:rFonts w:ascii="Calibri" w:hAnsi="Calibri"/>
+          <w:sz w:val="24"/>
+        </w:rPr>
+        <w:t>UIT.1C. Se comprobar</w:t>
+      </w:r>
+      <w:r>
+        <w:rPr>
+          <w:rFonts w:ascii="Calibri" w:hAnsi="Calibri"/>
+          <w:sz w:val="24"/>
+        </w:rPr>
+        <w:t xml:space="preserve">á </w:t>
+      </w:r>
+      <w:r>
+        <w:rPr>
+          <w:rFonts w:ascii="Calibri" w:hAnsi="Calibri"/>
+          <w:sz w:val="24"/>
+        </w:rPr>
+        <w:t xml:space="preserve">que </w:t>
+      </w:r>
+      <w:r>
+        <w:rPr>
+          <w:rFonts w:ascii="Calibri" w:hAnsi="Calibri"/>
+          <w:sz w:val="24"/>
+        </w:rPr>
+        <w:t xml:space="preserve">al abrirse la ventana flotante en la parte inferior hay dos opciones para </w:t>
+      </w:r>
+      <w:r>
+        <w:rPr>
+          <w:rFonts w:ascii="Calibri" w:hAnsi="Calibri"/>
+          <w:sz w:val="24"/>
+        </w:rPr>
+        <w:t>aplicar el combustible seleccionado o cancelar la operación.</w:t>
+      </w:r>
+    </w:p>
+    <w:p>
+      <w:pPr>
+        <w:rPr>
+          <w:rFonts w:ascii="Calibri" w:hAnsi="Calibri"/>
+          <w:sz w:val="24"/>
+        </w:rPr>
+      </w:pPr>
+    </w:p>
+    <w:p>
+      <w:pPr>
+        <w:rPr>
+          <w:rFonts w:ascii="Calibri" w:hAnsi="Calibri"/>
+          <w:sz w:val="24"/>
+        </w:rPr>
+      </w:pPr>
+      <w:r>
+        <w:rPr>
+          <w:rFonts w:ascii="Calibri" w:hAnsi="Calibri"/>
+          <w:sz w:val="24"/>
+        </w:rPr>
+        <w:t xml:space="preserve">UIT.1D. Se </w:t>
+      </w:r>
+      <w:r>
+        <w:rPr>
+          <w:rFonts w:ascii="Calibri" w:hAnsi="Calibri"/>
+          <w:sz w:val="24"/>
+        </w:rPr>
+        <w:t>comprobará que al seleccionar un tipo de combustible del desplegable y pulsar la opción “Aplicar” de la ventana flotante, el tipo de combustible de las gasolineras de la lista cambia al seleccionado y, de la misma manera, el precio del combustible.</w:t>
+      </w:r>
+    </w:p>
+    <w:p>
+      <w:pPr>
+        <w:rPr>
+          <w:rFonts w:ascii="Calibri" w:hAnsi="Calibri"/>
+          <w:sz w:val="24"/>
+        </w:rPr>
+      </w:pPr>
+      <w:r>
+        <w:rPr>
+          <w:rFonts w:ascii="Calibri" w:hAnsi="Calibri"/>
+          <w:sz w:val="24"/>
+        </w:rPr>
+        <w:t xml:space="preserve"> </w:t>
+      </w:r>
+    </w:p>
+    <w:p>
+      <w:pPr>
+        <w:rPr>
+          <w:rFonts w:ascii="Calibri" w:hAnsi="Calibri"/>
+          <w:sz w:val="24"/>
+        </w:rPr>
+      </w:pPr>
+    </w:p>
+    <w:p>
+      <w:pPr>
+        <w:rPr>
+          <w:rFonts w:ascii="Calibri" w:hAnsi="Calibri"/>
+          <w:sz w:val="24"/>
+        </w:rPr>
+      </w:pPr>
+      <w:r>
+        <w:rPr>
+          <w:rFonts w:ascii="Calibri" w:hAnsi="Calibri"/>
+          <w:sz w:val="24"/>
+        </w:rPr>
+        <w:t xml:space="preserve">Se comprobará que </w:t>
+      </w:r>
+      <w:r>
+        <w:rPr>
+          <w:rFonts w:ascii="Calibri" w:hAnsi="Calibri"/>
+          <w:sz w:val="24"/>
+        </w:rPr>
+        <w:t>no efectúa ningún cambio en los siguientes casos:</w:t>
+      </w:r>
+    </w:p>
+    <w:p>
+      <w:pPr>
+        <w:pStyle w:val="Prrafodelista"/>
+        <w:numPr>
+          <w:ilvl w:val="0"/>
+          <w:numId w:val="2"/>
+        </w:numPr>
+        <w:rPr>
+          <w:rFonts w:ascii="Calibri" w:hAnsi="Calibri"/>
+          <w:sz w:val="24"/>
+        </w:rPr>
+      </w:pPr>
+      <w:r>
+        <w:rPr>
+          <w:rFonts w:ascii="Calibri" w:hAnsi="Calibri"/>
+          <w:sz w:val="24"/>
+        </w:rPr>
+        <w:t>UIT.1E. S</w:t>
+      </w:r>
+      <w:r>
+        <w:rPr>
+          <w:rFonts w:ascii="Calibri" w:hAnsi="Calibri"/>
+          <w:sz w:val="24"/>
+        </w:rPr>
+        <w:t>e</w:t>
+      </w:r>
+      <w:r>
+        <w:rPr>
+          <w:rFonts w:ascii="Calibri" w:hAnsi="Calibri"/>
+          <w:sz w:val="24"/>
+        </w:rPr>
+        <w:t xml:space="preserve"> pulsa sobre la opción “Aplicar” de la ventana flotante sin haber seleccionado ningún combustible</w:t>
+      </w:r>
+      <w:r>
+        <w:rPr>
+          <w:rFonts w:ascii="Calibri" w:hAnsi="Calibri"/>
+          <w:sz w:val="24"/>
+        </w:rPr>
+        <w:t xml:space="preserve"> del desplegable.</w:t>
+      </w:r>
+    </w:p>
+    <w:p>
+      <w:pPr>
+        <w:pStyle w:val="Prrafodelista"/>
+        <w:numPr>
+          <w:ilvl w:val="0"/>
+          <w:numId w:val="2"/>
+        </w:numPr>
+        <w:rPr>
+          <w:rFonts w:ascii="Calibri" w:hAnsi="Calibri"/>
+          <w:sz w:val="24"/>
+        </w:rPr>
+      </w:pPr>
+      <w:r>
+        <w:rPr>
+          <w:rFonts w:ascii="Calibri" w:hAnsi="Calibri"/>
+          <w:sz w:val="24"/>
+        </w:rPr>
+        <w:t>UIT.1</w:t>
+      </w:r>
+      <w:r>
+        <w:rPr>
+          <w:rFonts w:ascii="Calibri" w:hAnsi="Calibri"/>
+          <w:sz w:val="24"/>
+        </w:rPr>
+        <w:t>F</w:t>
+      </w:r>
+      <w:r>
+        <w:rPr>
+          <w:rFonts w:ascii="Calibri" w:hAnsi="Calibri"/>
+          <w:sz w:val="24"/>
+        </w:rPr>
+        <w:t>. S</w:t>
+      </w:r>
+      <w:r>
+        <w:rPr>
+          <w:rFonts w:ascii="Calibri" w:hAnsi="Calibri"/>
+          <w:sz w:val="24"/>
+        </w:rPr>
+        <w:t>e</w:t>
+      </w:r>
+      <w:r>
+        <w:rPr>
+          <w:rFonts w:ascii="Calibri" w:hAnsi="Calibri"/>
+          <w:sz w:val="24"/>
+        </w:rPr>
+        <w:t xml:space="preserve"> pulsa sobre la opción “</w:t>
+      </w:r>
+      <w:r>
+        <w:rPr>
+          <w:rFonts w:ascii="Calibri" w:hAnsi="Calibri"/>
+          <w:sz w:val="24"/>
+        </w:rPr>
+        <w:t>Cancelar</w:t>
+      </w:r>
+      <w:r>
+        <w:rPr>
+          <w:rFonts w:ascii="Calibri" w:hAnsi="Calibri"/>
+          <w:sz w:val="24"/>
+        </w:rPr>
+        <w:t>” de la ventana flotante sin haber seleccionado ningún combustible</w:t>
+      </w:r>
+      <w:r>
+        <w:rPr>
+          <w:rFonts w:ascii="Calibri" w:hAnsi="Calibri"/>
+          <w:sz w:val="24"/>
+        </w:rPr>
+        <w:t xml:space="preserve"> del desplegable.</w:t>
+      </w:r>
+    </w:p>
+    <w:p>
+      <w:pPr>
+        <w:pStyle w:val="Prrafodelista"/>
+        <w:numPr>
+          <w:ilvl w:val="0"/>
+          <w:numId w:val="2"/>
+        </w:numPr>
+        <w:rPr>
+          <w:rFonts w:ascii="Calibri" w:hAnsi="Calibri"/>
+          <w:sz w:val="24"/>
+        </w:rPr>
+      </w:pPr>
+      <w:r>
+        <w:rPr>
+          <w:rFonts w:ascii="Calibri" w:hAnsi="Calibri"/>
+          <w:sz w:val="24"/>
+        </w:rPr>
+        <w:t>UIT.1</w:t>
+      </w:r>
+      <w:r>
+        <w:rPr>
+          <w:rFonts w:ascii="Calibri" w:hAnsi="Calibri"/>
+          <w:sz w:val="24"/>
+        </w:rPr>
+        <w:t>G</w:t>
+      </w:r>
+      <w:r>
+        <w:rPr>
+          <w:rFonts w:ascii="Calibri" w:hAnsi="Calibri"/>
+          <w:sz w:val="24"/>
+        </w:rPr>
+        <w:t>. S</w:t>
+      </w:r>
+      <w:r>
+        <w:rPr>
+          <w:rFonts w:ascii="Calibri" w:hAnsi="Calibri"/>
+          <w:sz w:val="24"/>
+        </w:rPr>
+        <w:t>e</w:t>
+      </w:r>
+      <w:r>
+        <w:rPr>
+          <w:rFonts w:ascii="Calibri" w:hAnsi="Calibri"/>
+          <w:sz w:val="24"/>
+        </w:rPr>
+        <w:t xml:space="preserve"> pulsa sobre la opción “</w:t>
+      </w:r>
+      <w:r>
+        <w:rPr>
+          <w:rFonts w:ascii="Calibri" w:hAnsi="Calibri"/>
+          <w:sz w:val="24"/>
+        </w:rPr>
+        <w:t>Cancelar</w:t>
+      </w:r>
+      <w:r>
+        <w:rPr>
+          <w:rFonts w:ascii="Calibri" w:hAnsi="Calibri"/>
+          <w:sz w:val="24"/>
+        </w:rPr>
+        <w:t xml:space="preserve">” de la ventana flotante </w:t>
+      </w:r>
+      <w:r>
+        <w:rPr>
+          <w:rFonts w:ascii="Calibri" w:hAnsi="Calibri"/>
+          <w:sz w:val="24"/>
+        </w:rPr>
+        <w:t>luego de</w:t>
+      </w:r>
+      <w:r>
+        <w:rPr>
+          <w:rFonts w:ascii="Calibri" w:hAnsi="Calibri"/>
+          <w:sz w:val="24"/>
+        </w:rPr>
+        <w:t xml:space="preserve"> haber seleccionado </w:t>
+      </w:r>
+      <w:r>
+        <w:rPr>
+          <w:rFonts w:ascii="Calibri" w:hAnsi="Calibri"/>
+          <w:sz w:val="24"/>
+        </w:rPr>
+        <w:t>un tipo de</w:t>
+      </w:r>
+      <w:r>
+        <w:rPr>
+          <w:rFonts w:ascii="Calibri" w:hAnsi="Calibri"/>
+          <w:sz w:val="24"/>
+        </w:rPr>
+        <w:t xml:space="preserve"> combustible</w:t>
+      </w:r>
+      <w:r>
+        <w:rPr>
+          <w:rFonts w:ascii="Calibri" w:hAnsi="Calibri"/>
+          <w:sz w:val="24"/>
+        </w:rPr>
+        <w:t xml:space="preserve"> del desplegable.</w:t>
+      </w:r>
+    </w:p>
+    <w:p>
+      <w:pPr>
+        <w:rPr>
+          <w:rFonts w:ascii="Calibri" w:hAnsi="Calibri" w:cs="Calibri"/>
+          <w:i/>
+          <w:iCs/>
+          <w:color w:val="4472C4" w:themeColor="accent1"/>
+          <w:sz w:val="20"/>
+          <w:szCs w:val="20"/>
+        </w:rPr>
+      </w:pPr>
+    </w:p>
+    <w:p>
+      <w:pPr>
         <w:pStyle w:val="Descripcin"/>
+        <w:keepNext/>
         <w:jc w:val="center"/>
-      </w:pPr>
-    </w:p>
-    <w:p>
-      <w:pPr>
-        <w:pStyle w:val="Descripcin"/>
-        <w:jc w:val="center"/>
-        <w:rPr>
-          <w:rFonts w:ascii="Calibri" w:hAnsi="Calibri"/>
-          <w:sz w:val="24"/>
-        </w:rPr>
-      </w:pPr>
-      <w:r>
-        <w:t xml:space="preserve">Tabla </w:t>
-      </w:r>
-      <w:r>
-        <w:fldChar w:fldCharType="begin"/>
-      </w:r>
-      <w:r>
-        <w:instrText xml:space="preserve"> SEQ Tabla \* ARABIC </w:instrText>
-      </w:r>
-      <w:r>
-        <w:fldChar w:fldCharType="separate"/>
-      </w:r>
-      <w:r>
-        <w:rPr>
-          <w:noProof/>
-        </w:rPr>
-        <w:t>2</w:t>
-      </w:r>
-      <w:r>
-        <w:fldChar w:fldCharType="end"/>
-      </w:r>
-      <w:r>
-        <w:t xml:space="preserve">. Casos de prueba </w:t>
-      </w:r>
-      <w:r>
-        <w:t>válidos</w:t>
-      </w:r>
-      <w:r>
-        <w:t xml:space="preserve"> para el meotdo read</w:t>
-      </w:r>
-      <w:r>
-        <w:t>Array</w:t>
-      </w:r>
-      <w:r>
-        <w:t>Gasolinera</w:t>
-      </w:r>
-      <w:r>
-        <w:t>s</w:t>
+        <w:rPr>
+          <w:rFonts w:ascii="Calibri" w:hAnsi="Calibri" w:cs="Calibri"/>
+          <w:color w:val="4472C4" w:themeColor="accent1"/>
+        </w:rPr>
+      </w:pPr>
+      <w:r>
+        <w:rPr>
+          <w:rFonts w:ascii="Calibri" w:hAnsi="Calibri" w:cs="Calibri"/>
+          <w:color w:val="4472C4" w:themeColor="accent1"/>
+        </w:rPr>
+        <w:t>Tabla 6. Casos de prueba para la interfaz de usuario</w:t>
       </w:r>
     </w:p>
     <w:tbl>
@@ -3014,8 +3904,16 @@
               <w:pStyle w:val="Prrafodelista"/>
               <w:ind w:left="0"/>
               <w:jc w:val="center"/>
-            </w:pPr>
-            <w:r>
+              <w:rPr>
+                <w:b/>
+                <w:bCs/>
+              </w:rPr>
+            </w:pPr>
+            <w:r>
+              <w:rPr>
+                <w:b/>
+                <w:bCs/>
+              </w:rPr>
               <w:t>Identificador</w:t>
             </w:r>
           </w:p>
@@ -3029,9 +3927,17 @@
               <w:pStyle w:val="Prrafodelista"/>
               <w:ind w:left="0"/>
               <w:jc w:val="center"/>
-            </w:pPr>
-            <w:r>
-              <w:t>Entrada</w:t>
+              <w:rPr>
+                <w:b/>
+                <w:bCs/>
+              </w:rPr>
+            </w:pPr>
+            <w:r>
+              <w:rPr>
+                <w:b/>
+                <w:bCs/>
+              </w:rPr>
+              <w:t>Acciones que realizar por Espresso</w:t>
             </w:r>
           </w:p>
         </w:tc>
@@ -3043,10 +3949,18 @@
             <w:pPr>
               <w:pStyle w:val="Prrafodelista"/>
               <w:ind w:left="0"/>
-              <w:jc w:val="both"/>
-            </w:pPr>
-            <w:r>
-              <w:t>Valor esperado</w:t>
+              <w:jc w:val="center"/>
+              <w:rPr>
+                <w:b/>
+                <w:bCs/>
+              </w:rPr>
+            </w:pPr>
+            <w:r>
+              <w:rPr>
+                <w:b/>
+                <w:bCs/>
+              </w:rPr>
+              <w:t>Resultados esperados</w:t>
             </w:r>
           </w:p>
         </w:tc>
@@ -3066,10 +3980,16 @@
               <w:jc w:val="both"/>
             </w:pPr>
             <w:r>
-              <w:t>UT.</w:t>
-            </w:r>
-            <w:r>
-              <w:t>2e</w:t>
+              <w:t>U</w:t>
+            </w:r>
+            <w:r>
+              <w:t>I</w:t>
+            </w:r>
+            <w:r>
+              <w:t>T.</w:t>
+            </w:r>
+            <w:r>
+              <w:t>1A</w:t>
             </w:r>
           </w:p>
         </w:tc>
@@ -3084,7 +4004,7 @@
               <w:jc w:val="both"/>
             </w:pPr>
             <w:r>
-              <w:t>Fichero con formato no JSON</w:t>
+              <w:t>Clic al botón de las tres barras horizontales (parte superior izquierda).</w:t>
             </w:r>
           </w:p>
         </w:tc>
@@ -3099,7 +4019,7 @@
               <w:jc w:val="both"/>
             </w:pPr>
             <w:r>
-              <w:t>IOException</w:t>
+              <w:t>Un botón de configuración.</w:t>
             </w:r>
           </w:p>
         </w:tc>
@@ -3119,10 +4039,7 @@
               <w:jc w:val="both"/>
             </w:pPr>
             <w:r>
-              <w:t>UT.</w:t>
-            </w:r>
-            <w:r>
-              <w:t>2f</w:t>
+              <w:t>UIT.1B</w:t>
             </w:r>
           </w:p>
         </w:tc>
@@ -3137,7 +4054,7 @@
               <w:jc w:val="both"/>
             </w:pPr>
             <w:r>
-              <w:t>Fichero Vacío</w:t>
+              <w:t>Clic al botón de configuración.</w:t>
             </w:r>
           </w:p>
         </w:tc>
@@ -3152,7 +4069,297 @@
               <w:jc w:val="both"/>
             </w:pPr>
             <w:r>
-              <w:t>IOException</w:t>
+              <w:t xml:space="preserve">Lista desplegable con todos los tipos de combustible disponibles en la aplicación. </w:t>
+            </w:r>
+          </w:p>
+        </w:tc>
+      </w:tr>
+      <w:tr>
+        <w:tblPrEx>
+          <w:jc w:val="left"/>
+        </w:tblPrEx>
+        <w:tc>
+          <w:tcPr>
+            <w:tcW w:w="2042" w:type="dxa"/>
+          </w:tcPr>
+          <w:p>
+            <w:pPr>
+              <w:pStyle w:val="Prrafodelista"/>
+              <w:ind w:left="0"/>
+              <w:jc w:val="both"/>
+            </w:pPr>
+            <w:r>
+              <w:t>UIT.1C</w:t>
+            </w:r>
+          </w:p>
+        </w:tc>
+        <w:tc>
+          <w:tcPr>
+            <w:tcW w:w="3506" w:type="dxa"/>
+          </w:tcPr>
+          <w:p>
+            <w:pPr>
+              <w:pStyle w:val="Prrafodelista"/>
+              <w:ind w:left="0"/>
+              <w:jc w:val="both"/>
+            </w:pPr>
+            <w:r>
+              <w:t>Clic al botón configuración.</w:t>
+            </w:r>
+          </w:p>
+        </w:tc>
+        <w:tc>
+          <w:tcPr>
+            <w:tcW w:w="2552" w:type="dxa"/>
+          </w:tcPr>
+          <w:p>
+            <w:pPr>
+              <w:pStyle w:val="Prrafodelista"/>
+              <w:ind w:left="0"/>
+              <w:jc w:val="both"/>
+            </w:pPr>
+            <w:r>
+              <w:t>Ventan</w:t>
+            </w:r>
+            <w:r>
+              <w:t>a</w:t>
+            </w:r>
+            <w:r>
+              <w:t xml:space="preserve"> flotante que incluye dos opciones, “Aplicar” y “Cancelar”.</w:t>
+            </w:r>
+          </w:p>
+        </w:tc>
+      </w:tr>
+      <w:tr>
+        <w:tblPrEx>
+          <w:jc w:val="left"/>
+        </w:tblPrEx>
+        <w:tc>
+          <w:tcPr>
+            <w:tcW w:w="2042" w:type="dxa"/>
+          </w:tcPr>
+          <w:p>
+            <w:pPr>
+              <w:pStyle w:val="Prrafodelista"/>
+              <w:ind w:left="0"/>
+              <w:jc w:val="both"/>
+            </w:pPr>
+            <w:r>
+              <w:t>UIT.1D</w:t>
+            </w:r>
+          </w:p>
+        </w:tc>
+        <w:tc>
+          <w:tcPr>
+            <w:tcW w:w="3506" w:type="dxa"/>
+          </w:tcPr>
+          <w:p>
+            <w:pPr>
+              <w:pStyle w:val="Prrafodelista"/>
+              <w:ind w:left="0"/>
+              <w:jc w:val="both"/>
+            </w:pPr>
+            <w:r>
+              <w:t>Seleccionar un combustible del desplegable y c</w:t>
+            </w:r>
+            <w:r>
+              <w:t>lic sobre “</w:t>
+            </w:r>
+            <w:r>
+              <w:t>Aplicar</w:t>
+            </w:r>
+            <w:r>
+              <w:t>”</w:t>
+            </w:r>
+            <w:r>
+              <w:t>.</w:t>
+            </w:r>
+          </w:p>
+          <w:p>
+            <w:pPr>
+              <w:pStyle w:val="Prrafodelista"/>
+              <w:ind w:left="0"/>
+              <w:jc w:val="both"/>
+            </w:pPr>
+          </w:p>
+          <w:p>
+            <w:pPr>
+              <w:pStyle w:val="Prrafodelista"/>
+              <w:ind w:left="0"/>
+              <w:jc w:val="both"/>
+            </w:pPr>
+            <w:r>
+              <w:t>Se llevarán a cabo estas acciones para cada tipo de combustible disponible.</w:t>
+            </w:r>
+          </w:p>
+        </w:tc>
+        <w:tc>
+          <w:tcPr>
+            <w:tcW w:w="2552" w:type="dxa"/>
+          </w:tcPr>
+          <w:p>
+            <w:pPr>
+              <w:pStyle w:val="Prrafodelista"/>
+              <w:ind w:left="0"/>
+            </w:pPr>
+            <w:r>
+              <w:t>El tipo de combustible de las gasolineras cambia al seleccionado.</w:t>
+            </w:r>
+          </w:p>
+        </w:tc>
+      </w:tr>
+      <w:tr>
+        <w:tblPrEx>
+          <w:jc w:val="left"/>
+        </w:tblPrEx>
+        <w:tc>
+          <w:tcPr>
+            <w:tcW w:w="2042" w:type="dxa"/>
+          </w:tcPr>
+          <w:p>
+            <w:pPr>
+              <w:pStyle w:val="Prrafodelista"/>
+              <w:ind w:left="0"/>
+              <w:jc w:val="both"/>
+            </w:pPr>
+            <w:r>
+              <w:t>UIT.1E</w:t>
+            </w:r>
+          </w:p>
+        </w:tc>
+        <w:tc>
+          <w:tcPr>
+            <w:tcW w:w="3506" w:type="dxa"/>
+          </w:tcPr>
+          <w:p>
+            <w:pPr>
+              <w:pStyle w:val="Prrafodelista"/>
+              <w:ind w:left="0"/>
+              <w:jc w:val="both"/>
+            </w:pPr>
+            <w:r>
+              <w:t>Clic sobre el botón configuración y clic sobre “</w:t>
+            </w:r>
+            <w:r>
+              <w:t>Aplicar</w:t>
+            </w:r>
+            <w:r>
+              <w:t>”.</w:t>
+            </w:r>
+          </w:p>
+        </w:tc>
+        <w:tc>
+          <w:tcPr>
+            <w:tcW w:w="2552" w:type="dxa"/>
+          </w:tcPr>
+          <w:p>
+            <w:pPr>
+              <w:pStyle w:val="Prrafodelista"/>
+              <w:ind w:left="0"/>
+              <w:jc w:val="both"/>
+            </w:pPr>
+            <w:r>
+              <w:t>No se aplica ningún cambio.</w:t>
+            </w:r>
+          </w:p>
+        </w:tc>
+      </w:tr>
+      <w:tr>
+        <w:tblPrEx>
+          <w:jc w:val="left"/>
+        </w:tblPrEx>
+        <w:tc>
+          <w:tcPr>
+            <w:tcW w:w="2042" w:type="dxa"/>
+          </w:tcPr>
+          <w:p>
+            <w:pPr>
+              <w:pStyle w:val="Prrafodelista"/>
+              <w:ind w:left="0"/>
+              <w:jc w:val="both"/>
+            </w:pPr>
+            <w:r>
+              <w:t>UIT.1F</w:t>
+            </w:r>
+          </w:p>
+        </w:tc>
+        <w:tc>
+          <w:tcPr>
+            <w:tcW w:w="3506" w:type="dxa"/>
+          </w:tcPr>
+          <w:p>
+            <w:pPr>
+              <w:pStyle w:val="Prrafodelista"/>
+              <w:ind w:left="0"/>
+              <w:jc w:val="both"/>
+            </w:pPr>
+            <w:r>
+              <w:t>Clic sobre el botón configuración y clic sobre “Cancelar”.</w:t>
+            </w:r>
+          </w:p>
+        </w:tc>
+        <w:tc>
+          <w:tcPr>
+            <w:tcW w:w="2552" w:type="dxa"/>
+          </w:tcPr>
+          <w:p>
+            <w:pPr>
+              <w:pStyle w:val="Prrafodelista"/>
+              <w:ind w:left="0"/>
+              <w:jc w:val="both"/>
+            </w:pPr>
+            <w:r>
+              <w:t>No se aplica ningún cambio.</w:t>
+            </w:r>
+          </w:p>
+        </w:tc>
+      </w:tr>
+      <w:tr>
+        <w:tblPrEx>
+          <w:jc w:val="left"/>
+        </w:tblPrEx>
+        <w:tc>
+          <w:tcPr>
+            <w:tcW w:w="2042" w:type="dxa"/>
+          </w:tcPr>
+          <w:p>
+            <w:pPr>
+              <w:pStyle w:val="Prrafodelista"/>
+              <w:ind w:left="0"/>
+              <w:jc w:val="both"/>
+            </w:pPr>
+            <w:r>
+              <w:t>UIT.1G</w:t>
+            </w:r>
+          </w:p>
+        </w:tc>
+        <w:tc>
+          <w:tcPr>
+            <w:tcW w:w="3506" w:type="dxa"/>
+          </w:tcPr>
+          <w:p>
+            <w:pPr>
+              <w:pStyle w:val="Prrafodelista"/>
+              <w:ind w:left="0"/>
+              <w:jc w:val="both"/>
+            </w:pPr>
+            <w:r>
+              <w:t>Clic sobre el botón configuración, selecciona un tipo de combustible y clic sobre “Cancelar”.</w:t>
+            </w:r>
+          </w:p>
+        </w:tc>
+        <w:tc>
+          <w:tcPr>
+            <w:tcW w:w="2552" w:type="dxa"/>
+          </w:tcPr>
+          <w:p>
+            <w:pPr>
+              <w:pStyle w:val="Prrafodelista"/>
+              <w:ind w:left="0"/>
+              <w:jc w:val="both"/>
+            </w:pPr>
+            <w:r>
+              <w:t>No se aplica ningún cambio.</w:t>
             </w:r>
           </w:p>
         </w:tc>
@@ -3169,6 +4376,7 @@
     </w:p>
     <w:sectPr>
       <w:headerReference w:type="default" r:id="rId8"/>
+      <w:footerReference w:type="default" r:id="rId9"/>
       <w:pgSz w:w="11900" w:h="16840"/>
       <w:pgMar w:top="1417" w:right="1701" w:bottom="1417" w:left="1701" w:header="708" w:footer="708" w:gutter="0"/>
       <w:cols w:space="708"/>
@@ -3195,6 +4403,55 @@
     </w:p>
   </w:endnote>
 </w:endnotes>
+</file>
+
+<file path=word/footer1.xml><?xml version="1.0" encoding="utf-8"?>
+<w:ftr xmlns:wpc="http://schemas.microsoft.com/office/word/2010/wordprocessingCanvas" xmlns:cx="http://schemas.microsoft.com/office/drawing/2014/chartex" xmlns:cx1="http://schemas.microsoft.com/office/drawing/2015/9/8/chartex" xmlns:cx2="http://schemas.microsoft.com/office/drawing/2015/10/21/chartex" xmlns:cx3="http://schemas.microsoft.com/office/drawing/2016/5/9/chartex" xmlns:cx4="http://schemas.microsoft.com/office/drawing/2016/5/10/chartex" xmlns:cx5="http://schemas.microsoft.com/office/drawing/2016/5/11/chartex" xmlns:cx6="http://schemas.microsoft.com/office/drawing/2016/5/12/chartex" xmlns:cx7="http://schemas.microsoft.com/office/drawing/2016/5/13/chartex" xmlns:cx8="http://schemas.microsoft.com/office/drawing/2016/5/14/chartex" xmlns:mc="http://schemas.openxmlformats.org/markup-compatibility/2006" xmlns:aink="http://schemas.microsoft.com/office/drawing/2016/ink" xmlns:am3d="http://schemas.microsoft.com/office/drawing/2017/model3d" xmlns:o="urn:schemas-microsoft-com:office:office" xmlns:r="http://schemas.openxmlformats.org/officeDocument/2006/relationships" xmlns:m="http://schemas.openxmlformats.org/officeDocument/2006/math" xmlns:v="urn:schemas-microsoft-com:vml" xmlns:wp14="http://schemas.microsoft.com/office/word/2010/wordprocessingDrawing" xmlns:wp="http://schemas.openxmlformats.org/drawingml/2006/wordprocessingDrawing" xmlns:w10="urn:schemas-microsoft-com:office:word" xmlns:w="http://schemas.openxmlformats.org/wordprocessingml/2006/main" xmlns:w14="http://schemas.microsoft.com/office/word/2010/wordml" xmlns:w15="http://schemas.microsoft.com/office/word/2012/wordml" xmlns:w16cex="http://schemas.microsoft.com/office/word/2018/wordml/cex" xmlns:w16cid="http://schemas.microsoft.com/office/word/2016/wordml/cid" xmlns:w16="http://schemas.microsoft.com/office/word/2018/wordml" xmlns:w16se="http://schemas.microsoft.com/office/word/2015/wordml/symex" xmlns:wpg="http://schemas.microsoft.com/office/word/2010/wordprocessingGroup" xmlns:wpi="http://schemas.microsoft.com/office/word/2010/wordprocessingInk" xmlns:wne="http://schemas.microsoft.com/office/word/2006/wordml" xmlns:wps="http://schemas.microsoft.com/office/word/2010/wordprocessingShape" mc:Ignorable="w14 w15 w16se w16cid w16 w16cex wp14">
+  <w:sdt>
+    <w:sdtPr>
+      <w:id w:val="-607111895"/>
+      <w:docPartObj>
+        <w:docPartGallery w:val="Page Numbers (Bottom of Page)"/>
+        <w:docPartUnique/>
+      </w:docPartObj>
+    </w:sdtPr>
+    <w:sdtEndPr/>
+    <w:sdtContent>
+      <w:p>
+        <w:pPr>
+          <w:pStyle w:val="Piedepgina"/>
+          <w:jc w:val="center"/>
+        </w:pPr>
+        <w:r>
+          <w:t>-</w:t>
+        </w:r>
+        <w:r>
+          <w:fldChar w:fldCharType="begin"/>
+        </w:r>
+        <w:r>
+          <w:instrText>PAGE   \* MERGEFORMAT</w:instrText>
+        </w:r>
+        <w:r>
+          <w:fldChar w:fldCharType="separate"/>
+        </w:r>
+        <w:r>
+          <w:t>2</w:t>
+        </w:r>
+        <w:r>
+          <w:fldChar w:fldCharType="end"/>
+        </w:r>
+        <w:r>
+          <w:t>-</w:t>
+        </w:r>
+      </w:p>
+    </w:sdtContent>
+  </w:sdt>
+  <w:p>
+    <w:pPr>
+      <w:pStyle w:val="Piedepgina"/>
+    </w:pPr>
+  </w:p>
+</w:ftr>
 </file>
 
 <file path=word/footnotes.xml><?xml version="1.0" encoding="utf-8"?>
@@ -3399,6 +4656,7 @@
               <w:sz w:val="22"/>
             </w:rPr>
           </w:pPr>
+          <w:proofErr w:type="spellStart"/>
           <w:r>
             <w:rPr>
               <w:rFonts w:ascii="Calibri" w:hAnsi="Calibri"/>
@@ -3406,6 +4664,7 @@
             </w:rPr>
             <w:t>Corocotta</w:t>
           </w:r>
+          <w:proofErr w:type="spellEnd"/>
         </w:p>
       </w:tc>
       <w:tc>
@@ -3482,7 +4741,7 @@
   <w:abstractNum w:abstractNumId="0" w15:restartNumberingAfterBreak="0">
     <w:nsid w:val="5AFF2795"/>
     <w:multiLevelType w:val="hybridMultilevel"/>
-    <w:tmpl w:val="CE12FE42"/>
+    <w:tmpl w:val="4F028D16"/>
     <w:lvl w:ilvl="0" w:tplc="0C0A0001">
       <w:start w:val="1"/>
       <w:numFmt w:val="bullet"/>
@@ -4105,6 +5364,7 @@
   <w:style w:type="paragraph" w:default="1" w:styleId="Normal">
     <w:name w:val="Normal"/>
     <w:qFormat/>
+    <w:rsid w:val="005E53CE"/>
     <w:rPr>
       <w:lang w:val="es-ES"/>
     </w:rPr>

</xml_diff>

<commit_message>
Informe de pruebas creado
</commit_message>
<xml_diff>
--- a/Docs/Test Plans/US398956-EstablecerTipoCombustible-TestPlan.docx
+++ b/Docs/Test Plans/US398956-EstablecerTipoCombustible-TestPlan.docx
@@ -1,20 +1,22 @@
 
 <file path=word/document.xml><?xml version="1.0" encoding="utf-8"?>
-<w:document xmlns:wpc="http://schemas.microsoft.com/office/word/2010/wordprocessingCanvas" xmlns:cx="http://schemas.microsoft.com/office/drawing/2014/chartex" xmlns:cx1="http://schemas.microsoft.com/office/drawing/2015/9/8/chartex" xmlns:cx2="http://schemas.microsoft.com/office/drawing/2015/10/21/chartex" xmlns:cx3="http://schemas.microsoft.com/office/drawing/2016/5/9/chartex" xmlns:cx4="http://schemas.microsoft.com/office/drawing/2016/5/10/chartex" xmlns:cx5="http://schemas.microsoft.com/office/drawing/2016/5/11/chartex" xmlns:cx6="http://schemas.microsoft.com/office/drawing/2016/5/12/chartex" xmlns:cx7="http://schemas.microsoft.com/office/drawing/2016/5/13/chartex" xmlns:cx8="http://schemas.microsoft.com/office/drawing/2016/5/14/chartex" xmlns:mc="http://schemas.openxmlformats.org/markup-compatibility/2006" xmlns:aink="http://schemas.microsoft.com/office/drawing/2016/ink" xmlns:am3d="http://schemas.microsoft.com/office/drawing/2017/model3d" xmlns:o="urn:schemas-microsoft-com:office:office" xmlns:r="http://schemas.openxmlformats.org/officeDocument/2006/relationships" xmlns:m="http://schemas.openxmlformats.org/officeDocument/2006/math" xmlns:v="urn:schemas-microsoft-com:vml" xmlns:wp14="http://schemas.microsoft.com/office/word/2010/wordprocessingDrawing" xmlns:wp="http://schemas.openxmlformats.org/drawingml/2006/wordprocessingDrawing" xmlns:w10="urn:schemas-microsoft-com:office:word" xmlns:w="http://schemas.openxmlformats.org/wordprocessingml/2006/main" xmlns:w14="http://schemas.microsoft.com/office/word/2010/wordml" xmlns:w15="http://schemas.microsoft.com/office/word/2012/wordml" xmlns:w16cex="http://schemas.microsoft.com/office/word/2018/wordml/cex" xmlns:w16cid="http://schemas.microsoft.com/office/word/2016/wordml/cid" xmlns:w16="http://schemas.microsoft.com/office/word/2018/wordml" xmlns:w16se="http://schemas.microsoft.com/office/word/2015/wordml/symex" xmlns:wpg="http://schemas.microsoft.com/office/word/2010/wordprocessingGroup" xmlns:wpi="http://schemas.microsoft.com/office/word/2010/wordprocessingInk" xmlns:wne="http://schemas.microsoft.com/office/word/2006/wordml" xmlns:wps="http://schemas.microsoft.com/office/word/2010/wordprocessingShape" mc:Ignorable="w14 w15 w16se w16cid w16 w16cex wp14">
+<w:document xmlns:wpc="http://schemas.microsoft.com/office/word/2010/wordprocessingCanvas" xmlns:cx="http://schemas.microsoft.com/office/drawing/2014/chartex" xmlns:mc="http://schemas.openxmlformats.org/markup-compatibility/2006" xmlns:o="urn:schemas-microsoft-com:office:office" xmlns:r="http://schemas.openxmlformats.org/officeDocument/2006/relationships" xmlns:m="http://schemas.openxmlformats.org/officeDocument/2006/math" xmlns:v="urn:schemas-microsoft-com:vml" xmlns:wp14="http://schemas.microsoft.com/office/word/2010/wordprocessingDrawing" xmlns:wp="http://schemas.openxmlformats.org/drawingml/2006/wordprocessingDrawing" xmlns:w10="urn:schemas-microsoft-com:office:word" xmlns:w="http://schemas.openxmlformats.org/wordprocessingml/2006/main" xmlns:w14="http://schemas.microsoft.com/office/word/2010/wordml" xmlns:w15="http://schemas.microsoft.com/office/word/2012/wordml" xmlns:w16se="http://schemas.microsoft.com/office/word/2015/wordml/symex" xmlns:wpg="http://schemas.microsoft.com/office/word/2010/wordprocessingGroup" xmlns:wpi="http://schemas.microsoft.com/office/word/2010/wordprocessingInk" xmlns:wne="http://schemas.microsoft.com/office/word/2006/wordml" xmlns:wps="http://schemas.microsoft.com/office/word/2010/wordprocessingShape" mc:Ignorable="w14 w15 w16se wp14">
   <w:body>
     <w:p>
       <w:pPr>
         <w:pStyle w:val="Ttulo1"/>
-        <w:rPr>
-          <w:rFonts w:ascii="Cambria" w:hAnsi="Cambria" w:cstheme="majorHAnsi"/>
+        <w:jc w:val="center"/>
+        <w:rPr>
+          <w:rFonts w:asciiTheme="minorHAnsi" w:hAnsiTheme="minorHAnsi" w:cstheme="minorHAnsi"/>
           <w:sz w:val="26"/>
           <w:szCs w:val="26"/>
           <w:lang w:val="es-ES_tradnl"/>
         </w:rPr>
       </w:pPr>
-      <w:r>
-        <w:rPr>
-          <w:rFonts w:ascii="Cambria" w:hAnsi="Cambria" w:cstheme="majorHAnsi"/>
+      <w:bookmarkStart w:id="0" w:name="_GoBack"/>
+      <w:r>
+        <w:rPr>
+          <w:rFonts w:asciiTheme="minorHAnsi" w:hAnsiTheme="minorHAnsi" w:cstheme="minorHAnsi"/>
           <w:sz w:val="26"/>
           <w:szCs w:val="26"/>
           <w:lang w:val="es-ES_tradnl"/>
@@ -22,6 +24,7 @@
         <w:t>Plan de pruebas de la historia de usuario establecer tipo de combustible</w:t>
       </w:r>
     </w:p>
+    <w:bookmarkEnd w:id="0"/>
     <w:p>
       <w:pPr>
         <w:rPr>
@@ -337,23 +340,7 @@
           <w:rFonts w:ascii="Calibri" w:hAnsi="Calibri"/>
           <w:sz w:val="24"/>
         </w:rPr>
-        <w:t xml:space="preserve"> </w:t>
-      </w:r>
-      <w:proofErr w:type="gramStart"/>
-      <w:r>
-        <w:rPr>
-          <w:rFonts w:ascii="Calibri" w:hAnsi="Calibri"/>
-          <w:sz w:val="24"/>
-        </w:rPr>
-        <w:t>Meeting</w:t>
-      </w:r>
-      <w:proofErr w:type="gramEnd"/>
-      <w:r>
-        <w:rPr>
-          <w:rFonts w:ascii="Calibri" w:hAnsi="Calibri"/>
-          <w:sz w:val="24"/>
-        </w:rPr>
-        <w:t xml:space="preserve"> I, se han definido las siguientes pruebas de aceptación.</w:t>
+        <w:t xml:space="preserve"> Meeting I, se han definido las siguientes pruebas de aceptación.</w:t>
       </w:r>
     </w:p>
     <w:p>
@@ -1440,6 +1427,7 @@
                 <w:sz w:val="24"/>
                 <w:szCs w:val="24"/>
               </w:rPr>
+              <w:lastRenderedPageBreak/>
               <w:t>ESTABCOMB.C</w:t>
             </w:r>
           </w:p>
@@ -1809,7 +1797,7 @@
         </w:rPr>
         <w:t xml:space="preserve">, </w:t>
       </w:r>
-      <w:bookmarkStart w:id="0" w:name="_Hlk56034218"/>
+      <w:bookmarkStart w:id="1" w:name="_Hlk56034218"/>
       <w:proofErr w:type="spellStart"/>
       <w:r>
         <w:rPr>
@@ -1820,7 +1808,7 @@
         </w:rPr>
         <w:t>escribirCombustiblePorDefecto</w:t>
       </w:r>
-      <w:bookmarkEnd w:id="0"/>
+      <w:bookmarkEnd w:id="1"/>
       <w:proofErr w:type="spellEnd"/>
       <w:r>
         <w:rPr>
@@ -2046,7 +2034,6 @@
                 <w:szCs w:val="24"/>
               </w:rPr>
             </w:pPr>
-            <w:proofErr w:type="gramStart"/>
             <w:r>
               <w:rPr>
                 <w:rFonts w:ascii="Calibri" w:hAnsi="Calibri" w:cs="Calibri"/>
@@ -2055,7 +2042,6 @@
               </w:rPr>
               <w:t>UT.1a</w:t>
             </w:r>
-            <w:proofErr w:type="gramEnd"/>
           </w:p>
         </w:tc>
         <w:tc>
@@ -2604,6 +2590,7 @@
           <w:rFonts w:ascii="Calibri" w:hAnsi="Calibri" w:cs="Calibri"/>
           <w:color w:val="4472C4" w:themeColor="accent1"/>
         </w:rPr>
+        <w:lastRenderedPageBreak/>
         <w:t xml:space="preserve">Tabla </w:t>
       </w:r>
       <w:r>
@@ -2753,7 +2740,6 @@
                 <w:szCs w:val="24"/>
               </w:rPr>
             </w:pPr>
-            <w:proofErr w:type="gramStart"/>
             <w:r>
               <w:rPr>
                 <w:rFonts w:ascii="Calibri" w:hAnsi="Calibri" w:cs="Calibri"/>
@@ -2762,7 +2748,6 @@
               </w:rPr>
               <w:t>UT.2a</w:t>
             </w:r>
-            <w:proofErr w:type="gramEnd"/>
           </w:p>
         </w:tc>
         <w:tc>
@@ -3769,6 +3754,7 @@
           <w:rFonts w:ascii="Calibri" w:hAnsi="Calibri"/>
           <w:sz w:val="24"/>
         </w:rPr>
+        <w:lastRenderedPageBreak/>
         <w:t>UIT.1</w:t>
       </w:r>
       <w:r>
@@ -4387,7 +4373,7 @@
 </file>
 
 <file path=word/endnotes.xml><?xml version="1.0" encoding="utf-8"?>
-<w:endnotes xmlns:wpc="http://schemas.microsoft.com/office/word/2010/wordprocessingCanvas" xmlns:cx="http://schemas.microsoft.com/office/drawing/2014/chartex" xmlns:cx1="http://schemas.microsoft.com/office/drawing/2015/9/8/chartex" xmlns:cx2="http://schemas.microsoft.com/office/drawing/2015/10/21/chartex" xmlns:cx3="http://schemas.microsoft.com/office/drawing/2016/5/9/chartex" xmlns:cx4="http://schemas.microsoft.com/office/drawing/2016/5/10/chartex" xmlns:cx5="http://schemas.microsoft.com/office/drawing/2016/5/11/chartex" xmlns:cx6="http://schemas.microsoft.com/office/drawing/2016/5/12/chartex" xmlns:cx7="http://schemas.microsoft.com/office/drawing/2016/5/13/chartex" xmlns:cx8="http://schemas.microsoft.com/office/drawing/2016/5/14/chartex" xmlns:mc="http://schemas.openxmlformats.org/markup-compatibility/2006" xmlns:aink="http://schemas.microsoft.com/office/drawing/2016/ink" xmlns:am3d="http://schemas.microsoft.com/office/drawing/2017/model3d" xmlns:o="urn:schemas-microsoft-com:office:office" xmlns:r="http://schemas.openxmlformats.org/officeDocument/2006/relationships" xmlns:m="http://schemas.openxmlformats.org/officeDocument/2006/math" xmlns:v="urn:schemas-microsoft-com:vml" xmlns:wp14="http://schemas.microsoft.com/office/word/2010/wordprocessingDrawing" xmlns:wp="http://schemas.openxmlformats.org/drawingml/2006/wordprocessingDrawing" xmlns:w10="urn:schemas-microsoft-com:office:word" xmlns:w="http://schemas.openxmlformats.org/wordprocessingml/2006/main" xmlns:w14="http://schemas.microsoft.com/office/word/2010/wordml" xmlns:w15="http://schemas.microsoft.com/office/word/2012/wordml" xmlns:w16cex="http://schemas.microsoft.com/office/word/2018/wordml/cex" xmlns:w16cid="http://schemas.microsoft.com/office/word/2016/wordml/cid" xmlns:w16="http://schemas.microsoft.com/office/word/2018/wordml" xmlns:w16se="http://schemas.microsoft.com/office/word/2015/wordml/symex" xmlns:wpg="http://schemas.microsoft.com/office/word/2010/wordprocessingGroup" xmlns:wpi="http://schemas.microsoft.com/office/word/2010/wordprocessingInk" xmlns:wne="http://schemas.microsoft.com/office/word/2006/wordml" xmlns:wps="http://schemas.microsoft.com/office/word/2010/wordprocessingShape" mc:Ignorable="w14 w15 w16se w16cid w16 w16cex wp14">
+<w:endnotes xmlns:wpc="http://schemas.microsoft.com/office/word/2010/wordprocessingCanvas" xmlns:cx="http://schemas.microsoft.com/office/drawing/2014/chartex" xmlns:mc="http://schemas.openxmlformats.org/markup-compatibility/2006" xmlns:o="urn:schemas-microsoft-com:office:office" xmlns:r="http://schemas.openxmlformats.org/officeDocument/2006/relationships" xmlns:m="http://schemas.openxmlformats.org/officeDocument/2006/math" xmlns:v="urn:schemas-microsoft-com:vml" xmlns:wp14="http://schemas.microsoft.com/office/word/2010/wordprocessingDrawing" xmlns:wp="http://schemas.openxmlformats.org/drawingml/2006/wordprocessingDrawing" xmlns:w10="urn:schemas-microsoft-com:office:word" xmlns:w="http://schemas.openxmlformats.org/wordprocessingml/2006/main" xmlns:w14="http://schemas.microsoft.com/office/word/2010/wordml" xmlns:w15="http://schemas.microsoft.com/office/word/2012/wordml" xmlns:w16se="http://schemas.microsoft.com/office/word/2015/wordml/symex" xmlns:wpg="http://schemas.microsoft.com/office/word/2010/wordprocessingGroup" xmlns:wpi="http://schemas.microsoft.com/office/word/2010/wordprocessingInk" xmlns:wne="http://schemas.microsoft.com/office/word/2006/wordml" xmlns:wps="http://schemas.microsoft.com/office/word/2010/wordprocessingShape" mc:Ignorable="w14 w15 w16se wp14">
   <w:endnote w:type="separator" w:id="-1">
     <w:p>
       <w:r>
@@ -4406,7 +4392,7 @@
 </file>
 
 <file path=word/footer1.xml><?xml version="1.0" encoding="utf-8"?>
-<w:ftr xmlns:wpc="http://schemas.microsoft.com/office/word/2010/wordprocessingCanvas" xmlns:cx="http://schemas.microsoft.com/office/drawing/2014/chartex" xmlns:cx1="http://schemas.microsoft.com/office/drawing/2015/9/8/chartex" xmlns:cx2="http://schemas.microsoft.com/office/drawing/2015/10/21/chartex" xmlns:cx3="http://schemas.microsoft.com/office/drawing/2016/5/9/chartex" xmlns:cx4="http://schemas.microsoft.com/office/drawing/2016/5/10/chartex" xmlns:cx5="http://schemas.microsoft.com/office/drawing/2016/5/11/chartex" xmlns:cx6="http://schemas.microsoft.com/office/drawing/2016/5/12/chartex" xmlns:cx7="http://schemas.microsoft.com/office/drawing/2016/5/13/chartex" xmlns:cx8="http://schemas.microsoft.com/office/drawing/2016/5/14/chartex" xmlns:mc="http://schemas.openxmlformats.org/markup-compatibility/2006" xmlns:aink="http://schemas.microsoft.com/office/drawing/2016/ink" xmlns:am3d="http://schemas.microsoft.com/office/drawing/2017/model3d" xmlns:o="urn:schemas-microsoft-com:office:office" xmlns:r="http://schemas.openxmlformats.org/officeDocument/2006/relationships" xmlns:m="http://schemas.openxmlformats.org/officeDocument/2006/math" xmlns:v="urn:schemas-microsoft-com:vml" xmlns:wp14="http://schemas.microsoft.com/office/word/2010/wordprocessingDrawing" xmlns:wp="http://schemas.openxmlformats.org/drawingml/2006/wordprocessingDrawing" xmlns:w10="urn:schemas-microsoft-com:office:word" xmlns:w="http://schemas.openxmlformats.org/wordprocessingml/2006/main" xmlns:w14="http://schemas.microsoft.com/office/word/2010/wordml" xmlns:w15="http://schemas.microsoft.com/office/word/2012/wordml" xmlns:w16cex="http://schemas.microsoft.com/office/word/2018/wordml/cex" xmlns:w16cid="http://schemas.microsoft.com/office/word/2016/wordml/cid" xmlns:w16="http://schemas.microsoft.com/office/word/2018/wordml" xmlns:w16se="http://schemas.microsoft.com/office/word/2015/wordml/symex" xmlns:wpg="http://schemas.microsoft.com/office/word/2010/wordprocessingGroup" xmlns:wpi="http://schemas.microsoft.com/office/word/2010/wordprocessingInk" xmlns:wne="http://schemas.microsoft.com/office/word/2006/wordml" xmlns:wps="http://schemas.microsoft.com/office/word/2010/wordprocessingShape" mc:Ignorable="w14 w15 w16se w16cid w16 w16cex wp14">
+<w:ftr xmlns:wpc="http://schemas.microsoft.com/office/word/2010/wordprocessingCanvas" xmlns:cx="http://schemas.microsoft.com/office/drawing/2014/chartex" xmlns:mc="http://schemas.openxmlformats.org/markup-compatibility/2006" xmlns:o="urn:schemas-microsoft-com:office:office" xmlns:r="http://schemas.openxmlformats.org/officeDocument/2006/relationships" xmlns:m="http://schemas.openxmlformats.org/officeDocument/2006/math" xmlns:v="urn:schemas-microsoft-com:vml" xmlns:wp14="http://schemas.microsoft.com/office/word/2010/wordprocessingDrawing" xmlns:wp="http://schemas.openxmlformats.org/drawingml/2006/wordprocessingDrawing" xmlns:w10="urn:schemas-microsoft-com:office:word" xmlns:w="http://schemas.openxmlformats.org/wordprocessingml/2006/main" xmlns:w14="http://schemas.microsoft.com/office/word/2010/wordml" xmlns:w15="http://schemas.microsoft.com/office/word/2012/wordml" xmlns:w16se="http://schemas.microsoft.com/office/word/2015/wordml/symex" xmlns:wpg="http://schemas.microsoft.com/office/word/2010/wordprocessingGroup" xmlns:wpi="http://schemas.microsoft.com/office/word/2010/wordprocessingInk" xmlns:wne="http://schemas.microsoft.com/office/word/2006/wordml" xmlns:wps="http://schemas.microsoft.com/office/word/2010/wordprocessingShape" mc:Ignorable="w14 w15 w16se wp14">
   <w:sdt>
     <w:sdtPr>
       <w:id w:val="-607111895"/>
@@ -4435,7 +4421,10 @@
           <w:fldChar w:fldCharType="separate"/>
         </w:r>
         <w:r>
-          <w:t>2</w:t>
+          <w:rPr>
+            <w:noProof/>
+          </w:rPr>
+          <w:t>1</w:t>
         </w:r>
         <w:r>
           <w:fldChar w:fldCharType="end"/>
@@ -4455,7 +4444,7 @@
 </file>
 
 <file path=word/footnotes.xml><?xml version="1.0" encoding="utf-8"?>
-<w:footnotes xmlns:wpc="http://schemas.microsoft.com/office/word/2010/wordprocessingCanvas" xmlns:cx="http://schemas.microsoft.com/office/drawing/2014/chartex" xmlns:cx1="http://schemas.microsoft.com/office/drawing/2015/9/8/chartex" xmlns:cx2="http://schemas.microsoft.com/office/drawing/2015/10/21/chartex" xmlns:cx3="http://schemas.microsoft.com/office/drawing/2016/5/9/chartex" xmlns:cx4="http://schemas.microsoft.com/office/drawing/2016/5/10/chartex" xmlns:cx5="http://schemas.microsoft.com/office/drawing/2016/5/11/chartex" xmlns:cx6="http://schemas.microsoft.com/office/drawing/2016/5/12/chartex" xmlns:cx7="http://schemas.microsoft.com/office/drawing/2016/5/13/chartex" xmlns:cx8="http://schemas.microsoft.com/office/drawing/2016/5/14/chartex" xmlns:mc="http://schemas.openxmlformats.org/markup-compatibility/2006" xmlns:aink="http://schemas.microsoft.com/office/drawing/2016/ink" xmlns:am3d="http://schemas.microsoft.com/office/drawing/2017/model3d" xmlns:o="urn:schemas-microsoft-com:office:office" xmlns:r="http://schemas.openxmlformats.org/officeDocument/2006/relationships" xmlns:m="http://schemas.openxmlformats.org/officeDocument/2006/math" xmlns:v="urn:schemas-microsoft-com:vml" xmlns:wp14="http://schemas.microsoft.com/office/word/2010/wordprocessingDrawing" xmlns:wp="http://schemas.openxmlformats.org/drawingml/2006/wordprocessingDrawing" xmlns:w10="urn:schemas-microsoft-com:office:word" xmlns:w="http://schemas.openxmlformats.org/wordprocessingml/2006/main" xmlns:w14="http://schemas.microsoft.com/office/word/2010/wordml" xmlns:w15="http://schemas.microsoft.com/office/word/2012/wordml" xmlns:w16cex="http://schemas.microsoft.com/office/word/2018/wordml/cex" xmlns:w16cid="http://schemas.microsoft.com/office/word/2016/wordml/cid" xmlns:w16="http://schemas.microsoft.com/office/word/2018/wordml" xmlns:w16se="http://schemas.microsoft.com/office/word/2015/wordml/symex" xmlns:wpg="http://schemas.microsoft.com/office/word/2010/wordprocessingGroup" xmlns:wpi="http://schemas.microsoft.com/office/word/2010/wordprocessingInk" xmlns:wne="http://schemas.microsoft.com/office/word/2006/wordml" xmlns:wps="http://schemas.microsoft.com/office/word/2010/wordprocessingShape" mc:Ignorable="w14 w15 w16se w16cid w16 w16cex wp14">
+<w:footnotes xmlns:wpc="http://schemas.microsoft.com/office/word/2010/wordprocessingCanvas" xmlns:cx="http://schemas.microsoft.com/office/drawing/2014/chartex" xmlns:mc="http://schemas.openxmlformats.org/markup-compatibility/2006" xmlns:o="urn:schemas-microsoft-com:office:office" xmlns:r="http://schemas.openxmlformats.org/officeDocument/2006/relationships" xmlns:m="http://schemas.openxmlformats.org/officeDocument/2006/math" xmlns:v="urn:schemas-microsoft-com:vml" xmlns:wp14="http://schemas.microsoft.com/office/word/2010/wordprocessingDrawing" xmlns:wp="http://schemas.openxmlformats.org/drawingml/2006/wordprocessingDrawing" xmlns:w10="urn:schemas-microsoft-com:office:word" xmlns:w="http://schemas.openxmlformats.org/wordprocessingml/2006/main" xmlns:w14="http://schemas.microsoft.com/office/word/2010/wordml" xmlns:w15="http://schemas.microsoft.com/office/word/2012/wordml" xmlns:w16se="http://schemas.microsoft.com/office/word/2015/wordml/symex" xmlns:wpg="http://schemas.microsoft.com/office/word/2010/wordprocessingGroup" xmlns:wpi="http://schemas.microsoft.com/office/word/2010/wordprocessingInk" xmlns:wne="http://schemas.microsoft.com/office/word/2006/wordml" xmlns:wps="http://schemas.microsoft.com/office/word/2010/wordprocessingShape" mc:Ignorable="w14 w15 w16se wp14">
   <w:footnote w:type="separator" w:id="-1">
     <w:p>
       <w:r>
@@ -4474,7 +4463,7 @@
 </file>
 
 <file path=word/header1.xml><?xml version="1.0" encoding="utf-8"?>
-<w:hdr xmlns:wpc="http://schemas.microsoft.com/office/word/2010/wordprocessingCanvas" xmlns:cx="http://schemas.microsoft.com/office/drawing/2014/chartex" xmlns:cx1="http://schemas.microsoft.com/office/drawing/2015/9/8/chartex" xmlns:cx2="http://schemas.microsoft.com/office/drawing/2015/10/21/chartex" xmlns:cx3="http://schemas.microsoft.com/office/drawing/2016/5/9/chartex" xmlns:cx4="http://schemas.microsoft.com/office/drawing/2016/5/10/chartex" xmlns:cx5="http://schemas.microsoft.com/office/drawing/2016/5/11/chartex" xmlns:cx6="http://schemas.microsoft.com/office/drawing/2016/5/12/chartex" xmlns:cx7="http://schemas.microsoft.com/office/drawing/2016/5/13/chartex" xmlns:cx8="http://schemas.microsoft.com/office/drawing/2016/5/14/chartex" xmlns:mc="http://schemas.openxmlformats.org/markup-compatibility/2006" xmlns:aink="http://schemas.microsoft.com/office/drawing/2016/ink" xmlns:am3d="http://schemas.microsoft.com/office/drawing/2017/model3d" xmlns:o="urn:schemas-microsoft-com:office:office" xmlns:r="http://schemas.openxmlformats.org/officeDocument/2006/relationships" xmlns:m="http://schemas.openxmlformats.org/officeDocument/2006/math" xmlns:v="urn:schemas-microsoft-com:vml" xmlns:wp14="http://schemas.microsoft.com/office/word/2010/wordprocessingDrawing" xmlns:wp="http://schemas.openxmlformats.org/drawingml/2006/wordprocessingDrawing" xmlns:w10="urn:schemas-microsoft-com:office:word" xmlns:w="http://schemas.openxmlformats.org/wordprocessingml/2006/main" xmlns:w14="http://schemas.microsoft.com/office/word/2010/wordml" xmlns:w15="http://schemas.microsoft.com/office/word/2012/wordml" xmlns:w16cex="http://schemas.microsoft.com/office/word/2018/wordml/cex" xmlns:w16cid="http://schemas.microsoft.com/office/word/2016/wordml/cid" xmlns:w16="http://schemas.microsoft.com/office/word/2018/wordml" xmlns:w16se="http://schemas.microsoft.com/office/word/2015/wordml/symex" xmlns:wpg="http://schemas.microsoft.com/office/word/2010/wordprocessingGroup" xmlns:wpi="http://schemas.microsoft.com/office/word/2010/wordprocessingInk" xmlns:wne="http://schemas.microsoft.com/office/word/2006/wordml" xmlns:wps="http://schemas.microsoft.com/office/word/2010/wordprocessingShape" mc:Ignorable="w14 w15 w16se w16cid w16 w16cex wp14">
+<w:hdr xmlns:wpc="http://schemas.microsoft.com/office/word/2010/wordprocessingCanvas" xmlns:cx="http://schemas.microsoft.com/office/drawing/2014/chartex" xmlns:mc="http://schemas.openxmlformats.org/markup-compatibility/2006" xmlns:o="urn:schemas-microsoft-com:office:office" xmlns:r="http://schemas.openxmlformats.org/officeDocument/2006/relationships" xmlns:m="http://schemas.openxmlformats.org/officeDocument/2006/math" xmlns:v="urn:schemas-microsoft-com:vml" xmlns:wp14="http://schemas.microsoft.com/office/word/2010/wordprocessingDrawing" xmlns:wp="http://schemas.openxmlformats.org/drawingml/2006/wordprocessingDrawing" xmlns:w10="urn:schemas-microsoft-com:office:word" xmlns:w="http://schemas.openxmlformats.org/wordprocessingml/2006/main" xmlns:w14="http://schemas.microsoft.com/office/word/2010/wordml" xmlns:w15="http://schemas.microsoft.com/office/word/2012/wordml" xmlns:w16se="http://schemas.microsoft.com/office/word/2015/wordml/symex" xmlns:wpg="http://schemas.microsoft.com/office/word/2010/wordprocessingGroup" xmlns:wpi="http://schemas.microsoft.com/office/word/2010/wordprocessingInk" xmlns:wne="http://schemas.microsoft.com/office/word/2006/wordml" xmlns:wps="http://schemas.microsoft.com/office/word/2010/wordprocessingShape" mc:Ignorable="w14 w15 w16se wp14">
   <w:tbl>
     <w:tblPr>
       <w:tblW w:w="0" w:type="auto"/>
@@ -4508,7 +4497,7 @@
               <w:rFonts w:ascii="Calibri" w:hAnsi="Calibri"/>
               <w:noProof/>
               <w:sz w:val="22"/>
-              <w:lang w:val="es-ES_tradnl" w:eastAsia="es-ES_tradnl"/>
+              <w:lang w:eastAsia="es-ES"/>
             </w:rPr>
             <w:drawing>
               <wp:inline distT="0" distB="0" distL="0" distR="0" wp14:anchorId="034C9983" wp14:editId="2CA9EE57">
@@ -4686,7 +4675,7 @@
               <w:rFonts w:ascii="Calibri" w:hAnsi="Calibri"/>
               <w:noProof/>
               <w:sz w:val="22"/>
-              <w:lang w:val="es-ES_tradnl" w:eastAsia="es-ES_tradnl"/>
+              <w:lang w:eastAsia="es-ES"/>
             </w:rPr>
             <w:drawing>
               <wp:inline distT="0" distB="0" distL="0" distR="0" wp14:anchorId="0E2943FB" wp14:editId="60219A22">
@@ -4737,7 +4726,7 @@
 </file>
 
 <file path=word/numbering.xml><?xml version="1.0" encoding="utf-8"?>
-<w:numbering xmlns:wpc="http://schemas.microsoft.com/office/word/2010/wordprocessingCanvas" xmlns:cx="http://schemas.microsoft.com/office/drawing/2014/chartex" xmlns:cx1="http://schemas.microsoft.com/office/drawing/2015/9/8/chartex" xmlns:cx2="http://schemas.microsoft.com/office/drawing/2015/10/21/chartex" xmlns:cx3="http://schemas.microsoft.com/office/drawing/2016/5/9/chartex" xmlns:cx4="http://schemas.microsoft.com/office/drawing/2016/5/10/chartex" xmlns:cx5="http://schemas.microsoft.com/office/drawing/2016/5/11/chartex" xmlns:cx6="http://schemas.microsoft.com/office/drawing/2016/5/12/chartex" xmlns:cx7="http://schemas.microsoft.com/office/drawing/2016/5/13/chartex" xmlns:cx8="http://schemas.microsoft.com/office/drawing/2016/5/14/chartex" xmlns:mc="http://schemas.openxmlformats.org/markup-compatibility/2006" xmlns:aink="http://schemas.microsoft.com/office/drawing/2016/ink" xmlns:am3d="http://schemas.microsoft.com/office/drawing/2017/model3d" xmlns:o="urn:schemas-microsoft-com:office:office" xmlns:r="http://schemas.openxmlformats.org/officeDocument/2006/relationships" xmlns:m="http://schemas.openxmlformats.org/officeDocument/2006/math" xmlns:v="urn:schemas-microsoft-com:vml" xmlns:wp14="http://schemas.microsoft.com/office/word/2010/wordprocessingDrawing" xmlns:wp="http://schemas.openxmlformats.org/drawingml/2006/wordprocessingDrawing" xmlns:w10="urn:schemas-microsoft-com:office:word" xmlns:w="http://schemas.openxmlformats.org/wordprocessingml/2006/main" xmlns:w14="http://schemas.microsoft.com/office/word/2010/wordml" xmlns:w15="http://schemas.microsoft.com/office/word/2012/wordml" xmlns:w16cex="http://schemas.microsoft.com/office/word/2018/wordml/cex" xmlns:w16cid="http://schemas.microsoft.com/office/word/2016/wordml/cid" xmlns:w16="http://schemas.microsoft.com/office/word/2018/wordml" xmlns:w16se="http://schemas.microsoft.com/office/word/2015/wordml/symex" xmlns:wpg="http://schemas.microsoft.com/office/word/2010/wordprocessingGroup" xmlns:wpi="http://schemas.microsoft.com/office/word/2010/wordprocessingInk" xmlns:wne="http://schemas.microsoft.com/office/word/2006/wordml" xmlns:wps="http://schemas.microsoft.com/office/word/2010/wordprocessingShape" mc:Ignorable="w14 w15 w16se w16cid w16 w16cex wp14">
+<w:numbering xmlns:wpc="http://schemas.microsoft.com/office/word/2010/wordprocessingCanvas" xmlns:cx="http://schemas.microsoft.com/office/drawing/2014/chartex" xmlns:mc="http://schemas.openxmlformats.org/markup-compatibility/2006" xmlns:o="urn:schemas-microsoft-com:office:office" xmlns:r="http://schemas.openxmlformats.org/officeDocument/2006/relationships" xmlns:m="http://schemas.openxmlformats.org/officeDocument/2006/math" xmlns:v="urn:schemas-microsoft-com:vml" xmlns:wp14="http://schemas.microsoft.com/office/word/2010/wordprocessingDrawing" xmlns:wp="http://schemas.openxmlformats.org/drawingml/2006/wordprocessingDrawing" xmlns:w10="urn:schemas-microsoft-com:office:word" xmlns:w="http://schemas.openxmlformats.org/wordprocessingml/2006/main" xmlns:w14="http://schemas.microsoft.com/office/word/2010/wordml" xmlns:w15="http://schemas.microsoft.com/office/word/2012/wordml" xmlns:w16se="http://schemas.microsoft.com/office/word/2015/wordml/symex" xmlns:wpg="http://schemas.microsoft.com/office/word/2010/wordprocessingGroup" xmlns:wpi="http://schemas.microsoft.com/office/word/2010/wordprocessingInk" xmlns:wne="http://schemas.microsoft.com/office/word/2006/wordml" xmlns:wps="http://schemas.microsoft.com/office/word/2010/wordprocessingShape" mc:Ignorable="w14 w15 w16se wp14">
   <w:abstractNum w:abstractNumId="0" w15:restartNumberingAfterBreak="0">
     <w:nsid w:val="5AFF2795"/>
     <w:multiLevelType w:val="hybridMultilevel"/>
@@ -4974,7 +4963,7 @@
 </file>
 
 <file path=word/styles.xml><?xml version="1.0" encoding="utf-8"?>
-<w:styles xmlns:mc="http://schemas.openxmlformats.org/markup-compatibility/2006" xmlns:r="http://schemas.openxmlformats.org/officeDocument/2006/relationships" xmlns:w="http://schemas.openxmlformats.org/wordprocessingml/2006/main" xmlns:w14="http://schemas.microsoft.com/office/word/2010/wordml" xmlns:w15="http://schemas.microsoft.com/office/word/2012/wordml" xmlns:w16cex="http://schemas.microsoft.com/office/word/2018/wordml/cex" xmlns:w16cid="http://schemas.microsoft.com/office/word/2016/wordml/cid" xmlns:w16="http://schemas.microsoft.com/office/word/2018/wordml" xmlns:w16se="http://schemas.microsoft.com/office/word/2015/wordml/symex" mc:Ignorable="w14 w15 w16se w16cid w16 w16cex">
+<w:styles xmlns:mc="http://schemas.openxmlformats.org/markup-compatibility/2006" xmlns:r="http://schemas.openxmlformats.org/officeDocument/2006/relationships" xmlns:w="http://schemas.openxmlformats.org/wordprocessingml/2006/main" xmlns:w14="http://schemas.microsoft.com/office/word/2010/wordml" xmlns:w15="http://schemas.microsoft.com/office/word/2012/wordml" xmlns:w16se="http://schemas.microsoft.com/office/word/2015/wordml/symex" mc:Ignorable="w14 w15 w16se">
   <w:docDefaults>
     <w:rPrDefault>
       <w:rPr>
@@ -4986,7 +4975,7 @@
     </w:rPrDefault>
     <w:pPrDefault/>
   </w:docDefaults>
-  <w:latentStyles w:defLockedState="0" w:defUIPriority="99" w:defSemiHidden="0" w:defUnhideWhenUsed="0" w:defQFormat="0" w:count="376">
+  <w:latentStyles w:defLockedState="0" w:defUIPriority="99" w:defSemiHidden="0" w:defUnhideWhenUsed="0" w:defQFormat="0" w:count="371">
     <w:lsdException w:name="Normal" w:uiPriority="0" w:qFormat="1"/>
     <w:lsdException w:name="heading 1" w:uiPriority="9" w:qFormat="1"/>
     <w:lsdException w:name="heading 2" w:semiHidden="1" w:uiPriority="9" w:unhideWhenUsed="1" w:qFormat="1"/>
@@ -5358,8 +5347,6 @@
     <w:lsdException w:name="List Table 5 Dark Accent 6" w:uiPriority="50"/>
     <w:lsdException w:name="List Table 6 Colorful Accent 6" w:uiPriority="51"/>
     <w:lsdException w:name="List Table 7 Colorful Accent 6" w:uiPriority="52"/>
-    <w:lsdException w:name="Mention" w:semiHidden="1" w:unhideWhenUsed="1"/>
-    <w:lsdException w:name="Smart Hyperlink" w:semiHidden="1" w:unhideWhenUsed="1"/>
   </w:latentStyles>
   <w:style w:type="paragraph" w:default="1" w:styleId="Normal">
     <w:name w:val="Normal"/>
@@ -5829,7 +5816,7 @@
 </file>
 
 <file path=customXml/itemProps1.xml><?xml version="1.0" encoding="utf-8"?>
-<ds:datastoreItem xmlns:ds="http://schemas.openxmlformats.org/officeDocument/2006/customXml" ds:itemID="{F2EFAC7A-49CB-497A-8811-2B8CA9FE16F4}">
+<ds:datastoreItem xmlns:ds="http://schemas.openxmlformats.org/officeDocument/2006/customXml" ds:itemID="{8E570EFB-1E3C-4412-9007-5910B04BAAD4}">
   <ds:schemaRefs>
     <ds:schemaRef ds:uri="http://schemas.openxmlformats.org/officeDocument/2006/bibliography"/>
   </ds:schemaRefs>

</xml_diff>

<commit_message>
Cambios en el plan de pruebas luego de hablar con Patri.
</commit_message>
<xml_diff>
--- a/Docs/Test Plans/US398956-EstablecerTipoCombustible-TestPlan.docx
+++ b/Docs/Test Plans/US398956-EstablecerTipoCombustible-TestPlan.docx
@@ -89,39 +89,7 @@
           <w:rFonts w:ascii="Calibri" w:hAnsi="Calibri"/>
           <w:sz w:val="24"/>
         </w:rPr>
-        <w:t xml:space="preserve"> del </w:t>
-      </w:r>
-      <w:proofErr w:type="spellStart"/>
-      <w:r>
-        <w:rPr>
-          <w:rFonts w:ascii="Calibri" w:hAnsi="Calibri"/>
-          <w:sz w:val="24"/>
-        </w:rPr>
-        <w:t>Product</w:t>
-      </w:r>
-      <w:proofErr w:type="spellEnd"/>
-      <w:r>
-        <w:rPr>
-          <w:rFonts w:ascii="Calibri" w:hAnsi="Calibri"/>
-          <w:sz w:val="24"/>
-        </w:rPr>
-        <w:t xml:space="preserve"> </w:t>
-      </w:r>
-      <w:proofErr w:type="spellStart"/>
-      <w:r>
-        <w:rPr>
-          <w:rFonts w:ascii="Calibri" w:hAnsi="Calibri"/>
-          <w:sz w:val="24"/>
-        </w:rPr>
-        <w:t>Owner</w:t>
-      </w:r>
-      <w:proofErr w:type="spellEnd"/>
-      <w:r>
-        <w:rPr>
-          <w:rFonts w:ascii="Calibri" w:hAnsi="Calibri"/>
-          <w:sz w:val="24"/>
-        </w:rPr>
-        <w:t>.</w:t>
+        <w:t xml:space="preserve"> del Product Owner.</w:t>
       </w:r>
     </w:p>
     <w:p>
@@ -182,39 +150,7 @@
           <w:rFonts w:ascii="Calibri" w:hAnsi="Calibri"/>
           <w:sz w:val="24"/>
         </w:rPr>
-        <w:t xml:space="preserve">. Estas pruebas serán las equivalentes a las pruebas de integración que requieran el uso de una determinada interfaz de usuario, así como también el uso de otros elementos de la aplicación, como lo es el </w:t>
-      </w:r>
-      <w:proofErr w:type="spellStart"/>
-      <w:r>
-        <w:rPr>
-          <w:rFonts w:ascii="Calibri" w:hAnsi="Calibri"/>
-          <w:sz w:val="24"/>
-        </w:rPr>
-        <w:t>Presenter</w:t>
-      </w:r>
-      <w:proofErr w:type="spellEnd"/>
-      <w:r>
-        <w:rPr>
-          <w:rFonts w:ascii="Calibri" w:hAnsi="Calibri"/>
-          <w:sz w:val="24"/>
-        </w:rPr>
-        <w:t xml:space="preserve"> o el </w:t>
-      </w:r>
-      <w:proofErr w:type="spellStart"/>
-      <w:r>
-        <w:rPr>
-          <w:rFonts w:ascii="Calibri" w:hAnsi="Calibri"/>
-          <w:sz w:val="24"/>
-        </w:rPr>
-        <w:t>Model</w:t>
-      </w:r>
-      <w:proofErr w:type="spellEnd"/>
-      <w:r>
-        <w:rPr>
-          <w:rFonts w:ascii="Calibri" w:hAnsi="Calibri"/>
-          <w:sz w:val="24"/>
-        </w:rPr>
-        <w:t xml:space="preserve">. </w:t>
+        <w:t xml:space="preserve">. Estas pruebas serán las equivalentes a las pruebas de integración que requieran el uso de una determinada interfaz de usuario, así como también el uso de otros elementos de la aplicación, como lo es el Presenter o el Model. </w:t>
       </w:r>
     </w:p>
     <w:p>
@@ -289,71 +225,7 @@
           <w:rFonts w:ascii="Calibri" w:hAnsi="Calibri"/>
           <w:sz w:val="24"/>
         </w:rPr>
-        <w:t xml:space="preserve">En base a la reunión que se ha mantenido con el </w:t>
-      </w:r>
-      <w:proofErr w:type="spellStart"/>
-      <w:r>
-        <w:rPr>
-          <w:rFonts w:ascii="Calibri" w:hAnsi="Calibri"/>
-          <w:sz w:val="24"/>
-        </w:rPr>
-        <w:t>Product</w:t>
-      </w:r>
-      <w:proofErr w:type="spellEnd"/>
-      <w:r>
-        <w:rPr>
-          <w:rFonts w:ascii="Calibri" w:hAnsi="Calibri"/>
-          <w:sz w:val="24"/>
-        </w:rPr>
-        <w:t xml:space="preserve"> </w:t>
-      </w:r>
-      <w:proofErr w:type="spellStart"/>
-      <w:r>
-        <w:rPr>
-          <w:rFonts w:ascii="Calibri" w:hAnsi="Calibri"/>
-          <w:sz w:val="24"/>
-        </w:rPr>
-        <w:t>Owner</w:t>
-      </w:r>
-      <w:proofErr w:type="spellEnd"/>
-      <w:r>
-        <w:rPr>
-          <w:rFonts w:ascii="Calibri" w:hAnsi="Calibri"/>
-          <w:sz w:val="24"/>
-        </w:rPr>
-        <w:t xml:space="preserve"> durante el Sprint </w:t>
-      </w:r>
-      <w:proofErr w:type="spellStart"/>
-      <w:r>
-        <w:rPr>
-          <w:rFonts w:ascii="Calibri" w:hAnsi="Calibri"/>
-          <w:sz w:val="24"/>
-        </w:rPr>
-        <w:t>Planning</w:t>
-      </w:r>
-      <w:proofErr w:type="spellEnd"/>
-      <w:r>
-        <w:rPr>
-          <w:rFonts w:ascii="Calibri" w:hAnsi="Calibri"/>
-          <w:sz w:val="24"/>
-        </w:rPr>
-        <w:t xml:space="preserve"> </w:t>
-      </w:r>
-      <w:proofErr w:type="gramStart"/>
-      <w:r>
-        <w:rPr>
-          <w:rFonts w:ascii="Calibri" w:hAnsi="Calibri"/>
-          <w:sz w:val="24"/>
-        </w:rPr>
-        <w:t>Meeting</w:t>
-      </w:r>
-      <w:proofErr w:type="gramEnd"/>
-      <w:r>
-        <w:rPr>
-          <w:rFonts w:ascii="Calibri" w:hAnsi="Calibri"/>
-          <w:sz w:val="24"/>
-        </w:rPr>
-        <w:t xml:space="preserve"> I, se han definido las siguientes pruebas de aceptación.</w:t>
+        <w:t>En base a la reunión que se ha mantenido con el Product Owner durante el Sprint Planning Meeting I, se han definido las siguientes pruebas de aceptación.</w:t>
       </w:r>
     </w:p>
     <w:p>
@@ -1720,9 +1592,8 @@
           <w:sz w:val="24"/>
           <w:u w:val="single"/>
         </w:rPr>
-        <w:t xml:space="preserve">Pruebas unitarias de las clases </w:t>
-      </w:r>
-      <w:proofErr w:type="spellStart"/>
+        <w:t>Pruebas unitaria</w:t>
+      </w:r>
       <w:r>
         <w:rPr>
           <w:rFonts w:ascii="Calibri" w:hAnsi="Calibri"/>
@@ -1731,13 +1602,9 @@
           <w:sz w:val="24"/>
           <w:u w:val="single"/>
         </w:rPr>
-        <w:t>utilities</w:t>
-      </w:r>
-      <w:proofErr w:type="spellEnd"/>
-    </w:p>
-    <w:p>
-      <w:pPr>
-        <w:pStyle w:val="Prrafodelista"/>
+        <w:t>s</w:t>
+      </w:r>
+      <w:r>
         <w:rPr>
           <w:rFonts w:ascii="Calibri" w:hAnsi="Calibri"/>
           <w:b/>
@@ -1745,36 +1612,77 @@
           <w:sz w:val="24"/>
           <w:u w:val="single"/>
         </w:rPr>
-      </w:pPr>
-    </w:p>
-    <w:p>
-      <w:pPr>
-        <w:pStyle w:val="Prrafodelista"/>
-        <w:rPr>
-          <w:rFonts w:ascii="Calibri" w:hAnsi="Calibri"/>
-          <w:sz w:val="24"/>
-        </w:rPr>
-      </w:pPr>
+        <w:t xml:space="preserve"> de </w:t>
+      </w:r>
       <w:r>
         <w:rPr>
           <w:rFonts w:ascii="Calibri" w:hAnsi="Calibri"/>
           <w:b/>
           <w:bCs/>
           <w:sz w:val="24"/>
-        </w:rPr>
-        <w:t xml:space="preserve">Clase </w:t>
-      </w:r>
-      <w:proofErr w:type="spellStart"/>
+          <w:u w:val="single"/>
+        </w:rPr>
+        <w:t>las clases</w:t>
+      </w:r>
       <w:r>
         <w:rPr>
           <w:rFonts w:ascii="Calibri" w:hAnsi="Calibri"/>
           <w:b/>
           <w:bCs/>
           <w:sz w:val="24"/>
-        </w:rPr>
-        <w:t>ParserJSONGasolineras</w:t>
-      </w:r>
-      <w:proofErr w:type="spellEnd"/>
+          <w:u w:val="single"/>
+        </w:rPr>
+        <w:t xml:space="preserve"> </w:t>
+      </w:r>
+      <w:r>
+        <w:rPr>
+          <w:rFonts w:ascii="Calibri" w:hAnsi="Calibri"/>
+          <w:b/>
+          <w:bCs/>
+          <w:sz w:val="24"/>
+          <w:u w:val="single"/>
+        </w:rPr>
+        <w:t>presenter</w:t>
+      </w:r>
+    </w:p>
+    <w:p>
+      <w:pPr>
+        <w:pStyle w:val="Prrafodelista"/>
+        <w:rPr>
+          <w:rFonts w:ascii="Calibri" w:hAnsi="Calibri"/>
+          <w:b/>
+          <w:bCs/>
+          <w:sz w:val="24"/>
+          <w:u w:val="single"/>
+        </w:rPr>
+      </w:pPr>
+    </w:p>
+    <w:p>
+      <w:pPr>
+        <w:pStyle w:val="Prrafodelista"/>
+        <w:rPr>
+          <w:rFonts w:ascii="Calibri" w:hAnsi="Calibri"/>
+          <w:sz w:val="24"/>
+        </w:rPr>
+      </w:pPr>
+      <w:r>
+        <w:rPr>
+          <w:rFonts w:ascii="Calibri" w:hAnsi="Calibri"/>
+          <w:b/>
+          <w:bCs/>
+          <w:sz w:val="24"/>
+        </w:rPr>
+        <w:t xml:space="preserve">Clase </w:t>
+      </w:r>
+      <w:r>
+        <w:rPr>
+          <w:rFonts w:ascii="Calibri" w:hAnsi="Calibri"/>
+          <w:b/>
+          <w:bCs/>
+          <w:sz w:val="24"/>
+        </w:rPr>
+        <w:t>PresenterGasoliner</w:t>
+      </w:r>
       <w:r>
         <w:rPr>
           <w:rFonts w:ascii="Calibri" w:hAnsi="Calibri"/>
@@ -1789,7 +1697,6 @@
         </w:rPr>
         <w:t xml:space="preserve">Para esta clase se probarán los métodos </w:t>
       </w:r>
-      <w:proofErr w:type="spellStart"/>
       <w:r>
         <w:rPr>
           <w:rFonts w:ascii="Calibri" w:hAnsi="Calibri"/>
@@ -1797,9 +1704,9 @@
           <w:iCs/>
           <w:sz w:val="24"/>
         </w:rPr>
-        <w:t>leerCombustiblePorDefecto</w:t>
-      </w:r>
-      <w:proofErr w:type="spellEnd"/>
+        <w:t xml:space="preserve">leerCombustiblePorDefecto, </w:t>
+      </w:r>
+      <w:bookmarkStart w:id="0" w:name="_Hlk56034218"/>
       <w:r>
         <w:rPr>
           <w:rFonts w:ascii="Calibri" w:hAnsi="Calibri"/>
@@ -1807,21 +1714,9 @@
           <w:iCs/>
           <w:sz w:val="24"/>
         </w:rPr>
-        <w:t xml:space="preserve">, </w:t>
-      </w:r>
-      <w:bookmarkStart w:id="0" w:name="_Hlk56034218"/>
-      <w:proofErr w:type="spellStart"/>
-      <w:r>
-        <w:rPr>
-          <w:rFonts w:ascii="Calibri" w:hAnsi="Calibri"/>
-          <w:i/>
-          <w:iCs/>
-          <w:sz w:val="24"/>
-        </w:rPr>
         <w:t>escribirCombustiblePorDefecto</w:t>
       </w:r>
       <w:bookmarkEnd w:id="0"/>
-      <w:proofErr w:type="spellEnd"/>
       <w:r>
         <w:rPr>
           <w:rFonts w:ascii="Calibri" w:hAnsi="Calibri"/>
@@ -1913,7 +1808,6 @@
         </w:rPr>
         <w:t xml:space="preserve"> para el método </w:t>
       </w:r>
-      <w:proofErr w:type="spellStart"/>
       <w:r>
         <w:rPr>
           <w:rFonts w:ascii="Calibri" w:hAnsi="Calibri" w:cs="Calibri"/>
@@ -1921,7 +1815,6 @@
         </w:rPr>
         <w:t>leerCombustiblePorDefecto</w:t>
       </w:r>
-      <w:proofErr w:type="spellEnd"/>
     </w:p>
     <w:tbl>
       <w:tblPr>
@@ -2046,7 +1939,6 @@
                 <w:szCs w:val="24"/>
               </w:rPr>
             </w:pPr>
-            <w:proofErr w:type="gramStart"/>
             <w:r>
               <w:rPr>
                 <w:rFonts w:ascii="Calibri" w:hAnsi="Calibri" w:cs="Calibri"/>
@@ -2055,7 +1947,6 @@
               </w:rPr>
               <w:t>UT.1a</w:t>
             </w:r>
-            <w:proofErr w:type="gramEnd"/>
           </w:p>
         </w:tc>
         <w:tc>
@@ -2074,21 +1965,7 @@
               <w:rPr>
                 <w:szCs w:val="24"/>
               </w:rPr>
-              <w:t xml:space="preserve">Una </w:t>
-            </w:r>
-            <w:proofErr w:type="spellStart"/>
-            <w:r>
-              <w:rPr>
-                <w:szCs w:val="24"/>
-              </w:rPr>
-              <w:t>Activity</w:t>
-            </w:r>
-            <w:proofErr w:type="spellEnd"/>
-            <w:r>
-              <w:rPr>
-                <w:szCs w:val="24"/>
-              </w:rPr>
-              <w:t xml:space="preserve"> iniciada y</w:t>
+              <w:t>Una Activity iniciada y</w:t>
             </w:r>
             <w:r>
               <w:rPr>
@@ -2200,7 +2077,6 @@
         </w:rPr>
         <w:t xml:space="preserve">. Casos de prueba no válidos para el método </w:t>
       </w:r>
-      <w:proofErr w:type="spellStart"/>
       <w:r>
         <w:rPr>
           <w:rFonts w:ascii="Calibri" w:hAnsi="Calibri" w:cs="Calibri"/>
@@ -2208,7 +2084,6 @@
         </w:rPr>
         <w:t>leerCombustiblePorDefecto</w:t>
       </w:r>
-      <w:proofErr w:type="spellEnd"/>
     </w:p>
     <w:tbl>
       <w:tblPr>
@@ -2366,7 +2241,6 @@
                 <w:szCs w:val="24"/>
               </w:rPr>
             </w:pPr>
-            <w:proofErr w:type="spellStart"/>
             <w:r>
               <w:rPr>
                 <w:rFonts w:ascii="Calibri" w:hAnsi="Calibri" w:cs="Calibri"/>
@@ -2375,7 +2249,6 @@
               </w:rPr>
               <w:t>Activity</w:t>
             </w:r>
-            <w:proofErr w:type="spellEnd"/>
             <w:r>
               <w:rPr>
                 <w:rFonts w:ascii="Calibri" w:hAnsi="Calibri" w:cs="Calibri"/>
@@ -2425,7 +2298,6 @@
                 <w:szCs w:val="24"/>
               </w:rPr>
             </w:pPr>
-            <w:proofErr w:type="spellStart"/>
             <w:r>
               <w:rPr>
                 <w:rFonts w:ascii="Calibri" w:hAnsi="Calibri" w:cs="Calibri"/>
@@ -2434,7 +2306,6 @@
               </w:rPr>
               <w:t>FileNotFoundException</w:t>
             </w:r>
-            <w:proofErr w:type="spellEnd"/>
           </w:p>
         </w:tc>
       </w:tr>
@@ -2490,23 +2361,13 @@
                 <w:szCs w:val="24"/>
               </w:rPr>
             </w:pPr>
-            <w:proofErr w:type="spellStart"/>
-            <w:r>
-              <w:rPr>
-                <w:rFonts w:ascii="Calibri" w:hAnsi="Calibri" w:cs="Calibri"/>
-                <w:sz w:val="24"/>
-                <w:szCs w:val="24"/>
-              </w:rPr>
-              <w:t>Activity</w:t>
-            </w:r>
-            <w:proofErr w:type="spellEnd"/>
-            <w:r>
-              <w:rPr>
-                <w:rFonts w:ascii="Calibri" w:hAnsi="Calibri" w:cs="Calibri"/>
-                <w:sz w:val="24"/>
-                <w:szCs w:val="24"/>
-              </w:rPr>
-              <w:t xml:space="preserve"> in</w:t>
+            <w:r>
+              <w:rPr>
+                <w:rFonts w:ascii="Calibri" w:hAnsi="Calibri" w:cs="Calibri"/>
+                <w:sz w:val="24"/>
+                <w:szCs w:val="24"/>
+              </w:rPr>
+              <w:t>Activity in</w:t>
             </w:r>
             <w:r>
               <w:rPr>
@@ -2557,7 +2418,6 @@
                 <w:szCs w:val="24"/>
               </w:rPr>
             </w:pPr>
-            <w:proofErr w:type="spellStart"/>
             <w:r>
               <w:rPr>
                 <w:rFonts w:ascii="Calibri" w:hAnsi="Calibri" w:cs="Calibri"/>
@@ -2566,7 +2426,6 @@
               </w:rPr>
               <w:t>IOException</w:t>
             </w:r>
-            <w:proofErr w:type="spellEnd"/>
           </w:p>
         </w:tc>
       </w:tr>
@@ -2608,8 +2467,61 @@
               <w:rPr>
                 <w:rFonts w:ascii="Calibri" w:hAnsi="Calibri" w:cs="Calibri"/>
                 <w:sz w:val="24"/>
-              </w:rPr>
-              <w:t>Añadir caso fichero con combustible erróneo</w:t>
+                <w:szCs w:val="24"/>
+              </w:rPr>
+              <w:t>Activity in</w:t>
+            </w:r>
+            <w:r>
+              <w:rPr>
+                <w:rFonts w:ascii="Calibri" w:hAnsi="Calibri" w:cs="Calibri"/>
+                <w:sz w:val="24"/>
+                <w:szCs w:val="24"/>
+              </w:rPr>
+              <w:t>i</w:t>
+            </w:r>
+            <w:r>
+              <w:rPr>
+                <w:rFonts w:ascii="Calibri" w:hAnsi="Calibri" w:cs="Calibri"/>
+                <w:sz w:val="24"/>
+                <w:szCs w:val="24"/>
+              </w:rPr>
+              <w:t>ciada</w:t>
+            </w:r>
+            <w:r>
+              <w:rPr>
+                <w:rFonts w:ascii="Calibri" w:hAnsi="Calibri" w:cs="Calibri"/>
+                <w:sz w:val="24"/>
+                <w:szCs w:val="24"/>
+              </w:rPr>
+              <w:t xml:space="preserve"> y</w:t>
+            </w:r>
+            <w:r>
+              <w:rPr>
+                <w:rFonts w:ascii="Calibri" w:hAnsi="Calibri" w:cs="Calibri"/>
+                <w:sz w:val="24"/>
+              </w:rPr>
+              <w:t xml:space="preserve"> </w:t>
+            </w:r>
+            <w:r>
+              <w:rPr>
+                <w:rFonts w:ascii="Calibri" w:hAnsi="Calibri" w:cs="Calibri"/>
+                <w:sz w:val="24"/>
+              </w:rPr>
+              <w:t>F</w:t>
+            </w:r>
+            <w:r>
+              <w:rPr>
+                <w:rFonts w:ascii="Calibri" w:hAnsi="Calibri" w:cs="Calibri"/>
+                <w:sz w:val="24"/>
+              </w:rPr>
+              <w:t>ichero con combustible erróneo</w:t>
+            </w:r>
+            <w:r>
+              <w:rPr>
+                <w:rFonts w:ascii="Calibri" w:hAnsi="Calibri" w:cs="Calibri"/>
+                <w:sz w:val="24"/>
+              </w:rPr>
+              <w:t>.</w:t>
             </w:r>
           </w:p>
         </w:tc>
@@ -2627,6 +2539,20 @@
                 <w:sz w:val="24"/>
               </w:rPr>
             </w:pPr>
+            <w:r>
+              <w:rPr>
+                <w:rFonts w:ascii="Calibri" w:hAnsi="Calibri" w:cs="Calibri"/>
+                <w:sz w:val="24"/>
+              </w:rPr>
+              <w:t>No realizar ningún cambio</w:t>
+            </w:r>
+            <w:r>
+              <w:rPr>
+                <w:rFonts w:ascii="Calibri" w:hAnsi="Calibri" w:cs="Calibri"/>
+                <w:sz w:val="24"/>
+              </w:rPr>
+              <w:t xml:space="preserve"> en el combustible por defecto de la aplicación.</w:t>
+            </w:r>
           </w:p>
         </w:tc>
       </w:tr>
@@ -2684,7 +2610,6 @@
         </w:rPr>
         <w:t xml:space="preserve">. Casos de prueba válidos para el método </w:t>
       </w:r>
-      <w:proofErr w:type="spellStart"/>
       <w:r>
         <w:rPr>
           <w:rFonts w:ascii="Calibri" w:hAnsi="Calibri" w:cs="Calibri"/>
@@ -2692,7 +2617,6 @@
         </w:rPr>
         <w:t>escribirCombustiblePorDefecto</w:t>
       </w:r>
-      <w:proofErr w:type="spellEnd"/>
     </w:p>
     <w:tbl>
       <w:tblPr>
@@ -2817,7 +2741,6 @@
                 <w:szCs w:val="24"/>
               </w:rPr>
             </w:pPr>
-            <w:proofErr w:type="gramStart"/>
             <w:r>
               <w:rPr>
                 <w:rFonts w:ascii="Calibri" w:hAnsi="Calibri" w:cs="Calibri"/>
@@ -2826,7 +2749,6 @@
               </w:rPr>
               <w:t>UT.2a</w:t>
             </w:r>
-            <w:proofErr w:type="gramEnd"/>
           </w:p>
         </w:tc>
         <w:tc>
@@ -2850,25 +2772,7 @@
                 <w:sz w:val="24"/>
                 <w:szCs w:val="24"/>
               </w:rPr>
-              <w:t xml:space="preserve">Tipo de combustible disponible en la aplicación, una </w:t>
-            </w:r>
-            <w:proofErr w:type="spellStart"/>
-            <w:r>
-              <w:rPr>
-                <w:rFonts w:ascii="Calibri" w:hAnsi="Calibri" w:cs="Calibri"/>
-                <w:sz w:val="24"/>
-                <w:szCs w:val="24"/>
-              </w:rPr>
-              <w:t>activity</w:t>
-            </w:r>
-            <w:proofErr w:type="spellEnd"/>
-            <w:r>
-              <w:rPr>
-                <w:rFonts w:ascii="Calibri" w:hAnsi="Calibri" w:cs="Calibri"/>
-                <w:sz w:val="24"/>
-                <w:szCs w:val="24"/>
-              </w:rPr>
-              <w:t xml:space="preserve"> iniciada y ruta de un fichero de texto.</w:t>
+              <w:t>Tipo de combustible disponible en la aplicación, una activity iniciada y ruta de un fichero de texto.</w:t>
             </w:r>
           </w:p>
         </w:tc>
@@ -2939,33 +2843,15 @@
           <w:rFonts w:ascii="Calibri" w:hAnsi="Calibri" w:cs="Calibri"/>
           <w:color w:val="4472C4" w:themeColor="accent1"/>
         </w:rPr>
-        <w:t xml:space="preserve">. Casos de prueba válidos para el </w:t>
-      </w:r>
-      <w:proofErr w:type="spellStart"/>
+        <w:t xml:space="preserve">. Casos de prueba válidos para el meotdo </w:t>
+      </w:r>
       <w:r>
         <w:rPr>
           <w:rFonts w:ascii="Calibri" w:hAnsi="Calibri" w:cs="Calibri"/>
           <w:color w:val="4472C4" w:themeColor="accent1"/>
         </w:rPr>
-        <w:t>meotdo</w:t>
-      </w:r>
-      <w:proofErr w:type="spellEnd"/>
-      <w:r>
-        <w:rPr>
-          <w:rFonts w:ascii="Calibri" w:hAnsi="Calibri" w:cs="Calibri"/>
-          <w:color w:val="4472C4" w:themeColor="accent1"/>
-        </w:rPr>
-        <w:t xml:space="preserve"> </w:t>
-      </w:r>
-      <w:proofErr w:type="spellStart"/>
-      <w:r>
-        <w:rPr>
-          <w:rFonts w:ascii="Calibri" w:hAnsi="Calibri" w:cs="Calibri"/>
-          <w:color w:val="4472C4" w:themeColor="accent1"/>
-        </w:rPr>
         <w:t>escribirCombustiblePorDefecto</w:t>
       </w:r>
-      <w:proofErr w:type="spellEnd"/>
     </w:p>
     <w:tbl>
       <w:tblPr>
@@ -3131,41 +3017,13 @@
                 <w:szCs w:val="24"/>
               </w:rPr>
             </w:pPr>
-            <w:proofErr w:type="spellStart"/>
-            <w:r>
-              <w:rPr>
-                <w:rFonts w:ascii="Calibri" w:hAnsi="Calibri" w:cs="Calibri"/>
-                <w:sz w:val="24"/>
-                <w:szCs w:val="24"/>
-              </w:rPr>
-              <w:t>Activity</w:t>
-            </w:r>
-            <w:proofErr w:type="spellEnd"/>
-            <w:r>
-              <w:rPr>
-                <w:rFonts w:ascii="Calibri" w:hAnsi="Calibri" w:cs="Calibri"/>
-                <w:sz w:val="24"/>
-                <w:szCs w:val="24"/>
-              </w:rPr>
-              <w:t xml:space="preserve"> </w:t>
-            </w:r>
-            <w:proofErr w:type="spellStart"/>
-            <w:r>
-              <w:rPr>
-                <w:rFonts w:ascii="Calibri" w:hAnsi="Calibri" w:cs="Calibri"/>
-                <w:sz w:val="24"/>
-                <w:szCs w:val="24"/>
-              </w:rPr>
-              <w:t>inciada</w:t>
-            </w:r>
-            <w:proofErr w:type="spellEnd"/>
-            <w:r>
-              <w:rPr>
-                <w:rFonts w:ascii="Calibri" w:hAnsi="Calibri" w:cs="Calibri"/>
-                <w:sz w:val="24"/>
-                <w:szCs w:val="24"/>
-              </w:rPr>
-              <w:t>,</w:t>
+            <w:r>
+              <w:rPr>
+                <w:rFonts w:ascii="Calibri" w:hAnsi="Calibri" w:cs="Calibri"/>
+                <w:sz w:val="24"/>
+                <w:szCs w:val="24"/>
+              </w:rPr>
+              <w:t>Activity inciada,</w:t>
             </w:r>
           </w:p>
           <w:p>
@@ -3224,7 +3082,6 @@
                 <w:szCs w:val="24"/>
               </w:rPr>
             </w:pPr>
-            <w:proofErr w:type="spellStart"/>
             <w:r>
               <w:rPr>
                 <w:rFonts w:ascii="Calibri" w:hAnsi="Calibri" w:cs="Calibri"/>
@@ -3233,7 +3090,6 @@
               </w:rPr>
               <w:t>FileNotFoundException</w:t>
             </w:r>
-            <w:proofErr w:type="spellEnd"/>
           </w:p>
         </w:tc>
       </w:tr>
@@ -3297,23 +3153,13 @@
                 <w:szCs w:val="24"/>
               </w:rPr>
             </w:pPr>
-            <w:proofErr w:type="spellStart"/>
-            <w:r>
-              <w:rPr>
-                <w:rFonts w:ascii="Calibri" w:hAnsi="Calibri" w:cs="Calibri"/>
-                <w:sz w:val="24"/>
-                <w:szCs w:val="24"/>
-              </w:rPr>
-              <w:t>Activity</w:t>
-            </w:r>
-            <w:proofErr w:type="spellEnd"/>
-            <w:r>
-              <w:rPr>
-                <w:rFonts w:ascii="Calibri" w:hAnsi="Calibri" w:cs="Calibri"/>
-                <w:sz w:val="24"/>
-                <w:szCs w:val="24"/>
-              </w:rPr>
-              <w:t xml:space="preserve"> iniciada,</w:t>
+            <w:r>
+              <w:rPr>
+                <w:rFonts w:ascii="Calibri" w:hAnsi="Calibri" w:cs="Calibri"/>
+                <w:sz w:val="24"/>
+                <w:szCs w:val="24"/>
+              </w:rPr>
+              <w:t>Activity iniciada,</w:t>
             </w:r>
           </w:p>
           <w:p>
@@ -3380,7 +3226,6 @@
                 <w:szCs w:val="24"/>
               </w:rPr>
             </w:pPr>
-            <w:proofErr w:type="spellStart"/>
             <w:r>
               <w:rPr>
                 <w:rFonts w:ascii="Calibri" w:hAnsi="Calibri" w:cs="Calibri"/>
@@ -3389,7 +3234,6 @@
               </w:rPr>
               <w:t>CombustibleNoExistente</w:t>
             </w:r>
-            <w:proofErr w:type="spellEnd"/>
           </w:p>
         </w:tc>
       </w:tr>
@@ -3475,23 +3319,7 @@
           <w:rFonts w:ascii="Calibri" w:hAnsi="Calibri"/>
           <w:sz w:val="24"/>
         </w:rPr>
-        <w:t xml:space="preserve">. Se comprobará que luego de pulsar las tres barras de la parte superior izquierda de la pantalla principal se abre una </w:t>
-      </w:r>
-      <w:proofErr w:type="spellStart"/>
-      <w:r>
-        <w:rPr>
-          <w:rFonts w:ascii="Calibri" w:hAnsi="Calibri"/>
-          <w:sz w:val="24"/>
-        </w:rPr>
-        <w:t>sidebar</w:t>
-      </w:r>
-      <w:proofErr w:type="spellEnd"/>
-      <w:r>
-        <w:rPr>
-          <w:rFonts w:ascii="Calibri" w:hAnsi="Calibri"/>
-          <w:sz w:val="24"/>
-        </w:rPr>
-        <w:t xml:space="preserve"> donde aparece un botón con el texto</w:t>
+        <w:t>. Se comprobará que luego de pulsar las tres barras de la parte superior izquierda de la pantalla principal se abre una sidebar donde aparece un botón con el texto</w:t>
       </w:r>
       <w:r>
         <w:rPr>
@@ -4720,7 +4548,6 @@
               <w:sz w:val="22"/>
             </w:rPr>
           </w:pPr>
-          <w:proofErr w:type="spellStart"/>
           <w:r>
             <w:rPr>
               <w:rFonts w:ascii="Calibri" w:hAnsi="Calibri"/>
@@ -4728,7 +4555,6 @@
             </w:rPr>
             <w:t>Corocotta</w:t>
           </w:r>
-          <w:proofErr w:type="spellEnd"/>
         </w:p>
       </w:tc>
       <w:tc>

</xml_diff>

<commit_message>
Implementadas las pruebas unitarias, a falta de un caso del metodo escritura combustible.
</commit_message>
<xml_diff>
--- a/Docs/Test Plans/US398956-EstablecerTipoCombustible-TestPlan.docx
+++ b/Docs/Test Plans/US398956-EstablecerTipoCombustible-TestPlan.docx
@@ -89,7 +89,39 @@
           <w:rFonts w:ascii="Calibri" w:hAnsi="Calibri"/>
           <w:sz w:val="24"/>
         </w:rPr>
-        <w:t xml:space="preserve"> del Product Owner.</w:t>
+        <w:t xml:space="preserve"> del </w:t>
+      </w:r>
+      <w:proofErr w:type="spellStart"/>
+      <w:r>
+        <w:rPr>
+          <w:rFonts w:ascii="Calibri" w:hAnsi="Calibri"/>
+          <w:sz w:val="24"/>
+        </w:rPr>
+        <w:t>Product</w:t>
+      </w:r>
+      <w:proofErr w:type="spellEnd"/>
+      <w:r>
+        <w:rPr>
+          <w:rFonts w:ascii="Calibri" w:hAnsi="Calibri"/>
+          <w:sz w:val="24"/>
+        </w:rPr>
+        <w:t xml:space="preserve"> </w:t>
+      </w:r>
+      <w:proofErr w:type="spellStart"/>
+      <w:r>
+        <w:rPr>
+          <w:rFonts w:ascii="Calibri" w:hAnsi="Calibri"/>
+          <w:sz w:val="24"/>
+        </w:rPr>
+        <w:t>Owner</w:t>
+      </w:r>
+      <w:proofErr w:type="spellEnd"/>
+      <w:r>
+        <w:rPr>
+          <w:rFonts w:ascii="Calibri" w:hAnsi="Calibri"/>
+          <w:sz w:val="24"/>
+        </w:rPr>
+        <w:t>.</w:t>
       </w:r>
     </w:p>
     <w:p>
@@ -150,7 +182,39 @@
           <w:rFonts w:ascii="Calibri" w:hAnsi="Calibri"/>
           <w:sz w:val="24"/>
         </w:rPr>
-        <w:t xml:space="preserve">. Estas pruebas serán las equivalentes a las pruebas de integración que requieran el uso de una determinada interfaz de usuario, así como también el uso de otros elementos de la aplicación, como lo es el Presenter o el Model. </w:t>
+        <w:t xml:space="preserve">. Estas pruebas serán las equivalentes a las pruebas de integración que requieran el uso de una determinada interfaz de usuario, así como también el uso de otros elementos de la aplicación, como lo es el </w:t>
+      </w:r>
+      <w:proofErr w:type="spellStart"/>
+      <w:r>
+        <w:rPr>
+          <w:rFonts w:ascii="Calibri" w:hAnsi="Calibri"/>
+          <w:sz w:val="24"/>
+        </w:rPr>
+        <w:t>Presenter</w:t>
+      </w:r>
+      <w:proofErr w:type="spellEnd"/>
+      <w:r>
+        <w:rPr>
+          <w:rFonts w:ascii="Calibri" w:hAnsi="Calibri"/>
+          <w:sz w:val="24"/>
+        </w:rPr>
+        <w:t xml:space="preserve"> o el </w:t>
+      </w:r>
+      <w:proofErr w:type="spellStart"/>
+      <w:r>
+        <w:rPr>
+          <w:rFonts w:ascii="Calibri" w:hAnsi="Calibri"/>
+          <w:sz w:val="24"/>
+        </w:rPr>
+        <w:t>Model</w:t>
+      </w:r>
+      <w:proofErr w:type="spellEnd"/>
+      <w:r>
+        <w:rPr>
+          <w:rFonts w:ascii="Calibri" w:hAnsi="Calibri"/>
+          <w:sz w:val="24"/>
+        </w:rPr>
+        <w:t xml:space="preserve">. </w:t>
       </w:r>
     </w:p>
     <w:p>
@@ -225,7 +289,55 @@
           <w:rFonts w:ascii="Calibri" w:hAnsi="Calibri"/>
           <w:sz w:val="24"/>
         </w:rPr>
-        <w:t>En base a la reunión que se ha mantenido con el Product Owner durante el Sprint Planning Meeting I, se han definido las siguientes pruebas de aceptación.</w:t>
+        <w:t xml:space="preserve">En base a la reunión que se ha mantenido con el </w:t>
+      </w:r>
+      <w:proofErr w:type="spellStart"/>
+      <w:r>
+        <w:rPr>
+          <w:rFonts w:ascii="Calibri" w:hAnsi="Calibri"/>
+          <w:sz w:val="24"/>
+        </w:rPr>
+        <w:t>Product</w:t>
+      </w:r>
+      <w:proofErr w:type="spellEnd"/>
+      <w:r>
+        <w:rPr>
+          <w:rFonts w:ascii="Calibri" w:hAnsi="Calibri"/>
+          <w:sz w:val="24"/>
+        </w:rPr>
+        <w:t xml:space="preserve"> </w:t>
+      </w:r>
+      <w:proofErr w:type="spellStart"/>
+      <w:r>
+        <w:rPr>
+          <w:rFonts w:ascii="Calibri" w:hAnsi="Calibri"/>
+          <w:sz w:val="24"/>
+        </w:rPr>
+        <w:t>Owner</w:t>
+      </w:r>
+      <w:proofErr w:type="spellEnd"/>
+      <w:r>
+        <w:rPr>
+          <w:rFonts w:ascii="Calibri" w:hAnsi="Calibri"/>
+          <w:sz w:val="24"/>
+        </w:rPr>
+        <w:t xml:space="preserve"> durante el Sprint </w:t>
+      </w:r>
+      <w:proofErr w:type="spellStart"/>
+      <w:r>
+        <w:rPr>
+          <w:rFonts w:ascii="Calibri" w:hAnsi="Calibri"/>
+          <w:sz w:val="24"/>
+        </w:rPr>
+        <w:t>Planning</w:t>
+      </w:r>
+      <w:proofErr w:type="spellEnd"/>
+      <w:r>
+        <w:rPr>
+          <w:rFonts w:ascii="Calibri" w:hAnsi="Calibri"/>
+          <w:sz w:val="24"/>
+        </w:rPr>
+        <w:t xml:space="preserve"> Meeting I, se han definido las siguientes pruebas de aceptación.</w:t>
       </w:r>
     </w:p>
     <w:p>
@@ -783,7 +895,28 @@
           <w:rFonts w:ascii="Calibri" w:hAnsi="Calibri"/>
           <w:sz w:val="24"/>
         </w:rPr>
-        <w:t>5. El sistema no logra establecer comunicación con la base de datos.</w:t>
+        <w:t xml:space="preserve">5. El sistema no logra establecer comunicación con la </w:t>
+      </w:r>
+      <w:r>
+        <w:rPr>
+          <w:rFonts w:ascii="Calibri" w:hAnsi="Calibri"/>
+          <w:sz w:val="24"/>
+        </w:rPr>
+        <w:t>fuente</w:t>
+      </w:r>
+      <w:r>
+        <w:rPr>
+          <w:rFonts w:ascii="Calibri" w:hAnsi="Calibri"/>
+          <w:sz w:val="24"/>
+        </w:rPr>
+        <w:t xml:space="preserve"> de datos</w:t>
+      </w:r>
+      <w:r>
+        <w:rPr>
+          <w:rFonts w:ascii="Calibri" w:hAnsi="Calibri"/>
+          <w:sz w:val="24"/>
+        </w:rPr>
+        <w:t>.</w:t>
       </w:r>
     </w:p>
     <w:p>
@@ -815,7 +948,21 @@
           <w:rFonts w:ascii="Calibri" w:hAnsi="Calibri"/>
           <w:sz w:val="24"/>
         </w:rPr>
-        <w:t>7. El sistema muestra un mensaje de error informando al usuario de que no ha logrado comunicarse con la base de datos.</w:t>
+        <w:t xml:space="preserve">7. El sistema muestra un mensaje de error informando al usuario de que no ha logrado comunicarse con la </w:t>
+      </w:r>
+      <w:r>
+        <w:rPr>
+          <w:rFonts w:ascii="Calibri" w:hAnsi="Calibri"/>
+          <w:sz w:val="24"/>
+        </w:rPr>
+        <w:t>fuente</w:t>
+      </w:r>
+      <w:r>
+        <w:rPr>
+          <w:rFonts w:ascii="Calibri" w:hAnsi="Calibri"/>
+          <w:sz w:val="24"/>
+        </w:rPr>
+        <w:t xml:space="preserve"> de datos.</w:t>
       </w:r>
     </w:p>
     <w:p>
@@ -856,6 +1003,22 @@
           <w:rFonts w:ascii="Calibri" w:hAnsi="Calibri"/>
           <w:sz w:val="24"/>
         </w:rPr>
+        <w:t>Esta prueba no se va a ejecutar.</w:t>
+      </w:r>
+    </w:p>
+    <w:p>
+      <w:pPr>
+        <w:ind w:left="708"/>
+        <w:rPr>
+          <w:rFonts w:ascii="Calibri" w:hAnsi="Calibri"/>
+          <w:sz w:val="24"/>
+        </w:rPr>
+      </w:pPr>
+      <w:r>
+        <w:rPr>
+          <w:rFonts w:ascii="Calibri" w:hAnsi="Calibri"/>
+          <w:sz w:val="24"/>
+        </w:rPr>
         <w:t xml:space="preserve"> </w:t>
       </w:r>
       <w:r>
@@ -902,6 +1065,13 @@
         </w:rPr>
         <w:t>1. El usuario selecciona la opción de Establecer Combustible por defecto</w:t>
       </w:r>
+      <w:r>
+        <w:rPr>
+          <w:rFonts w:ascii="Calibri" w:hAnsi="Calibri"/>
+          <w:sz w:val="24"/>
+        </w:rPr>
+        <w:t>.</w:t>
+      </w:r>
     </w:p>
     <w:p>
       <w:pPr>
@@ -918,6 +1088,13 @@
         </w:rPr>
         <w:t>2. El sistema despliega una ventana con los tipos de combustible disponibles</w:t>
       </w:r>
+      <w:r>
+        <w:rPr>
+          <w:rFonts w:ascii="Calibri" w:hAnsi="Calibri"/>
+          <w:sz w:val="24"/>
+        </w:rPr>
+        <w:t>.</w:t>
+      </w:r>
     </w:p>
     <w:p>
       <w:pPr>
@@ -950,6 +1127,13 @@
         </w:rPr>
         <w:t>4. El usuario selecciona la opción Aplicar</w:t>
       </w:r>
+      <w:r>
+        <w:rPr>
+          <w:rFonts w:ascii="Calibri" w:hAnsi="Calibri"/>
+          <w:sz w:val="24"/>
+        </w:rPr>
+        <w:t>.</w:t>
+      </w:r>
     </w:p>
     <w:p>
       <w:pPr>
@@ -996,7 +1180,7 @@
           <w:rFonts w:ascii="Calibri" w:hAnsi="Calibri"/>
           <w:sz w:val="24"/>
         </w:rPr>
-        <w:t xml:space="preserve">7. Se verifica que el sistema muestra un mensaje al usuario de que ha ocurrido un error. </w:t>
+        <w:t>7. Se verifica que el sistema muestra un mensaje al usuario de que ha ocurrido un error.</w:t>
       </w:r>
     </w:p>
     <w:p>
@@ -1634,6 +1818,7 @@
         </w:rPr>
         <w:t xml:space="preserve"> </w:t>
       </w:r>
+      <w:proofErr w:type="spellStart"/>
       <w:r>
         <w:rPr>
           <w:rFonts w:ascii="Calibri" w:hAnsi="Calibri"/>
@@ -1644,6 +1829,7 @@
         </w:rPr>
         <w:t>presenter</w:t>
       </w:r>
+      <w:proofErr w:type="spellEnd"/>
     </w:p>
     <w:p>
       <w:pPr>
@@ -1674,6 +1860,7 @@
         </w:rPr>
         <w:t xml:space="preserve">Clase </w:t>
       </w:r>
+      <w:proofErr w:type="spellStart"/>
       <w:r>
         <w:rPr>
           <w:rFonts w:ascii="Calibri" w:hAnsi="Calibri"/>
@@ -1683,6 +1870,7 @@
         </w:rPr>
         <w:t>PresenterGasoliner</w:t>
       </w:r>
+      <w:proofErr w:type="spellEnd"/>
       <w:r>
         <w:rPr>
           <w:rFonts w:ascii="Calibri" w:hAnsi="Calibri"/>
@@ -1697,6 +1885,7 @@
         </w:rPr>
         <w:t xml:space="preserve">Para esta clase se probarán los métodos </w:t>
       </w:r>
+      <w:proofErr w:type="spellStart"/>
       <w:r>
         <w:rPr>
           <w:rFonts w:ascii="Calibri" w:hAnsi="Calibri"/>
@@ -1704,9 +1893,9 @@
           <w:iCs/>
           <w:sz w:val="24"/>
         </w:rPr>
-        <w:t xml:space="preserve">leerCombustiblePorDefecto, </w:t>
-      </w:r>
-      <w:bookmarkStart w:id="0" w:name="_Hlk56034218"/>
+        <w:t>leerCombustiblePorDefecto</w:t>
+      </w:r>
+      <w:proofErr w:type="spellEnd"/>
       <w:r>
         <w:rPr>
           <w:rFonts w:ascii="Calibri" w:hAnsi="Calibri"/>
@@ -1714,9 +1903,21 @@
           <w:iCs/>
           <w:sz w:val="24"/>
         </w:rPr>
+        <w:t xml:space="preserve">, </w:t>
+      </w:r>
+      <w:bookmarkStart w:id="0" w:name="_Hlk56034218"/>
+      <w:proofErr w:type="spellStart"/>
+      <w:r>
+        <w:rPr>
+          <w:rFonts w:ascii="Calibri" w:hAnsi="Calibri"/>
+          <w:i/>
+          <w:iCs/>
+          <w:sz w:val="24"/>
+        </w:rPr>
         <w:t>escribirCombustiblePorDefecto</w:t>
       </w:r>
       <w:bookmarkEnd w:id="0"/>
+      <w:proofErr w:type="spellEnd"/>
       <w:r>
         <w:rPr>
           <w:rFonts w:ascii="Calibri" w:hAnsi="Calibri"/>
@@ -1808,6 +2009,7 @@
         </w:rPr>
         <w:t xml:space="preserve"> para el método </w:t>
       </w:r>
+      <w:proofErr w:type="spellStart"/>
       <w:r>
         <w:rPr>
           <w:rFonts w:ascii="Calibri" w:hAnsi="Calibri" w:cs="Calibri"/>
@@ -1815,6 +2017,7 @@
         </w:rPr>
         <w:t>leerCombustiblePorDefecto</w:t>
       </w:r>
+      <w:proofErr w:type="spellEnd"/>
     </w:p>
     <w:tbl>
       <w:tblPr>
@@ -1965,7 +2168,21 @@
               <w:rPr>
                 <w:szCs w:val="24"/>
               </w:rPr>
-              <w:t>Una Activity iniciada y</w:t>
+              <w:t xml:space="preserve">Una </w:t>
+            </w:r>
+            <w:proofErr w:type="spellStart"/>
+            <w:r>
+              <w:rPr>
+                <w:szCs w:val="24"/>
+              </w:rPr>
+              <w:t>Activity</w:t>
+            </w:r>
+            <w:proofErr w:type="spellEnd"/>
+            <w:r>
+              <w:rPr>
+                <w:szCs w:val="24"/>
+              </w:rPr>
+              <w:t xml:space="preserve"> iniciada y</w:t>
             </w:r>
             <w:r>
               <w:rPr>
@@ -2001,7 +2218,19 @@
               <w:rPr>
                 <w:szCs w:val="24"/>
               </w:rPr>
-              <w:t xml:space="preserve"> por defecto de la aplicación.</w:t>
+              <w:t xml:space="preserve"> por defecto </w:t>
+            </w:r>
+            <w:r>
+              <w:rPr>
+                <w:szCs w:val="24"/>
+              </w:rPr>
+              <w:t>en</w:t>
+            </w:r>
+            <w:r>
+              <w:rPr>
+                <w:szCs w:val="24"/>
+              </w:rPr>
+              <w:t xml:space="preserve"> la aplicación.</w:t>
             </w:r>
           </w:p>
         </w:tc>
@@ -2077,6 +2306,7 @@
         </w:rPr>
         <w:t xml:space="preserve">. Casos de prueba no válidos para el método </w:t>
       </w:r>
+      <w:proofErr w:type="spellStart"/>
       <w:r>
         <w:rPr>
           <w:rFonts w:ascii="Calibri" w:hAnsi="Calibri" w:cs="Calibri"/>
@@ -2084,6 +2314,7 @@
         </w:rPr>
         <w:t>leerCombustiblePorDefecto</w:t>
       </w:r>
+      <w:proofErr w:type="spellEnd"/>
     </w:p>
     <w:tbl>
       <w:tblPr>
@@ -2222,7 +2453,7 @@
                 <w:sz w:val="24"/>
                 <w:szCs w:val="24"/>
               </w:rPr>
-              <w:t>e</w:t>
+              <w:t>b</w:t>
             </w:r>
           </w:p>
         </w:tc>
@@ -2241,6 +2472,7 @@
                 <w:szCs w:val="24"/>
               </w:rPr>
             </w:pPr>
+            <w:proofErr w:type="spellStart"/>
             <w:r>
               <w:rPr>
                 <w:rFonts w:ascii="Calibri" w:hAnsi="Calibri" w:cs="Calibri"/>
@@ -2249,6 +2481,7 @@
               </w:rPr>
               <w:t>Activity</w:t>
             </w:r>
+            <w:proofErr w:type="spellEnd"/>
             <w:r>
               <w:rPr>
                 <w:rFonts w:ascii="Calibri" w:hAnsi="Calibri" w:cs="Calibri"/>
@@ -2298,6 +2531,7 @@
                 <w:szCs w:val="24"/>
               </w:rPr>
             </w:pPr>
+            <w:proofErr w:type="spellStart"/>
             <w:r>
               <w:rPr>
                 <w:rFonts w:ascii="Calibri" w:hAnsi="Calibri" w:cs="Calibri"/>
@@ -2306,6 +2540,7 @@
               </w:rPr>
               <w:t>FileNotFoundException</w:t>
             </w:r>
+            <w:proofErr w:type="spellEnd"/>
           </w:p>
         </w:tc>
       </w:tr>
@@ -2342,7 +2577,7 @@
                 <w:sz w:val="24"/>
                 <w:szCs w:val="24"/>
               </w:rPr>
-              <w:t>f</w:t>
+              <w:t>c</w:t>
             </w:r>
           </w:p>
         </w:tc>
@@ -2361,13 +2596,23 @@
                 <w:szCs w:val="24"/>
               </w:rPr>
             </w:pPr>
-            <w:r>
-              <w:rPr>
-                <w:rFonts w:ascii="Calibri" w:hAnsi="Calibri" w:cs="Calibri"/>
-                <w:sz w:val="24"/>
-                <w:szCs w:val="24"/>
-              </w:rPr>
-              <w:t>Activity in</w:t>
+            <w:proofErr w:type="spellStart"/>
+            <w:r>
+              <w:rPr>
+                <w:rFonts w:ascii="Calibri" w:hAnsi="Calibri" w:cs="Calibri"/>
+                <w:sz w:val="24"/>
+                <w:szCs w:val="24"/>
+              </w:rPr>
+              <w:t>Activity</w:t>
+            </w:r>
+            <w:proofErr w:type="spellEnd"/>
+            <w:r>
+              <w:rPr>
+                <w:rFonts w:ascii="Calibri" w:hAnsi="Calibri" w:cs="Calibri"/>
+                <w:sz w:val="24"/>
+                <w:szCs w:val="24"/>
+              </w:rPr>
+              <w:t xml:space="preserve"> in</w:t>
             </w:r>
             <w:r>
               <w:rPr>
@@ -2422,9 +2667,8 @@
               <w:rPr>
                 <w:rFonts w:ascii="Calibri" w:hAnsi="Calibri" w:cs="Calibri"/>
                 <w:sz w:val="24"/>
-                <w:szCs w:val="24"/>
-              </w:rPr>
-              <w:t>IOException</w:t>
+              </w:rPr>
+              <w:t>No realizar ningún cambio en el combustible por defecto de la aplicación.</w:t>
             </w:r>
           </w:p>
         </w:tc>
@@ -2447,6 +2691,13 @@
                 <w:sz w:val="24"/>
               </w:rPr>
             </w:pPr>
+            <w:r>
+              <w:rPr>
+                <w:rFonts w:ascii="Calibri" w:hAnsi="Calibri" w:cs="Calibri"/>
+                <w:sz w:val="24"/>
+              </w:rPr>
+              <w:t>UT.1d</w:t>
+            </w:r>
           </w:p>
         </w:tc>
         <w:tc>
@@ -2463,13 +2714,23 @@
                 <w:sz w:val="24"/>
               </w:rPr>
             </w:pPr>
-            <w:r>
-              <w:rPr>
-                <w:rFonts w:ascii="Calibri" w:hAnsi="Calibri" w:cs="Calibri"/>
-                <w:sz w:val="24"/>
-                <w:szCs w:val="24"/>
-              </w:rPr>
-              <w:t>Activity in</w:t>
+            <w:proofErr w:type="spellStart"/>
+            <w:r>
+              <w:rPr>
+                <w:rFonts w:ascii="Calibri" w:hAnsi="Calibri" w:cs="Calibri"/>
+                <w:sz w:val="24"/>
+                <w:szCs w:val="24"/>
+              </w:rPr>
+              <w:t>Activity</w:t>
+            </w:r>
+            <w:proofErr w:type="spellEnd"/>
+            <w:r>
+              <w:rPr>
+                <w:rFonts w:ascii="Calibri" w:hAnsi="Calibri" w:cs="Calibri"/>
+                <w:sz w:val="24"/>
+                <w:szCs w:val="24"/>
+              </w:rPr>
+              <w:t xml:space="preserve"> in</w:t>
             </w:r>
             <w:r>
               <w:rPr>
@@ -2610,6 +2871,7 @@
         </w:rPr>
         <w:t xml:space="preserve">. Casos de prueba válidos para el método </w:t>
       </w:r>
+      <w:proofErr w:type="spellStart"/>
       <w:r>
         <w:rPr>
           <w:rFonts w:ascii="Calibri" w:hAnsi="Calibri" w:cs="Calibri"/>
@@ -2617,6 +2879,7 @@
         </w:rPr>
         <w:t>escribirCombustiblePorDefecto</w:t>
       </w:r>
+      <w:proofErr w:type="spellEnd"/>
     </w:p>
     <w:tbl>
       <w:tblPr>
@@ -2772,7 +3035,25 @@
                 <w:sz w:val="24"/>
                 <w:szCs w:val="24"/>
               </w:rPr>
-              <w:t>Tipo de combustible disponible en la aplicación, una activity iniciada y ruta de un fichero de texto.</w:t>
+              <w:t xml:space="preserve">Tipo de combustible disponible en la aplicación, una </w:t>
+            </w:r>
+            <w:proofErr w:type="spellStart"/>
+            <w:r>
+              <w:rPr>
+                <w:rFonts w:ascii="Calibri" w:hAnsi="Calibri" w:cs="Calibri"/>
+                <w:sz w:val="24"/>
+                <w:szCs w:val="24"/>
+              </w:rPr>
+              <w:t>activity</w:t>
+            </w:r>
+            <w:proofErr w:type="spellEnd"/>
+            <w:r>
+              <w:rPr>
+                <w:rFonts w:ascii="Calibri" w:hAnsi="Calibri" w:cs="Calibri"/>
+                <w:sz w:val="24"/>
+                <w:szCs w:val="24"/>
+              </w:rPr>
+              <w:t xml:space="preserve"> iniciada y ruta de un fichero de texto.</w:t>
             </w:r>
           </w:p>
         </w:tc>
@@ -2843,15 +3124,33 @@
           <w:rFonts w:ascii="Calibri" w:hAnsi="Calibri" w:cs="Calibri"/>
           <w:color w:val="4472C4" w:themeColor="accent1"/>
         </w:rPr>
-        <w:t xml:space="preserve">. Casos de prueba válidos para el meotdo </w:t>
-      </w:r>
+        <w:t xml:space="preserve">. Casos de prueba válidos para el </w:t>
+      </w:r>
+      <w:proofErr w:type="spellStart"/>
       <w:r>
         <w:rPr>
           <w:rFonts w:ascii="Calibri" w:hAnsi="Calibri" w:cs="Calibri"/>
           <w:color w:val="4472C4" w:themeColor="accent1"/>
         </w:rPr>
+        <w:t>meotdo</w:t>
+      </w:r>
+      <w:proofErr w:type="spellEnd"/>
+      <w:r>
+        <w:rPr>
+          <w:rFonts w:ascii="Calibri" w:hAnsi="Calibri" w:cs="Calibri"/>
+          <w:color w:val="4472C4" w:themeColor="accent1"/>
+        </w:rPr>
+        <w:t xml:space="preserve"> </w:t>
+      </w:r>
+      <w:proofErr w:type="spellStart"/>
+      <w:r>
+        <w:rPr>
+          <w:rFonts w:ascii="Calibri" w:hAnsi="Calibri" w:cs="Calibri"/>
+          <w:color w:val="4472C4" w:themeColor="accent1"/>
+        </w:rPr>
         <w:t>escribirCombustiblePorDefecto</w:t>
       </w:r>
+      <w:proofErr w:type="spellEnd"/>
     </w:p>
     <w:tbl>
       <w:tblPr>
@@ -3017,13 +3316,41 @@
                 <w:szCs w:val="24"/>
               </w:rPr>
             </w:pPr>
-            <w:r>
-              <w:rPr>
-                <w:rFonts w:ascii="Calibri" w:hAnsi="Calibri" w:cs="Calibri"/>
-                <w:sz w:val="24"/>
-                <w:szCs w:val="24"/>
-              </w:rPr>
-              <w:t>Activity inciada,</w:t>
+            <w:proofErr w:type="spellStart"/>
+            <w:r>
+              <w:rPr>
+                <w:rFonts w:ascii="Calibri" w:hAnsi="Calibri" w:cs="Calibri"/>
+                <w:sz w:val="24"/>
+                <w:szCs w:val="24"/>
+              </w:rPr>
+              <w:t>Activity</w:t>
+            </w:r>
+            <w:proofErr w:type="spellEnd"/>
+            <w:r>
+              <w:rPr>
+                <w:rFonts w:ascii="Calibri" w:hAnsi="Calibri" w:cs="Calibri"/>
+                <w:sz w:val="24"/>
+                <w:szCs w:val="24"/>
+              </w:rPr>
+              <w:t xml:space="preserve"> </w:t>
+            </w:r>
+            <w:proofErr w:type="spellStart"/>
+            <w:r>
+              <w:rPr>
+                <w:rFonts w:ascii="Calibri" w:hAnsi="Calibri" w:cs="Calibri"/>
+                <w:sz w:val="24"/>
+                <w:szCs w:val="24"/>
+              </w:rPr>
+              <w:t>inciada</w:t>
+            </w:r>
+            <w:proofErr w:type="spellEnd"/>
+            <w:r>
+              <w:rPr>
+                <w:rFonts w:ascii="Calibri" w:hAnsi="Calibri" w:cs="Calibri"/>
+                <w:sz w:val="24"/>
+                <w:szCs w:val="24"/>
+              </w:rPr>
+              <w:t>,</w:t>
             </w:r>
           </w:p>
           <w:p>
@@ -3082,6 +3409,7 @@
                 <w:szCs w:val="24"/>
               </w:rPr>
             </w:pPr>
+            <w:proofErr w:type="spellStart"/>
             <w:r>
               <w:rPr>
                 <w:rFonts w:ascii="Calibri" w:hAnsi="Calibri" w:cs="Calibri"/>
@@ -3090,6 +3418,7 @@
               </w:rPr>
               <w:t>FileNotFoundException</w:t>
             </w:r>
+            <w:proofErr w:type="spellEnd"/>
           </w:p>
         </w:tc>
       </w:tr>
@@ -3153,13 +3482,23 @@
                 <w:szCs w:val="24"/>
               </w:rPr>
             </w:pPr>
-            <w:r>
-              <w:rPr>
-                <w:rFonts w:ascii="Calibri" w:hAnsi="Calibri" w:cs="Calibri"/>
-                <w:sz w:val="24"/>
-                <w:szCs w:val="24"/>
-              </w:rPr>
-              <w:t>Activity iniciada,</w:t>
+            <w:proofErr w:type="spellStart"/>
+            <w:r>
+              <w:rPr>
+                <w:rFonts w:ascii="Calibri" w:hAnsi="Calibri" w:cs="Calibri"/>
+                <w:sz w:val="24"/>
+                <w:szCs w:val="24"/>
+              </w:rPr>
+              <w:t>Activity</w:t>
+            </w:r>
+            <w:proofErr w:type="spellEnd"/>
+            <w:r>
+              <w:rPr>
+                <w:rFonts w:ascii="Calibri" w:hAnsi="Calibri" w:cs="Calibri"/>
+                <w:sz w:val="24"/>
+                <w:szCs w:val="24"/>
+              </w:rPr>
+              <w:t xml:space="preserve"> iniciada,</w:t>
             </w:r>
           </w:p>
           <w:p>
@@ -3226,6 +3565,7 @@
                 <w:szCs w:val="24"/>
               </w:rPr>
             </w:pPr>
+            <w:proofErr w:type="spellStart"/>
             <w:r>
               <w:rPr>
                 <w:rFonts w:ascii="Calibri" w:hAnsi="Calibri" w:cs="Calibri"/>
@@ -3234,6 +3574,7 @@
               </w:rPr>
               <w:t>CombustibleNoExistente</w:t>
             </w:r>
+            <w:proofErr w:type="spellEnd"/>
           </w:p>
         </w:tc>
       </w:tr>
@@ -3319,7 +3660,23 @@
           <w:rFonts w:ascii="Calibri" w:hAnsi="Calibri"/>
           <w:sz w:val="24"/>
         </w:rPr>
-        <w:t>. Se comprobará que luego de pulsar las tres barras de la parte superior izquierda de la pantalla principal se abre una sidebar donde aparece un botón con el texto</w:t>
+        <w:t xml:space="preserve">. Se comprobará que luego de pulsar las tres barras de la parte superior izquierda de la pantalla principal se abre una </w:t>
+      </w:r>
+      <w:proofErr w:type="spellStart"/>
+      <w:r>
+        <w:rPr>
+          <w:rFonts w:ascii="Calibri" w:hAnsi="Calibri"/>
+          <w:sz w:val="24"/>
+        </w:rPr>
+        <w:t>sidebar</w:t>
+      </w:r>
+      <w:proofErr w:type="spellEnd"/>
+      <w:r>
+        <w:rPr>
+          <w:rFonts w:ascii="Calibri" w:hAnsi="Calibri"/>
+          <w:sz w:val="24"/>
+        </w:rPr>
+        <w:t xml:space="preserve"> donde aparece un botón con el texto</w:t>
       </w:r>
       <w:r>
         <w:rPr>
@@ -3829,8 +4186,17 @@
                 <w:b/>
                 <w:bCs/>
               </w:rPr>
-              <w:t>Acciones que realizar por Espresso</w:t>
-            </w:r>
+              <w:t xml:space="preserve">Acciones que realizar por </w:t>
+            </w:r>
+            <w:proofErr w:type="spellStart"/>
+            <w:r>
+              <w:rPr>
+                <w:b/>
+                <w:bCs/>
+              </w:rPr>
+              <w:t>Espresso</w:t>
+            </w:r>
+            <w:proofErr w:type="spellEnd"/>
           </w:p>
         </w:tc>
         <w:tc>
@@ -4548,6 +4914,7 @@
               <w:sz w:val="22"/>
             </w:rPr>
           </w:pPr>
+          <w:proofErr w:type="spellStart"/>
           <w:r>
             <w:rPr>
               <w:rFonts w:ascii="Calibri" w:hAnsi="Calibri"/>
@@ -4555,6 +4922,7 @@
             </w:rPr>
             <w:t>Corocotta</w:t>
           </w:r>
+          <w:proofErr w:type="spellEnd"/>
         </w:p>
       </w:tc>
       <w:tc>

</xml_diff>

<commit_message>
Cambio plan de pruebas.
</commit_message>
<xml_diff>
--- a/Docs/Test Plans/US398956-EstablecerTipoCombustible-TestPlan.docx
+++ b/Docs/Test Plans/US398956-EstablecerTipoCombustible-TestPlan.docx
@@ -337,7 +337,23 @@
           <w:rFonts w:ascii="Calibri" w:hAnsi="Calibri"/>
           <w:sz w:val="24"/>
         </w:rPr>
-        <w:t xml:space="preserve"> Meeting I, se han definido las siguientes pruebas de aceptación.</w:t>
+        <w:t xml:space="preserve"> </w:t>
+      </w:r>
+      <w:proofErr w:type="gramStart"/>
+      <w:r>
+        <w:rPr>
+          <w:rFonts w:ascii="Calibri" w:hAnsi="Calibri"/>
+          <w:sz w:val="24"/>
+        </w:rPr>
+        <w:t>Meeting</w:t>
+      </w:r>
+      <w:proofErr w:type="gramEnd"/>
+      <w:r>
+        <w:rPr>
+          <w:rFonts w:ascii="Calibri" w:hAnsi="Calibri"/>
+          <w:sz w:val="24"/>
+        </w:rPr>
+        <w:t xml:space="preserve"> I, se han definido las siguientes pruebas de aceptación.</w:t>
       </w:r>
     </w:p>
     <w:p>
@@ -2142,6 +2158,7 @@
                 <w:szCs w:val="24"/>
               </w:rPr>
             </w:pPr>
+            <w:proofErr w:type="gramStart"/>
             <w:r>
               <w:rPr>
                 <w:rFonts w:ascii="Calibri" w:hAnsi="Calibri" w:cs="Calibri"/>
@@ -2150,6 +2167,7 @@
               </w:rPr>
               <w:t>UT.1a</w:t>
             </w:r>
+            <w:proofErr w:type="gramEnd"/>
           </w:p>
         </w:tc>
         <w:tc>
@@ -2820,29 +2838,6 @@
     </w:tbl>
     <w:p>
       <w:pPr>
-        <w:pStyle w:val="Prrafodelista"/>
-        <w:rPr>
-          <w:rFonts w:ascii="Calibri" w:hAnsi="Calibri"/>
-          <w:sz w:val="24"/>
-        </w:rPr>
-      </w:pPr>
-    </w:p>
-    <w:p>
-      <w:pPr>
-        <w:rPr>
-          <w:i/>
-          <w:iCs/>
-          <w:color w:val="44546A" w:themeColor="text2"/>
-          <w:sz w:val="18"/>
-          <w:szCs w:val="18"/>
-        </w:rPr>
-      </w:pPr>
-      <w:r>
-        <w:br w:type="page"/>
-      </w:r>
-    </w:p>
-    <w:p>
-      <w:pPr>
         <w:pStyle w:val="Descripcin"/>
         <w:jc w:val="center"/>
         <w:rPr>
@@ -3004,6 +2999,7 @@
                 <w:szCs w:val="24"/>
               </w:rPr>
             </w:pPr>
+            <w:proofErr w:type="gramStart"/>
             <w:r>
               <w:rPr>
                 <w:rFonts w:ascii="Calibri" w:hAnsi="Calibri" w:cs="Calibri"/>
@@ -3012,6 +3008,7 @@
               </w:rPr>
               <w:t>UT.2a</w:t>
             </w:r>
+            <w:proofErr w:type="gramEnd"/>
           </w:p>
         </w:tc>
         <w:tc>

</xml_diff>

<commit_message>
Modificado el plan de pruebas
</commit_message>
<xml_diff>
--- a/Docs/Test Plans/US398956-EstablecerTipoCombustible-TestPlan.docx
+++ b/Docs/Test Plans/US398956-EstablecerTipoCombustible-TestPlan.docx
@@ -2547,6 +2547,7 @@
                 <w:rFonts w:ascii="Calibri" w:hAnsi="Calibri" w:cs="Calibri"/>
                 <w:sz w:val="24"/>
                 <w:szCs w:val="24"/>
+                <w:u w:val="single"/>
               </w:rPr>
             </w:pPr>
             <w:proofErr w:type="spellStart"/>
@@ -2556,7 +2557,10 @@
                 <w:sz w:val="24"/>
                 <w:szCs w:val="24"/>
               </w:rPr>
-              <w:t>FileNotFoundException</w:t>
+              <w:t>IOE</w:t>
+            </w:r>
+            <w:r>
+              <w:t>xception</w:t>
             </w:r>
             <w:proofErr w:type="spellEnd"/>
           </w:p>
@@ -2686,7 +2690,7 @@
                 <w:rFonts w:ascii="Calibri" w:hAnsi="Calibri" w:cs="Calibri"/>
                 <w:sz w:val="24"/>
               </w:rPr>
-              <w:t>No realizar ningún cambio en el combustible por defecto de la aplicación.</w:t>
+              <w:t>Gasóleo A</w:t>
             </w:r>
           </w:p>
         </w:tc>
@@ -2823,19 +2827,41 @@
                 <w:rFonts w:ascii="Calibri" w:hAnsi="Calibri" w:cs="Calibri"/>
                 <w:sz w:val="24"/>
               </w:rPr>
-              <w:t>No realizar ningún cambio</w:t>
-            </w:r>
-            <w:r>
-              <w:rPr>
-                <w:rFonts w:ascii="Calibri" w:hAnsi="Calibri" w:cs="Calibri"/>
-                <w:sz w:val="24"/>
-              </w:rPr>
-              <w:t xml:space="preserve"> en el combustible por defecto de la aplicación.</w:t>
+              <w:t>Gasóleo A</w:t>
             </w:r>
           </w:p>
         </w:tc>
       </w:tr>
     </w:tbl>
+    <w:p>
+      <w:pPr>
+        <w:pStyle w:val="Descripcin"/>
+        <w:jc w:val="center"/>
+        <w:rPr>
+          <w:rFonts w:ascii="Calibri" w:hAnsi="Calibri" w:cs="Calibri"/>
+          <w:color w:val="4472C4" w:themeColor="accent1"/>
+        </w:rPr>
+      </w:pPr>
+    </w:p>
+    <w:p>
+      <w:pPr>
+        <w:rPr>
+          <w:rFonts w:ascii="Calibri" w:hAnsi="Calibri" w:cs="Calibri"/>
+          <w:i/>
+          <w:iCs/>
+          <w:color w:val="4472C4" w:themeColor="accent1"/>
+          <w:sz w:val="18"/>
+          <w:szCs w:val="18"/>
+        </w:rPr>
+      </w:pPr>
+      <w:r>
+        <w:rPr>
+          <w:rFonts w:ascii="Calibri" w:hAnsi="Calibri" w:cs="Calibri"/>
+          <w:color w:val="4472C4" w:themeColor="accent1"/>
+        </w:rPr>
+        <w:br w:type="page"/>
+      </w:r>
+    </w:p>
     <w:p>
       <w:pPr>
         <w:pStyle w:val="Descripcin"/>
@@ -3123,15 +3149,13 @@
         </w:rPr>
         <w:t xml:space="preserve">. Casos de prueba válidos para el </w:t>
       </w:r>
-      <w:proofErr w:type="spellStart"/>
       <w:r>
         <w:rPr>
           <w:rFonts w:ascii="Calibri" w:hAnsi="Calibri" w:cs="Calibri"/>
           <w:color w:val="4472C4" w:themeColor="accent1"/>
         </w:rPr>
-        <w:t>meotdo</w:t>
-      </w:r>
-      <w:proofErr w:type="spellEnd"/>
+        <w:t>método</w:t>
+      </w:r>
       <w:r>
         <w:rPr>
           <w:rFonts w:ascii="Calibri" w:hAnsi="Calibri" w:cs="Calibri"/>
@@ -3400,11 +3424,6 @@
               <w:pStyle w:val="Prrafodelista"/>
               <w:ind w:left="0"/>
               <w:jc w:val="both"/>
-              <w:rPr>
-                <w:rFonts w:ascii="Calibri" w:hAnsi="Calibri" w:cs="Calibri"/>
-                <w:sz w:val="24"/>
-                <w:szCs w:val="24"/>
-              </w:rPr>
             </w:pPr>
             <w:proofErr w:type="spellStart"/>
             <w:r>
@@ -3413,9 +3432,19 @@
                 <w:sz w:val="24"/>
                 <w:szCs w:val="24"/>
               </w:rPr>
-              <w:t>FileNotFoundException</w:t>
+              <w:t>IOE</w:t>
+            </w:r>
+            <w:r>
+              <w:t>xception</w:t>
             </w:r>
             <w:proofErr w:type="spellEnd"/>
+          </w:p>
+          <w:p>
+            <w:pPr>
+              <w:pStyle w:val="Prrafodelista"/>
+              <w:ind w:left="0"/>
+              <w:jc w:val="both"/>
+            </w:pPr>
           </w:p>
         </w:tc>
       </w:tr>

</xml_diff>

<commit_message>
Terminadas las pruebas unitarias.
</commit_message>
<xml_diff>
--- a/Docs/Test Plans/US398956-EstablecerTipoCombustible-TestPlan.docx
+++ b/Docs/Test Plans/US398956-EstablecerTipoCombustible-TestPlan.docx
@@ -89,39 +89,7 @@
           <w:rFonts w:ascii="Calibri" w:hAnsi="Calibri"/>
           <w:sz w:val="24"/>
         </w:rPr>
-        <w:t xml:space="preserve"> del </w:t>
-      </w:r>
-      <w:proofErr w:type="spellStart"/>
-      <w:r>
-        <w:rPr>
-          <w:rFonts w:ascii="Calibri" w:hAnsi="Calibri"/>
-          <w:sz w:val="24"/>
-        </w:rPr>
-        <w:t>Product</w:t>
-      </w:r>
-      <w:proofErr w:type="spellEnd"/>
-      <w:r>
-        <w:rPr>
-          <w:rFonts w:ascii="Calibri" w:hAnsi="Calibri"/>
-          <w:sz w:val="24"/>
-        </w:rPr>
-        <w:t xml:space="preserve"> </w:t>
-      </w:r>
-      <w:proofErr w:type="spellStart"/>
-      <w:r>
-        <w:rPr>
-          <w:rFonts w:ascii="Calibri" w:hAnsi="Calibri"/>
-          <w:sz w:val="24"/>
-        </w:rPr>
-        <w:t>Owner</w:t>
-      </w:r>
-      <w:proofErr w:type="spellEnd"/>
-      <w:r>
-        <w:rPr>
-          <w:rFonts w:ascii="Calibri" w:hAnsi="Calibri"/>
-          <w:sz w:val="24"/>
-        </w:rPr>
-        <w:t>.</w:t>
+        <w:t xml:space="preserve"> del Product Owner.</w:t>
       </w:r>
     </w:p>
     <w:p>
@@ -182,39 +150,7 @@
           <w:rFonts w:ascii="Calibri" w:hAnsi="Calibri"/>
           <w:sz w:val="24"/>
         </w:rPr>
-        <w:t xml:space="preserve">. Estas pruebas serán las equivalentes a las pruebas de integración que requieran el uso de una determinada interfaz de usuario, así como también el uso de otros elementos de la aplicación, como lo es el </w:t>
-      </w:r>
-      <w:proofErr w:type="spellStart"/>
-      <w:r>
-        <w:rPr>
-          <w:rFonts w:ascii="Calibri" w:hAnsi="Calibri"/>
-          <w:sz w:val="24"/>
-        </w:rPr>
-        <w:t>Presenter</w:t>
-      </w:r>
-      <w:proofErr w:type="spellEnd"/>
-      <w:r>
-        <w:rPr>
-          <w:rFonts w:ascii="Calibri" w:hAnsi="Calibri"/>
-          <w:sz w:val="24"/>
-        </w:rPr>
-        <w:t xml:space="preserve"> o el </w:t>
-      </w:r>
-      <w:proofErr w:type="spellStart"/>
-      <w:r>
-        <w:rPr>
-          <w:rFonts w:ascii="Calibri" w:hAnsi="Calibri"/>
-          <w:sz w:val="24"/>
-        </w:rPr>
-        <w:t>Model</w:t>
-      </w:r>
-      <w:proofErr w:type="spellEnd"/>
-      <w:r>
-        <w:rPr>
-          <w:rFonts w:ascii="Calibri" w:hAnsi="Calibri"/>
-          <w:sz w:val="24"/>
-        </w:rPr>
-        <w:t xml:space="preserve">. </w:t>
+        <w:t xml:space="preserve">. Estas pruebas serán las equivalentes a las pruebas de integración que requieran el uso de una determinada interfaz de usuario, así como también el uso de otros elementos de la aplicación, como lo es el Presenter o el Model. </w:t>
       </w:r>
     </w:p>
     <w:p>
@@ -289,71 +225,7 @@
           <w:rFonts w:ascii="Calibri" w:hAnsi="Calibri"/>
           <w:sz w:val="24"/>
         </w:rPr>
-        <w:t xml:space="preserve">En base a la reunión que se ha mantenido con el </w:t>
-      </w:r>
-      <w:proofErr w:type="spellStart"/>
-      <w:r>
-        <w:rPr>
-          <w:rFonts w:ascii="Calibri" w:hAnsi="Calibri"/>
-          <w:sz w:val="24"/>
-        </w:rPr>
-        <w:t>Product</w:t>
-      </w:r>
-      <w:proofErr w:type="spellEnd"/>
-      <w:r>
-        <w:rPr>
-          <w:rFonts w:ascii="Calibri" w:hAnsi="Calibri"/>
-          <w:sz w:val="24"/>
-        </w:rPr>
-        <w:t xml:space="preserve"> </w:t>
-      </w:r>
-      <w:proofErr w:type="spellStart"/>
-      <w:r>
-        <w:rPr>
-          <w:rFonts w:ascii="Calibri" w:hAnsi="Calibri"/>
-          <w:sz w:val="24"/>
-        </w:rPr>
-        <w:t>Owner</w:t>
-      </w:r>
-      <w:proofErr w:type="spellEnd"/>
-      <w:r>
-        <w:rPr>
-          <w:rFonts w:ascii="Calibri" w:hAnsi="Calibri"/>
-          <w:sz w:val="24"/>
-        </w:rPr>
-        <w:t xml:space="preserve"> durante el Sprint </w:t>
-      </w:r>
-      <w:proofErr w:type="spellStart"/>
-      <w:r>
-        <w:rPr>
-          <w:rFonts w:ascii="Calibri" w:hAnsi="Calibri"/>
-          <w:sz w:val="24"/>
-        </w:rPr>
-        <w:t>Planning</w:t>
-      </w:r>
-      <w:proofErr w:type="spellEnd"/>
-      <w:r>
-        <w:rPr>
-          <w:rFonts w:ascii="Calibri" w:hAnsi="Calibri"/>
-          <w:sz w:val="24"/>
-        </w:rPr>
-        <w:t xml:space="preserve"> </w:t>
-      </w:r>
-      <w:proofErr w:type="gramStart"/>
-      <w:r>
-        <w:rPr>
-          <w:rFonts w:ascii="Calibri" w:hAnsi="Calibri"/>
-          <w:sz w:val="24"/>
-        </w:rPr>
-        <w:t>Meeting</w:t>
-      </w:r>
-      <w:proofErr w:type="gramEnd"/>
-      <w:r>
-        <w:rPr>
-          <w:rFonts w:ascii="Calibri" w:hAnsi="Calibri"/>
-          <w:sz w:val="24"/>
-        </w:rPr>
-        <w:t xml:space="preserve"> I, se han definido las siguientes pruebas de aceptación.</w:t>
+        <w:t>En base a la reunión que se ha mantenido con el Product Owner durante el Sprint Planning Meeting I, se han definido las siguientes pruebas de aceptación.</w:t>
       </w:r>
     </w:p>
     <w:p>
@@ -1834,7 +1706,6 @@
         </w:rPr>
         <w:t xml:space="preserve"> </w:t>
       </w:r>
-      <w:proofErr w:type="spellStart"/>
       <w:r>
         <w:rPr>
           <w:rFonts w:ascii="Calibri" w:hAnsi="Calibri"/>
@@ -1845,7 +1716,6 @@
         </w:rPr>
         <w:t>presenter</w:t>
       </w:r>
-      <w:proofErr w:type="spellEnd"/>
     </w:p>
     <w:p>
       <w:pPr>
@@ -1876,7 +1746,6 @@
         </w:rPr>
         <w:t xml:space="preserve">Clase </w:t>
       </w:r>
-      <w:proofErr w:type="spellStart"/>
       <w:r>
         <w:rPr>
           <w:rFonts w:ascii="Calibri" w:hAnsi="Calibri"/>
@@ -1886,7 +1755,6 @@
         </w:rPr>
         <w:t>PresenterGasoliner</w:t>
       </w:r>
-      <w:proofErr w:type="spellEnd"/>
       <w:r>
         <w:rPr>
           <w:rFonts w:ascii="Calibri" w:hAnsi="Calibri"/>
@@ -1901,7 +1769,6 @@
         </w:rPr>
         <w:t xml:space="preserve">Para esta clase se probarán los métodos </w:t>
       </w:r>
-      <w:proofErr w:type="spellStart"/>
       <w:r>
         <w:rPr>
           <w:rFonts w:ascii="Calibri" w:hAnsi="Calibri"/>
@@ -1909,9 +1776,9 @@
           <w:iCs/>
           <w:sz w:val="24"/>
         </w:rPr>
-        <w:t>leerCombustiblePorDefecto</w:t>
-      </w:r>
-      <w:proofErr w:type="spellEnd"/>
+        <w:t xml:space="preserve">leerCombustiblePorDefecto, </w:t>
+      </w:r>
+      <w:bookmarkStart w:id="0" w:name="_Hlk56034218"/>
       <w:r>
         <w:rPr>
           <w:rFonts w:ascii="Calibri" w:hAnsi="Calibri"/>
@@ -1919,21 +1786,9 @@
           <w:iCs/>
           <w:sz w:val="24"/>
         </w:rPr>
-        <w:t xml:space="preserve">, </w:t>
-      </w:r>
-      <w:bookmarkStart w:id="0" w:name="_Hlk56034218"/>
-      <w:proofErr w:type="spellStart"/>
-      <w:r>
-        <w:rPr>
-          <w:rFonts w:ascii="Calibri" w:hAnsi="Calibri"/>
-          <w:i/>
-          <w:iCs/>
-          <w:sz w:val="24"/>
-        </w:rPr>
         <w:t>escribirCombustiblePorDefecto</w:t>
       </w:r>
       <w:bookmarkEnd w:id="0"/>
-      <w:proofErr w:type="spellEnd"/>
       <w:r>
         <w:rPr>
           <w:rFonts w:ascii="Calibri" w:hAnsi="Calibri"/>
@@ -2025,15 +1880,13 @@
         </w:rPr>
         <w:t xml:space="preserve"> para el método </w:t>
       </w:r>
-      <w:proofErr w:type="spellStart"/>
       <w:r>
         <w:rPr>
           <w:rFonts w:ascii="Calibri" w:hAnsi="Calibri" w:cs="Calibri"/>
           <w:color w:val="4472C4" w:themeColor="accent1"/>
         </w:rPr>
-        <w:t>leerCombustiblePorDefecto</w:t>
-      </w:r>
-      <w:proofErr w:type="spellEnd"/>
+        <w:t>lecturaCombustiblePorDefecto</w:t>
+      </w:r>
     </w:p>
     <w:tbl>
       <w:tblPr>
@@ -2158,7 +2011,6 @@
                 <w:szCs w:val="24"/>
               </w:rPr>
             </w:pPr>
-            <w:proofErr w:type="gramStart"/>
             <w:r>
               <w:rPr>
                 <w:rFonts w:ascii="Calibri" w:hAnsi="Calibri" w:cs="Calibri"/>
@@ -2167,7 +2019,6 @@
               </w:rPr>
               <w:t>UT.1a</w:t>
             </w:r>
-            <w:proofErr w:type="gramEnd"/>
           </w:p>
         </w:tc>
         <w:tc>
@@ -2186,21 +2037,7 @@
               <w:rPr>
                 <w:szCs w:val="24"/>
               </w:rPr>
-              <w:t xml:space="preserve">Una </w:t>
-            </w:r>
-            <w:proofErr w:type="spellStart"/>
-            <w:r>
-              <w:rPr>
-                <w:szCs w:val="24"/>
-              </w:rPr>
-              <w:t>Activity</w:t>
-            </w:r>
-            <w:proofErr w:type="spellEnd"/>
-            <w:r>
-              <w:rPr>
-                <w:szCs w:val="24"/>
-              </w:rPr>
-              <w:t xml:space="preserve"> iniciada y</w:t>
+              <w:t>Una Activity iniciada y</w:t>
             </w:r>
             <w:r>
               <w:rPr>
@@ -2324,15 +2161,13 @@
         </w:rPr>
         <w:t xml:space="preserve">. Casos de prueba no válidos para el método </w:t>
       </w:r>
-      <w:proofErr w:type="spellStart"/>
       <w:r>
         <w:rPr>
           <w:rFonts w:ascii="Calibri" w:hAnsi="Calibri" w:cs="Calibri"/>
           <w:color w:val="4472C4" w:themeColor="accent1"/>
         </w:rPr>
-        <w:t>leerCombustiblePorDefecto</w:t>
-      </w:r>
-      <w:proofErr w:type="spellEnd"/>
+        <w:t>lecturaCombustiblePorDefecto</w:t>
+      </w:r>
     </w:p>
     <w:tbl>
       <w:tblPr>
@@ -2490,7 +2325,6 @@
                 <w:szCs w:val="24"/>
               </w:rPr>
             </w:pPr>
-            <w:proofErr w:type="spellStart"/>
             <w:r>
               <w:rPr>
                 <w:rFonts w:ascii="Calibri" w:hAnsi="Calibri" w:cs="Calibri"/>
@@ -2499,7 +2333,6 @@
               </w:rPr>
               <w:t>Activity</w:t>
             </w:r>
-            <w:proofErr w:type="spellEnd"/>
             <w:r>
               <w:rPr>
                 <w:rFonts w:ascii="Calibri" w:hAnsi="Calibri" w:cs="Calibri"/>
@@ -2550,7 +2383,6 @@
                 <w:u w:val="single"/>
               </w:rPr>
             </w:pPr>
-            <w:proofErr w:type="spellStart"/>
             <w:r>
               <w:rPr>
                 <w:rFonts w:ascii="Calibri" w:hAnsi="Calibri" w:cs="Calibri"/>
@@ -2562,7 +2394,6 @@
             <w:r>
               <w:t>xception</w:t>
             </w:r>
-            <w:proofErr w:type="spellEnd"/>
           </w:p>
         </w:tc>
       </w:tr>
@@ -2618,23 +2449,13 @@
                 <w:szCs w:val="24"/>
               </w:rPr>
             </w:pPr>
-            <w:proofErr w:type="spellStart"/>
-            <w:r>
-              <w:rPr>
-                <w:rFonts w:ascii="Calibri" w:hAnsi="Calibri" w:cs="Calibri"/>
-                <w:sz w:val="24"/>
-                <w:szCs w:val="24"/>
-              </w:rPr>
-              <w:t>Activity</w:t>
-            </w:r>
-            <w:proofErr w:type="spellEnd"/>
-            <w:r>
-              <w:rPr>
-                <w:rFonts w:ascii="Calibri" w:hAnsi="Calibri" w:cs="Calibri"/>
-                <w:sz w:val="24"/>
-                <w:szCs w:val="24"/>
-              </w:rPr>
-              <w:t xml:space="preserve"> in</w:t>
+            <w:r>
+              <w:rPr>
+                <w:rFonts w:ascii="Calibri" w:hAnsi="Calibri" w:cs="Calibri"/>
+                <w:sz w:val="24"/>
+                <w:szCs w:val="24"/>
+              </w:rPr>
+              <w:t>Activity in</w:t>
             </w:r>
             <w:r>
               <w:rPr>
@@ -2736,23 +2557,13 @@
                 <w:sz w:val="24"/>
               </w:rPr>
             </w:pPr>
-            <w:proofErr w:type="spellStart"/>
-            <w:r>
-              <w:rPr>
-                <w:rFonts w:ascii="Calibri" w:hAnsi="Calibri" w:cs="Calibri"/>
-                <w:sz w:val="24"/>
-                <w:szCs w:val="24"/>
-              </w:rPr>
-              <w:t>Activity</w:t>
-            </w:r>
-            <w:proofErr w:type="spellEnd"/>
-            <w:r>
-              <w:rPr>
-                <w:rFonts w:ascii="Calibri" w:hAnsi="Calibri" w:cs="Calibri"/>
-                <w:sz w:val="24"/>
-                <w:szCs w:val="24"/>
-              </w:rPr>
-              <w:t xml:space="preserve"> in</w:t>
+            <w:r>
+              <w:rPr>
+                <w:rFonts w:ascii="Calibri" w:hAnsi="Calibri" w:cs="Calibri"/>
+                <w:sz w:val="24"/>
+                <w:szCs w:val="24"/>
+              </w:rPr>
+              <w:t>Activity in</w:t>
             </w:r>
             <w:r>
               <w:rPr>
@@ -2892,15 +2703,13 @@
         </w:rPr>
         <w:t xml:space="preserve">. Casos de prueba válidos para el método </w:t>
       </w:r>
-      <w:proofErr w:type="spellStart"/>
       <w:r>
         <w:rPr>
           <w:rFonts w:ascii="Calibri" w:hAnsi="Calibri" w:cs="Calibri"/>
           <w:color w:val="4472C4" w:themeColor="accent1"/>
         </w:rPr>
-        <w:t>escribirCombustiblePorDefecto</w:t>
-      </w:r>
-      <w:proofErr w:type="spellEnd"/>
+        <w:t>escrituraCombustiblePorDefecto</w:t>
+      </w:r>
     </w:p>
     <w:tbl>
       <w:tblPr>
@@ -3025,7 +2834,6 @@
                 <w:szCs w:val="24"/>
               </w:rPr>
             </w:pPr>
-            <w:proofErr w:type="gramStart"/>
             <w:r>
               <w:rPr>
                 <w:rFonts w:ascii="Calibri" w:hAnsi="Calibri" w:cs="Calibri"/>
@@ -3034,7 +2842,6 @@
               </w:rPr>
               <w:t>UT.2a</w:t>
             </w:r>
-            <w:proofErr w:type="gramEnd"/>
           </w:p>
         </w:tc>
         <w:tc>
@@ -3058,25 +2865,7 @@
                 <w:sz w:val="24"/>
                 <w:szCs w:val="24"/>
               </w:rPr>
-              <w:t xml:space="preserve">Tipo de combustible disponible en la aplicación, una </w:t>
-            </w:r>
-            <w:proofErr w:type="spellStart"/>
-            <w:r>
-              <w:rPr>
-                <w:rFonts w:ascii="Calibri" w:hAnsi="Calibri" w:cs="Calibri"/>
-                <w:sz w:val="24"/>
-                <w:szCs w:val="24"/>
-              </w:rPr>
-              <w:t>activity</w:t>
-            </w:r>
-            <w:proofErr w:type="spellEnd"/>
-            <w:r>
-              <w:rPr>
-                <w:rFonts w:ascii="Calibri" w:hAnsi="Calibri" w:cs="Calibri"/>
-                <w:sz w:val="24"/>
-                <w:szCs w:val="24"/>
-              </w:rPr>
-              <w:t xml:space="preserve"> iniciada y ruta de un fichero de texto.</w:t>
+              <w:t>Tipo de combustible disponible en la aplicación, una activity iniciada y ruta de un fichero de texto.</w:t>
             </w:r>
           </w:p>
         </w:tc>
@@ -3163,15 +2952,13 @@
         </w:rPr>
         <w:t xml:space="preserve"> </w:t>
       </w:r>
-      <w:proofErr w:type="spellStart"/>
       <w:r>
         <w:rPr>
           <w:rFonts w:ascii="Calibri" w:hAnsi="Calibri" w:cs="Calibri"/>
           <w:color w:val="4472C4" w:themeColor="accent1"/>
         </w:rPr>
-        <w:t>escribirCombustiblePorDefecto</w:t>
-      </w:r>
-      <w:proofErr w:type="spellEnd"/>
+        <w:t>escrituraCombustiblePorDefecto</w:t>
+      </w:r>
     </w:p>
     <w:tbl>
       <w:tblPr>
@@ -3337,41 +3124,13 @@
                 <w:szCs w:val="24"/>
               </w:rPr>
             </w:pPr>
-            <w:proofErr w:type="spellStart"/>
-            <w:r>
-              <w:rPr>
-                <w:rFonts w:ascii="Calibri" w:hAnsi="Calibri" w:cs="Calibri"/>
-                <w:sz w:val="24"/>
-                <w:szCs w:val="24"/>
-              </w:rPr>
-              <w:t>Activity</w:t>
-            </w:r>
-            <w:proofErr w:type="spellEnd"/>
-            <w:r>
-              <w:rPr>
-                <w:rFonts w:ascii="Calibri" w:hAnsi="Calibri" w:cs="Calibri"/>
-                <w:sz w:val="24"/>
-                <w:szCs w:val="24"/>
-              </w:rPr>
-              <w:t xml:space="preserve"> </w:t>
-            </w:r>
-            <w:proofErr w:type="spellStart"/>
-            <w:r>
-              <w:rPr>
-                <w:rFonts w:ascii="Calibri" w:hAnsi="Calibri" w:cs="Calibri"/>
-                <w:sz w:val="24"/>
-                <w:szCs w:val="24"/>
-              </w:rPr>
-              <w:t>inciada</w:t>
-            </w:r>
-            <w:proofErr w:type="spellEnd"/>
-            <w:r>
-              <w:rPr>
-                <w:rFonts w:ascii="Calibri" w:hAnsi="Calibri" w:cs="Calibri"/>
-                <w:sz w:val="24"/>
-                <w:szCs w:val="24"/>
-              </w:rPr>
-              <w:t>,</w:t>
+            <w:r>
+              <w:rPr>
+                <w:rFonts w:ascii="Calibri" w:hAnsi="Calibri" w:cs="Calibri"/>
+                <w:sz w:val="24"/>
+                <w:szCs w:val="24"/>
+              </w:rPr>
+              <w:t>Activity inciada,</w:t>
             </w:r>
           </w:p>
           <w:p>
@@ -3425,7 +3184,6 @@
               <w:ind w:left="0"/>
               <w:jc w:val="both"/>
             </w:pPr>
-            <w:proofErr w:type="spellStart"/>
             <w:r>
               <w:rPr>
                 <w:rFonts w:ascii="Calibri" w:hAnsi="Calibri" w:cs="Calibri"/>
@@ -3437,7 +3195,6 @@
             <w:r>
               <w:t>xception</w:t>
             </w:r>
-            <w:proofErr w:type="spellEnd"/>
           </w:p>
           <w:p>
             <w:pPr>
@@ -3508,23 +3265,13 @@
                 <w:szCs w:val="24"/>
               </w:rPr>
             </w:pPr>
-            <w:proofErr w:type="spellStart"/>
-            <w:r>
-              <w:rPr>
-                <w:rFonts w:ascii="Calibri" w:hAnsi="Calibri" w:cs="Calibri"/>
-                <w:sz w:val="24"/>
-                <w:szCs w:val="24"/>
-              </w:rPr>
-              <w:t>Activity</w:t>
-            </w:r>
-            <w:proofErr w:type="spellEnd"/>
-            <w:r>
-              <w:rPr>
-                <w:rFonts w:ascii="Calibri" w:hAnsi="Calibri" w:cs="Calibri"/>
-                <w:sz w:val="24"/>
-                <w:szCs w:val="24"/>
-              </w:rPr>
-              <w:t xml:space="preserve"> iniciada,</w:t>
+            <w:r>
+              <w:rPr>
+                <w:rFonts w:ascii="Calibri" w:hAnsi="Calibri" w:cs="Calibri"/>
+                <w:sz w:val="24"/>
+                <w:szCs w:val="24"/>
+              </w:rPr>
+              <w:t>Activity iniciada,</w:t>
             </w:r>
           </w:p>
           <w:p>
@@ -3591,7 +3338,6 @@
                 <w:szCs w:val="24"/>
               </w:rPr>
             </w:pPr>
-            <w:proofErr w:type="spellStart"/>
             <w:r>
               <w:rPr>
                 <w:rFonts w:ascii="Calibri" w:hAnsi="Calibri" w:cs="Calibri"/>
@@ -3600,7 +3346,6 @@
               </w:rPr>
               <w:t>CombustibleNoExistente</w:t>
             </w:r>
-            <w:proofErr w:type="spellEnd"/>
           </w:p>
         </w:tc>
       </w:tr>
@@ -3686,23 +3431,7 @@
           <w:rFonts w:ascii="Calibri" w:hAnsi="Calibri"/>
           <w:sz w:val="24"/>
         </w:rPr>
-        <w:t xml:space="preserve">. Se comprobará que luego de pulsar las tres barras de la parte superior izquierda de la pantalla principal se abre una </w:t>
-      </w:r>
-      <w:proofErr w:type="spellStart"/>
-      <w:r>
-        <w:rPr>
-          <w:rFonts w:ascii="Calibri" w:hAnsi="Calibri"/>
-          <w:sz w:val="24"/>
-        </w:rPr>
-        <w:t>sidebar</w:t>
-      </w:r>
-      <w:proofErr w:type="spellEnd"/>
-      <w:r>
-        <w:rPr>
-          <w:rFonts w:ascii="Calibri" w:hAnsi="Calibri"/>
-          <w:sz w:val="24"/>
-        </w:rPr>
-        <w:t xml:space="preserve"> donde aparece un botón con el texto</w:t>
+        <w:t>. Se comprobará que luego de pulsar las tres barras de la parte superior izquierda de la pantalla principal se abre una sidebar donde aparece un botón con el texto</w:t>
       </w:r>
       <w:r>
         <w:rPr>
@@ -4212,17 +3941,8 @@
                 <w:b/>
                 <w:bCs/>
               </w:rPr>
-              <w:t xml:space="preserve">Acciones que realizar por </w:t>
-            </w:r>
-            <w:proofErr w:type="spellStart"/>
-            <w:r>
-              <w:rPr>
-                <w:b/>
-                <w:bCs/>
-              </w:rPr>
-              <w:t>Espresso</w:t>
-            </w:r>
-            <w:proofErr w:type="spellEnd"/>
+              <w:t>Acciones que realizar por Espresso</w:t>
+            </w:r>
           </w:p>
         </w:tc>
         <w:tc>
@@ -4940,7 +4660,6 @@
               <w:sz w:val="22"/>
             </w:rPr>
           </w:pPr>
-          <w:proofErr w:type="spellStart"/>
           <w:r>
             <w:rPr>
               <w:rFonts w:ascii="Calibri" w:hAnsi="Calibri"/>
@@ -4948,7 +4667,6 @@
             </w:rPr>
             <w:t>Corocotta</w:t>
           </w:r>
-          <w:proofErr w:type="spellEnd"/>
         </w:p>
       </w:tc>
       <w:tc>

</xml_diff>

<commit_message>
Revisado el plan de pruebas
</commit_message>
<xml_diff>
--- a/Docs/Test Plans/US398956-EstablecerTipoCombustible-TestPlan.docx
+++ b/Docs/Test Plans/US398956-EstablecerTipoCombustible-TestPlan.docx
@@ -41,7 +41,21 @@
           <w:rFonts w:ascii="Calibri" w:hAnsi="Calibri"/>
           <w:sz w:val="24"/>
         </w:rPr>
-        <w:t>Los niveles de prueba que se van a aplicar son los siguiente:</w:t>
+        <w:t>Los niveles de prueba que se van a aplicar son los siguiente</w:t>
+      </w:r>
+      <w:r>
+        <w:rPr>
+          <w:rFonts w:ascii="Calibri" w:hAnsi="Calibri"/>
+          <w:sz w:val="24"/>
+        </w:rPr>
+        <w:t>s</w:t>
+      </w:r>
+      <w:r>
+        <w:rPr>
+          <w:rFonts w:ascii="Calibri" w:hAnsi="Calibri"/>
+          <w:sz w:val="24"/>
+        </w:rPr>
+        <w:t>:</w:t>
       </w:r>
     </w:p>
     <w:p>
@@ -123,7 +137,14 @@
           <w:rFonts w:ascii="Calibri" w:hAnsi="Calibri"/>
           <w:sz w:val="24"/>
         </w:rPr>
-        <w:t xml:space="preserve"> para la definición de los casos de prueba de cada método. Será necesaria la utilización de Junit.</w:t>
+        <w:t xml:space="preserve"> para la definición de los casos de prueba de cada método. Será necesaria la utilización de Junit</w:t>
+      </w:r>
+      <w:r>
+        <w:rPr>
+          <w:rFonts w:ascii="Calibri" w:hAnsi="Calibri"/>
+          <w:sz w:val="24"/>
+        </w:rPr>
+        <w:t xml:space="preserve"> y Mockito.</w:t>
       </w:r>
     </w:p>
     <w:p>
@@ -150,7 +171,35 @@
           <w:rFonts w:ascii="Calibri" w:hAnsi="Calibri"/>
           <w:sz w:val="24"/>
         </w:rPr>
-        <w:t xml:space="preserve">. Estas pruebas serán las equivalentes a las pruebas de integración que requieran el uso de una determinada interfaz de usuario, así como también el uso de otros elementos de la aplicación, como lo es el Presenter o el Model. </w:t>
+        <w:t>. Estas pruebas serán las equivalentes a las pruebas de integración que requieran el uso de una determinada interfaz de usuario, así como también el uso de otros elementos de la aplicación, como lo es el Presenter</w:t>
+      </w:r>
+      <w:r>
+        <w:rPr>
+          <w:rFonts w:ascii="Calibri" w:hAnsi="Calibri"/>
+          <w:sz w:val="24"/>
+        </w:rPr>
+        <w:t xml:space="preserve">, </w:t>
+      </w:r>
+      <w:r>
+        <w:rPr>
+          <w:rFonts w:ascii="Calibri" w:hAnsi="Calibri"/>
+          <w:sz w:val="24"/>
+        </w:rPr>
+        <w:t>el Model</w:t>
+      </w:r>
+      <w:r>
+        <w:rPr>
+          <w:rFonts w:ascii="Calibri" w:hAnsi="Calibri"/>
+          <w:sz w:val="24"/>
+        </w:rPr>
+        <w:t>o y la Vista.</w:t>
+      </w:r>
+      <w:r>
+        <w:rPr>
+          <w:rFonts w:ascii="Calibri" w:hAnsi="Calibri"/>
+          <w:sz w:val="24"/>
+        </w:rPr>
+        <w:t xml:space="preserve"> </w:t>
       </w:r>
     </w:p>
     <w:p>
@@ -238,7 +287,7 @@
     </w:p>
     <w:p>
       <w:pPr>
-        <w:ind w:left="708"/>
+        <w:ind w:firstLine="708"/>
         <w:rPr>
           <w:rFonts w:ascii="Calibri" w:hAnsi="Calibri"/>
           <w:sz w:val="24"/>
@@ -669,6 +718,228 @@
     </w:p>
     <w:p>
       <w:pPr>
+        <w:rPr>
+          <w:rFonts w:ascii="Calibri" w:hAnsi="Calibri"/>
+          <w:sz w:val="24"/>
+        </w:rPr>
+      </w:pPr>
+      <w:r>
+        <w:rPr>
+          <w:rFonts w:ascii="Calibri" w:hAnsi="Calibri"/>
+          <w:sz w:val="24"/>
+        </w:rPr>
+        <w:tab/>
+      </w:r>
+    </w:p>
+    <w:p>
+      <w:pPr>
+        <w:ind w:firstLine="708"/>
+        <w:rPr>
+          <w:rFonts w:ascii="Calibri" w:hAnsi="Calibri"/>
+          <w:sz w:val="24"/>
+        </w:rPr>
+      </w:pPr>
+      <w:r>
+        <w:rPr>
+          <w:rFonts w:ascii="Calibri" w:hAnsi="Calibri"/>
+          <w:sz w:val="24"/>
+        </w:rPr>
+        <w:t>ESTABCOMB.D</w:t>
+      </w:r>
+      <w:r>
+        <w:rPr>
+          <w:rFonts w:ascii="Calibri" w:hAnsi="Calibri"/>
+          <w:sz w:val="24"/>
+        </w:rPr>
+        <w:t>:</w:t>
+      </w:r>
+      <w:r>
+        <w:rPr>
+          <w:rFonts w:ascii="Calibri" w:hAnsi="Calibri"/>
+          <w:sz w:val="24"/>
+        </w:rPr>
+        <w:t xml:space="preserve"> Error de conexión a la </w:t>
+      </w:r>
+      <w:r>
+        <w:rPr>
+          <w:rFonts w:ascii="Calibri" w:hAnsi="Calibri"/>
+          <w:sz w:val="24"/>
+        </w:rPr>
+        <w:t>fuente</w:t>
+      </w:r>
+      <w:r>
+        <w:rPr>
+          <w:rFonts w:ascii="Calibri" w:hAnsi="Calibri"/>
+          <w:sz w:val="24"/>
+        </w:rPr>
+        <w:t xml:space="preserve"> de datos</w:t>
+      </w:r>
+    </w:p>
+    <w:p>
+      <w:pPr>
+        <w:ind w:left="1416"/>
+        <w:rPr>
+          <w:rFonts w:ascii="Calibri" w:hAnsi="Calibri"/>
+          <w:sz w:val="24"/>
+        </w:rPr>
+      </w:pPr>
+      <w:r>
+        <w:rPr>
+          <w:rFonts w:ascii="Calibri" w:hAnsi="Calibri"/>
+          <w:sz w:val="24"/>
+        </w:rPr>
+        <w:t>1. El usuario selecciona la opción de Establecer Combustible por defecto</w:t>
+      </w:r>
+    </w:p>
+    <w:p>
+      <w:pPr>
+        <w:ind w:left="1416"/>
+        <w:rPr>
+          <w:rFonts w:ascii="Calibri" w:hAnsi="Calibri"/>
+          <w:sz w:val="24"/>
+        </w:rPr>
+      </w:pPr>
+      <w:r>
+        <w:rPr>
+          <w:rFonts w:ascii="Calibri" w:hAnsi="Calibri"/>
+          <w:sz w:val="24"/>
+        </w:rPr>
+        <w:t>2. El sistema despliega una ventana con los tipos de combustible disponibles</w:t>
+      </w:r>
+    </w:p>
+    <w:p>
+      <w:pPr>
+        <w:ind w:left="1416"/>
+        <w:rPr>
+          <w:rFonts w:ascii="Calibri" w:hAnsi="Calibri"/>
+          <w:sz w:val="24"/>
+        </w:rPr>
+      </w:pPr>
+      <w:r>
+        <w:rPr>
+          <w:rFonts w:ascii="Calibri" w:hAnsi="Calibri"/>
+          <w:sz w:val="24"/>
+        </w:rPr>
+        <w:t>3. El usuario selecciona el combustible</w:t>
+      </w:r>
+    </w:p>
+    <w:p>
+      <w:pPr>
+        <w:ind w:left="1416"/>
+        <w:rPr>
+          <w:rFonts w:ascii="Calibri" w:hAnsi="Calibri"/>
+          <w:sz w:val="24"/>
+        </w:rPr>
+      </w:pPr>
+      <w:r>
+        <w:rPr>
+          <w:rFonts w:ascii="Calibri" w:hAnsi="Calibri"/>
+          <w:sz w:val="24"/>
+        </w:rPr>
+        <w:t>4. El usuario selecciona la opción Aplicar</w:t>
+      </w:r>
+    </w:p>
+    <w:p>
+      <w:pPr>
+        <w:ind w:left="1416"/>
+        <w:rPr>
+          <w:rFonts w:ascii="Calibri" w:hAnsi="Calibri"/>
+          <w:sz w:val="24"/>
+        </w:rPr>
+      </w:pPr>
+      <w:r>
+        <w:rPr>
+          <w:rFonts w:ascii="Calibri" w:hAnsi="Calibri"/>
+          <w:sz w:val="24"/>
+        </w:rPr>
+        <w:t xml:space="preserve">5. El sistema no logra establecer comunicación con la </w:t>
+      </w:r>
+      <w:r>
+        <w:rPr>
+          <w:rFonts w:ascii="Calibri" w:hAnsi="Calibri"/>
+          <w:sz w:val="24"/>
+        </w:rPr>
+        <w:t>fuente</w:t>
+      </w:r>
+      <w:r>
+        <w:rPr>
+          <w:rFonts w:ascii="Calibri" w:hAnsi="Calibri"/>
+          <w:sz w:val="24"/>
+        </w:rPr>
+        <w:t xml:space="preserve"> de datos</w:t>
+      </w:r>
+      <w:r>
+        <w:rPr>
+          <w:rFonts w:ascii="Calibri" w:hAnsi="Calibri"/>
+          <w:sz w:val="24"/>
+        </w:rPr>
+        <w:t>.</w:t>
+      </w:r>
+    </w:p>
+    <w:p>
+      <w:pPr>
+        <w:ind w:left="1416"/>
+        <w:rPr>
+          <w:rFonts w:ascii="Calibri" w:hAnsi="Calibri"/>
+          <w:sz w:val="24"/>
+        </w:rPr>
+      </w:pPr>
+      <w:r>
+        <w:rPr>
+          <w:rFonts w:ascii="Calibri" w:hAnsi="Calibri"/>
+          <w:sz w:val="24"/>
+        </w:rPr>
+        <w:t>6. El sistema muestra la lista de gasolineras vacía.</w:t>
+      </w:r>
+    </w:p>
+    <w:p>
+      <w:pPr>
+        <w:ind w:left="1416"/>
+        <w:rPr>
+          <w:rFonts w:ascii="Calibri" w:hAnsi="Calibri"/>
+          <w:sz w:val="24"/>
+        </w:rPr>
+      </w:pPr>
+      <w:r>
+        <w:rPr>
+          <w:rFonts w:ascii="Calibri" w:hAnsi="Calibri"/>
+          <w:sz w:val="24"/>
+        </w:rPr>
+        <w:t xml:space="preserve">7. El sistema muestra un mensaje de error informando al usuario de que no ha logrado comunicarse con la </w:t>
+      </w:r>
+      <w:r>
+        <w:rPr>
+          <w:rFonts w:ascii="Calibri" w:hAnsi="Calibri"/>
+          <w:sz w:val="24"/>
+        </w:rPr>
+        <w:t>fuente</w:t>
+      </w:r>
+      <w:r>
+        <w:rPr>
+          <w:rFonts w:ascii="Calibri" w:hAnsi="Calibri"/>
+          <w:sz w:val="24"/>
+        </w:rPr>
+        <w:t xml:space="preserve"> de datos.</w:t>
+      </w:r>
+    </w:p>
+    <w:p>
+      <w:pPr>
+        <w:ind w:left="1416"/>
+        <w:rPr>
+          <w:rFonts w:ascii="Calibri" w:hAnsi="Calibri"/>
+          <w:sz w:val="24"/>
+        </w:rPr>
+      </w:pPr>
+      <w:r>
+        <w:rPr>
+          <w:rFonts w:ascii="Calibri" w:hAnsi="Calibri"/>
+          <w:sz w:val="24"/>
+        </w:rPr>
+        <w:t>8. Se verifica que el sistema muestra el mensaje de error al usuario.</w:t>
+      </w:r>
+    </w:p>
+    <w:p>
+      <w:pPr>
         <w:ind w:left="708"/>
         <w:rPr>
           <w:rFonts w:ascii="Calibri" w:hAnsi="Calibri"/>
@@ -689,214 +960,26 @@
           <w:rFonts w:ascii="Calibri" w:hAnsi="Calibri"/>
           <w:sz w:val="24"/>
         </w:rPr>
-        <w:t>ESTABCOMB.D</w:t>
-      </w:r>
-      <w:r>
-        <w:rPr>
-          <w:rFonts w:ascii="Calibri" w:hAnsi="Calibri"/>
-          <w:sz w:val="24"/>
-        </w:rPr>
-        <w:t>:</w:t>
-      </w:r>
-      <w:r>
-        <w:rPr>
-          <w:rFonts w:ascii="Calibri" w:hAnsi="Calibri"/>
-          <w:sz w:val="24"/>
-        </w:rPr>
-        <w:t xml:space="preserve"> Error de conexión a la base de datos</w:t>
-      </w:r>
-    </w:p>
-    <w:p>
-      <w:pPr>
-        <w:ind w:left="1416"/>
-        <w:rPr>
-          <w:rFonts w:ascii="Calibri" w:hAnsi="Calibri"/>
-          <w:sz w:val="24"/>
-        </w:rPr>
-      </w:pPr>
-      <w:r>
-        <w:rPr>
-          <w:rFonts w:ascii="Calibri" w:hAnsi="Calibri"/>
-          <w:sz w:val="24"/>
-        </w:rPr>
-        <w:t>1. El usuario selecciona la opción de Establecer Combustible por defecto</w:t>
-      </w:r>
-    </w:p>
-    <w:p>
-      <w:pPr>
-        <w:ind w:left="1416"/>
-        <w:rPr>
-          <w:rFonts w:ascii="Calibri" w:hAnsi="Calibri"/>
-          <w:sz w:val="24"/>
-        </w:rPr>
-      </w:pPr>
-      <w:r>
-        <w:rPr>
-          <w:rFonts w:ascii="Calibri" w:hAnsi="Calibri"/>
-          <w:sz w:val="24"/>
-        </w:rPr>
-        <w:t>2. El sistema despliega una ventana con los tipos de combustible disponibles</w:t>
-      </w:r>
-    </w:p>
-    <w:p>
-      <w:pPr>
-        <w:ind w:left="1416"/>
-        <w:rPr>
-          <w:rFonts w:ascii="Calibri" w:hAnsi="Calibri"/>
-          <w:sz w:val="24"/>
-        </w:rPr>
-      </w:pPr>
-      <w:r>
-        <w:rPr>
-          <w:rFonts w:ascii="Calibri" w:hAnsi="Calibri"/>
-          <w:sz w:val="24"/>
-        </w:rPr>
-        <w:t>3. El usuario selecciona el combustible</w:t>
-      </w:r>
-    </w:p>
-    <w:p>
-      <w:pPr>
-        <w:ind w:left="1416"/>
-        <w:rPr>
-          <w:rFonts w:ascii="Calibri" w:hAnsi="Calibri"/>
-          <w:sz w:val="24"/>
-        </w:rPr>
-      </w:pPr>
-      <w:r>
-        <w:rPr>
-          <w:rFonts w:ascii="Calibri" w:hAnsi="Calibri"/>
-          <w:sz w:val="24"/>
-        </w:rPr>
-        <w:t>4. El usuario selecciona la opción Aplicar</w:t>
-      </w:r>
-    </w:p>
-    <w:p>
-      <w:pPr>
-        <w:ind w:left="1416"/>
-        <w:rPr>
-          <w:rFonts w:ascii="Calibri" w:hAnsi="Calibri"/>
-          <w:sz w:val="24"/>
-        </w:rPr>
-      </w:pPr>
-      <w:r>
-        <w:rPr>
-          <w:rFonts w:ascii="Calibri" w:hAnsi="Calibri"/>
-          <w:sz w:val="24"/>
-        </w:rPr>
-        <w:t xml:space="preserve">5. El sistema no logra establecer comunicación con la </w:t>
-      </w:r>
-      <w:r>
-        <w:rPr>
-          <w:rFonts w:ascii="Calibri" w:hAnsi="Calibri"/>
-          <w:sz w:val="24"/>
-        </w:rPr>
-        <w:t>fuente</w:t>
-      </w:r>
-      <w:r>
-        <w:rPr>
-          <w:rFonts w:ascii="Calibri" w:hAnsi="Calibri"/>
-          <w:sz w:val="24"/>
-        </w:rPr>
-        <w:t xml:space="preserve"> de datos</w:t>
-      </w:r>
-      <w:r>
-        <w:rPr>
-          <w:rFonts w:ascii="Calibri" w:hAnsi="Calibri"/>
-          <w:sz w:val="24"/>
-        </w:rPr>
-        <w:t>.</w:t>
-      </w:r>
-    </w:p>
-    <w:p>
-      <w:pPr>
-        <w:ind w:left="1416"/>
-        <w:rPr>
-          <w:rFonts w:ascii="Calibri" w:hAnsi="Calibri"/>
-          <w:sz w:val="24"/>
-        </w:rPr>
-      </w:pPr>
-      <w:r>
-        <w:rPr>
-          <w:rFonts w:ascii="Calibri" w:hAnsi="Calibri"/>
-          <w:sz w:val="24"/>
-        </w:rPr>
-        <w:t>6. El sistema muestra la lista de gasolineras vacía.</w:t>
-      </w:r>
-    </w:p>
-    <w:p>
-      <w:pPr>
-        <w:ind w:left="1416"/>
-        <w:rPr>
-          <w:rFonts w:ascii="Calibri" w:hAnsi="Calibri"/>
-          <w:sz w:val="24"/>
-        </w:rPr>
-      </w:pPr>
-      <w:r>
-        <w:rPr>
-          <w:rFonts w:ascii="Calibri" w:hAnsi="Calibri"/>
-          <w:sz w:val="24"/>
-        </w:rPr>
-        <w:t xml:space="preserve">7. El sistema muestra un mensaje de error informando al usuario de que no ha logrado comunicarse con la </w:t>
-      </w:r>
-      <w:r>
-        <w:rPr>
-          <w:rFonts w:ascii="Calibri" w:hAnsi="Calibri"/>
-          <w:sz w:val="24"/>
-        </w:rPr>
-        <w:t>fuente</w:t>
-      </w:r>
-      <w:r>
-        <w:rPr>
-          <w:rFonts w:ascii="Calibri" w:hAnsi="Calibri"/>
-          <w:sz w:val="24"/>
-        </w:rPr>
-        <w:t xml:space="preserve"> de datos.</w:t>
-      </w:r>
-    </w:p>
-    <w:p>
-      <w:pPr>
-        <w:ind w:left="1416"/>
-        <w:rPr>
-          <w:rFonts w:ascii="Calibri" w:hAnsi="Calibri"/>
-          <w:sz w:val="24"/>
-        </w:rPr>
-      </w:pPr>
-      <w:r>
-        <w:rPr>
-          <w:rFonts w:ascii="Calibri" w:hAnsi="Calibri"/>
-          <w:sz w:val="24"/>
-        </w:rPr>
-        <w:t>8. Se verifica que el sistema muestra el mensaje de error al usuario.</w:t>
-      </w:r>
-    </w:p>
-    <w:p>
-      <w:pPr>
-        <w:ind w:left="708"/>
-        <w:rPr>
-          <w:rFonts w:ascii="Calibri" w:hAnsi="Calibri"/>
-          <w:sz w:val="24"/>
-        </w:rPr>
-      </w:pPr>
-    </w:p>
-    <w:p>
-      <w:pPr>
-        <w:ind w:left="708"/>
-        <w:rPr>
-          <w:rFonts w:ascii="Calibri" w:hAnsi="Calibri"/>
-          <w:sz w:val="24"/>
-        </w:rPr>
-      </w:pPr>
-      <w:r>
-        <w:rPr>
-          <w:rFonts w:ascii="Calibri" w:hAnsi="Calibri"/>
-          <w:sz w:val="24"/>
-        </w:rPr>
-        <w:t>Esta prueba no se va a ejecutar.</w:t>
-      </w:r>
-    </w:p>
-    <w:p>
-      <w:pPr>
-        <w:ind w:left="708"/>
+        <w:t xml:space="preserve"> (</w:t>
+      </w:r>
+      <w:r>
+        <w:rPr>
+          <w:rFonts w:ascii="Calibri" w:hAnsi="Calibri"/>
+          <w:sz w:val="24"/>
+        </w:rPr>
+        <w:t>Esta prueba no se va a</w:t>
+      </w:r>
+      <w:r>
+        <w:rPr>
+          <w:rFonts w:ascii="Calibri" w:hAnsi="Calibri"/>
+          <w:sz w:val="24"/>
+        </w:rPr>
+        <w:t xml:space="preserve"> poder simular)</w:t>
+      </w:r>
+    </w:p>
+    <w:p>
+      <w:pPr>
+        <w:ind w:firstLine="708"/>
         <w:rPr>
           <w:rFonts w:ascii="Calibri" w:hAnsi="Calibri"/>
           <w:sz w:val="24"/>
@@ -1272,6 +1355,14 @@
               </w:rPr>
               <w:t>El tipo de combustible seleccionado</w:t>
             </w:r>
+            <w:r>
+              <w:rPr>
+                <w:rFonts w:ascii="Calibri" w:hAnsi="Calibri" w:cs="Calibri"/>
+                <w:sz w:val="24"/>
+                <w:szCs w:val="24"/>
+              </w:rPr>
+              <w:t>.</w:t>
+            </w:r>
           </w:p>
         </w:tc>
         <w:tc>
@@ -1340,6 +1431,14 @@
               </w:rPr>
               <w:t>El tipo de combustible seleccionado</w:t>
             </w:r>
+            <w:r>
+              <w:rPr>
+                <w:rFonts w:ascii="Calibri" w:hAnsi="Calibri" w:cs="Calibri"/>
+                <w:sz w:val="24"/>
+                <w:szCs w:val="24"/>
+              </w:rPr>
+              <w:t>.</w:t>
+            </w:r>
           </w:p>
         </w:tc>
         <w:tc>
@@ -1408,6 +1507,14 @@
               </w:rPr>
               <w:t>El tipo de combustible seleccionado</w:t>
             </w:r>
+            <w:r>
+              <w:rPr>
+                <w:rFonts w:ascii="Calibri" w:hAnsi="Calibri" w:cs="Calibri"/>
+                <w:sz w:val="24"/>
+                <w:szCs w:val="24"/>
+              </w:rPr>
+              <w:t>.</w:t>
+            </w:r>
           </w:p>
         </w:tc>
         <w:tc>
@@ -1484,6 +1591,14 @@
               </w:rPr>
               <w:t>El tipo de combustible seleccionado</w:t>
             </w:r>
+            <w:r>
+              <w:rPr>
+                <w:rFonts w:ascii="Calibri" w:hAnsi="Calibri" w:cs="Calibri"/>
+                <w:sz w:val="24"/>
+                <w:szCs w:val="24"/>
+              </w:rPr>
+              <w:t>.</w:t>
+            </w:r>
           </w:p>
         </w:tc>
         <w:tc>
@@ -1511,7 +1626,49 @@
                 <w:rFonts w:ascii="Calibri" w:hAnsi="Calibri" w:cs="Calibri"/>
                 <w:sz w:val="24"/>
               </w:rPr>
-              <w:t xml:space="preserve"> muestra un mensaje de error informando al usuario de que no ha logrado comunicarse con la base de datos.</w:t>
+              <w:t xml:space="preserve"> muestra un mensaje de error informando al usuario de que no</w:t>
+            </w:r>
+            <w:r>
+              <w:rPr>
+                <w:rFonts w:ascii="Calibri" w:hAnsi="Calibri" w:cs="Calibri"/>
+                <w:sz w:val="24"/>
+              </w:rPr>
+              <w:t xml:space="preserve"> se</w:t>
+            </w:r>
+            <w:r>
+              <w:rPr>
+                <w:rFonts w:ascii="Calibri" w:hAnsi="Calibri" w:cs="Calibri"/>
+                <w:sz w:val="24"/>
+              </w:rPr>
+              <w:t xml:space="preserve"> ha logrado</w:t>
+            </w:r>
+            <w:r>
+              <w:rPr>
+                <w:rFonts w:ascii="Calibri" w:hAnsi="Calibri" w:cs="Calibri"/>
+                <w:sz w:val="24"/>
+              </w:rPr>
+              <w:t xml:space="preserve"> establecer </w:t>
+            </w:r>
+            <w:r>
+              <w:rPr>
+                <w:rFonts w:ascii="Calibri" w:hAnsi="Calibri" w:cs="Calibri"/>
+                <w:sz w:val="24"/>
+              </w:rPr>
+              <w:t>comunica</w:t>
+            </w:r>
+            <w:r>
+              <w:rPr>
+                <w:rFonts w:ascii="Calibri" w:hAnsi="Calibri" w:cs="Calibri"/>
+                <w:sz w:val="24"/>
+              </w:rPr>
+              <w:t>ción</w:t>
+            </w:r>
+            <w:r>
+              <w:rPr>
+                <w:rFonts w:ascii="Calibri" w:hAnsi="Calibri" w:cs="Calibri"/>
+                <w:sz w:val="24"/>
+              </w:rPr>
+              <w:t xml:space="preserve"> con la base de datos.</w:t>
             </w:r>
           </w:p>
         </w:tc>
@@ -1559,6 +1716,14 @@
               </w:rPr>
               <w:t>El tipo de combustible seleccionado</w:t>
             </w:r>
+            <w:r>
+              <w:rPr>
+                <w:rFonts w:ascii="Calibri" w:hAnsi="Calibri" w:cs="Calibri"/>
+                <w:sz w:val="24"/>
+                <w:szCs w:val="24"/>
+              </w:rPr>
+              <w:t>.</w:t>
+            </w:r>
           </w:p>
         </w:tc>
         <w:tc>
@@ -1586,7 +1751,21 @@
                 <w:rFonts w:ascii="Calibri" w:hAnsi="Calibri" w:cs="Calibri"/>
                 <w:sz w:val="24"/>
               </w:rPr>
-              <w:t xml:space="preserve"> muestra un mensaje informando al usuario de que ocurrido un error.</w:t>
+              <w:t xml:space="preserve"> muestra un mensaje informando al usuario de que</w:t>
+            </w:r>
+            <w:r>
+              <w:rPr>
+                <w:rFonts w:ascii="Calibri" w:hAnsi="Calibri" w:cs="Calibri"/>
+                <w:sz w:val="24"/>
+              </w:rPr>
+              <w:t xml:space="preserve"> ha</w:t>
+            </w:r>
+            <w:r>
+              <w:rPr>
+                <w:rFonts w:ascii="Calibri" w:hAnsi="Calibri" w:cs="Calibri"/>
+                <w:sz w:val="24"/>
+              </w:rPr>
+              <w:t xml:space="preserve"> ocurrido un error.</w:t>
             </w:r>
           </w:p>
         </w:tc>
@@ -1758,6 +1937,15 @@
       <w:r>
         <w:rPr>
           <w:rFonts w:ascii="Calibri" w:hAnsi="Calibri"/>
+          <w:b/>
+          <w:bCs/>
+          <w:sz w:val="24"/>
+        </w:rPr>
+        <w:t>a</w:t>
+      </w:r>
+      <w:r>
+        <w:rPr>
+          <w:rFonts w:ascii="Calibri" w:hAnsi="Calibri"/>
           <w:sz w:val="24"/>
         </w:rPr>
         <w:t xml:space="preserve">: </w:t>
@@ -1776,9 +1964,8 @@
           <w:iCs/>
           <w:sz w:val="24"/>
         </w:rPr>
-        <w:t xml:space="preserve">leerCombustiblePorDefecto, </w:t>
-      </w:r>
-      <w:bookmarkStart w:id="0" w:name="_Hlk56034218"/>
+        <w:t>le</w:t>
+      </w:r>
       <w:r>
         <w:rPr>
           <w:rFonts w:ascii="Calibri" w:hAnsi="Calibri"/>
@@ -1786,7 +1973,62 @@
           <w:iCs/>
           <w:sz w:val="24"/>
         </w:rPr>
-        <w:t>escribirCombustiblePorDefecto</w:t>
+        <w:t>ctu</w:t>
+      </w:r>
+      <w:r>
+        <w:rPr>
+          <w:rFonts w:ascii="Calibri" w:hAnsi="Calibri"/>
+          <w:i/>
+          <w:iCs/>
+          <w:sz w:val="24"/>
+        </w:rPr>
+        <w:t>r</w:t>
+      </w:r>
+      <w:r>
+        <w:rPr>
+          <w:rFonts w:ascii="Calibri" w:hAnsi="Calibri"/>
+          <w:i/>
+          <w:iCs/>
+          <w:sz w:val="24"/>
+        </w:rPr>
+        <w:t>a</w:t>
+      </w:r>
+      <w:r>
+        <w:rPr>
+          <w:rFonts w:ascii="Calibri" w:hAnsi="Calibri"/>
+          <w:i/>
+          <w:iCs/>
+          <w:sz w:val="24"/>
+        </w:rPr>
+        <w:t xml:space="preserve">CombustiblePorDefecto, </w:t>
+      </w:r>
+      <w:bookmarkStart w:id="0" w:name="_Hlk56034218"/>
+      <w:r>
+        <w:rPr>
+          <w:rFonts w:ascii="Calibri" w:hAnsi="Calibri"/>
+          <w:i/>
+          <w:iCs/>
+          <w:sz w:val="24"/>
+        </w:rPr>
+        <w:t>escri</w:t>
+      </w:r>
+      <w:r>
+        <w:rPr>
+          <w:rFonts w:ascii="Calibri" w:hAnsi="Calibri"/>
+          <w:i/>
+          <w:iCs/>
+          <w:sz w:val="24"/>
+        </w:rPr>
+        <w:t>tura</w:t>
+      </w:r>
+      <w:r>
+        <w:rPr>
+          <w:rFonts w:ascii="Calibri" w:hAnsi="Calibri"/>
+          <w:i/>
+          <w:iCs/>
+          <w:sz w:val="24"/>
+        </w:rPr>
+        <w:t>CombustiblePorDefecto</w:t>
       </w:r>
       <w:bookmarkEnd w:id="0"/>
       <w:r>
@@ -2037,13 +2279,34 @@
               <w:rPr>
                 <w:szCs w:val="24"/>
               </w:rPr>
-              <w:t>Una Activity iniciada y</w:t>
-            </w:r>
-            <w:r>
-              <w:rPr>
-                <w:szCs w:val="24"/>
-              </w:rPr>
-              <w:t xml:space="preserve"> la ruta de</w:t>
+              <w:t>-</w:t>
+            </w:r>
+            <w:r>
+              <w:rPr>
+                <w:szCs w:val="24"/>
+              </w:rPr>
+              <w:t>Activity iniciada</w:t>
+            </w:r>
+          </w:p>
+          <w:p>
+            <w:pPr>
+              <w:pStyle w:val="Default"/>
+              <w:jc w:val="both"/>
+              <w:rPr>
+                <w:szCs w:val="24"/>
+              </w:rPr>
+            </w:pPr>
+            <w:r>
+              <w:rPr>
+                <w:szCs w:val="24"/>
+              </w:rPr>
+              <w:t>-R</w:t>
+            </w:r>
+            <w:r>
+              <w:rPr>
+                <w:szCs w:val="24"/>
+              </w:rPr>
+              <w:t>uta de</w:t>
             </w:r>
             <w:r>
               <w:rPr>
@@ -2085,7 +2348,7 @@
               <w:rPr>
                 <w:szCs w:val="24"/>
               </w:rPr>
-              <w:t xml:space="preserve"> la aplicación.</w:t>
+              <w:t xml:space="preserve"> la aplicación</w:t>
             </w:r>
           </w:p>
         </w:tc>
@@ -2111,6 +2374,14 @@
                 <w:szCs w:val="24"/>
               </w:rPr>
               <w:t>Un tipo de combustible existente en la aplicación.</w:t>
+            </w:r>
+            <w:r>
+              <w:rPr>
+                <w:rFonts w:ascii="Calibri" w:hAnsi="Calibri" w:cs="Calibri"/>
+                <w:sz w:val="24"/>
+                <w:szCs w:val="24"/>
+              </w:rPr>
+              <w:t xml:space="preserve"> (Gasóleo A, Gasóleo Premium, Gasolina 98, Gasolina 95 y Biodiésel)</w:t>
             </w:r>
           </w:p>
         </w:tc>
@@ -2331,6 +2602,14 @@
                 <w:sz w:val="24"/>
                 <w:szCs w:val="24"/>
               </w:rPr>
+              <w:t>-</w:t>
+            </w:r>
+            <w:r>
+              <w:rPr>
+                <w:rFonts w:ascii="Calibri" w:hAnsi="Calibri" w:cs="Calibri"/>
+                <w:sz w:val="24"/>
+                <w:szCs w:val="24"/>
+              </w:rPr>
               <w:t>Activity</w:t>
             </w:r>
             <w:r>
@@ -2363,7 +2642,43 @@
                 <w:sz w:val="24"/>
                 <w:szCs w:val="24"/>
               </w:rPr>
-              <w:t>ciada y Ruta Fichero errónea.</w:t>
+              <w:t>ciada</w:t>
+            </w:r>
+            <w:r>
+              <w:rPr>
+                <w:rFonts w:ascii="Calibri" w:hAnsi="Calibri" w:cs="Calibri"/>
+                <w:sz w:val="24"/>
+                <w:szCs w:val="24"/>
+              </w:rPr>
+              <w:t>,</w:t>
+            </w:r>
+          </w:p>
+          <w:p>
+            <w:pPr>
+              <w:pStyle w:val="Prrafodelista"/>
+              <w:ind w:left="0"/>
+              <w:jc w:val="both"/>
+              <w:rPr>
+                <w:rFonts w:ascii="Calibri" w:hAnsi="Calibri" w:cs="Calibri"/>
+                <w:sz w:val="24"/>
+                <w:szCs w:val="24"/>
+              </w:rPr>
+            </w:pPr>
+            <w:r>
+              <w:rPr>
+                <w:rFonts w:ascii="Calibri" w:hAnsi="Calibri" w:cs="Calibri"/>
+                <w:sz w:val="24"/>
+                <w:szCs w:val="24"/>
+              </w:rPr>
+              <w:t>-</w:t>
+            </w:r>
+            <w:r>
+              <w:rPr>
+                <w:rFonts w:ascii="Calibri" w:hAnsi="Calibri" w:cs="Calibri"/>
+                <w:sz w:val="24"/>
+                <w:szCs w:val="24"/>
+              </w:rPr>
+              <w:t>Ruta Fichero errónea</w:t>
             </w:r>
           </w:p>
         </w:tc>
@@ -2455,6 +2770,14 @@
                 <w:sz w:val="24"/>
                 <w:szCs w:val="24"/>
               </w:rPr>
+              <w:t>-</w:t>
+            </w:r>
+            <w:r>
+              <w:rPr>
+                <w:rFonts w:ascii="Calibri" w:hAnsi="Calibri" w:cs="Calibri"/>
+                <w:sz w:val="24"/>
+                <w:szCs w:val="24"/>
+              </w:rPr>
               <w:t>Activity in</w:t>
             </w:r>
             <w:r>
@@ -2471,7 +2794,27 @@
                 <w:sz w:val="24"/>
                 <w:szCs w:val="24"/>
               </w:rPr>
-              <w:t xml:space="preserve">ciada y </w:t>
+              <w:t>ciada</w:t>
+            </w:r>
+          </w:p>
+          <w:p>
+            <w:pPr>
+              <w:pStyle w:val="Prrafodelista"/>
+              <w:ind w:left="0"/>
+              <w:jc w:val="both"/>
+              <w:rPr>
+                <w:rFonts w:ascii="Calibri" w:hAnsi="Calibri" w:cs="Calibri"/>
+                <w:sz w:val="24"/>
+                <w:szCs w:val="24"/>
+              </w:rPr>
+            </w:pPr>
+            <w:r>
+              <w:rPr>
+                <w:rFonts w:ascii="Calibri" w:hAnsi="Calibri" w:cs="Calibri"/>
+                <w:sz w:val="24"/>
+                <w:szCs w:val="24"/>
+              </w:rPr>
+              <w:t>-</w:t>
             </w:r>
             <w:r>
               <w:rPr>
@@ -2480,14 +2823,6 @@
                 <w:szCs w:val="24"/>
               </w:rPr>
               <w:t>Fichero Vacío</w:t>
-            </w:r>
-            <w:r>
-              <w:rPr>
-                <w:rFonts w:ascii="Calibri" w:hAnsi="Calibri" w:cs="Calibri"/>
-                <w:sz w:val="24"/>
-                <w:szCs w:val="24"/>
-              </w:rPr>
-              <w:t>.</w:t>
             </w:r>
           </w:p>
         </w:tc>
@@ -2555,8 +2890,17 @@
               <w:rPr>
                 <w:rFonts w:ascii="Calibri" w:hAnsi="Calibri" w:cs="Calibri"/>
                 <w:sz w:val="24"/>
-              </w:rPr>
-            </w:pPr>
+                <w:szCs w:val="24"/>
+              </w:rPr>
+            </w:pPr>
+            <w:r>
+              <w:rPr>
+                <w:rFonts w:ascii="Calibri" w:hAnsi="Calibri" w:cs="Calibri"/>
+                <w:sz w:val="24"/>
+                <w:szCs w:val="24"/>
+              </w:rPr>
+              <w:t>-</w:t>
+            </w:r>
             <w:r>
               <w:rPr>
                 <w:rFonts w:ascii="Calibri" w:hAnsi="Calibri" w:cs="Calibri"/>
@@ -2581,20 +2925,23 @@
               </w:rPr>
               <w:t>ciada</w:t>
             </w:r>
-            <w:r>
-              <w:rPr>
-                <w:rFonts w:ascii="Calibri" w:hAnsi="Calibri" w:cs="Calibri"/>
-                <w:sz w:val="24"/>
-                <w:szCs w:val="24"/>
-              </w:rPr>
-              <w:t xml:space="preserve"> y</w:t>
-            </w:r>
-            <w:r>
-              <w:rPr>
-                <w:rFonts w:ascii="Calibri" w:hAnsi="Calibri" w:cs="Calibri"/>
-                <w:sz w:val="24"/>
-              </w:rPr>
-              <w:t xml:space="preserve"> </w:t>
+          </w:p>
+          <w:p>
+            <w:pPr>
+              <w:pStyle w:val="Prrafodelista"/>
+              <w:ind w:left="0"/>
+              <w:jc w:val="both"/>
+              <w:rPr>
+                <w:rFonts w:ascii="Calibri" w:hAnsi="Calibri" w:cs="Calibri"/>
+                <w:sz w:val="24"/>
+              </w:rPr>
+            </w:pPr>
+            <w:r>
+              <w:rPr>
+                <w:rFonts w:ascii="Calibri" w:hAnsi="Calibri" w:cs="Calibri"/>
+                <w:sz w:val="24"/>
+              </w:rPr>
+              <w:t>-</w:t>
             </w:r>
             <w:r>
               <w:rPr>
@@ -2609,13 +2956,6 @@
                 <w:sz w:val="24"/>
               </w:rPr>
               <w:t>ichero con combustible erróneo</w:t>
-            </w:r>
-            <w:r>
-              <w:rPr>
-                <w:rFonts w:ascii="Calibri" w:hAnsi="Calibri" w:cs="Calibri"/>
-                <w:sz w:val="24"/>
-              </w:rPr>
-              <w:t>.</w:t>
             </w:r>
           </w:p>
         </w:tc>
@@ -2865,7 +3205,111 @@
                 <w:sz w:val="24"/>
                 <w:szCs w:val="24"/>
               </w:rPr>
-              <w:t>Tipo de combustible disponible en la aplicación, una activity iniciada y ruta de un fichero de texto.</w:t>
+              <w:t>-</w:t>
+            </w:r>
+            <w:r>
+              <w:rPr>
+                <w:rFonts w:ascii="Calibri" w:hAnsi="Calibri" w:cs="Calibri"/>
+                <w:sz w:val="24"/>
+                <w:szCs w:val="24"/>
+              </w:rPr>
+              <w:t>Un t</w:t>
+            </w:r>
+            <w:r>
+              <w:rPr>
+                <w:rFonts w:ascii="Calibri" w:hAnsi="Calibri" w:cs="Calibri"/>
+                <w:sz w:val="24"/>
+                <w:szCs w:val="24"/>
+              </w:rPr>
+              <w:t>ipo de combustible disponible en la aplicación</w:t>
+            </w:r>
+            <w:r>
+              <w:rPr>
+                <w:rFonts w:ascii="Calibri" w:hAnsi="Calibri" w:cs="Calibri"/>
+                <w:sz w:val="24"/>
+                <w:szCs w:val="24"/>
+              </w:rPr>
+              <w:t xml:space="preserve"> </w:t>
+            </w:r>
+            <w:r>
+              <w:rPr>
+                <w:rFonts w:ascii="Calibri" w:hAnsi="Calibri" w:cs="Calibri"/>
+                <w:sz w:val="24"/>
+                <w:szCs w:val="24"/>
+              </w:rPr>
+              <w:t>(Gasóleo A, Gasóleo Premium, Gasolina 98, Gasolina 95 y Biodiésel)</w:t>
+            </w:r>
+          </w:p>
+          <w:p>
+            <w:pPr>
+              <w:pStyle w:val="Prrafodelista"/>
+              <w:ind w:left="0"/>
+              <w:jc w:val="both"/>
+              <w:rPr>
+                <w:rFonts w:ascii="Calibri" w:hAnsi="Calibri" w:cs="Calibri"/>
+                <w:sz w:val="24"/>
+                <w:szCs w:val="24"/>
+              </w:rPr>
+            </w:pPr>
+            <w:r>
+              <w:rPr>
+                <w:rFonts w:ascii="Calibri" w:hAnsi="Calibri" w:cs="Calibri"/>
+                <w:sz w:val="24"/>
+                <w:szCs w:val="24"/>
+              </w:rPr>
+              <w:t>-</w:t>
+            </w:r>
+            <w:r>
+              <w:rPr>
+                <w:rFonts w:ascii="Calibri" w:hAnsi="Calibri" w:cs="Calibri"/>
+                <w:sz w:val="24"/>
+                <w:szCs w:val="24"/>
+              </w:rPr>
+              <w:t>A</w:t>
+            </w:r>
+            <w:r>
+              <w:rPr>
+                <w:rFonts w:ascii="Calibri" w:hAnsi="Calibri" w:cs="Calibri"/>
+                <w:sz w:val="24"/>
+                <w:szCs w:val="24"/>
+              </w:rPr>
+              <w:t>ctivity iniciada</w:t>
+            </w:r>
+          </w:p>
+          <w:p>
+            <w:pPr>
+              <w:pStyle w:val="Prrafodelista"/>
+              <w:ind w:left="0"/>
+              <w:jc w:val="both"/>
+              <w:rPr>
+                <w:rFonts w:ascii="Calibri" w:hAnsi="Calibri" w:cs="Calibri"/>
+                <w:sz w:val="24"/>
+                <w:szCs w:val="24"/>
+              </w:rPr>
+            </w:pPr>
+            <w:r>
+              <w:rPr>
+                <w:rFonts w:ascii="Calibri" w:hAnsi="Calibri" w:cs="Calibri"/>
+                <w:sz w:val="24"/>
+                <w:szCs w:val="24"/>
+              </w:rPr>
+              <w:t>-</w:t>
+            </w:r>
+            <w:r>
+              <w:rPr>
+                <w:rFonts w:ascii="Calibri" w:hAnsi="Calibri" w:cs="Calibri"/>
+                <w:sz w:val="24"/>
+                <w:szCs w:val="24"/>
+              </w:rPr>
+              <w:t>R</w:t>
+            </w:r>
+            <w:r>
+              <w:rPr>
+                <w:rFonts w:ascii="Calibri" w:hAnsi="Calibri" w:cs="Calibri"/>
+                <w:sz w:val="24"/>
+                <w:szCs w:val="24"/>
+              </w:rPr>
+              <w:t>uta de un fichero de texto</w:t>
             </w:r>
           </w:p>
         </w:tc>
@@ -3130,7 +3574,31 @@
                 <w:sz w:val="24"/>
                 <w:szCs w:val="24"/>
               </w:rPr>
-              <w:t>Activity inciada,</w:t>
+              <w:t>-</w:t>
+            </w:r>
+            <w:r>
+              <w:rPr>
+                <w:rFonts w:ascii="Calibri" w:hAnsi="Calibri" w:cs="Calibri"/>
+                <w:sz w:val="24"/>
+                <w:szCs w:val="24"/>
+              </w:rPr>
+              <w:t>Activity in</w:t>
+            </w:r>
+            <w:r>
+              <w:rPr>
+                <w:rFonts w:ascii="Calibri" w:hAnsi="Calibri" w:cs="Calibri"/>
+                <w:sz w:val="24"/>
+                <w:szCs w:val="24"/>
+              </w:rPr>
+              <w:t>i</w:t>
+            </w:r>
+            <w:r>
+              <w:rPr>
+                <w:rFonts w:ascii="Calibri" w:hAnsi="Calibri" w:cs="Calibri"/>
+                <w:sz w:val="24"/>
+                <w:szCs w:val="24"/>
+              </w:rPr>
+              <w:t>ciada</w:t>
             </w:r>
           </w:p>
           <w:p>
@@ -3150,7 +3618,47 @@
                 <w:sz w:val="24"/>
                 <w:szCs w:val="24"/>
               </w:rPr>
-              <w:t>Combustible=Gasóleo A,</w:t>
+              <w:t>-</w:t>
+            </w:r>
+            <w:r>
+              <w:rPr>
+                <w:rFonts w:ascii="Calibri" w:hAnsi="Calibri" w:cs="Calibri"/>
+                <w:sz w:val="24"/>
+                <w:szCs w:val="24"/>
+              </w:rPr>
+              <w:t>U</w:t>
+            </w:r>
+            <w:r>
+              <w:rPr>
+                <w:rFonts w:ascii="Calibri" w:hAnsi="Calibri" w:cs="Calibri"/>
+                <w:sz w:val="24"/>
+                <w:szCs w:val="24"/>
+              </w:rPr>
+              <w:t>n t</w:t>
+            </w:r>
+            <w:r>
+              <w:rPr>
+                <w:rFonts w:ascii="Calibri" w:hAnsi="Calibri" w:cs="Calibri"/>
+                <w:sz w:val="24"/>
+                <w:szCs w:val="24"/>
+              </w:rPr>
+              <w:t>ipo de combustible disponible en la aplicación</w:t>
+            </w:r>
+            <w:r>
+              <w:rPr>
+                <w:rFonts w:ascii="Calibri" w:hAnsi="Calibri" w:cs="Calibri"/>
+                <w:sz w:val="24"/>
+                <w:szCs w:val="24"/>
+              </w:rPr>
+              <w:t xml:space="preserve"> </w:t>
+            </w:r>
+            <w:r>
+              <w:rPr>
+                <w:rFonts w:ascii="Calibri" w:hAnsi="Calibri" w:cs="Calibri"/>
+                <w:sz w:val="24"/>
+                <w:szCs w:val="24"/>
+              </w:rPr>
+              <w:t>(Gasóleo A, Gasóleo Premium, Gasolina 98, Gasolina 95 y Biodiésel)</w:t>
             </w:r>
           </w:p>
           <w:p>
@@ -3170,7 +3678,39 @@
                 <w:sz w:val="24"/>
                 <w:szCs w:val="24"/>
               </w:rPr>
-              <w:t>Ruta Fichero vacía o errónea.</w:t>
+              <w:t>-</w:t>
+            </w:r>
+            <w:r>
+              <w:rPr>
+                <w:rFonts w:ascii="Calibri" w:hAnsi="Calibri" w:cs="Calibri"/>
+                <w:sz w:val="24"/>
+                <w:szCs w:val="24"/>
+              </w:rPr>
+              <w:t>R</w:t>
+            </w:r>
+            <w:r>
+              <w:rPr>
+                <w:rFonts w:ascii="Calibri" w:hAnsi="Calibri" w:cs="Calibri"/>
+                <w:sz w:val="24"/>
+                <w:szCs w:val="24"/>
+              </w:rPr>
+              <w:t>uta</w:t>
+            </w:r>
+            <w:r>
+              <w:rPr>
+                <w:rFonts w:ascii="Calibri" w:hAnsi="Calibri" w:cs="Calibri"/>
+                <w:sz w:val="24"/>
+                <w:szCs w:val="24"/>
+              </w:rPr>
+              <w:t xml:space="preserve"> de</w:t>
+            </w:r>
+            <w:r>
+              <w:rPr>
+                <w:rFonts w:ascii="Calibri" w:hAnsi="Calibri" w:cs="Calibri"/>
+                <w:sz w:val="24"/>
+                <w:szCs w:val="24"/>
+              </w:rPr>
+              <w:t xml:space="preserve"> Fichero vacía o errónea</w:t>
             </w:r>
           </w:p>
         </w:tc>
@@ -3271,7 +3811,15 @@
                 <w:sz w:val="24"/>
                 <w:szCs w:val="24"/>
               </w:rPr>
-              <w:t>Activity iniciada,</w:t>
+              <w:t>-</w:t>
+            </w:r>
+            <w:r>
+              <w:rPr>
+                <w:rFonts w:ascii="Calibri" w:hAnsi="Calibri" w:cs="Calibri"/>
+                <w:sz w:val="24"/>
+                <w:szCs w:val="24"/>
+              </w:rPr>
+              <w:t>Activity iniciada</w:t>
             </w:r>
           </w:p>
           <w:p>
@@ -3291,7 +3839,7 @@
                 <w:sz w:val="24"/>
                 <w:szCs w:val="24"/>
               </w:rPr>
-              <w:t>Combustible=Gas,</w:t>
+              <w:t>-Un tipo de combustible no disponible en la aplicación, “Gas”</w:t>
             </w:r>
           </w:p>
           <w:p>
@@ -3311,15 +3859,39 @@
                 <w:sz w:val="24"/>
                 <w:szCs w:val="24"/>
               </w:rPr>
-              <w:t>Ruta Fichero</w:t>
-            </w:r>
-            <w:r>
-              <w:rPr>
-                <w:rFonts w:ascii="Calibri" w:hAnsi="Calibri" w:cs="Calibri"/>
-                <w:sz w:val="24"/>
-                <w:szCs w:val="24"/>
-              </w:rPr>
-              <w:t xml:space="preserve"> correcta.</w:t>
+              <w:t>-</w:t>
+            </w:r>
+            <w:r>
+              <w:rPr>
+                <w:rFonts w:ascii="Calibri" w:hAnsi="Calibri" w:cs="Calibri"/>
+                <w:sz w:val="24"/>
+                <w:szCs w:val="24"/>
+              </w:rPr>
+              <w:t>Ruta</w:t>
+            </w:r>
+            <w:r>
+              <w:rPr>
+                <w:rFonts w:ascii="Calibri" w:hAnsi="Calibri" w:cs="Calibri"/>
+                <w:sz w:val="24"/>
+                <w:szCs w:val="24"/>
+              </w:rPr>
+              <w:t xml:space="preserve"> de</w:t>
+            </w:r>
+            <w:r>
+              <w:rPr>
+                <w:rFonts w:ascii="Calibri" w:hAnsi="Calibri" w:cs="Calibri"/>
+                <w:sz w:val="24"/>
+                <w:szCs w:val="24"/>
+              </w:rPr>
+              <w:t xml:space="preserve"> Fichero</w:t>
+            </w:r>
+            <w:r>
+              <w:rPr>
+                <w:rFonts w:ascii="Calibri" w:hAnsi="Calibri" w:cs="Calibri"/>
+                <w:sz w:val="24"/>
+                <w:szCs w:val="24"/>
+              </w:rPr>
+              <w:t xml:space="preserve"> correcta</w:t>
             </w:r>
           </w:p>
         </w:tc>
@@ -3431,7 +4003,21 @@
           <w:rFonts w:ascii="Calibri" w:hAnsi="Calibri"/>
           <w:sz w:val="24"/>
         </w:rPr>
-        <w:t>. Se comprobará que luego de pulsar las tres barras de la parte superior izquierda de la pantalla principal se abre una sidebar donde aparece un botón con el texto</w:t>
+        <w:t xml:space="preserve">. Se comprobará que luego de pulsar las tres barras de la parte superior izquierda de la pantalla principal se abre una </w:t>
+      </w:r>
+      <w:r>
+        <w:rPr>
+          <w:rFonts w:ascii="Calibri" w:hAnsi="Calibri"/>
+          <w:sz w:val="24"/>
+        </w:rPr>
+        <w:t>barra lateral</w:t>
+      </w:r>
+      <w:r>
+        <w:rPr>
+          <w:rFonts w:ascii="Calibri" w:hAnsi="Calibri"/>
+          <w:sz w:val="24"/>
+        </w:rPr>
+        <w:t xml:space="preserve"> donde aparece un botón con el texto</w:t>
       </w:r>
       <w:r>
         <w:rPr>
@@ -3643,7 +4229,21 @@
           <w:rFonts w:ascii="Calibri" w:hAnsi="Calibri"/>
           <w:sz w:val="24"/>
         </w:rPr>
-        <w:t>no efectúa ningún cambio en los siguientes casos:</w:t>
+        <w:t>no</w:t>
+      </w:r>
+      <w:r>
+        <w:rPr>
+          <w:rFonts w:ascii="Calibri" w:hAnsi="Calibri"/>
+          <w:sz w:val="24"/>
+        </w:rPr>
+        <w:t xml:space="preserve"> se</w:t>
+      </w:r>
+      <w:r>
+        <w:rPr>
+          <w:rFonts w:ascii="Calibri" w:hAnsi="Calibri"/>
+          <w:sz w:val="24"/>
+        </w:rPr>
+        <w:t xml:space="preserve"> efectúa ningún cambio en los siguientes casos:</w:t>
       </w:r>
     </w:p>
     <w:p>
@@ -3941,7 +4541,35 @@
                 <w:b/>
                 <w:bCs/>
               </w:rPr>
-              <w:t>Acciones que realizar por Espresso</w:t>
+              <w:t xml:space="preserve">Acciones </w:t>
+            </w:r>
+            <w:r>
+              <w:rPr>
+                <w:b/>
+                <w:bCs/>
+              </w:rPr>
+              <w:t>a</w:t>
+            </w:r>
+            <w:r>
+              <w:rPr>
+                <w:b/>
+                <w:bCs/>
+              </w:rPr>
+              <w:t xml:space="preserve"> realizar </w:t>
+            </w:r>
+            <w:r>
+              <w:rPr>
+                <w:b/>
+                <w:bCs/>
+              </w:rPr>
+              <w:t>con</w:t>
+            </w:r>
+            <w:r>
+              <w:rPr>
+                <w:b/>
+                <w:bCs/>
+              </w:rPr>
+              <w:t xml:space="preserve"> Espresso</w:t>
             </w:r>
           </w:p>
         </w:tc>
@@ -4371,12 +4999,52 @@
     </w:tbl>
     <w:p>
       <w:pPr>
+        <w:rPr>
+          <w:rFonts w:ascii="Calibri" w:hAnsi="Calibri"/>
+          <w:sz w:val="24"/>
+        </w:rPr>
+      </w:pPr>
+    </w:p>
+    <w:p>
+      <w:pPr>
         <w:pStyle w:val="Prrafodelista"/>
-        <w:rPr>
-          <w:rFonts w:ascii="Calibri" w:hAnsi="Calibri"/>
-          <w:sz w:val="24"/>
-        </w:rPr>
-      </w:pPr>
+        <w:jc w:val="right"/>
+        <w:rPr>
+          <w:rFonts w:ascii="Calibri" w:hAnsi="Calibri"/>
+          <w:sz w:val="24"/>
+        </w:rPr>
+      </w:pPr>
+    </w:p>
+    <w:p>
+      <w:pPr>
+        <w:pStyle w:val="Prrafodelista"/>
+        <w:jc w:val="right"/>
+        <w:rPr>
+          <w:rFonts w:ascii="Calibri" w:hAnsi="Calibri"/>
+          <w:sz w:val="24"/>
+        </w:rPr>
+      </w:pPr>
+    </w:p>
+    <w:p>
+      <w:pPr>
+        <w:pStyle w:val="Prrafodelista"/>
+        <w:jc w:val="right"/>
+        <w:rPr>
+          <w:rFonts w:ascii="Calibri" w:hAnsi="Calibri"/>
+          <w:i/>
+          <w:iCs/>
+          <w:sz w:val="24"/>
+        </w:rPr>
+      </w:pPr>
+      <w:r>
+        <w:rPr>
+          <w:rFonts w:ascii="Calibri" w:hAnsi="Calibri"/>
+          <w:i/>
+          <w:iCs/>
+          <w:sz w:val="24"/>
+        </w:rPr>
+        <w:t>Hamza Hamda</w:t>
+      </w:r>
     </w:p>
     <w:sectPr>
       <w:headerReference w:type="default" r:id="rId8"/>

</xml_diff>